<commit_message>
refactor(django): change jinja filter emptystring to getwithdefault
</commit_message>
<xml_diff>
--- a/django/camac/instance/templates/form-export.docx
+++ b/django/camac/instance/templates/form-export.docx
@@ -52,7 +52,7 @@
           <w:szCs w:val="44"/>
           <w:lang w:val="fr-CH"/>
         </w:rPr>
-        <w:t>{{ instanceIdentifier | emptystring}}</w:t>
+        <w:t>{{ instanceIdentifier | getwithdefault }}</w:t>
       </w:r>
     </w:p>
     <w:p>
@@ -235,23 +235,7 @@
           <w:sz w:val="33"/>
           <w:szCs w:val="33"/>
         </w:rPr>
-        <w:t>.</w:t>
-      </w:r>
-      <w:r>
-        <w:rPr>
-          <w:rFonts w:cs="Arial" w:ascii="Liberation Sans" w:hAnsi="Liberation Sans"/>
-          <w:sz w:val="33"/>
-          <w:szCs w:val="33"/>
-        </w:rPr>
-        <w:t>title</w:t>
-      </w:r>
-      <w:r>
-        <w:rPr>
-          <w:rFonts w:cs="Arial" w:ascii="Liberation Sans" w:hAnsi="Liberation Sans"/>
-          <w:sz w:val="33"/>
-          <w:szCs w:val="33"/>
-        </w:rPr>
-        <w:t xml:space="preserve"> }}</w:t>
+        <w:t>.title }}</w:t>
       </w:r>
     </w:p>
     <w:tbl>
@@ -269,14 +253,14 @@
         <w:tblLook w:noVBand="1" w:val="04a0" w:noHBand="0" w:lastColumn="0" w:firstColumn="1" w:lastRow="0" w:firstRow="1"/>
       </w:tblPr>
       <w:tblGrid>
-        <w:gridCol w:w="2695"/>
+        <w:gridCol w:w="2694"/>
         <w:gridCol w:w="6380"/>
       </w:tblGrid>
       <w:tr>
         <w:trPr/>
         <w:tc>
           <w:tcPr>
-            <w:tcW w:w="9075" w:type="dxa"/>
+            <w:tcW w:w="9074" w:type="dxa"/>
             <w:gridSpan w:val="2"/>
             <w:tcBorders>
               <w:top w:val="nil"/>
@@ -301,27 +285,7 @@
                 <w:szCs w:val="18"/>
                 <w:lang w:val="fr-CH"/>
               </w:rPr>
-              <w:t>{%</w:t>
-            </w:r>
-            <w:r>
-              <w:rPr>
-                <w:rFonts w:cs="Arial" w:ascii="Liberation Sans" w:hAnsi="Liberation Sans"/>
-                <w:color w:val="4F81BD" w:themeColor="accent1"/>
-                <w:sz w:val="18"/>
-                <w:szCs w:val="18"/>
-                <w:lang w:val="fr-CH"/>
-              </w:rPr>
-              <w:t>tr</w:t>
-            </w:r>
-            <w:r>
-              <w:rPr>
-                <w:rFonts w:cs="Arial" w:ascii="Liberation Sans" w:hAnsi="Liberation Sans"/>
-                <w:color w:val="4F81BD" w:themeColor="accent1"/>
-                <w:sz w:val="18"/>
-                <w:szCs w:val="18"/>
-                <w:lang w:val="fr-CH"/>
-              </w:rPr>
-              <w:t xml:space="preserve"> if m</w:t>
+              <w:t>{%tr if m</w:t>
             </w:r>
             <w:r>
               <w:rPr>
@@ -351,7 +315,7 @@
         <w:trPr/>
         <w:tc>
           <w:tcPr>
-            <w:tcW w:w="9075" w:type="dxa"/>
+            <w:tcW w:w="9074" w:type="dxa"/>
             <w:gridSpan w:val="2"/>
             <w:tcBorders>
               <w:top w:val="nil"/>
@@ -406,7 +370,7 @@
         <w:trPr/>
         <w:tc>
           <w:tcPr>
-            <w:tcW w:w="2695" w:type="dxa"/>
+            <w:tcW w:w="2694" w:type="dxa"/>
             <w:tcBorders>
               <w:top w:val="nil"/>
               <w:left w:val="nil"/>
@@ -508,7 +472,7 @@
                 <w:szCs w:val="18"/>
                 <w:lang w:val="fr-CH"/>
               </w:rPr>
-              <w:t>{{ question.value | emptystring}}</w:t>
+              <w:t>{{ question.value | getwithdefault }}</w:t>
             </w:r>
           </w:p>
           <w:p>
@@ -562,7 +526,7 @@
                 <w:szCs w:val="18"/>
                 <w:lang w:val="fr-CH"/>
               </w:rPr>
-              <w:t>{{ question.value | emptystring }}</w:t>
+              <w:t>{{ question.value | getwithdefault }}</w:t>
             </w:r>
           </w:p>
           <w:p>
@@ -616,7 +580,7 @@
                 <w:szCs w:val="18"/>
                 <w:lang w:val="fr-CH"/>
               </w:rPr>
-              <w:t>{{ question.value | emptystring }}</w:t>
+              <w:t>{{ question.value | getwithdefault }}</w:t>
             </w:r>
           </w:p>
           <w:p>
@@ -680,7 +644,7 @@
                 <w:szCs w:val="18"/>
                 <w:lang w:val="fr-CH"/>
               </w:rPr>
-              <w:t xml:space="preserve"> | emptystring </w:t>
+              <w:t xml:space="preserve"> | getwithdefault </w:t>
             </w:r>
             <w:bookmarkEnd w:id="0"/>
             <w:r>
@@ -1364,25 +1328,7 @@
                       <w:szCs w:val="18"/>
                       <w:lang w:val="fr-CH"/>
                     </w:rPr>
-                    <w:t>{%</w:t>
-                  </w:r>
-                  <w:r>
-                    <w:rPr>
-                      <w:rFonts w:cs="Arial" w:ascii="Liberation Sans" w:hAnsi="Liberation Sans"/>
-                      <w:sz w:val="18"/>
-                      <w:szCs w:val="18"/>
-                      <w:lang w:val="fr-CH"/>
-                    </w:rPr>
-                    <w:t>tr</w:t>
-                  </w:r>
-                  <w:r>
-                    <w:rPr>
-                      <w:rFonts w:cs="Arial" w:ascii="Liberation Sans" w:hAnsi="Liberation Sans"/>
-                      <w:sz w:val="18"/>
-                      <w:szCs w:val="18"/>
-                      <w:lang w:val="fr-CH"/>
-                    </w:rPr>
-                    <w:t xml:space="preserve"> if question.</w:t>
+                    <w:t>{%tr if question.</w:t>
                   </w:r>
                   <w:r>
                     <w:rPr>
@@ -1472,25 +1418,7 @@
                       <w:szCs w:val="18"/>
                       <w:lang w:val="fr-CH"/>
                     </w:rPr>
-                    <w:t>{%</w:t>
-                  </w:r>
-                  <w:r>
-                    <w:rPr>
-                      <w:rFonts w:cs="Arial" w:ascii="Liberation Sans" w:hAnsi="Liberation Sans"/>
-                      <w:sz w:val="18"/>
-                      <w:szCs w:val="18"/>
-                      <w:lang w:val="fr-CH"/>
-                    </w:rPr>
-                    <w:t>tr</w:t>
-                  </w:r>
-                  <w:r>
-                    <w:rPr>
-                      <w:rFonts w:cs="Arial" w:ascii="Liberation Sans" w:hAnsi="Liberation Sans"/>
-                      <w:sz w:val="18"/>
-                      <w:szCs w:val="18"/>
-                      <w:lang w:val="fr-CH"/>
-                    </w:rPr>
-                    <w:t xml:space="preserve"> for col in question.config.columns %}</w:t>
+                    <w:t>{%tr for col in question.config.columns %}</w:t>
                   </w:r>
                 </w:p>
               </w:tc>
@@ -1524,23 +1452,7 @@
                       <w:sz w:val="18"/>
                       <w:szCs w:val="18"/>
                     </w:rPr>
-                    <w:t>{%</w:t>
-                  </w:r>
-                  <w:r>
-                    <w:rPr>
-                      <w:rFonts w:cs="Arial" w:ascii="Liberation Sans" w:hAnsi="Liberation Sans"/>
-                      <w:sz w:val="18"/>
-                      <w:szCs w:val="18"/>
-                    </w:rPr>
-                    <w:t>tr</w:t>
-                  </w:r>
-                  <w:r>
-                    <w:rPr>
-                      <w:rFonts w:cs="Arial" w:ascii="Liberation Sans" w:hAnsi="Liberation Sans"/>
-                      <w:sz w:val="18"/>
-                      <w:szCs w:val="18"/>
-                    </w:rPr>
-                    <w:t xml:space="preserve"> for key, value in item.items() %}</w:t>
+                    <w:t>{%tr for key, value in item.items() %}</w:t>
                   </w:r>
                 </w:p>
               </w:tc>
@@ -1686,7 +1598,7 @@
                       <w:szCs w:val="18"/>
                       <w:lang w:val="fr-CH"/>
                     </w:rPr>
-                    <w:t xml:space="preserve"> | emptystring }}</w:t>
+                    <w:t xml:space="preserve"> | getwithdefault }}</w:t>
                   </w:r>
                 </w:p>
               </w:tc>
@@ -1756,25 +1668,7 @@
                       <w:szCs w:val="18"/>
                       <w:lang w:val="fr-CH"/>
                     </w:rPr>
-                    <w:t>{%</w:t>
-                  </w:r>
-                  <w:r>
-                    <w:rPr>
-                      <w:rFonts w:cs="Arial" w:ascii="Liberation Sans" w:hAnsi="Liberation Sans"/>
-                      <w:sz w:val="18"/>
-                      <w:szCs w:val="18"/>
-                      <w:lang w:val="fr-CH"/>
-                    </w:rPr>
-                    <w:t>tr</w:t>
-                  </w:r>
-                  <w:r>
-                    <w:rPr>
-                      <w:rFonts w:cs="Arial" w:ascii="Liberation Sans" w:hAnsi="Liberation Sans"/>
-                      <w:sz w:val="18"/>
-                      <w:szCs w:val="18"/>
-                      <w:lang w:val="fr-CH"/>
-                    </w:rPr>
-                    <w:t xml:space="preserve"> endfor %}</w:t>
+                    <w:t>{%tr endfor %}</w:t>
                   </w:r>
                 </w:p>
               </w:tc>
@@ -1873,25 +1767,7 @@
                       <w:szCs w:val="18"/>
                       <w:lang w:val="fr-CH"/>
                     </w:rPr>
-                    <w:t>{%</w:t>
-                  </w:r>
-                  <w:r>
-                    <w:rPr>
-                      <w:rFonts w:cs="Arial" w:ascii="Liberation Sans" w:hAnsi="Liberation Sans"/>
-                      <w:sz w:val="18"/>
-                      <w:szCs w:val="18"/>
-                      <w:lang w:val="fr-CH"/>
-                    </w:rPr>
-                    <w:t>tr</w:t>
-                  </w:r>
-                  <w:r>
-                    <w:rPr>
-                      <w:rFonts w:cs="Arial" w:ascii="Liberation Sans" w:hAnsi="Liberation Sans"/>
-                      <w:sz w:val="18"/>
-                      <w:szCs w:val="18"/>
-                      <w:lang w:val="fr-CH"/>
-                    </w:rPr>
-                    <w:t xml:space="preserve"> endfor %}</w:t>
+                    <w:t>{%tr endfor %}</w:t>
                   </w:r>
                 </w:p>
               </w:tc>
@@ -1925,23 +1801,7 @@
                       <w:sz w:val="18"/>
                       <w:szCs w:val="18"/>
                     </w:rPr>
-                    <w:t>{%</w:t>
-                  </w:r>
-                  <w:r>
-                    <w:rPr>
-                      <w:rFonts w:cs="Arial" w:ascii="Liberation Sans" w:hAnsi="Liberation Sans"/>
-                      <w:sz w:val="18"/>
-                      <w:szCs w:val="18"/>
-                    </w:rPr>
-                    <w:t>tr</w:t>
-                  </w:r>
-                  <w:r>
-                    <w:rPr>
-                      <w:rFonts w:cs="Arial" w:ascii="Liberation Sans" w:hAnsi="Liberation Sans"/>
-                      <w:sz w:val="18"/>
-                      <w:szCs w:val="18"/>
-                    </w:rPr>
-                    <w:t xml:space="preserve"> endif %}</w:t>
+                    <w:t>{%tr endif %}</w:t>
                   </w:r>
                 </w:p>
               </w:tc>
@@ -1988,7 +1848,7 @@
         <w:trPr/>
         <w:tc>
           <w:tcPr>
-            <w:tcW w:w="9075" w:type="dxa"/>
+            <w:tcW w:w="9074" w:type="dxa"/>
             <w:gridSpan w:val="2"/>
             <w:tcBorders>
               <w:top w:val="single" w:sz="4" w:space="0" w:color="000000"/>
@@ -2022,9 +1882,10 @@
         <w:trPr/>
         <w:tc>
           <w:tcPr>
-            <w:tcW w:w="9075" w:type="dxa"/>
+            <w:tcW w:w="9074" w:type="dxa"/>
             <w:gridSpan w:val="2"/>
             <w:tcBorders>
+              <w:top w:val="single" w:sz="4" w:space="0" w:color="000000"/>
               <w:left w:val="single" w:sz="4" w:space="0" w:color="000000"/>
               <w:bottom w:val="single" w:sz="4" w:space="0" w:color="000000"/>
               <w:right w:val="single" w:sz="4" w:space="0" w:color="000000"/>
@@ -2046,27 +1907,7 @@
                 <w:szCs w:val="18"/>
                 <w:lang w:val="fr-CH"/>
               </w:rPr>
-              <w:t>{%</w:t>
-            </w:r>
-            <w:r>
-              <w:rPr>
-                <w:rFonts w:cs="Arial" w:ascii="Liberation Sans" w:hAnsi="Liberation Sans"/>
-                <w:color w:val="4F81BD" w:themeColor="accent1"/>
-                <w:sz w:val="18"/>
-                <w:szCs w:val="18"/>
-                <w:lang w:val="fr-CH"/>
-              </w:rPr>
-              <w:t>tr</w:t>
-            </w:r>
-            <w:r>
-              <w:rPr>
-                <w:rFonts w:cs="Arial" w:ascii="Liberation Sans" w:hAnsi="Liberation Sans"/>
-                <w:color w:val="4F81BD" w:themeColor="accent1"/>
-                <w:sz w:val="18"/>
-                <w:szCs w:val="18"/>
-                <w:lang w:val="fr-CH"/>
-              </w:rPr>
-              <w:t xml:space="preserve"> endif %}</w:t>
+              <w:t>{%tr endif %}</w:t>
             </w:r>
           </w:p>
         </w:tc>
@@ -2273,13 +2114,13 @@
       </w:tblPr>
       <w:tblGrid>
         <w:gridCol w:w="2695"/>
-        <w:gridCol w:w="6364"/>
+        <w:gridCol w:w="6363"/>
       </w:tblGrid>
       <w:tr>
         <w:trPr/>
         <w:tc>
           <w:tcPr>
-            <w:tcW w:w="9059" w:type="dxa"/>
+            <w:tcW w:w="9058" w:type="dxa"/>
             <w:gridSpan w:val="2"/>
             <w:tcBorders>
               <w:top w:val="nil"/>
@@ -2372,7 +2213,7 @@
         </w:tc>
         <w:tc>
           <w:tcPr>
-            <w:tcW w:w="6364" w:type="dxa"/>
+            <w:tcW w:w="6363" w:type="dxa"/>
             <w:tcBorders>
               <w:top w:val="nil"/>
               <w:left w:val="nil"/>
@@ -2436,7 +2277,7 @@
                 <w:szCs w:val="18"/>
                 <w:lang w:val="fr-CH"/>
               </w:rPr>
-              <w:t>{{ question.value | emptystring}}</w:t>
+              <w:t>{{ question.value | getwithdefault }}</w:t>
             </w:r>
           </w:p>
           <w:p>
@@ -2490,7 +2331,7 @@
                 <w:szCs w:val="18"/>
                 <w:lang w:val="fr-CH"/>
               </w:rPr>
-              <w:t>{{ question.value | emptystring }}</w:t>
+              <w:t>{{ question.value | getwithdefault }}</w:t>
             </w:r>
           </w:p>
           <w:p>
@@ -2544,7 +2385,7 @@
                 <w:szCs w:val="18"/>
                 <w:lang w:val="fr-CH"/>
               </w:rPr>
-              <w:t>{{ question.value | emptystring }}</w:t>
+              <w:t>{{ question.value | getwithdefault }}</w:t>
             </w:r>
           </w:p>
           <w:p>
@@ -2608,7 +2449,7 @@
                 <w:szCs w:val="18"/>
                 <w:lang w:val="fr-CH"/>
               </w:rPr>
-              <w:t xml:space="preserve"> | emptystring </w:t>
+              <w:t xml:space="preserve"> | getwithdefault </w:t>
             </w:r>
             <w:bookmarkEnd w:id="1"/>
             <w:r>
@@ -3312,25 +3153,7 @@
                       <w:szCs w:val="18"/>
                       <w:lang w:val="fr-CH"/>
                     </w:rPr>
-                    <w:t>{%</w:t>
-                  </w:r>
-                  <w:r>
-                    <w:rPr>
-                      <w:rFonts w:cs="Arial" w:ascii="Liberation Sans" w:hAnsi="Liberation Sans"/>
-                      <w:sz w:val="18"/>
-                      <w:szCs w:val="18"/>
-                      <w:lang w:val="fr-CH"/>
-                    </w:rPr>
-                    <w:t>tr</w:t>
-                  </w:r>
-                  <w:r>
-                    <w:rPr>
-                      <w:rFonts w:cs="Arial" w:ascii="Liberation Sans" w:hAnsi="Liberation Sans"/>
-                      <w:sz w:val="18"/>
-                      <w:szCs w:val="18"/>
-                      <w:lang w:val="fr-CH"/>
-                    </w:rPr>
-                    <w:t xml:space="preserve"> if question.</w:t>
+                    <w:t>{%tr if question.</w:t>
                   </w:r>
                   <w:r>
                     <w:rPr>
@@ -3420,25 +3243,7 @@
                       <w:szCs w:val="18"/>
                       <w:lang w:val="fr-CH"/>
                     </w:rPr>
-                    <w:t>{%</w:t>
-                  </w:r>
-                  <w:r>
-                    <w:rPr>
-                      <w:rFonts w:cs="Arial" w:ascii="Liberation Sans" w:hAnsi="Liberation Sans"/>
-                      <w:sz w:val="18"/>
-                      <w:szCs w:val="18"/>
-                      <w:lang w:val="fr-CH"/>
-                    </w:rPr>
-                    <w:t>tr</w:t>
-                  </w:r>
-                  <w:r>
-                    <w:rPr>
-                      <w:rFonts w:cs="Arial" w:ascii="Liberation Sans" w:hAnsi="Liberation Sans"/>
-                      <w:sz w:val="18"/>
-                      <w:szCs w:val="18"/>
-                      <w:lang w:val="fr-CH"/>
-                    </w:rPr>
-                    <w:t xml:space="preserve"> for col in question.config.columns %}</w:t>
+                    <w:t>{%tr for col in question.config.columns %}</w:t>
                   </w:r>
                 </w:p>
               </w:tc>
@@ -3473,23 +3278,7 @@
                       <w:sz w:val="18"/>
                       <w:szCs w:val="18"/>
                     </w:rPr>
-                    <w:t>{%</w:t>
-                  </w:r>
-                  <w:r>
-                    <w:rPr>
-                      <w:rFonts w:cs="Arial" w:ascii="Liberation Sans" w:hAnsi="Liberation Sans"/>
-                      <w:sz w:val="18"/>
-                      <w:szCs w:val="18"/>
-                    </w:rPr>
-                    <w:t>tr</w:t>
-                  </w:r>
-                  <w:r>
-                    <w:rPr>
-                      <w:rFonts w:cs="Arial" w:ascii="Liberation Sans" w:hAnsi="Liberation Sans"/>
-                      <w:sz w:val="18"/>
-                      <w:szCs w:val="18"/>
-                    </w:rPr>
-                    <w:t xml:space="preserve"> for key, value in item.items() %}</w:t>
+                    <w:t>{%tr for key, value in item.items() %}</w:t>
                   </w:r>
                   <w:bookmarkEnd w:id="2"/>
                 </w:p>
@@ -3636,7 +3425,7 @@
                       <w:szCs w:val="18"/>
                       <w:lang w:val="fr-CH"/>
                     </w:rPr>
-                    <w:t xml:space="preserve"> | emptystring }}</w:t>
+                    <w:t xml:space="preserve"> | getwithdefault }}</w:t>
                   </w:r>
                 </w:p>
               </w:tc>
@@ -3706,25 +3495,7 @@
                       <w:szCs w:val="18"/>
                       <w:lang w:val="fr-CH"/>
                     </w:rPr>
-                    <w:t>{%</w:t>
-                  </w:r>
-                  <w:r>
-                    <w:rPr>
-                      <w:rFonts w:cs="Arial" w:ascii="Liberation Sans" w:hAnsi="Liberation Sans"/>
-                      <w:sz w:val="18"/>
-                      <w:szCs w:val="18"/>
-                      <w:lang w:val="fr-CH"/>
-                    </w:rPr>
-                    <w:t>tr</w:t>
-                  </w:r>
-                  <w:r>
-                    <w:rPr>
-                      <w:rFonts w:cs="Arial" w:ascii="Liberation Sans" w:hAnsi="Liberation Sans"/>
-                      <w:sz w:val="18"/>
-                      <w:szCs w:val="18"/>
-                      <w:lang w:val="fr-CH"/>
-                    </w:rPr>
-                    <w:t xml:space="preserve"> endfor %}</w:t>
+                    <w:t>{%tr endfor %}</w:t>
                   </w:r>
                 </w:p>
               </w:tc>
@@ -3823,25 +3594,7 @@
                       <w:szCs w:val="18"/>
                       <w:lang w:val="fr-CH"/>
                     </w:rPr>
-                    <w:t>{%</w:t>
-                  </w:r>
-                  <w:r>
-                    <w:rPr>
-                      <w:rFonts w:cs="Arial" w:ascii="Liberation Sans" w:hAnsi="Liberation Sans"/>
-                      <w:sz w:val="18"/>
-                      <w:szCs w:val="18"/>
-                      <w:lang w:val="fr-CH"/>
-                    </w:rPr>
-                    <w:t>tr</w:t>
-                  </w:r>
-                  <w:r>
-                    <w:rPr>
-                      <w:rFonts w:cs="Arial" w:ascii="Liberation Sans" w:hAnsi="Liberation Sans"/>
-                      <w:sz w:val="18"/>
-                      <w:szCs w:val="18"/>
-                      <w:lang w:val="fr-CH"/>
-                    </w:rPr>
-                    <w:t xml:space="preserve"> endfor %}</w:t>
+                    <w:t>{%tr endfor %}</w:t>
                   </w:r>
                 </w:p>
               </w:tc>
@@ -3875,23 +3628,7 @@
                       <w:sz w:val="18"/>
                       <w:szCs w:val="18"/>
                     </w:rPr>
-                    <w:t>{%</w:t>
-                  </w:r>
-                  <w:r>
-                    <w:rPr>
-                      <w:rFonts w:cs="Arial" w:ascii="Liberation Sans" w:hAnsi="Liberation Sans"/>
-                      <w:sz w:val="18"/>
-                      <w:szCs w:val="18"/>
-                    </w:rPr>
-                    <w:t>tr</w:t>
-                  </w:r>
-                  <w:r>
-                    <w:rPr>
-                      <w:rFonts w:cs="Arial" w:ascii="Liberation Sans" w:hAnsi="Liberation Sans"/>
-                      <w:sz w:val="18"/>
-                      <w:szCs w:val="18"/>
-                    </w:rPr>
-                    <w:t xml:space="preserve"> endif %}</w:t>
+                    <w:t>{%tr endif %}</w:t>
                   </w:r>
                 </w:p>
               </w:tc>
@@ -3938,7 +3675,7 @@
         <w:trPr/>
         <w:tc>
           <w:tcPr>
-            <w:tcW w:w="9059" w:type="dxa"/>
+            <w:tcW w:w="9058" w:type="dxa"/>
             <w:gridSpan w:val="2"/>
             <w:tcBorders>
               <w:top w:val="single" w:sz="4" w:space="0" w:color="000000"/>
@@ -3984,27 +3721,7 @@
           <w:szCs w:val="18"/>
           <w:lang w:val="fr-CH"/>
         </w:rPr>
-        <w:t xml:space="preserve">{%p </w:t>
-      </w:r>
-      <w:r>
-        <w:rPr>
-          <w:rFonts w:cs="Arial" w:ascii="Liberation Sans" w:hAnsi="Liberation Sans"/>
-          <w:color w:val="4F81BD" w:themeColor="accent1"/>
-          <w:sz w:val="18"/>
-          <w:szCs w:val="18"/>
-          <w:lang w:val="fr-CH"/>
-        </w:rPr>
-        <w:t>el</w:t>
-      </w:r>
-      <w:r>
-        <w:rPr>
-          <w:rFonts w:cs="Arial" w:ascii="Liberation Sans" w:hAnsi="Liberation Sans"/>
-          <w:color w:val="4F81BD" w:themeColor="accent1"/>
-          <w:sz w:val="18"/>
-          <w:szCs w:val="18"/>
-          <w:lang w:val="fr-CH"/>
-        </w:rPr>
-        <w:t xml:space="preserve">if </w:t>
+        <w:t xml:space="preserve">{%p elif </w:t>
       </w:r>
       <w:r>
         <w:rPr>
@@ -4102,14 +3819,14 @@
         <w:tblLook w:noVBand="1" w:val="04a0" w:noHBand="0" w:lastColumn="0" w:firstColumn="1" w:lastRow="0" w:firstRow="1"/>
       </w:tblPr>
       <w:tblGrid>
-        <w:gridCol w:w="4948"/>
-        <w:gridCol w:w="3961"/>
+        <w:gridCol w:w="4947"/>
+        <w:gridCol w:w="3962"/>
       </w:tblGrid>
       <w:tr>
         <w:trPr/>
         <w:tc>
           <w:tcPr>
-            <w:tcW w:w="4948" w:type="dxa"/>
+            <w:tcW w:w="4947" w:type="dxa"/>
             <w:tcBorders/>
             <w:shd w:color="auto" w:fill="DDDDDD" w:val="clear"/>
           </w:tcPr>
@@ -4154,7 +3871,7 @@
         </w:tc>
         <w:tc>
           <w:tcPr>
-            <w:tcW w:w="3961" w:type="dxa"/>
+            <w:tcW w:w="3962" w:type="dxa"/>
             <w:tcBorders/>
             <w:shd w:color="auto" w:fill="DDDDDD" w:val="clear"/>
           </w:tcPr>
@@ -4298,13 +4015,7 @@
         <w:spacing w:before="240" w:after="1440"/>
         <w:ind w:left="4820" w:hanging="0"/>
         <w:jc w:val="left"/>
-        <w:rPr>
-          <w:rFonts w:ascii="Liberation Sans" w:hAnsi="Liberation Sans" w:cs="Arial"/>
-          <w:color w:val="C0504D" w:themeColor="accent2"/>
-          <w:sz w:val="18"/>
-          <w:szCs w:val="18"/>
-          <w:lang w:val="fr-CH"/>
-        </w:rPr>
+        <w:rPr/>
       </w:pPr>
       <w:r>
         <w:rPr/>
@@ -4367,7 +4078,7 @@
         <w:szCs w:val="18"/>
         <w:rFonts w:ascii="Calibri" w:hAnsi="Calibri"/>
       </w:rPr>
-      <w:t>1</w:t>
+      <w:t>3</w:t>
     </w:r>
     <w:r>
       <w:rPr>
@@ -4470,7 +4181,7 @@
         <w:sz w:val="18"/>
         <w:szCs w:val="18"/>
       </w:rPr>
-      <w:t>| emptystring}}</w:t>
+      <w:t>| getwithdefault }}</w:t>
     </w:r>
   </w:p>
 </w:ftr>

</xml_diff>

<commit_message>
fix(schwyz): fix export template
</commit_message>
<xml_diff>
--- a/django/camac/instance/templates/form-export.docx
+++ b/django/camac/instance/templates/form-export.docx
@@ -1,6 +1,6 @@
 
 <file path=word/document.xml><?xml version="1.0" encoding="utf-8"?>
-<w:document xmlns:wpc="http://schemas.microsoft.com/office/word/2010/wordprocessingCanvas" xmlns:cx="http://schemas.microsoft.com/office/drawing/2014/chartex" xmlns:cx1="http://schemas.microsoft.com/office/drawing/2015/9/8/chartex" xmlns:cx2="http://schemas.microsoft.com/office/drawing/2015/10/21/chartex" xmlns:cx3="http://schemas.microsoft.com/office/drawing/2016/5/9/chartex" xmlns:cx4="http://schemas.microsoft.com/office/drawing/2016/5/10/chartex" xmlns:cx5="http://schemas.microsoft.com/office/drawing/2016/5/11/chartex" xmlns:cx6="http://schemas.microsoft.com/office/drawing/2016/5/12/chartex" xmlns:cx7="http://schemas.microsoft.com/office/drawing/2016/5/13/chartex" xmlns:cx8="http://schemas.microsoft.com/office/drawing/2016/5/14/chartex" xmlns:mc="http://schemas.openxmlformats.org/markup-compatibility/2006" xmlns:aink="http://schemas.microsoft.com/office/drawing/2016/ink" xmlns:am3d="http://schemas.microsoft.com/office/drawing/2017/model3d" xmlns:o="urn:schemas-microsoft-com:office:office" xmlns:r="http://schemas.openxmlformats.org/officeDocument/2006/relationships" xmlns:m="http://schemas.openxmlformats.org/officeDocument/2006/math" xmlns:v="urn:schemas-microsoft-com:vml" xmlns:wp14="http://schemas.microsoft.com/office/word/2010/wordprocessingDrawing" xmlns:wp="http://schemas.openxmlformats.org/drawingml/2006/wordprocessingDrawing" xmlns:w10="urn:schemas-microsoft-com:office:word" xmlns:w="http://schemas.openxmlformats.org/wordprocessingml/2006/main" xmlns:w14="http://schemas.microsoft.com/office/word/2010/wordml" xmlns:w15="http://schemas.microsoft.com/office/word/2012/wordml" xmlns:w16cid="http://schemas.microsoft.com/office/word/2016/wordml/cid" xmlns:w16se="http://schemas.microsoft.com/office/word/2015/wordml/symex" xmlns:wpg="http://schemas.microsoft.com/office/word/2010/wordprocessingGroup" xmlns:wpi="http://schemas.microsoft.com/office/word/2010/wordprocessingInk" xmlns:wne="http://schemas.microsoft.com/office/word/2006/wordml" xmlns:wps="http://schemas.microsoft.com/office/word/2010/wordprocessingShape" mc:Ignorable="w14 w15 w16se w16cid wp14">
+<w:document xmlns:wpc="http://schemas.microsoft.com/office/word/2010/wordprocessingCanvas" xmlns:cx="http://schemas.microsoft.com/office/drawing/2014/chartex" xmlns:cx1="http://schemas.microsoft.com/office/drawing/2015/9/8/chartex" xmlns:cx2="http://schemas.microsoft.com/office/drawing/2015/10/21/chartex" xmlns:cx3="http://schemas.microsoft.com/office/drawing/2016/5/9/chartex" xmlns:cx4="http://schemas.microsoft.com/office/drawing/2016/5/10/chartex" xmlns:cx5="http://schemas.microsoft.com/office/drawing/2016/5/11/chartex" xmlns:cx6="http://schemas.microsoft.com/office/drawing/2016/5/12/chartex" xmlns:cx7="http://schemas.microsoft.com/office/drawing/2016/5/13/chartex" xmlns:cx8="http://schemas.microsoft.com/office/drawing/2016/5/14/chartex" xmlns:mc="http://schemas.openxmlformats.org/markup-compatibility/2006" xmlns:aink="http://schemas.microsoft.com/office/drawing/2016/ink" xmlns:am3d="http://schemas.microsoft.com/office/drawing/2017/model3d" xmlns:o="urn:schemas-microsoft-com:office:office" xmlns:r="http://schemas.openxmlformats.org/officeDocument/2006/relationships" xmlns:m="http://schemas.openxmlformats.org/officeDocument/2006/math" xmlns:v="urn:schemas-microsoft-com:vml" xmlns:wp14="http://schemas.microsoft.com/office/word/2010/wordprocessingDrawing" xmlns:wp="http://schemas.openxmlformats.org/drawingml/2006/wordprocessingDrawing" xmlns:w10="urn:schemas-microsoft-com:office:word" xmlns:w="http://schemas.openxmlformats.org/wordprocessingml/2006/main" xmlns:w14="http://schemas.microsoft.com/office/word/2010/wordml" xmlns:w15="http://schemas.microsoft.com/office/word/2012/wordml" xmlns:w16cid="http://schemas.microsoft.com/office/word/2016/wordml/cid" xmlns:w16se="http://schemas.microsoft.com/office/word/2015/wordml/symex" xmlns:wpg="http://schemas.microsoft.com/office/word/2010/wordprocessingGroup" xmlns:wpi="http://schemas.microsoft.com/office/word/2010/wordprocessingInk" xmlns:wne="http://schemas.microsoft.com/office/word/2006/wordml" xmlns:wps="http://schemas.microsoft.com/office/word/2010/wordprocessingShape" xmlns:a="http://schemas.openxmlformats.org/drawingml/2006/main" xmlns:pic="http://schemas.openxmlformats.org/drawingml/2006/picture" mc:Ignorable="w14 w15 w16se w16cid wp14">
   <w:body>
     <w:p>
       <w:pPr>
@@ -619,7 +619,7 @@
             <w:tcBorders>
               <w:top w:val="nil"/>
               <w:left w:val="nil"/>
-              <w:bottom w:val="dotted" w:sz="4" w:space="0" w:color="auto"/>
+              <w:bottom w:val="dotted" w:color="auto" w:sz="4" w:space="0"/>
               <w:right w:val="nil"/>
             </w:tcBorders>
             <w:shd w:val="clear" w:color="auto" w:fill="auto"/>
@@ -687,7 +687,7 @@
             <w:tcBorders>
               <w:top w:val="nil"/>
               <w:left w:val="nil"/>
-              <w:bottom w:val="dotted" w:sz="4" w:space="0" w:color="auto"/>
+              <w:bottom w:val="dotted" w:color="auto" w:sz="4" w:space="0"/>
               <w:right w:val="nil"/>
             </w:tcBorders>
             <w:shd w:val="clear" w:color="auto" w:fill="auto"/>
@@ -1241,7 +1241,7 @@
               </w:rPr>
               <w:t>.value</w:t>
             </w:r>
-            <w:bookmarkStart w:id="0" w:name="__DdeLink__169_32905612401"/>
+            <w:bookmarkStart w:name="__DdeLink__169_32905612401" w:id="0"/>
             <w:proofErr w:type="spellEnd"/>
             <w:r>
               <w:rPr>
@@ -3237,7 +3237,7 @@
             <w:tcW w:w="9074" w:type="dxa"/>
             <w:gridSpan w:val="2"/>
             <w:tcBorders>
-              <w:top w:val="dotted" w:sz="4" w:space="0" w:color="auto"/>
+              <w:top w:val="dotted" w:color="auto" w:sz="4" w:space="0"/>
               <w:left w:val="nil"/>
               <w:bottom w:val="nil"/>
               <w:right w:val="nil"/>
@@ -3744,7 +3744,7 @@
             <w:tcBorders>
               <w:top w:val="nil"/>
               <w:left w:val="nil"/>
-              <w:bottom w:val="dotted" w:sz="4" w:space="0" w:color="auto"/>
+              <w:bottom w:val="dotted" w:color="auto" w:sz="4" w:space="0"/>
               <w:right w:val="nil"/>
             </w:tcBorders>
             <w:shd w:val="clear" w:color="auto" w:fill="auto"/>
@@ -3812,7 +3812,7 @@
             <w:tcBorders>
               <w:top w:val="nil"/>
               <w:left w:val="nil"/>
-              <w:bottom w:val="dotted" w:sz="4" w:space="0" w:color="auto"/>
+              <w:bottom w:val="dotted" w:color="auto" w:sz="4" w:space="0"/>
               <w:right w:val="nil"/>
             </w:tcBorders>
             <w:shd w:val="clear" w:color="auto" w:fill="auto"/>
@@ -4366,7 +4366,7 @@
               </w:rPr>
               <w:t>.value</w:t>
             </w:r>
-            <w:bookmarkStart w:id="1" w:name="__DdeLink__169_329056124015"/>
+            <w:bookmarkStart w:name="__DdeLink__169_329056124015" w:id="1"/>
             <w:proofErr w:type="spellEnd"/>
             <w:r>
               <w:rPr>
@@ -5484,7 +5484,7 @@
                 <w:lang w:val="fr-CH"/>
               </w:rPr>
             </w:pPr>
-            <w:bookmarkStart w:id="2" w:name="__DdeLink__325_1012123297"/>
+            <w:bookmarkStart w:name="__DdeLink__325_1012123297" w:id="2"/>
             <w:r>
               <w:rPr>
                 <w:rFonts w:ascii="Liberation Sans" w:hAnsi="Liberation Sans" w:cs="Arial"/>
@@ -5795,7 +5795,7 @@
                       <w:lang w:val="fr-CH"/>
                     </w:rPr>
                   </w:pPr>
-                  <w:bookmarkStart w:id="3" w:name="__DdeLink__1047_2702354023"/>
+                  <w:bookmarkStart w:name="__DdeLink__1047_2702354023" w:id="3"/>
                   <w:r>
                     <w:rPr>
                       <w:rFonts w:ascii="Liberation Sans" w:hAnsi="Liberation Sans" w:cs="Arial"/>
@@ -6394,7 +6394,7 @@
             <w:tcW w:w="9059" w:type="dxa"/>
             <w:gridSpan w:val="3"/>
             <w:tcBorders>
-              <w:top w:val="dotted" w:sz="4" w:space="0" w:color="auto"/>
+              <w:top w:val="dotted" w:color="auto" w:sz="4" w:space="0"/>
               <w:left w:val="nil"/>
               <w:bottom w:val="nil"/>
               <w:right w:val="nil"/>
@@ -6710,7 +6710,7 @@
             </w:r>
           </w:p>
         </w:tc>
-        <w:bookmarkStart w:id="4" w:name="_GoBack"/>
+        <w:bookmarkStart w:name="_GoBack" w:id="4"/>
         <w:bookmarkEnd w:id="4"/>
       </w:tr>
       <w:tr>
@@ -6742,7 +6742,7 @@
                 <w:lang w:val="fr-CH"/>
               </w:rPr>
             </w:pPr>
-            <w:bookmarkStart w:id="5" w:name="__DdeLink__1047_27023540234"/>
+            <w:bookmarkStart w:name="__DdeLink__1047_27023540234" w:id="5"/>
             <w:r>
               <w:rPr>
                 <w:rFonts w:ascii="Liberation Sans" w:hAnsi="Liberation Sans" w:cs="Arial"/>
@@ -7166,7 +7166,7 @@
                       <w:lang w:val="fr-CH"/>
                     </w:rPr>
                   </w:pPr>
-                  <w:bookmarkStart w:id="6" w:name="__DdeLink__1047_27023540238"/>
+                  <w:bookmarkStart w:name="__DdeLink__1047_27023540238" w:id="6"/>
                   <w:bookmarkEnd w:id="6"/>
                   <w:r>
                     <w:rPr>
@@ -7902,7 +7902,7 @@
             <w:tcBorders>
               <w:top w:val="nil"/>
               <w:left w:val="nil"/>
-              <w:bottom w:val="dotted" w:sz="4" w:space="0" w:color="auto"/>
+              <w:bottom w:val="dotted" w:color="auto" w:sz="4" w:space="0"/>
               <w:right w:val="nil"/>
             </w:tcBorders>
             <w:shd w:val="clear" w:color="auto" w:fill="auto"/>
@@ -7964,7 +7964,7 @@
             <w:tcW w:w="9059" w:type="dxa"/>
             <w:gridSpan w:val="3"/>
             <w:tcBorders>
-              <w:top w:val="dotted" w:sz="4" w:space="0" w:color="auto"/>
+              <w:top w:val="dotted" w:color="auto" w:sz="4" w:space="0"/>
               <w:left w:val="nil"/>
               <w:bottom w:val="nil"/>
               <w:right w:val="nil"/>
@@ -8382,7 +8382,7 @@
         </w:rPr>
         <w:t xml:space="preserve"> in </w:t>
       </w:r>
-      <w:bookmarkStart w:id="7" w:name="__DdeLink__125_215808040"/>
+      <w:bookmarkStart w:name="__DdeLink__125_215808040" w:id="7"/>
       <w:proofErr w:type="spellStart"/>
       <w:r>
         <w:rPr>
@@ -8578,7 +8578,7 @@
               <w:pStyle w:val="TableContents"/>
               <w:widowControl w:val="0"/>
               <w:pBdr>
-                <w:bottom w:val="dotted" w:sz="2" w:space="8" w:color="000000"/>
+                <w:bottom w:val="dotted" w:color="000000" w:sz="2" w:space="8"/>
               </w:pBdr>
               <w:suppressAutoHyphens/>
               <w:rPr>
@@ -8614,7 +8614,7 @@
               <w:pStyle w:val="TableContents"/>
               <w:widowControl w:val="0"/>
               <w:pBdr>
-                <w:bottom w:val="dotted" w:sz="2" w:space="8" w:color="000000"/>
+                <w:bottom w:val="dotted" w:color="000000" w:sz="2" w:space="8"/>
               </w:pBdr>
               <w:suppressAutoHyphens/>
               <w:rPr>
@@ -8784,11 +8784,13 @@
       <w:pPr>
         <w:widowControl w:val="0"/>
         <w:suppressAutoHyphens/>
+        <w:spacing w:before="240" w:after="1440"/>
+        <w:ind/>
       </w:pPr>
       <w:r>
         <w:rPr>
           <w:rFonts w:ascii="Liberation Sans" w:hAnsi="Liberation Sans" w:cs="Arial"/>
-          <w:color w:val="C0504D" w:themeColor="accent2"/>
+          <w:color w:val="C0504D" w:themeColor="accent2" w:themeTint="FF" w:themeShade="FF"/>
           <w:sz w:val="18"/>
           <w:szCs w:val="18"/>
           <w:lang w:val="fr-CH"/>
@@ -8799,7 +8801,7 @@
       <w:r>
         <w:rPr>
           <w:rFonts w:ascii="Liberation Sans" w:hAnsi="Liberation Sans" w:cs="Arial"/>
-          <w:color w:val="C0504D" w:themeColor="accent2"/>
+          <w:color w:val="C0504D" w:themeColor="accent2" w:themeTint="FF" w:themeShade="FF"/>
           <w:sz w:val="18"/>
           <w:szCs w:val="18"/>
           <w:lang w:val="fr-CH"/>
@@ -8810,7 +8812,7 @@
       <w:r>
         <w:rPr>
           <w:rFonts w:ascii="Liberation Sans" w:hAnsi="Liberation Sans" w:cs="Arial"/>
-          <w:color w:val="C0504D" w:themeColor="accent2"/>
+          <w:color w:val="C0504D" w:themeColor="accent2" w:themeTint="FF" w:themeShade="FF"/>
           <w:sz w:val="18"/>
           <w:szCs w:val="18"/>
           <w:lang w:val="fr-CH"/>
@@ -8818,43 +8820,10 @@
         <w:t xml:space="preserve"> %}</w:t>
       </w:r>
     </w:p>
-    <w:p>
-      <w:pPr>
-        <w:widowControl w:val="0"/>
-        <w:suppressAutoHyphens/>
-        <w:rPr>
-          <w:color w:val="C0504D" w:themeColor="accent2"/>
-          <w:highlight w:val="yellow"/>
-        </w:rPr>
-      </w:pPr>
-      <w:proofErr w:type="spellStart"/>
-      <w:proofErr w:type="gramStart"/>
-      <w:r>
-        <w:rPr>
-          <w:rFonts w:ascii="Liberation Sans" w:hAnsi="Liberation Sans" w:cs="Arial"/>
-          <w:color w:val="C0504D" w:themeColor="accent2"/>
-          <w:sz w:val="18"/>
-          <w:szCs w:val="18"/>
-          <w:highlight w:val="yellow"/>
-          <w:lang w:val="fr-CH"/>
-        </w:rPr>
-        <w:t>changeed</w:t>
-      </w:r>
-      <w:proofErr w:type="spellEnd"/>
-      <w:proofErr w:type="gramEnd"/>
-    </w:p>
-    <w:p>
-      <w:pPr>
-        <w:widowControl w:val="0"/>
-        <w:suppressAutoHyphens/>
-        <w:spacing w:before="240" w:after="1440"/>
-        <w:ind w:left="4820"/>
-      </w:pPr>
-    </w:p>
     <w:sectPr>
       <w:headerReference w:type="default" r:id="rId12"/>
       <w:footerReference w:type="default" r:id="rId13"/>
-      <w:pgSz w:w="11906" w:h="16838"/>
+      <w:pgSz w:w="11906" w:h="16838" w:orient="portrait"/>
       <w:pgMar w:top="1134" w:right="1134" w:bottom="1134" w:left="1843" w:header="0" w:footer="318" w:gutter="0"/>
       <w:cols w:space="720"/>
       <w:formProt w:val="0"/>
@@ -9305,7 +9274,7 @@
   <w:docDefaults>
     <w:rPrDefault>
       <w:rPr>
-        <w:rFonts w:ascii="Liberation Serif" w:eastAsia="Noto Sans CJK SC Regular" w:hAnsi="Liberation Serif" w:cs="Lohit Devanagari"/>
+        <w:rFonts w:ascii="Liberation Serif" w:hAnsi="Liberation Serif" w:eastAsia="Noto Sans CJK SC Regular" w:cs="Lohit Devanagari"/>
         <w:kern w:val="2"/>
         <w:szCs w:val="24"/>
         <w:lang w:val="de-CH" w:eastAsia="zh-CN" w:bidi="hi-IN"/>
@@ -9316,14 +9285,14 @@
   <w:latentStyles w:defLockedState="0" w:defUIPriority="99" w:defSemiHidden="0" w:defUnhideWhenUsed="0" w:defQFormat="0" w:count="375">
     <w:lsdException w:name="Normal" w:uiPriority="0" w:qFormat="1"/>
     <w:lsdException w:name="heading 1" w:uiPriority="9" w:qFormat="1"/>
-    <w:lsdException w:name="heading 2" w:semiHidden="1" w:uiPriority="9" w:unhideWhenUsed="1" w:qFormat="1"/>
-    <w:lsdException w:name="heading 3" w:semiHidden="1" w:uiPriority="0" w:unhideWhenUsed="1" w:qFormat="1"/>
-    <w:lsdException w:name="heading 4" w:semiHidden="1" w:uiPriority="9" w:unhideWhenUsed="1" w:qFormat="1"/>
-    <w:lsdException w:name="heading 5" w:semiHidden="1" w:uiPriority="9" w:unhideWhenUsed="1" w:qFormat="1"/>
-    <w:lsdException w:name="heading 6" w:semiHidden="1" w:uiPriority="9" w:unhideWhenUsed="1" w:qFormat="1"/>
-    <w:lsdException w:name="heading 7" w:semiHidden="1" w:uiPriority="9" w:unhideWhenUsed="1" w:qFormat="1"/>
-    <w:lsdException w:name="heading 8" w:semiHidden="1" w:uiPriority="9" w:unhideWhenUsed="1" w:qFormat="1"/>
-    <w:lsdException w:name="heading 9" w:semiHidden="1" w:uiPriority="9" w:unhideWhenUsed="1" w:qFormat="1"/>
+    <w:lsdException w:name="heading 2" w:uiPriority="9" w:semiHidden="1" w:unhideWhenUsed="1" w:qFormat="1"/>
+    <w:lsdException w:name="heading 3" w:uiPriority="0" w:semiHidden="1" w:unhideWhenUsed="1" w:qFormat="1"/>
+    <w:lsdException w:name="heading 4" w:uiPriority="9" w:semiHidden="1" w:unhideWhenUsed="1" w:qFormat="1"/>
+    <w:lsdException w:name="heading 5" w:uiPriority="9" w:semiHidden="1" w:unhideWhenUsed="1" w:qFormat="1"/>
+    <w:lsdException w:name="heading 6" w:uiPriority="9" w:semiHidden="1" w:unhideWhenUsed="1" w:qFormat="1"/>
+    <w:lsdException w:name="heading 7" w:uiPriority="9" w:semiHidden="1" w:unhideWhenUsed="1" w:qFormat="1"/>
+    <w:lsdException w:name="heading 8" w:uiPriority="9" w:semiHidden="1" w:unhideWhenUsed="1" w:qFormat="1"/>
+    <w:lsdException w:name="heading 9" w:uiPriority="9" w:semiHidden="1" w:unhideWhenUsed="1" w:qFormat="1"/>
     <w:lsdException w:name="index 1" w:semiHidden="1" w:unhideWhenUsed="1"/>
     <w:lsdException w:name="index 2" w:semiHidden="1" w:unhideWhenUsed="1"/>
     <w:lsdException w:name="index 3" w:semiHidden="1" w:unhideWhenUsed="1"/>
@@ -9333,22 +9302,22 @@
     <w:lsdException w:name="index 7" w:semiHidden="1" w:unhideWhenUsed="1"/>
     <w:lsdException w:name="index 8" w:semiHidden="1" w:unhideWhenUsed="1"/>
     <w:lsdException w:name="index 9" w:semiHidden="1" w:unhideWhenUsed="1"/>
-    <w:lsdException w:name="toc 1" w:semiHidden="1" w:uiPriority="39" w:unhideWhenUsed="1"/>
-    <w:lsdException w:name="toc 2" w:semiHidden="1" w:uiPriority="39" w:unhideWhenUsed="1"/>
-    <w:lsdException w:name="toc 3" w:semiHidden="1" w:uiPriority="39" w:unhideWhenUsed="1"/>
-    <w:lsdException w:name="toc 4" w:semiHidden="1" w:uiPriority="39" w:unhideWhenUsed="1"/>
-    <w:lsdException w:name="toc 5" w:semiHidden="1" w:uiPriority="39" w:unhideWhenUsed="1"/>
-    <w:lsdException w:name="toc 6" w:semiHidden="1" w:uiPriority="39" w:unhideWhenUsed="1"/>
-    <w:lsdException w:name="toc 7" w:semiHidden="1" w:uiPriority="39" w:unhideWhenUsed="1"/>
-    <w:lsdException w:name="toc 8" w:semiHidden="1" w:uiPriority="39" w:unhideWhenUsed="1"/>
-    <w:lsdException w:name="toc 9" w:semiHidden="1" w:uiPriority="39" w:unhideWhenUsed="1"/>
+    <w:lsdException w:name="toc 1" w:uiPriority="39" w:semiHidden="1" w:unhideWhenUsed="1"/>
+    <w:lsdException w:name="toc 2" w:uiPriority="39" w:semiHidden="1" w:unhideWhenUsed="1"/>
+    <w:lsdException w:name="toc 3" w:uiPriority="39" w:semiHidden="1" w:unhideWhenUsed="1"/>
+    <w:lsdException w:name="toc 4" w:uiPriority="39" w:semiHidden="1" w:unhideWhenUsed="1"/>
+    <w:lsdException w:name="toc 5" w:uiPriority="39" w:semiHidden="1" w:unhideWhenUsed="1"/>
+    <w:lsdException w:name="toc 6" w:uiPriority="39" w:semiHidden="1" w:unhideWhenUsed="1"/>
+    <w:lsdException w:name="toc 7" w:uiPriority="39" w:semiHidden="1" w:unhideWhenUsed="1"/>
+    <w:lsdException w:name="toc 8" w:uiPriority="39" w:semiHidden="1" w:unhideWhenUsed="1"/>
+    <w:lsdException w:name="toc 9" w:uiPriority="39" w:semiHidden="1" w:unhideWhenUsed="1"/>
     <w:lsdException w:name="Normal Indent" w:semiHidden="1" w:unhideWhenUsed="1"/>
     <w:lsdException w:name="footnote text" w:semiHidden="1" w:unhideWhenUsed="1"/>
     <w:lsdException w:name="annotation text" w:semiHidden="1" w:unhideWhenUsed="1"/>
     <w:lsdException w:name="header" w:semiHidden="1" w:unhideWhenUsed="1"/>
     <w:lsdException w:name="footer" w:semiHidden="1" w:unhideWhenUsed="1"/>
     <w:lsdException w:name="index heading" w:semiHidden="1" w:unhideWhenUsed="1"/>
-    <w:lsdException w:name="caption" w:semiHidden="1" w:uiPriority="35" w:unhideWhenUsed="1" w:qFormat="1"/>
+    <w:lsdException w:name="caption" w:uiPriority="35" w:semiHidden="1" w:unhideWhenUsed="1" w:qFormat="1"/>
     <w:lsdException w:name="table of figures" w:semiHidden="1" w:unhideWhenUsed="1"/>
     <w:lsdException w:name="envelope address" w:semiHidden="1" w:unhideWhenUsed="1"/>
     <w:lsdException w:name="envelope return" w:semiHidden="1" w:unhideWhenUsed="1"/>
@@ -9379,7 +9348,7 @@
     <w:lsdException w:name="Title" w:uiPriority="10" w:qFormat="1"/>
     <w:lsdException w:name="Closing" w:semiHidden="1" w:unhideWhenUsed="1"/>
     <w:lsdException w:name="Signature" w:semiHidden="1" w:unhideWhenUsed="1"/>
-    <w:lsdException w:name="Default Paragraph Font" w:semiHidden="1" w:uiPriority="1" w:unhideWhenUsed="1"/>
+    <w:lsdException w:name="Default Paragraph Font" w:uiPriority="1" w:semiHidden="1" w:unhideWhenUsed="1"/>
     <w:lsdException w:name="Body Text" w:semiHidden="1" w:unhideWhenUsed="1"/>
     <w:lsdException w:name="Body Text Indent" w:semiHidden="1" w:unhideWhenUsed="1"/>
     <w:lsdException w:name="List Continue" w:semiHidden="1" w:unhideWhenUsed="1"/>
@@ -9468,7 +9437,7 @@
     <w:lsdException w:name="Table Web 2" w:semiHidden="1" w:unhideWhenUsed="1"/>
     <w:lsdException w:name="Table Web 3" w:semiHidden="1" w:unhideWhenUsed="1"/>
     <w:lsdException w:name="Balloon Text" w:semiHidden="1" w:unhideWhenUsed="1"/>
-    <w:lsdException w:name="Table Grid" w:semiHidden="1" w:uiPriority="59" w:unhideWhenUsed="1"/>
+    <w:lsdException w:name="Table Grid" w:uiPriority="59" w:semiHidden="1" w:unhideWhenUsed="1"/>
     <w:lsdException w:name="Table Theme" w:semiHidden="1" w:unhideWhenUsed="1"/>
     <w:lsdException w:name="Placeholder Text" w:semiHidden="1"/>
     <w:lsdException w:name="No Spacing" w:uiPriority="1" w:qFormat="1"/>
@@ -9579,8 +9548,8 @@
     <w:lsdException w:name="Subtle Reference" w:uiPriority="31" w:qFormat="1"/>
     <w:lsdException w:name="Intense Reference" w:uiPriority="32" w:qFormat="1"/>
     <w:lsdException w:name="Book Title" w:uiPriority="33" w:qFormat="1"/>
-    <w:lsdException w:name="Bibliography" w:semiHidden="1" w:uiPriority="37" w:unhideWhenUsed="1"/>
-    <w:lsdException w:name="TOC Heading" w:semiHidden="1" w:uiPriority="39" w:unhideWhenUsed="1" w:qFormat="1"/>
+    <w:lsdException w:name="Bibliography" w:uiPriority="37" w:semiHidden="1" w:unhideWhenUsed="1"/>
+    <w:lsdException w:name="TOC Heading" w:uiPriority="39" w:semiHidden="1" w:unhideWhenUsed="1" w:qFormat="1"/>
     <w:lsdException w:name="Plain Table 1" w:uiPriority="41"/>
     <w:lsdException w:name="Plain Table 2" w:uiPriority="42"/>
     <w:lsdException w:name="Plain Table 3" w:uiPriority="43"/>
@@ -9690,7 +9659,7 @@
     <w:lsdException w:name="Hashtag" w:semiHidden="1" w:unhideWhenUsed="1"/>
     <w:lsdException w:name="Unresolved Mention" w:semiHidden="1" w:unhideWhenUsed="1"/>
   </w:latentStyles>
-  <w:style w:type="paragraph" w:default="1" w:styleId="Standard">
+  <w:style w:type="paragraph" w:styleId="Standard" w:default="1">
     <w:name w:val="Normal"/>
     <w:qFormat/>
     <w:rPr>
@@ -9753,13 +9722,13 @@
       <w:bCs/>
     </w:rPr>
   </w:style>
-  <w:style w:type="character" w:default="1" w:styleId="Absatz-Standardschriftart">
+  <w:style w:type="character" w:styleId="Absatz-Standardschriftart" w:default="1">
     <w:name w:val="Default Paragraph Font"/>
     <w:uiPriority w:val="1"/>
     <w:semiHidden/>
     <w:unhideWhenUsed/>
   </w:style>
-  <w:style w:type="table" w:default="1" w:styleId="NormaleTabelle">
+  <w:style w:type="table" w:styleId="NormaleTabelle" w:default="1">
     <w:name w:val="Normal Table"/>
     <w:uiPriority w:val="99"/>
     <w:semiHidden/>
@@ -9774,13 +9743,13 @@
       </w:tblCellMar>
     </w:tblPr>
   </w:style>
-  <w:style w:type="numbering" w:default="1" w:styleId="KeineListe">
+  <w:style w:type="numbering" w:styleId="KeineListe" w:default="1">
     <w:name w:val="No List"/>
     <w:uiPriority w:val="99"/>
     <w:semiHidden/>
     <w:unhideWhenUsed/>
   </w:style>
-  <w:style w:type="character" w:customStyle="1" w:styleId="SprechblasentextZchn">
+  <w:style w:type="character" w:styleId="SprechblasentextZchn" w:customStyle="1">
     <w:name w:val="Sprechblasentext Zchn"/>
     <w:basedOn w:val="Absatz-Standardschriftart"/>
     <w:link w:val="Sprechblasentext"/>
@@ -9794,7 +9763,7 @@
       <w:szCs w:val="14"/>
     </w:rPr>
   </w:style>
-  <w:style w:type="character" w:customStyle="1" w:styleId="KopfzeileZchn">
+  <w:style w:type="character" w:styleId="KopfzeileZchn" w:customStyle="1">
     <w:name w:val="Kopfzeile Zchn"/>
     <w:basedOn w:val="Absatz-Standardschriftart"/>
     <w:link w:val="Kopfzeile"/>
@@ -9807,7 +9776,7 @@
       <w:szCs w:val="21"/>
     </w:rPr>
   </w:style>
-  <w:style w:type="character" w:customStyle="1" w:styleId="FuzeileZchn">
+  <w:style w:type="character" w:styleId="FuzeileZchn" w:customStyle="1">
     <w:name w:val="Fußzeile Zchn"/>
     <w:basedOn w:val="Absatz-Standardschriftart"/>
     <w:link w:val="Fuzeile"/>
@@ -9820,11 +9789,11 @@
       <w:szCs w:val="21"/>
     </w:rPr>
   </w:style>
-  <w:style w:type="character" w:customStyle="1" w:styleId="NumberingSymbols">
+  <w:style w:type="character" w:styleId="NumberingSymbols" w:customStyle="1">
     <w:name w:val="Numbering Symbols"/>
     <w:qFormat/>
   </w:style>
-  <w:style w:type="paragraph" w:customStyle="1" w:styleId="Heading">
+  <w:style w:type="paragraph" w:styleId="Heading" w:customStyle="1">
     <w:name w:val="Heading"/>
     <w:basedOn w:val="Standard"/>
     <w:next w:val="Textkrper"/>
@@ -9863,7 +9832,7 @@
       <w:iCs/>
     </w:rPr>
   </w:style>
-  <w:style w:type="paragraph" w:customStyle="1" w:styleId="Index">
+  <w:style w:type="paragraph" w:styleId="Index" w:customStyle="1">
     <w:name w:val="Index"/>
     <w:basedOn w:val="Standard"/>
     <w:qFormat/>
@@ -9871,7 +9840,7 @@
       <w:suppressLineNumbers/>
     </w:pPr>
   </w:style>
-  <w:style w:type="paragraph" w:customStyle="1" w:styleId="berschrift">
+  <w:style w:type="paragraph" w:styleId="berschrift" w:customStyle="1">
     <w:name w:val="Überschrift"/>
     <w:basedOn w:val="Standard"/>
     <w:qFormat/>
@@ -9885,7 +9854,7 @@
       <w:szCs w:val="28"/>
     </w:rPr>
   </w:style>
-  <w:style w:type="paragraph" w:customStyle="1" w:styleId="Verzeichnis">
+  <w:style w:type="paragraph" w:styleId="Verzeichnis" w:customStyle="1">
     <w:name w:val="Verzeichnis"/>
     <w:basedOn w:val="Standard"/>
     <w:qFormat/>
@@ -9893,7 +9862,7 @@
       <w:suppressLineNumbers/>
     </w:pPr>
   </w:style>
-  <w:style w:type="paragraph" w:customStyle="1" w:styleId="Tabelleninhalt">
+  <w:style w:type="paragraph" w:styleId="Tabelleninhalt" w:customStyle="1">
     <w:name w:val="Tabelleninhalt"/>
     <w:basedOn w:val="Standard"/>
     <w:qFormat/>
@@ -9930,7 +9899,7 @@
       <w:szCs w:val="14"/>
     </w:rPr>
   </w:style>
-  <w:style w:type="paragraph" w:customStyle="1" w:styleId="HeaderandFooter">
+  <w:style w:type="paragraph" w:styleId="HeaderandFooter" w:customStyle="1">
     <w:name w:val="Header and Footer"/>
     <w:basedOn w:val="Standard"/>
     <w:qFormat/>
@@ -9986,7 +9955,7 @@
       <w:szCs w:val="21"/>
     </w:rPr>
   </w:style>
-  <w:style w:type="paragraph" w:customStyle="1" w:styleId="TableContents">
+  <w:style w:type="paragraph" w:styleId="TableContents" w:customStyle="1">
     <w:name w:val="Table Contents"/>
     <w:basedOn w:val="Standard"/>
     <w:qFormat/>
@@ -9994,7 +9963,7 @@
       <w:suppressLineNumbers/>
     </w:pPr>
   </w:style>
-  <w:style w:type="paragraph" w:customStyle="1" w:styleId="TableHeading">
+  <w:style w:type="paragraph" w:styleId="TableHeading" w:customStyle="1">
     <w:name w:val="Table Heading"/>
     <w:basedOn w:val="TableContents"/>
     <w:qFormat/>
@@ -10013,12 +9982,12 @@
     <w:rsid w:val="002B6933"/>
     <w:tblPr>
       <w:tblBorders>
-        <w:top w:val="single" w:sz="4" w:space="0" w:color="auto"/>
-        <w:left w:val="single" w:sz="4" w:space="0" w:color="auto"/>
-        <w:bottom w:val="single" w:sz="4" w:space="0" w:color="auto"/>
-        <w:right w:val="single" w:sz="4" w:space="0" w:color="auto"/>
-        <w:insideH w:val="single" w:sz="4" w:space="0" w:color="auto"/>
-        <w:insideV w:val="single" w:sz="4" w:space="0" w:color="auto"/>
+        <w:top w:val="single" w:color="auto" w:sz="4" w:space="0"/>
+        <w:left w:val="single" w:color="auto" w:sz="4" w:space="0"/>
+        <w:bottom w:val="single" w:color="auto" w:sz="4" w:space="0"/>
+        <w:right w:val="single" w:color="auto" w:sz="4" w:space="0"/>
+        <w:insideH w:val="single" w:color="auto" w:sz="4" w:space="0"/>
+        <w:insideV w:val="single" w:color="auto" w:sz="4" w:space="0"/>
       </w:tblBorders>
     </w:tblPr>
   </w:style>

</xml_diff>

<commit_message>
feat(schwyz): add schwyz logo to form-export template
</commit_message>
<xml_diff>
--- a/django/camac/instance/templates/form-export.docx
+++ b/django/camac/instance/templates/form-export.docx
@@ -1,6 +1,6 @@
 
 <file path=word/document.xml><?xml version="1.0" encoding="utf-8"?>
-<w:document xmlns:wpc="http://schemas.microsoft.com/office/word/2010/wordprocessingCanvas" xmlns:cx="http://schemas.microsoft.com/office/drawing/2014/chartex" xmlns:cx1="http://schemas.microsoft.com/office/drawing/2015/9/8/chartex" xmlns:cx2="http://schemas.microsoft.com/office/drawing/2015/10/21/chartex" xmlns:cx3="http://schemas.microsoft.com/office/drawing/2016/5/9/chartex" xmlns:cx4="http://schemas.microsoft.com/office/drawing/2016/5/10/chartex" xmlns:cx5="http://schemas.microsoft.com/office/drawing/2016/5/11/chartex" xmlns:cx6="http://schemas.microsoft.com/office/drawing/2016/5/12/chartex" xmlns:cx7="http://schemas.microsoft.com/office/drawing/2016/5/13/chartex" xmlns:cx8="http://schemas.microsoft.com/office/drawing/2016/5/14/chartex" xmlns:mc="http://schemas.openxmlformats.org/markup-compatibility/2006" xmlns:aink="http://schemas.microsoft.com/office/drawing/2016/ink" xmlns:am3d="http://schemas.microsoft.com/office/drawing/2017/model3d" xmlns:o="urn:schemas-microsoft-com:office:office" xmlns:r="http://schemas.openxmlformats.org/officeDocument/2006/relationships" xmlns:m="http://schemas.openxmlformats.org/officeDocument/2006/math" xmlns:v="urn:schemas-microsoft-com:vml" xmlns:wp14="http://schemas.microsoft.com/office/word/2010/wordprocessingDrawing" xmlns:wp="http://schemas.openxmlformats.org/drawingml/2006/wordprocessingDrawing" xmlns:w10="urn:schemas-microsoft-com:office:word" xmlns:w="http://schemas.openxmlformats.org/wordprocessingml/2006/main" xmlns:w14="http://schemas.microsoft.com/office/word/2010/wordml" xmlns:w15="http://schemas.microsoft.com/office/word/2012/wordml" xmlns:w16cid="http://schemas.microsoft.com/office/word/2016/wordml/cid" xmlns:w16se="http://schemas.microsoft.com/office/word/2015/wordml/symex" xmlns:wpg="http://schemas.microsoft.com/office/word/2010/wordprocessingGroup" xmlns:wpi="http://schemas.microsoft.com/office/word/2010/wordprocessingInk" xmlns:wne="http://schemas.microsoft.com/office/word/2006/wordml" xmlns:wps="http://schemas.microsoft.com/office/word/2010/wordprocessingShape" xmlns:a="http://schemas.openxmlformats.org/drawingml/2006/main" xmlns:pic="http://schemas.openxmlformats.org/drawingml/2006/picture" mc:Ignorable="w14 w15 w16se w16cid wp14">
+<w:document xmlns:wpc="http://schemas.microsoft.com/office/word/2010/wordprocessingCanvas" xmlns:cx="http://schemas.microsoft.com/office/drawing/2014/chartex" xmlns:cx1="http://schemas.microsoft.com/office/drawing/2015/9/8/chartex" xmlns:cx2="http://schemas.microsoft.com/office/drawing/2015/10/21/chartex" xmlns:cx3="http://schemas.microsoft.com/office/drawing/2016/5/9/chartex" xmlns:cx4="http://schemas.microsoft.com/office/drawing/2016/5/10/chartex" xmlns:cx5="http://schemas.microsoft.com/office/drawing/2016/5/11/chartex" xmlns:cx6="http://schemas.microsoft.com/office/drawing/2016/5/12/chartex" xmlns:cx7="http://schemas.microsoft.com/office/drawing/2016/5/13/chartex" xmlns:cx8="http://schemas.microsoft.com/office/drawing/2016/5/14/chartex" xmlns:mc="http://schemas.openxmlformats.org/markup-compatibility/2006" xmlns:aink="http://schemas.microsoft.com/office/drawing/2016/ink" xmlns:am3d="http://schemas.microsoft.com/office/drawing/2017/model3d" xmlns:o="urn:schemas-microsoft-com:office:office" xmlns:r="http://schemas.openxmlformats.org/officeDocument/2006/relationships" xmlns:m="http://schemas.openxmlformats.org/officeDocument/2006/math" xmlns:v="urn:schemas-microsoft-com:vml" xmlns:wp14="http://schemas.microsoft.com/office/word/2010/wordprocessingDrawing" xmlns:wp="http://schemas.openxmlformats.org/drawingml/2006/wordprocessingDrawing" xmlns:w10="urn:schemas-microsoft-com:office:word" xmlns:w="http://schemas.openxmlformats.org/wordprocessingml/2006/main" xmlns:w14="http://schemas.microsoft.com/office/word/2010/wordml" xmlns:w15="http://schemas.microsoft.com/office/word/2012/wordml" xmlns:w16cid="http://schemas.microsoft.com/office/word/2016/wordml/cid" xmlns:w16se="http://schemas.microsoft.com/office/word/2015/wordml/symex" xmlns:wpg="http://schemas.microsoft.com/office/word/2010/wordprocessingGroup" xmlns:wpi="http://schemas.microsoft.com/office/word/2010/wordprocessingInk" xmlns:wne="http://schemas.microsoft.com/office/word/2006/wordml" xmlns:wps="http://schemas.microsoft.com/office/word/2010/wordprocessingShape" mc:Ignorable="w14 w15 w16se w16cid wp14">
   <w:body>
     <w:p>
       <w:pPr>
@@ -8,48 +8,114 @@
         <w:keepNext w:val="0"/>
         <w:widowControl w:val="0"/>
         <w:suppressAutoHyphens/>
-        <w:spacing w:after="1440"/>
-        <w:ind w:left="4820"/>
+        <w:spacing w:before="960" w:after="720"/>
         <w:jc w:val="left"/>
+        <w:rPr>
+          <w:rFonts w:cs="Arial"/>
+          <w:sz w:val="44"/>
+          <w:szCs w:val="44"/>
+          <w:lang w:val="fr-CH"/>
+        </w:rPr>
       </w:pPr>
-      <w:proofErr w:type="gramStart"/>
+      <w:r>
+        <w:rPr>
+          <w:noProof/>
+        </w:rPr>
+        <w:drawing>
+          <wp:anchor distT="0" distB="0" distL="114300" distR="114300" simplePos="0" relativeHeight="251660288" behindDoc="0" locked="0" layoutInCell="1" allowOverlap="1" wp14:anchorId="6E6BF49D" wp14:editId="6A05C353">
+            <wp:simplePos x="0" y="0"/>
+            <wp:positionH relativeFrom="column">
+              <wp:posOffset>2804795</wp:posOffset>
+            </wp:positionH>
+            <wp:positionV relativeFrom="page">
+              <wp:posOffset>715010</wp:posOffset>
+            </wp:positionV>
+            <wp:extent cx="3073400" cy="428625"/>
+            <wp:effectExtent l="0" t="0" r="0" b="0"/>
+            <wp:wrapSquare wrapText="bothSides"/>
+            <wp:docPr id="19" name="Grafik 19"/>
+            <wp:cNvGraphicFramePr>
+              <a:graphicFrameLocks xmlns:a="http://schemas.openxmlformats.org/drawingml/2006/main" noChangeAspect="1"/>
+            </wp:cNvGraphicFramePr>
+            <a:graphic xmlns:a="http://schemas.openxmlformats.org/drawingml/2006/main">
+              <a:graphicData uri="http://schemas.openxmlformats.org/drawingml/2006/picture">
+                <pic:pic xmlns:pic="http://schemas.openxmlformats.org/drawingml/2006/picture">
+                  <pic:nvPicPr>
+                    <pic:cNvPr id="0" name=""/>
+                    <pic:cNvPicPr/>
+                  </pic:nvPicPr>
+                  <pic:blipFill>
+                    <a:blip r:embed="rId8">
+                      <a:extLst>
+                        <a:ext uri="{28A0092B-C50C-407E-A947-70E740481C1C}">
+                          <a14:useLocalDpi xmlns:a14="http://schemas.microsoft.com/office/drawing/2010/main" val="0"/>
+                        </a:ext>
+                      </a:extLst>
+                    </a:blip>
+                    <a:stretch>
+                      <a:fillRect/>
+                    </a:stretch>
+                  </pic:blipFill>
+                  <pic:spPr>
+                    <a:xfrm>
+                      <a:off x="0" y="0"/>
+                      <a:ext cx="3073400" cy="428625"/>
+                    </a:xfrm>
+                    <a:prstGeom prst="rect">
+                      <a:avLst/>
+                    </a:prstGeom>
+                  </pic:spPr>
+                </pic:pic>
+              </a:graphicData>
+            </a:graphic>
+            <wp14:sizeRelH relativeFrom="margin">
+              <wp14:pctWidth>0</wp14:pctWidth>
+            </wp14:sizeRelH>
+            <wp14:sizeRelV relativeFrom="margin">
+              <wp14:pctHeight>0</wp14:pctHeight>
+            </wp14:sizeRelV>
+          </wp:anchor>
+        </w:drawing>
+      </w:r>
       <w:r>
         <w:rPr>
           <w:rFonts w:cs="Arial"/>
           <w:sz w:val="48"/>
-          <w:szCs w:val="44"/>
+          <w:szCs w:val="48"/>
           <w:lang w:val="fr-CH"/>
         </w:rPr>
-        <w:t xml:space="preserve">{{ </w:t>
+        <w:t>{{</w:t>
+      </w:r>
+      <w:r>
+        <w:rPr>
+          <w:rFonts w:cs="Arial"/>
+          <w:sz w:val="48"/>
+          <w:szCs w:val="48"/>
+          <w:lang w:val="fr-CH"/>
+        </w:rPr>
+        <w:t xml:space="preserve"> </w:t>
       </w:r>
       <w:proofErr w:type="spellStart"/>
       <w:r>
         <w:rPr>
           <w:rFonts w:cs="Arial"/>
           <w:sz w:val="48"/>
-          <w:szCs w:val="44"/>
+          <w:szCs w:val="48"/>
           <w:lang w:val="fr-CH"/>
         </w:rPr>
         <w:t>formName</w:t>
       </w:r>
       <w:proofErr w:type="spellEnd"/>
-      <w:proofErr w:type="gramEnd"/>
       <w:r>
         <w:rPr>
           <w:rFonts w:cs="Arial"/>
           <w:sz w:val="48"/>
-          <w:szCs w:val="44"/>
+          <w:szCs w:val="48"/>
           <w:lang w:val="fr-CH"/>
         </w:rPr>
         <w:t xml:space="preserve"> }}</w:t>
       </w:r>
       <w:r>
-        <w:rPr>
-          <w:rFonts w:cs="Arial"/>
-          <w:sz w:val="48"/>
-          <w:szCs w:val="44"/>
-          <w:lang w:val="fr-CH"/>
-        </w:rPr>
         <w:br/>
       </w:r>
       <w:r>
@@ -101,6 +167,8 @@
         </w:rPr>
         <w:t xml:space="preserve"> }}</w:t>
       </w:r>
+      <w:bookmarkStart w:id="0" w:name="_GoBack"/>
+      <w:bookmarkEnd w:id="0"/>
     </w:p>
     <w:p>
       <w:pPr>
@@ -115,27 +183,7 @@
           <w:szCs w:val="18"/>
           <w:lang w:val="fr-CH"/>
         </w:rPr>
-        <w:t xml:space="preserve">{%p for </w:t>
-      </w:r>
-      <w:r>
-        <w:rPr>
-          <w:rFonts w:ascii="Liberation Sans" w:hAnsi="Liberation Sans" w:cs="Arial"/>
-          <w:color w:val="C0504D" w:themeColor="accent2"/>
-          <w:sz w:val="18"/>
-          <w:szCs w:val="18"/>
-          <w:lang w:val="fr-CH"/>
-        </w:rPr>
-        <w:t>module</w:t>
-      </w:r>
-      <w:r>
-        <w:rPr>
-          <w:rFonts w:ascii="Liberation Sans" w:hAnsi="Liberation Sans" w:cs="Arial"/>
-          <w:color w:val="C0504D" w:themeColor="accent2"/>
-          <w:sz w:val="18"/>
-          <w:szCs w:val="18"/>
-          <w:lang w:val="fr-CH"/>
-        </w:rPr>
-        <w:t xml:space="preserve"> in modules %}</w:t>
+        <w:t>{%p for module in modules %}</w:t>
       </w:r>
     </w:p>
     <w:p>
@@ -212,25 +260,7 @@
           <w:sz w:val="18"/>
           <w:szCs w:val="18"/>
         </w:rPr>
-        <w:t xml:space="preserve">" </w:t>
-      </w:r>
-      <w:r>
-        <w:rPr>
-          <w:rFonts w:ascii="Liberation Sans" w:hAnsi="Liberation Sans" w:cs="Arial"/>
-          <w:color w:val="4F81BD" w:themeColor="accent1"/>
-          <w:sz w:val="18"/>
-          <w:szCs w:val="18"/>
-        </w:rPr>
-        <w:t>and</w:t>
-      </w:r>
-      <w:r>
-        <w:rPr>
-          <w:rFonts w:ascii="Liberation Sans" w:hAnsi="Liberation Sans" w:cs="Arial"/>
-          <w:color w:val="4F81BD" w:themeColor="accent1"/>
-          <w:sz w:val="18"/>
-          <w:szCs w:val="18"/>
-        </w:rPr>
-        <w:t xml:space="preserve"> </w:t>
+        <w:t xml:space="preserve">" and </w:t>
       </w:r>
       <w:proofErr w:type="spellStart"/>
       <w:r>
@@ -258,31 +288,8 @@
           <w:color w:val="4F81BD" w:themeColor="accent1"/>
           <w:sz w:val="18"/>
           <w:szCs w:val="18"/>
-          <w:lang w:val="fr-CH"/>
         </w:rPr>
-        <w:t>"</w:t>
-      </w:r>
-      <w:proofErr w:type="spellStart"/>
-      <w:r>
-        <w:rPr>
-          <w:rFonts w:ascii="Liberation Sans" w:hAnsi="Liberation Sans" w:cs="Arial"/>
-          <w:color w:val="4F81BD" w:themeColor="accent1"/>
-          <w:sz w:val="18"/>
-          <w:szCs w:val="18"/>
-          <w:lang w:val="fr-CH"/>
-        </w:rPr>
-        <w:t>freigegebene-unterlagen</w:t>
-      </w:r>
-      <w:proofErr w:type="spellEnd"/>
-      <w:r>
-        <w:rPr>
-          <w:rFonts w:ascii="Liberation Sans" w:hAnsi="Liberation Sans" w:cs="Arial"/>
-          <w:color w:val="4F81BD" w:themeColor="accent1"/>
-          <w:sz w:val="18"/>
-          <w:szCs w:val="18"/>
-          <w:lang w:val="fr-CH"/>
-        </w:rPr>
-        <w:t>" %}</w:t>
+        <w:t>"freigegebene-unterlagen" %}</w:t>
       </w:r>
     </w:p>
     <w:p>
@@ -296,9 +303,28 @@
           <w:color w:val="4F81BD" w:themeColor="accent1"/>
           <w:sz w:val="18"/>
           <w:szCs w:val="18"/>
-          <w:lang w:val="fr-CH"/>
         </w:rPr>
-        <w:t xml:space="preserve">{%p if </w:t>
+        <w:t xml:space="preserve">{%p </w:t>
+      </w:r>
+      <w:proofErr w:type="spellStart"/>
+      <w:r>
+        <w:rPr>
+          <w:rFonts w:ascii="Liberation Sans" w:hAnsi="Liberation Sans" w:cs="Arial"/>
+          <w:color w:val="4F81BD" w:themeColor="accent1"/>
+          <w:sz w:val="18"/>
+          <w:szCs w:val="18"/>
+        </w:rPr>
+        <w:t>if</w:t>
+      </w:r>
+      <w:proofErr w:type="spellEnd"/>
+      <w:r>
+        <w:rPr>
+          <w:rFonts w:ascii="Liberation Sans" w:hAnsi="Liberation Sans" w:cs="Arial"/>
+          <w:color w:val="4F81BD" w:themeColor="accent1"/>
+          <w:sz w:val="18"/>
+          <w:szCs w:val="18"/>
+        </w:rPr>
+        <w:t xml:space="preserve"> </w:t>
       </w:r>
       <w:proofErr w:type="spellStart"/>
       <w:proofErr w:type="gramStart"/>
@@ -308,7 +334,6 @@
           <w:color w:val="4F81BD" w:themeColor="accent1"/>
           <w:sz w:val="18"/>
           <w:szCs w:val="18"/>
-          <w:lang w:val="fr-CH"/>
         </w:rPr>
         <w:t>loop.index</w:t>
       </w:r>
@@ -320,7 +345,6 @@
           <w:color w:val="4F81BD" w:themeColor="accent1"/>
           <w:sz w:val="18"/>
           <w:szCs w:val="18"/>
-          <w:lang w:val="fr-CH"/>
         </w:rPr>
         <w:t xml:space="preserve"> &gt; 1 %}</w:t>
       </w:r>
@@ -338,7 +362,6 @@
           <w:rFonts w:ascii="Liberation Sans" w:hAnsi="Liberation Sans" w:cs="Arial"/>
           <w:sz w:val="18"/>
           <w:szCs w:val="18"/>
-          <w:lang w:val="fr-CH"/>
         </w:rPr>
       </w:pPr>
       <w:r>
@@ -485,27 +508,7 @@
                 <w:szCs w:val="18"/>
                 <w:lang w:val="fr-CH"/>
               </w:rPr>
-              <w:t>m</w:t>
-            </w:r>
-            <w:r>
-              <w:rPr>
-                <w:rFonts w:ascii="Liberation Sans" w:hAnsi="Liberation Sans" w:cs="Arial"/>
-                <w:color w:val="4F81BD" w:themeColor="accent1"/>
-                <w:sz w:val="18"/>
-                <w:szCs w:val="18"/>
-                <w:lang w:val="fr-CH"/>
-              </w:rPr>
-              <w:t>odule</w:t>
-            </w:r>
-            <w:r>
-              <w:rPr>
-                <w:rFonts w:ascii="Liberation Sans" w:hAnsi="Liberation Sans" w:cs="Arial"/>
-                <w:color w:val="4F81BD" w:themeColor="accent1"/>
-                <w:sz w:val="18"/>
-                <w:szCs w:val="18"/>
-                <w:lang w:val="fr-CH"/>
-              </w:rPr>
-              <w:t>.questions</w:t>
+              <w:t>module.questions</w:t>
             </w:r>
             <w:proofErr w:type="spellEnd"/>
             <w:proofErr w:type="gramEnd"/>
@@ -585,17 +588,7 @@
                 <w:szCs w:val="18"/>
                 <w:lang w:val="fr-CH"/>
               </w:rPr>
-              <w:t>module</w:t>
-            </w:r>
-            <w:r>
-              <w:rPr>
-                <w:rFonts w:ascii="Liberation Sans" w:hAnsi="Liberation Sans" w:cs="Arial"/>
-                <w:color w:val="C0504D" w:themeColor="accent2"/>
-                <w:sz w:val="18"/>
-                <w:szCs w:val="18"/>
-                <w:lang w:val="fr-CH"/>
-              </w:rPr>
-              <w:t>.questions</w:t>
+              <w:t>module.questions</w:t>
             </w:r>
             <w:proofErr w:type="spellEnd"/>
             <w:proofErr w:type="gramEnd"/>
@@ -619,7 +612,7 @@
             <w:tcBorders>
               <w:top w:val="nil"/>
               <w:left w:val="nil"/>
-              <w:bottom w:val="dotted" w:color="auto" w:sz="4" w:space="0"/>
+              <w:bottom w:val="dotted" w:sz="4" w:space="0" w:color="auto"/>
               <w:right w:val="nil"/>
             </w:tcBorders>
             <w:shd w:val="clear" w:color="auto" w:fill="auto"/>
@@ -687,7 +680,7 @@
             <w:tcBorders>
               <w:top w:val="nil"/>
               <w:left w:val="nil"/>
-              <w:bottom w:val="dotted" w:color="auto" w:sz="4" w:space="0"/>
+              <w:bottom w:val="dotted" w:sz="4" w:space="0" w:color="auto"/>
               <w:right w:val="nil"/>
             </w:tcBorders>
             <w:shd w:val="clear" w:color="auto" w:fill="auto"/>
@@ -1241,7 +1234,7 @@
               </w:rPr>
               <w:t>.value</w:t>
             </w:r>
-            <w:bookmarkStart w:name="__DdeLink__169_32905612401" w:id="0"/>
+            <w:bookmarkStart w:id="1" w:name="__DdeLink__169_32905612401"/>
             <w:proofErr w:type="spellEnd"/>
             <w:r>
               <w:rPr>
@@ -1272,7 +1265,7 @@
               </w:rPr>
               <w:t xml:space="preserve"> </w:t>
             </w:r>
-            <w:bookmarkEnd w:id="0"/>
+            <w:bookmarkEnd w:id="1"/>
             <w:r>
               <w:rPr>
                 <w:rFonts w:ascii="Liberation Sans" w:hAnsi="Liberation Sans" w:cs="Arial"/>
@@ -1340,25 +1333,7 @@
                 <w:szCs w:val="18"/>
                 <w:lang w:val="fr-CH"/>
               </w:rPr>
-              <w:t xml:space="preserve"> == "</w:t>
-            </w:r>
-            <w:r>
-              <w:rPr>
-                <w:rFonts w:ascii="Liberation Sans" w:hAnsi="Liberation Sans" w:cs="Arial"/>
-                <w:sz w:val="18"/>
-                <w:szCs w:val="18"/>
-                <w:lang w:val="fr-CH"/>
-              </w:rPr>
-              <w:t>radio</w:t>
-            </w:r>
-            <w:r>
-              <w:rPr>
-                <w:rFonts w:ascii="Liberation Sans" w:hAnsi="Liberation Sans" w:cs="Arial"/>
-                <w:sz w:val="18"/>
-                <w:szCs w:val="18"/>
-                <w:lang w:val="fr-CH"/>
-              </w:rPr>
-              <w:t>" %}</w:t>
+              <w:t xml:space="preserve"> == "radio" %}</w:t>
             </w:r>
           </w:p>
           <w:p>
@@ -1376,25 +1351,7 @@
                 <w:szCs w:val="18"/>
                 <w:lang w:val="fr-CH"/>
               </w:rPr>
-              <w:t xml:space="preserve">{%p for </w:t>
-            </w:r>
-            <w:r>
-              <w:rPr>
-                <w:rFonts w:ascii="Liberation Sans" w:hAnsi="Liberation Sans" w:cs="Arial"/>
-                <w:sz w:val="18"/>
-                <w:szCs w:val="18"/>
-                <w:lang w:val="fr-CH"/>
-              </w:rPr>
-              <w:t>option</w:t>
-            </w:r>
-            <w:r>
-              <w:rPr>
-                <w:rFonts w:ascii="Liberation Sans" w:hAnsi="Liberation Sans" w:cs="Arial"/>
-                <w:sz w:val="18"/>
-                <w:szCs w:val="18"/>
-                <w:lang w:val="fr-CH"/>
-              </w:rPr>
-              <w:t xml:space="preserve"> in </w:t>
+              <w:t xml:space="preserve">{%p for option in </w:t>
             </w:r>
             <w:proofErr w:type="spellStart"/>
             <w:r>
@@ -1464,25 +1421,7 @@
                 <w:szCs w:val="18"/>
                 <w:lang w:val="fr-CH"/>
               </w:rPr>
-              <w:t xml:space="preserve"> </w:t>
-            </w:r>
-            <w:r>
-              <w:rPr>
-                <w:rFonts w:ascii="Liberation Sans" w:hAnsi="Liberation Sans" w:cs="Arial"/>
-                <w:sz w:val="18"/>
-                <w:szCs w:val="18"/>
-                <w:lang w:val="fr-CH"/>
-              </w:rPr>
-              <w:t>== option</w:t>
-            </w:r>
-            <w:r>
-              <w:rPr>
-                <w:rFonts w:ascii="Liberation Sans" w:hAnsi="Liberation Sans" w:cs="Arial"/>
-                <w:sz w:val="18"/>
-                <w:szCs w:val="18"/>
-                <w:lang w:val="fr-CH"/>
-              </w:rPr>
-              <w:t xml:space="preserve"> %}</w:t>
+              <w:t xml:space="preserve"> == option %}</w:t>
             </w:r>
             <w:r>
               <w:rPr>
@@ -1501,77 +1440,6 @@
                       <pic:pic xmlns:pic="http://schemas.openxmlformats.org/drawingml/2006/picture">
                         <pic:nvPicPr>
                           <pic:cNvPr id="1" name="Image3" descr="C:\Users\Dominique Mäder\Desktop\tpl\radio-checked.png"/>
-                          <pic:cNvPicPr>
-                            <a:picLocks noChangeAspect="1" noChangeArrowheads="1"/>
-                          </pic:cNvPicPr>
-                        </pic:nvPicPr>
-                        <pic:blipFill>
-                          <a:blip r:embed="rId8"/>
-                          <a:stretch>
-                            <a:fillRect/>
-                          </a:stretch>
-                        </pic:blipFill>
-                        <pic:spPr bwMode="auto">
-                          <a:xfrm>
-                            <a:off x="0" y="0"/>
-                            <a:ext cx="133350" cy="133350"/>
-                          </a:xfrm>
-                          <a:prstGeom prst="rect">
-                            <a:avLst/>
-                          </a:prstGeom>
-                        </pic:spPr>
-                      </pic:pic>
-                    </a:graphicData>
-                  </a:graphic>
-                </wp:inline>
-              </w:drawing>
-            </w:r>
-            <w:r>
-              <w:rPr>
-                <w:rFonts w:ascii="Liberation Sans" w:hAnsi="Liberation Sans" w:cs="Arial"/>
-                <w:sz w:val="18"/>
-                <w:szCs w:val="18"/>
-                <w:lang w:val="fr-CH"/>
-              </w:rPr>
-              <w:t xml:space="preserve">{% </w:t>
-            </w:r>
-            <w:proofErr w:type="spellStart"/>
-            <w:r>
-              <w:rPr>
-                <w:rFonts w:ascii="Liberation Sans" w:hAnsi="Liberation Sans" w:cs="Arial"/>
-                <w:sz w:val="18"/>
-                <w:szCs w:val="18"/>
-                <w:lang w:val="fr-CH"/>
-              </w:rPr>
-              <w:t>else</w:t>
-            </w:r>
-            <w:proofErr w:type="spellEnd"/>
-            <w:r>
-              <w:rPr>
-                <w:rFonts w:ascii="Liberation Sans" w:hAnsi="Liberation Sans" w:cs="Arial"/>
-                <w:sz w:val="18"/>
-                <w:szCs w:val="18"/>
-                <w:lang w:val="fr-CH"/>
-              </w:rPr>
-              <w:t xml:space="preserve"> %}</w:t>
-            </w:r>
-            <w:r>
-              <w:rPr>
-                <w:noProof/>
-              </w:rPr>
-              <w:drawing>
-                <wp:inline distT="0" distB="0" distL="0" distR="0" wp14:anchorId="256BB9DB" wp14:editId="07777777">
-                  <wp:extent cx="133350" cy="133350"/>
-                  <wp:effectExtent l="0" t="0" r="0" b="0"/>
-                  <wp:docPr id="2" name="Image4" descr="C:\Users\Dominique Mäder\Desktop\tpl\radio-unchecked.png"/>
-                  <wp:cNvGraphicFramePr>
-                    <a:graphicFrameLocks xmlns:a="http://schemas.openxmlformats.org/drawingml/2006/main" noChangeAspect="1"/>
-                  </wp:cNvGraphicFramePr>
-                  <a:graphic xmlns:a="http://schemas.openxmlformats.org/drawingml/2006/main">
-                    <a:graphicData uri="http://schemas.openxmlformats.org/drawingml/2006/picture">
-                      <pic:pic xmlns:pic="http://schemas.openxmlformats.org/drawingml/2006/picture">
-                        <pic:nvPicPr>
-                          <pic:cNvPr id="2" name="Image4" descr="C:\Users\Dominique Mäder\Desktop\tpl\radio-unchecked.png"/>
                           <pic:cNvPicPr>
                             <a:picLocks noChangeAspect="1" noChangeArrowheads="1"/>
                           </pic:cNvPicPr>
@@ -1614,7 +1482,7 @@
                 <w:szCs w:val="18"/>
                 <w:lang w:val="fr-CH"/>
               </w:rPr>
-              <w:t>endif</w:t>
+              <w:t>else</w:t>
             </w:r>
             <w:proofErr w:type="spellEnd"/>
             <w:r>
@@ -1628,306 +1496,13 @@
             </w:r>
             <w:r>
               <w:rPr>
-                <w:rFonts w:ascii="Liberation Sans" w:hAnsi="Liberation Sans" w:cs="Arial"/>
-                <w:sz w:val="18"/>
-                <w:szCs w:val="18"/>
-                <w:lang w:val="fr-CH"/>
-              </w:rPr>
-              <w:tab/>
-            </w:r>
-            <w:proofErr w:type="gramStart"/>
-            <w:r>
-              <w:rPr>
-                <w:rFonts w:ascii="Liberation Sans" w:hAnsi="Liberation Sans" w:cs="Arial"/>
-                <w:sz w:val="18"/>
-                <w:szCs w:val="18"/>
-                <w:lang w:val="fr-CH"/>
-              </w:rPr>
-              <w:t>{{ option</w:t>
-            </w:r>
-            <w:proofErr w:type="gramEnd"/>
-            <w:r>
-              <w:rPr>
-                <w:rFonts w:ascii="Liberation Sans" w:hAnsi="Liberation Sans" w:cs="Arial"/>
-                <w:sz w:val="18"/>
-                <w:szCs w:val="18"/>
-                <w:lang w:val="fr-CH"/>
-              </w:rPr>
-              <w:t xml:space="preserve"> }}</w:t>
-            </w:r>
-          </w:p>
-          <w:p>
-            <w:pPr>
-              <w:widowControl w:val="0"/>
-              <w:suppressAutoHyphens/>
-              <w:rPr>
-                <w:lang w:val="fr-CH"/>
-              </w:rPr>
-            </w:pPr>
-            <w:r>
-              <w:rPr>
-                <w:rFonts w:ascii="Liberation Sans" w:hAnsi="Liberation Sans" w:cs="Arial"/>
-                <w:sz w:val="18"/>
-                <w:szCs w:val="18"/>
-                <w:lang w:val="fr-CH"/>
-              </w:rPr>
-              <w:t xml:space="preserve">{%p </w:t>
-            </w:r>
-            <w:proofErr w:type="spellStart"/>
-            <w:r>
-              <w:rPr>
-                <w:rFonts w:ascii="Liberation Sans" w:hAnsi="Liberation Sans" w:cs="Arial"/>
-                <w:sz w:val="18"/>
-                <w:szCs w:val="18"/>
-                <w:lang w:val="fr-CH"/>
-              </w:rPr>
-              <w:t>endfor</w:t>
-            </w:r>
-            <w:proofErr w:type="spellEnd"/>
-            <w:r>
-              <w:rPr>
-                <w:rFonts w:ascii="Liberation Sans" w:hAnsi="Liberation Sans" w:cs="Arial"/>
-                <w:sz w:val="18"/>
-                <w:szCs w:val="18"/>
-                <w:lang w:val="fr-CH"/>
-              </w:rPr>
-              <w:t xml:space="preserve"> %}</w:t>
-            </w:r>
-          </w:p>
-          <w:p>
-            <w:pPr>
-              <w:widowControl w:val="0"/>
-              <w:suppressAutoHyphens/>
-              <w:rPr>
-                <w:lang w:val="fr-CH"/>
-              </w:rPr>
-            </w:pPr>
-            <w:r>
-              <w:rPr>
-                <w:rFonts w:ascii="Liberation Sans" w:hAnsi="Liberation Sans" w:cs="Arial"/>
-                <w:sz w:val="18"/>
-                <w:szCs w:val="18"/>
-                <w:lang w:val="fr-CH"/>
-              </w:rPr>
-              <w:t xml:space="preserve">{%p </w:t>
-            </w:r>
-            <w:proofErr w:type="spellStart"/>
-            <w:r>
-              <w:rPr>
-                <w:rFonts w:ascii="Liberation Sans" w:hAnsi="Liberation Sans" w:cs="Arial"/>
-                <w:sz w:val="18"/>
-                <w:szCs w:val="18"/>
-                <w:lang w:val="fr-CH"/>
-              </w:rPr>
-              <w:t>elif</w:t>
-            </w:r>
-            <w:proofErr w:type="spellEnd"/>
-            <w:r>
-              <w:rPr>
-                <w:rFonts w:ascii="Liberation Sans" w:hAnsi="Liberation Sans" w:cs="Arial"/>
-                <w:sz w:val="18"/>
-                <w:szCs w:val="18"/>
-                <w:lang w:val="fr-CH"/>
-              </w:rPr>
-              <w:t xml:space="preserve"> </w:t>
-            </w:r>
-            <w:proofErr w:type="spellStart"/>
-            <w:proofErr w:type="gramStart"/>
-            <w:r>
-              <w:rPr>
-                <w:rFonts w:ascii="Liberation Sans" w:hAnsi="Liberation Sans" w:cs="Arial"/>
-                <w:sz w:val="18"/>
-                <w:szCs w:val="18"/>
-                <w:lang w:val="fr-CH"/>
-              </w:rPr>
-              <w:t>question.type</w:t>
-            </w:r>
-            <w:proofErr w:type="spellEnd"/>
-            <w:proofErr w:type="gramEnd"/>
-            <w:r>
-              <w:rPr>
-                <w:rFonts w:ascii="Liberation Sans" w:hAnsi="Liberation Sans" w:cs="Arial"/>
-                <w:sz w:val="18"/>
-                <w:szCs w:val="18"/>
-                <w:lang w:val="fr-CH"/>
-              </w:rPr>
-              <w:t xml:space="preserve"> == "</w:t>
-            </w:r>
-            <w:proofErr w:type="spellStart"/>
-            <w:r>
-              <w:rPr>
-                <w:rFonts w:ascii="Liberation Sans" w:hAnsi="Liberation Sans" w:cs="Arial"/>
-                <w:sz w:val="18"/>
-                <w:szCs w:val="18"/>
-                <w:lang w:val="fr-CH"/>
-              </w:rPr>
-              <w:t>checkbox</w:t>
-            </w:r>
-            <w:proofErr w:type="spellEnd"/>
-            <w:r>
-              <w:rPr>
-                <w:rFonts w:ascii="Liberation Sans" w:hAnsi="Liberation Sans" w:cs="Arial"/>
-                <w:sz w:val="18"/>
-                <w:szCs w:val="18"/>
-                <w:lang w:val="fr-CH"/>
-              </w:rPr>
-              <w:t>" %}</w:t>
-            </w:r>
-          </w:p>
-          <w:p>
-            <w:pPr>
-              <w:widowControl w:val="0"/>
-              <w:suppressAutoHyphens/>
-              <w:rPr>
-                <w:lang w:val="fr-CH"/>
-              </w:rPr>
-            </w:pPr>
-            <w:r>
-              <w:rPr>
-                <w:rFonts w:ascii="Liberation Sans" w:hAnsi="Liberation Sans" w:cs="Arial"/>
-                <w:sz w:val="18"/>
-                <w:szCs w:val="18"/>
-                <w:lang w:val="fr-CH"/>
-              </w:rPr>
-              <w:t xml:space="preserve">{%p if </w:t>
-            </w:r>
-            <w:proofErr w:type="spellStart"/>
-            <w:r>
-              <w:rPr>
-                <w:rFonts w:ascii="Liberation Sans" w:hAnsi="Liberation Sans" w:cs="Arial"/>
-                <w:sz w:val="18"/>
-                <w:szCs w:val="18"/>
-                <w:lang w:val="fr-CH"/>
-              </w:rPr>
-              <w:t>question.</w:t>
-            </w:r>
-            <w:r>
-              <w:rPr>
-                <w:rFonts w:ascii="Liberation Sans" w:hAnsi="Liberation Sans" w:cs="Arial"/>
-                <w:sz w:val="18"/>
-                <w:szCs w:val="18"/>
-                <w:lang w:val="fr-CH"/>
-              </w:rPr>
-              <w:t>value</w:t>
-            </w:r>
-            <w:proofErr w:type="spellEnd"/>
-            <w:proofErr w:type="gramStart"/>
-            <w:r>
-              <w:rPr>
-                <w:rFonts w:ascii="Liberation Sans" w:hAnsi="Liberation Sans" w:cs="Arial"/>
-                <w:sz w:val="18"/>
-                <w:szCs w:val="18"/>
-                <w:lang w:val="fr-CH"/>
-              </w:rPr>
-              <w:t xml:space="preserve"> !=</w:t>
-            </w:r>
-            <w:proofErr w:type="gramEnd"/>
-            <w:r>
-              <w:rPr>
-                <w:rFonts w:ascii="Liberation Sans" w:hAnsi="Liberation Sans" w:cs="Arial"/>
-                <w:sz w:val="18"/>
-                <w:szCs w:val="18"/>
-                <w:lang w:val="fr-CH"/>
-              </w:rPr>
-              <w:t xml:space="preserve"> None %}</w:t>
-            </w:r>
-          </w:p>
-          <w:p>
-            <w:pPr>
-              <w:widowControl w:val="0"/>
-              <w:suppressAutoHyphens/>
-              <w:rPr>
-                <w:lang w:val="fr-CH"/>
-              </w:rPr>
-            </w:pPr>
-            <w:r>
-              <w:rPr>
-                <w:rFonts w:ascii="Liberation Sans" w:hAnsi="Liberation Sans" w:cs="Arial"/>
-                <w:sz w:val="18"/>
-                <w:szCs w:val="18"/>
-                <w:lang w:val="fr-CH"/>
-              </w:rPr>
-              <w:t xml:space="preserve">{%p for option in </w:t>
-            </w:r>
-            <w:proofErr w:type="spellStart"/>
-            <w:r>
-              <w:rPr>
-                <w:rFonts w:ascii="Liberation Sans" w:hAnsi="Liberation Sans" w:cs="Arial"/>
-                <w:sz w:val="18"/>
-                <w:szCs w:val="18"/>
-                <w:lang w:val="fr-CH"/>
-              </w:rPr>
-              <w:t>question.</w:t>
-            </w:r>
-            <w:proofErr w:type="gramStart"/>
-            <w:r>
-              <w:rPr>
-                <w:rFonts w:ascii="Liberation Sans" w:hAnsi="Liberation Sans" w:cs="Arial"/>
-                <w:sz w:val="18"/>
-                <w:szCs w:val="18"/>
-                <w:lang w:val="fr-CH"/>
-              </w:rPr>
-              <w:t>config.options</w:t>
-            </w:r>
-            <w:proofErr w:type="spellEnd"/>
-            <w:proofErr w:type="gramEnd"/>
-            <w:r>
-              <w:rPr>
-                <w:rFonts w:ascii="Liberation Sans" w:hAnsi="Liberation Sans" w:cs="Arial"/>
-                <w:sz w:val="18"/>
-                <w:szCs w:val="18"/>
-                <w:lang w:val="fr-CH"/>
-              </w:rPr>
-              <w:t xml:space="preserve"> %}</w:t>
-            </w:r>
-          </w:p>
-          <w:p>
-            <w:pPr>
-              <w:widowControl w:val="0"/>
-              <w:suppressAutoHyphens/>
-              <w:ind w:left="459" w:hanging="459"/>
-              <w:rPr>
-                <w:lang w:val="fr-CH"/>
-              </w:rPr>
-            </w:pPr>
-            <w:r>
-              <w:rPr>
-                <w:rFonts w:ascii="Liberation Sans" w:hAnsi="Liberation Sans" w:cs="Arial"/>
-                <w:sz w:val="18"/>
-                <w:szCs w:val="18"/>
-                <w:lang w:val="fr-CH"/>
-              </w:rPr>
-              <w:t xml:space="preserve">{% if option in </w:t>
-            </w:r>
-            <w:proofErr w:type="spellStart"/>
-            <w:r>
-              <w:rPr>
-                <w:rFonts w:ascii="Liberation Sans" w:hAnsi="Liberation Sans" w:cs="Arial"/>
-                <w:sz w:val="18"/>
-                <w:szCs w:val="18"/>
-                <w:lang w:val="fr-CH"/>
-              </w:rPr>
-              <w:t>question.value</w:t>
-            </w:r>
-            <w:proofErr w:type="spellEnd"/>
-            <w:r>
-              <w:rPr>
-                <w:rFonts w:ascii="Liberation Sans" w:hAnsi="Liberation Sans" w:cs="Arial"/>
-                <w:sz w:val="18"/>
-                <w:szCs w:val="18"/>
-                <w:lang w:val="fr-CH"/>
-              </w:rPr>
-              <w:t xml:space="preserve"> %}</w:t>
-            </w:r>
-            <w:r>
-              <w:rPr>
                 <w:noProof/>
               </w:rPr>
               <w:drawing>
-                <wp:inline distT="0" distB="0" distL="0" distR="0" wp14:anchorId="5EB9A6FF" wp14:editId="07777777">
+                <wp:inline distT="0" distB="0" distL="0" distR="0" wp14:anchorId="256BB9DB" wp14:editId="07777777">
                   <wp:extent cx="133350" cy="133350"/>
                   <wp:effectExtent l="0" t="0" r="0" b="0"/>
-                  <wp:docPr id="3" name="Image5" descr="C:\Users\Dominique Mäder\Desktop\tpl\checkbox-checked.png"/>
+                  <wp:docPr id="2" name="Image4" descr="C:\Users\Dominique Mäder\Desktop\tpl\radio-unchecked.png"/>
                   <wp:cNvGraphicFramePr>
                     <a:graphicFrameLocks xmlns:a="http://schemas.openxmlformats.org/drawingml/2006/main" noChangeAspect="1"/>
                   </wp:cNvGraphicFramePr>
@@ -1935,7 +1510,7 @@
                     <a:graphicData uri="http://schemas.openxmlformats.org/drawingml/2006/picture">
                       <pic:pic xmlns:pic="http://schemas.openxmlformats.org/drawingml/2006/picture">
                         <pic:nvPicPr>
-                          <pic:cNvPr id="3" name="Image5" descr="C:\Users\Dominique Mäder\Desktop\tpl\checkbox-checked.png"/>
+                          <pic:cNvPr id="2" name="Image4" descr="C:\Users\Dominique Mäder\Desktop\tpl\radio-unchecked.png"/>
                           <pic:cNvPicPr>
                             <a:picLocks noChangeAspect="1" noChangeArrowheads="1"/>
                           </pic:cNvPicPr>
@@ -1978,7 +1553,7 @@
                 <w:szCs w:val="18"/>
                 <w:lang w:val="fr-CH"/>
               </w:rPr>
-              <w:t>else</w:t>
+              <w:t>endif</w:t>
             </w:r>
             <w:proofErr w:type="spellEnd"/>
             <w:r>
@@ -1992,13 +1567,297 @@
             </w:r>
             <w:r>
               <w:rPr>
+                <w:rFonts w:ascii="Liberation Sans" w:hAnsi="Liberation Sans" w:cs="Arial"/>
+                <w:sz w:val="18"/>
+                <w:szCs w:val="18"/>
+                <w:lang w:val="fr-CH"/>
+              </w:rPr>
+              <w:tab/>
+            </w:r>
+            <w:proofErr w:type="gramStart"/>
+            <w:r>
+              <w:rPr>
+                <w:rFonts w:ascii="Liberation Sans" w:hAnsi="Liberation Sans" w:cs="Arial"/>
+                <w:sz w:val="18"/>
+                <w:szCs w:val="18"/>
+                <w:lang w:val="fr-CH"/>
+              </w:rPr>
+              <w:t>{{ option</w:t>
+            </w:r>
+            <w:proofErr w:type="gramEnd"/>
+            <w:r>
+              <w:rPr>
+                <w:rFonts w:ascii="Liberation Sans" w:hAnsi="Liberation Sans" w:cs="Arial"/>
+                <w:sz w:val="18"/>
+                <w:szCs w:val="18"/>
+                <w:lang w:val="fr-CH"/>
+              </w:rPr>
+              <w:t xml:space="preserve"> }}</w:t>
+            </w:r>
+          </w:p>
+          <w:p>
+            <w:pPr>
+              <w:widowControl w:val="0"/>
+              <w:suppressAutoHyphens/>
+              <w:rPr>
+                <w:lang w:val="fr-CH"/>
+              </w:rPr>
+            </w:pPr>
+            <w:r>
+              <w:rPr>
+                <w:rFonts w:ascii="Liberation Sans" w:hAnsi="Liberation Sans" w:cs="Arial"/>
+                <w:sz w:val="18"/>
+                <w:szCs w:val="18"/>
+                <w:lang w:val="fr-CH"/>
+              </w:rPr>
+              <w:t xml:space="preserve">{%p </w:t>
+            </w:r>
+            <w:proofErr w:type="spellStart"/>
+            <w:r>
+              <w:rPr>
+                <w:rFonts w:ascii="Liberation Sans" w:hAnsi="Liberation Sans" w:cs="Arial"/>
+                <w:sz w:val="18"/>
+                <w:szCs w:val="18"/>
+                <w:lang w:val="fr-CH"/>
+              </w:rPr>
+              <w:t>endfor</w:t>
+            </w:r>
+            <w:proofErr w:type="spellEnd"/>
+            <w:r>
+              <w:rPr>
+                <w:rFonts w:ascii="Liberation Sans" w:hAnsi="Liberation Sans" w:cs="Arial"/>
+                <w:sz w:val="18"/>
+                <w:szCs w:val="18"/>
+                <w:lang w:val="fr-CH"/>
+              </w:rPr>
+              <w:t xml:space="preserve"> %}</w:t>
+            </w:r>
+          </w:p>
+          <w:p>
+            <w:pPr>
+              <w:widowControl w:val="0"/>
+              <w:suppressAutoHyphens/>
+              <w:rPr>
+                <w:lang w:val="fr-CH"/>
+              </w:rPr>
+            </w:pPr>
+            <w:r>
+              <w:rPr>
+                <w:rFonts w:ascii="Liberation Sans" w:hAnsi="Liberation Sans" w:cs="Arial"/>
+                <w:sz w:val="18"/>
+                <w:szCs w:val="18"/>
+                <w:lang w:val="fr-CH"/>
+              </w:rPr>
+              <w:t xml:space="preserve">{%p </w:t>
+            </w:r>
+            <w:proofErr w:type="spellStart"/>
+            <w:r>
+              <w:rPr>
+                <w:rFonts w:ascii="Liberation Sans" w:hAnsi="Liberation Sans" w:cs="Arial"/>
+                <w:sz w:val="18"/>
+                <w:szCs w:val="18"/>
+                <w:lang w:val="fr-CH"/>
+              </w:rPr>
+              <w:t>elif</w:t>
+            </w:r>
+            <w:proofErr w:type="spellEnd"/>
+            <w:r>
+              <w:rPr>
+                <w:rFonts w:ascii="Liberation Sans" w:hAnsi="Liberation Sans" w:cs="Arial"/>
+                <w:sz w:val="18"/>
+                <w:szCs w:val="18"/>
+                <w:lang w:val="fr-CH"/>
+              </w:rPr>
+              <w:t xml:space="preserve"> </w:t>
+            </w:r>
+            <w:proofErr w:type="spellStart"/>
+            <w:proofErr w:type="gramStart"/>
+            <w:r>
+              <w:rPr>
+                <w:rFonts w:ascii="Liberation Sans" w:hAnsi="Liberation Sans" w:cs="Arial"/>
+                <w:sz w:val="18"/>
+                <w:szCs w:val="18"/>
+                <w:lang w:val="fr-CH"/>
+              </w:rPr>
+              <w:t>question.type</w:t>
+            </w:r>
+            <w:proofErr w:type="spellEnd"/>
+            <w:proofErr w:type="gramEnd"/>
+            <w:r>
+              <w:rPr>
+                <w:rFonts w:ascii="Liberation Sans" w:hAnsi="Liberation Sans" w:cs="Arial"/>
+                <w:sz w:val="18"/>
+                <w:szCs w:val="18"/>
+                <w:lang w:val="fr-CH"/>
+              </w:rPr>
+              <w:t xml:space="preserve"> == "</w:t>
+            </w:r>
+            <w:proofErr w:type="spellStart"/>
+            <w:r>
+              <w:rPr>
+                <w:rFonts w:ascii="Liberation Sans" w:hAnsi="Liberation Sans" w:cs="Arial"/>
+                <w:sz w:val="18"/>
+                <w:szCs w:val="18"/>
+                <w:lang w:val="fr-CH"/>
+              </w:rPr>
+              <w:t>checkbox</w:t>
+            </w:r>
+            <w:proofErr w:type="spellEnd"/>
+            <w:r>
+              <w:rPr>
+                <w:rFonts w:ascii="Liberation Sans" w:hAnsi="Liberation Sans" w:cs="Arial"/>
+                <w:sz w:val="18"/>
+                <w:szCs w:val="18"/>
+                <w:lang w:val="fr-CH"/>
+              </w:rPr>
+              <w:t>" %}</w:t>
+            </w:r>
+          </w:p>
+          <w:p>
+            <w:pPr>
+              <w:widowControl w:val="0"/>
+              <w:suppressAutoHyphens/>
+              <w:rPr>
+                <w:lang w:val="fr-CH"/>
+              </w:rPr>
+            </w:pPr>
+            <w:r>
+              <w:rPr>
+                <w:rFonts w:ascii="Liberation Sans" w:hAnsi="Liberation Sans" w:cs="Arial"/>
+                <w:sz w:val="18"/>
+                <w:szCs w:val="18"/>
+                <w:lang w:val="fr-CH"/>
+              </w:rPr>
+              <w:t xml:space="preserve">{%p if </w:t>
+            </w:r>
+            <w:proofErr w:type="spellStart"/>
+            <w:r>
+              <w:rPr>
+                <w:rFonts w:ascii="Liberation Sans" w:hAnsi="Liberation Sans" w:cs="Arial"/>
+                <w:sz w:val="18"/>
+                <w:szCs w:val="18"/>
+                <w:lang w:val="fr-CH"/>
+              </w:rPr>
+              <w:t>question.value</w:t>
+            </w:r>
+            <w:proofErr w:type="spellEnd"/>
+            <w:proofErr w:type="gramStart"/>
+            <w:r>
+              <w:rPr>
+                <w:rFonts w:ascii="Liberation Sans" w:hAnsi="Liberation Sans" w:cs="Arial"/>
+                <w:sz w:val="18"/>
+                <w:szCs w:val="18"/>
+                <w:lang w:val="fr-CH"/>
+              </w:rPr>
+              <w:t xml:space="preserve"> !=</w:t>
+            </w:r>
+            <w:proofErr w:type="gramEnd"/>
+            <w:r>
+              <w:rPr>
+                <w:rFonts w:ascii="Liberation Sans" w:hAnsi="Liberation Sans" w:cs="Arial"/>
+                <w:sz w:val="18"/>
+                <w:szCs w:val="18"/>
+                <w:lang w:val="fr-CH"/>
+              </w:rPr>
+              <w:t xml:space="preserve"> None %}</w:t>
+            </w:r>
+          </w:p>
+          <w:p>
+            <w:pPr>
+              <w:widowControl w:val="0"/>
+              <w:suppressAutoHyphens/>
+              <w:rPr>
+                <w:lang w:val="fr-CH"/>
+              </w:rPr>
+            </w:pPr>
+            <w:r>
+              <w:rPr>
+                <w:rFonts w:ascii="Liberation Sans" w:hAnsi="Liberation Sans" w:cs="Arial"/>
+                <w:sz w:val="18"/>
+                <w:szCs w:val="18"/>
+                <w:lang w:val="fr-CH"/>
+              </w:rPr>
+              <w:t xml:space="preserve">{%p for option in </w:t>
+            </w:r>
+            <w:proofErr w:type="spellStart"/>
+            <w:r>
+              <w:rPr>
+                <w:rFonts w:ascii="Liberation Sans" w:hAnsi="Liberation Sans" w:cs="Arial"/>
+                <w:sz w:val="18"/>
+                <w:szCs w:val="18"/>
+                <w:lang w:val="fr-CH"/>
+              </w:rPr>
+              <w:t>question.</w:t>
+            </w:r>
+            <w:proofErr w:type="gramStart"/>
+            <w:r>
+              <w:rPr>
+                <w:rFonts w:ascii="Liberation Sans" w:hAnsi="Liberation Sans" w:cs="Arial"/>
+                <w:sz w:val="18"/>
+                <w:szCs w:val="18"/>
+                <w:lang w:val="fr-CH"/>
+              </w:rPr>
+              <w:t>config.options</w:t>
+            </w:r>
+            <w:proofErr w:type="spellEnd"/>
+            <w:proofErr w:type="gramEnd"/>
+            <w:r>
+              <w:rPr>
+                <w:rFonts w:ascii="Liberation Sans" w:hAnsi="Liberation Sans" w:cs="Arial"/>
+                <w:sz w:val="18"/>
+                <w:szCs w:val="18"/>
+                <w:lang w:val="fr-CH"/>
+              </w:rPr>
+              <w:t xml:space="preserve"> %}</w:t>
+            </w:r>
+          </w:p>
+          <w:p>
+            <w:pPr>
+              <w:widowControl w:val="0"/>
+              <w:suppressAutoHyphens/>
+              <w:ind w:left="459" w:hanging="459"/>
+              <w:rPr>
+                <w:lang w:val="fr-CH"/>
+              </w:rPr>
+            </w:pPr>
+            <w:r>
+              <w:rPr>
+                <w:rFonts w:ascii="Liberation Sans" w:hAnsi="Liberation Sans" w:cs="Arial"/>
+                <w:sz w:val="18"/>
+                <w:szCs w:val="18"/>
+                <w:lang w:val="fr-CH"/>
+              </w:rPr>
+              <w:t xml:space="preserve">{% if option in </w:t>
+            </w:r>
+            <w:proofErr w:type="spellStart"/>
+            <w:r>
+              <w:rPr>
+                <w:rFonts w:ascii="Liberation Sans" w:hAnsi="Liberation Sans" w:cs="Arial"/>
+                <w:sz w:val="18"/>
+                <w:szCs w:val="18"/>
+                <w:lang w:val="fr-CH"/>
+              </w:rPr>
+              <w:t>question.value</w:t>
+            </w:r>
+            <w:proofErr w:type="spellEnd"/>
+            <w:r>
+              <w:rPr>
+                <w:rFonts w:ascii="Liberation Sans" w:hAnsi="Liberation Sans" w:cs="Arial"/>
+                <w:sz w:val="18"/>
+                <w:szCs w:val="18"/>
+                <w:lang w:val="fr-CH"/>
+              </w:rPr>
+              <w:t xml:space="preserve"> %}</w:t>
+            </w:r>
+            <w:r>
+              <w:rPr>
                 <w:noProof/>
               </w:rPr>
               <w:drawing>
-                <wp:inline distT="0" distB="0" distL="0" distR="0" wp14:anchorId="06306E5D" wp14:editId="07777777">
+                <wp:inline distT="0" distB="0" distL="0" distR="0" wp14:anchorId="5EB9A6FF" wp14:editId="07777777">
                   <wp:extent cx="133350" cy="133350"/>
                   <wp:effectExtent l="0" t="0" r="0" b="0"/>
-                  <wp:docPr id="4" name="Image6" descr="C:\Users\Dominique Mäder\Desktop\tpl\checkbox-unchecked.png"/>
+                  <wp:docPr id="3" name="Image5" descr="C:\Users\Dominique Mäder\Desktop\tpl\checkbox-checked.png"/>
                   <wp:cNvGraphicFramePr>
                     <a:graphicFrameLocks xmlns:a="http://schemas.openxmlformats.org/drawingml/2006/main" noChangeAspect="1"/>
                   </wp:cNvGraphicFramePr>
@@ -2006,7 +1865,7 @@
                     <a:graphicData uri="http://schemas.openxmlformats.org/drawingml/2006/picture">
                       <pic:pic xmlns:pic="http://schemas.openxmlformats.org/drawingml/2006/picture">
                         <pic:nvPicPr>
-                          <pic:cNvPr id="4" name="Image6" descr="C:\Users\Dominique Mäder\Desktop\tpl\checkbox-unchecked.png"/>
+                          <pic:cNvPr id="3" name="Image5" descr="C:\Users\Dominique Mäder\Desktop\tpl\checkbox-checked.png"/>
                           <pic:cNvPicPr>
                             <a:picLocks noChangeAspect="1" noChangeArrowheads="1"/>
                           </pic:cNvPicPr>
@@ -2049,6 +1908,77 @@
                 <w:szCs w:val="18"/>
                 <w:lang w:val="fr-CH"/>
               </w:rPr>
+              <w:t>else</w:t>
+            </w:r>
+            <w:proofErr w:type="spellEnd"/>
+            <w:r>
+              <w:rPr>
+                <w:rFonts w:ascii="Liberation Sans" w:hAnsi="Liberation Sans" w:cs="Arial"/>
+                <w:sz w:val="18"/>
+                <w:szCs w:val="18"/>
+                <w:lang w:val="fr-CH"/>
+              </w:rPr>
+              <w:t xml:space="preserve"> %}</w:t>
+            </w:r>
+            <w:r>
+              <w:rPr>
+                <w:noProof/>
+              </w:rPr>
+              <w:drawing>
+                <wp:inline distT="0" distB="0" distL="0" distR="0" wp14:anchorId="06306E5D" wp14:editId="07777777">
+                  <wp:extent cx="133350" cy="133350"/>
+                  <wp:effectExtent l="0" t="0" r="0" b="0"/>
+                  <wp:docPr id="4" name="Image6" descr="C:\Users\Dominique Mäder\Desktop\tpl\checkbox-unchecked.png"/>
+                  <wp:cNvGraphicFramePr>
+                    <a:graphicFrameLocks xmlns:a="http://schemas.openxmlformats.org/drawingml/2006/main" noChangeAspect="1"/>
+                  </wp:cNvGraphicFramePr>
+                  <a:graphic xmlns:a="http://schemas.openxmlformats.org/drawingml/2006/main">
+                    <a:graphicData uri="http://schemas.openxmlformats.org/drawingml/2006/picture">
+                      <pic:pic xmlns:pic="http://schemas.openxmlformats.org/drawingml/2006/picture">
+                        <pic:nvPicPr>
+                          <pic:cNvPr id="4" name="Image6" descr="C:\Users\Dominique Mäder\Desktop\tpl\checkbox-unchecked.png"/>
+                          <pic:cNvPicPr>
+                            <a:picLocks noChangeAspect="1" noChangeArrowheads="1"/>
+                          </pic:cNvPicPr>
+                        </pic:nvPicPr>
+                        <pic:blipFill>
+                          <a:blip r:embed="rId12"/>
+                          <a:stretch>
+                            <a:fillRect/>
+                          </a:stretch>
+                        </pic:blipFill>
+                        <pic:spPr bwMode="auto">
+                          <a:xfrm>
+                            <a:off x="0" y="0"/>
+                            <a:ext cx="133350" cy="133350"/>
+                          </a:xfrm>
+                          <a:prstGeom prst="rect">
+                            <a:avLst/>
+                          </a:prstGeom>
+                        </pic:spPr>
+                      </pic:pic>
+                    </a:graphicData>
+                  </a:graphic>
+                </wp:inline>
+              </w:drawing>
+            </w:r>
+            <w:r>
+              <w:rPr>
+                <w:rFonts w:ascii="Liberation Sans" w:hAnsi="Liberation Sans" w:cs="Arial"/>
+                <w:sz w:val="18"/>
+                <w:szCs w:val="18"/>
+                <w:lang w:val="fr-CH"/>
+              </w:rPr>
+              <w:t xml:space="preserve">{% </w:t>
+            </w:r>
+            <w:proofErr w:type="spellStart"/>
+            <w:r>
+              <w:rPr>
+                <w:rFonts w:ascii="Liberation Sans" w:hAnsi="Liberation Sans" w:cs="Arial"/>
+                <w:sz w:val="18"/>
+                <w:szCs w:val="18"/>
+                <w:lang w:val="fr-CH"/>
+              </w:rPr>
               <w:t>endif</w:t>
             </w:r>
             <w:proofErr w:type="spellEnd"/>
@@ -2078,16 +2008,7 @@
                 <w:szCs w:val="18"/>
                 <w:lang w:val="fr-CH"/>
               </w:rPr>
-              <w:t xml:space="preserve">{{ </w:t>
-            </w:r>
-            <w:r>
-              <w:rPr>
-                <w:rFonts w:ascii="Liberation Sans" w:hAnsi="Liberation Sans" w:cs="Arial"/>
-                <w:sz w:val="18"/>
-                <w:szCs w:val="18"/>
-                <w:lang w:val="fr-CH"/>
-              </w:rPr>
-              <w:t>option</w:t>
+              <w:t>{{ option</w:t>
             </w:r>
             <w:proofErr w:type="gramEnd"/>
             <w:r>
@@ -2233,25 +2154,7 @@
                 <w:szCs w:val="18"/>
                 <w:lang w:val="fr-CH"/>
               </w:rPr>
-              <w:t xml:space="preserve"> == "</w:t>
-            </w:r>
-            <w:r>
-              <w:rPr>
-                <w:rFonts w:ascii="Liberation Sans" w:hAnsi="Liberation Sans" w:cs="Arial"/>
-                <w:sz w:val="18"/>
-                <w:szCs w:val="18"/>
-                <w:lang w:val="fr-CH"/>
-              </w:rPr>
-              <w:t>date</w:t>
-            </w:r>
-            <w:r>
-              <w:rPr>
-                <w:rFonts w:ascii="Liberation Sans" w:hAnsi="Liberation Sans" w:cs="Arial"/>
-                <w:sz w:val="18"/>
-                <w:szCs w:val="18"/>
-                <w:lang w:val="fr-CH"/>
-              </w:rPr>
-              <w:t>" %}</w:t>
+              <w:t xml:space="preserve"> == "date" %}</w:t>
             </w:r>
           </w:p>
           <w:p>
@@ -2380,25 +2283,7 @@
                 <w:szCs w:val="18"/>
                 <w:lang w:val="fr-CH"/>
               </w:rPr>
-              <w:t xml:space="preserve"> == "</w:t>
-            </w:r>
-            <w:r>
-              <w:rPr>
-                <w:rFonts w:ascii="Liberation Sans" w:hAnsi="Liberation Sans" w:cs="Arial"/>
-                <w:sz w:val="18"/>
-                <w:szCs w:val="18"/>
-                <w:lang w:val="fr-CH"/>
-              </w:rPr>
-              <w:t>table</w:t>
-            </w:r>
-            <w:r>
-              <w:rPr>
-                <w:rFonts w:ascii="Liberation Sans" w:hAnsi="Liberation Sans" w:cs="Arial"/>
-                <w:sz w:val="18"/>
-                <w:szCs w:val="18"/>
-                <w:lang w:val="fr-CH"/>
-              </w:rPr>
-              <w:t>" %}</w:t>
+              <w:t xml:space="preserve"> == "table" %}</w:t>
             </w:r>
           </w:p>
           <w:tbl>
@@ -2458,16 +2343,7 @@
                       <w:szCs w:val="18"/>
                       <w:lang w:val="fr-CH"/>
                     </w:rPr>
-                    <w:t>question.</w:t>
-                  </w:r>
-                  <w:r>
-                    <w:rPr>
-                      <w:rFonts w:ascii="Liberation Sans" w:hAnsi="Liberation Sans" w:cs="Arial"/>
-                      <w:sz w:val="18"/>
-                      <w:szCs w:val="18"/>
-                      <w:lang w:val="fr-CH"/>
-                    </w:rPr>
-                    <w:t>value</w:t>
+                    <w:t>question.value</w:t>
                   </w:r>
                   <w:proofErr w:type="spellEnd"/>
                   <w:proofErr w:type="gramStart"/>
@@ -2827,16 +2703,7 @@
                       <w:szCs w:val="18"/>
                       <w:lang w:val="fr-CH"/>
                     </w:rPr>
-                    <w:t xml:space="preserve">{{ </w:t>
-                  </w:r>
-                  <w:r>
-                    <w:rPr>
-                      <w:rFonts w:ascii="Liberation Sans" w:hAnsi="Liberation Sans" w:cs="Arial"/>
-                      <w:sz w:val="18"/>
-                      <w:szCs w:val="18"/>
-                      <w:lang w:val="fr-CH"/>
-                    </w:rPr>
-                    <w:t>value</w:t>
+                    <w:t>{{ value</w:t>
                   </w:r>
                   <w:proofErr w:type="gramEnd"/>
                   <w:r>
@@ -3237,7 +3104,7 @@
             <w:tcW w:w="9074" w:type="dxa"/>
             <w:gridSpan w:val="2"/>
             <w:tcBorders>
-              <w:top w:val="dotted" w:color="auto" w:sz="4" w:space="0"/>
+              <w:top w:val="dotted" w:sz="4" w:space="0" w:color="auto"/>
               <w:left w:val="nil"/>
               <w:bottom w:val="nil"/>
               <w:right w:val="nil"/>
@@ -3388,17 +3255,7 @@
           <w:szCs w:val="18"/>
           <w:lang w:val="fr-CH"/>
         </w:rPr>
-        <w:t>module</w:t>
-      </w:r>
-      <w:r>
-        <w:rPr>
-          <w:rFonts w:ascii="Liberation Sans" w:hAnsi="Liberation Sans" w:cs="Arial"/>
-          <w:color w:val="C0504D" w:themeColor="accent2"/>
-          <w:sz w:val="18"/>
-          <w:szCs w:val="18"/>
-          <w:lang w:val="fr-CH"/>
-        </w:rPr>
-        <w:t>.subModules</w:t>
+        <w:t>module.subModules</w:t>
       </w:r>
       <w:proofErr w:type="spellEnd"/>
       <w:proofErr w:type="gramEnd"/>
@@ -3440,27 +3297,7 @@
           <w:szCs w:val="18"/>
           <w:lang w:val="fr-CH"/>
         </w:rPr>
-        <w:t>subM</w:t>
-      </w:r>
-      <w:r>
-        <w:rPr>
-          <w:rFonts w:ascii="Liberation Sans" w:hAnsi="Liberation Sans" w:cs="Arial"/>
-          <w:color w:val="4F81BD" w:themeColor="accent1"/>
-          <w:sz w:val="18"/>
-          <w:szCs w:val="18"/>
-          <w:lang w:val="fr-CH"/>
-        </w:rPr>
-        <w:t>odule</w:t>
-      </w:r>
-      <w:r>
-        <w:rPr>
-          <w:rFonts w:ascii="Liberation Sans" w:hAnsi="Liberation Sans" w:cs="Arial"/>
-          <w:color w:val="4F81BD" w:themeColor="accent1"/>
-          <w:sz w:val="18"/>
-          <w:szCs w:val="18"/>
-          <w:lang w:val="fr-CH"/>
-        </w:rPr>
-        <w:t>.questions</w:t>
+        <w:t>subModule.questions</w:t>
       </w:r>
       <w:proofErr w:type="spellEnd"/>
       <w:r>
@@ -3524,25 +3361,7 @@
           <w:szCs w:val="27"/>
           <w:lang w:val="fr-CH"/>
         </w:rPr>
-        <w:t>subModule</w:t>
-      </w:r>
-      <w:r>
-        <w:rPr>
-          <w:rFonts w:ascii="Liberation Sans" w:hAnsi="Liberation Sans" w:cs="Arial"/>
-          <w:sz w:val="27"/>
-          <w:szCs w:val="27"/>
-          <w:lang w:val="fr-CH"/>
-        </w:rPr>
-        <w:t>.</w:t>
-      </w:r>
-      <w:r>
-        <w:rPr>
-          <w:rFonts w:ascii="Liberation Sans" w:hAnsi="Liberation Sans" w:cs="Arial"/>
-          <w:sz w:val="27"/>
-          <w:szCs w:val="27"/>
-          <w:lang w:val="fr-CH"/>
-        </w:rPr>
-        <w:t>title</w:t>
+        <w:t>subModule.title</w:t>
       </w:r>
       <w:proofErr w:type="spellEnd"/>
       <w:proofErr w:type="gramEnd"/>
@@ -3610,17 +3429,7 @@
                 <w:szCs w:val="18"/>
                 <w:lang w:val="fr-CH"/>
               </w:rPr>
-              <w:t>subModule</w:t>
-            </w:r>
-            <w:r>
-              <w:rPr>
-                <w:rFonts w:ascii="Liberation Sans" w:hAnsi="Liberation Sans" w:cs="Arial"/>
-                <w:color w:val="C0504D" w:themeColor="accent2"/>
-                <w:sz w:val="18"/>
-                <w:szCs w:val="18"/>
-                <w:lang w:val="fr-CH"/>
-              </w:rPr>
-              <w:t>.questions</w:t>
+              <w:t>subModule.questions</w:t>
             </w:r>
             <w:proofErr w:type="spellEnd"/>
             <w:r>
@@ -3677,8 +3486,10 @@
                 <w:szCs w:val="18"/>
                 <w:lang w:val="fr-CH"/>
               </w:rPr>
-              <w:t>question</w:t>
-            </w:r>
+              <w:t>question.type</w:t>
+            </w:r>
+            <w:proofErr w:type="spellEnd"/>
+            <w:proofErr w:type="gramEnd"/>
             <w:r>
               <w:rPr>
                 <w:rFonts w:ascii="Liberation Sans" w:hAnsi="Liberation Sans" w:cs="Arial"/>
@@ -3687,29 +3498,7 @@
                 <w:szCs w:val="18"/>
                 <w:lang w:val="fr-CH"/>
               </w:rPr>
-              <w:t>.type</w:t>
-            </w:r>
-            <w:proofErr w:type="spellEnd"/>
-            <w:proofErr w:type="gramEnd"/>
-            <w:r>
-              <w:rPr>
-                <w:rFonts w:ascii="Liberation Sans" w:hAnsi="Liberation Sans" w:cs="Arial"/>
-                <w:color w:val="4F81BD" w:themeColor="accent1"/>
-                <w:sz w:val="18"/>
-                <w:szCs w:val="18"/>
-                <w:lang w:val="fr-CH"/>
-              </w:rPr>
-              <w:t xml:space="preserve"> </w:t>
-            </w:r>
-            <w:r>
-              <w:rPr>
-                <w:rFonts w:ascii="Liberation Sans" w:hAnsi="Liberation Sans" w:cs="Arial"/>
-                <w:color w:val="4F81BD" w:themeColor="accent1"/>
-                <w:sz w:val="18"/>
-                <w:szCs w:val="18"/>
-                <w:lang w:val="fr-CH"/>
-              </w:rPr>
-              <w:t>!= "</w:t>
+              <w:t xml:space="preserve"> != "</w:t>
             </w:r>
             <w:proofErr w:type="spellStart"/>
             <w:r>
@@ -3744,7 +3533,7 @@
             <w:tcBorders>
               <w:top w:val="nil"/>
               <w:left w:val="nil"/>
-              <w:bottom w:val="dotted" w:color="auto" w:sz="4" w:space="0"/>
+              <w:bottom w:val="dotted" w:sz="4" w:space="0" w:color="auto"/>
               <w:right w:val="nil"/>
             </w:tcBorders>
             <w:shd w:val="clear" w:color="auto" w:fill="auto"/>
@@ -3812,7 +3601,7 @@
             <w:tcBorders>
               <w:top w:val="nil"/>
               <w:left w:val="nil"/>
-              <w:bottom w:val="dotted" w:color="auto" w:sz="4" w:space="0"/>
+              <w:bottom w:val="dotted" w:sz="4" w:space="0" w:color="auto"/>
               <w:right w:val="nil"/>
             </w:tcBorders>
             <w:shd w:val="clear" w:color="auto" w:fill="auto"/>
@@ -4366,7 +4155,7 @@
               </w:rPr>
               <w:t>.value</w:t>
             </w:r>
-            <w:bookmarkStart w:name="__DdeLink__169_329056124015" w:id="1"/>
+            <w:bookmarkStart w:id="2" w:name="__DdeLink__169_329056124015"/>
             <w:proofErr w:type="spellEnd"/>
             <w:r>
               <w:rPr>
@@ -4397,24 +4186,15 @@
               </w:rPr>
               <w:t xml:space="preserve"> </w:t>
             </w:r>
-            <w:bookmarkEnd w:id="1"/>
-            <w:r>
-              <w:rPr>
-                <w:rFonts w:ascii="Liberation Sans" w:hAnsi="Liberation Sans" w:cs="Arial"/>
-                <w:sz w:val="18"/>
-                <w:szCs w:val="18"/>
-                <w:lang w:val="fr-CH"/>
-              </w:rPr>
-              <w:t>}</w:t>
-            </w:r>
-            <w:r>
-              <w:rPr>
-                <w:rFonts w:ascii="Liberation Sans" w:hAnsi="Liberation Sans" w:cs="Arial"/>
-                <w:sz w:val="18"/>
-                <w:szCs w:val="18"/>
-                <w:lang w:val="fr-CH"/>
-              </w:rPr>
-              <w:t>}</w:t>
+            <w:bookmarkEnd w:id="2"/>
+            <w:r>
+              <w:rPr>
+                <w:rFonts w:ascii="Liberation Sans" w:hAnsi="Liberation Sans" w:cs="Arial"/>
+                <w:sz w:val="18"/>
+                <w:szCs w:val="18"/>
+                <w:lang w:val="fr-CH"/>
+              </w:rPr>
+              <w:t>}}</w:t>
             </w:r>
           </w:p>
           <w:p>
@@ -4474,25 +4254,7 @@
                 <w:szCs w:val="18"/>
                 <w:lang w:val="fr-CH"/>
               </w:rPr>
-              <w:t xml:space="preserve"> == "</w:t>
-            </w:r>
-            <w:r>
-              <w:rPr>
-                <w:rFonts w:ascii="Liberation Sans" w:hAnsi="Liberation Sans" w:cs="Arial"/>
-                <w:sz w:val="18"/>
-                <w:szCs w:val="18"/>
-                <w:lang w:val="fr-CH"/>
-              </w:rPr>
-              <w:t>radio</w:t>
-            </w:r>
-            <w:r>
-              <w:rPr>
-                <w:rFonts w:ascii="Liberation Sans" w:hAnsi="Liberation Sans" w:cs="Arial"/>
-                <w:sz w:val="18"/>
-                <w:szCs w:val="18"/>
-                <w:lang w:val="fr-CH"/>
-              </w:rPr>
-              <w:t>" %}</w:t>
+              <w:t xml:space="preserve"> == "radio" %}</w:t>
             </w:r>
           </w:p>
           <w:p>
@@ -4511,25 +4273,7 @@
                 <w:lang w:val="fr-CH"/>
               </w:rPr>
               <w:lastRenderedPageBreak/>
-              <w:t xml:space="preserve">{%p for </w:t>
-            </w:r>
-            <w:r>
-              <w:rPr>
-                <w:rFonts w:ascii="Liberation Sans" w:hAnsi="Liberation Sans" w:cs="Arial"/>
-                <w:sz w:val="18"/>
-                <w:szCs w:val="18"/>
-                <w:lang w:val="fr-CH"/>
-              </w:rPr>
-              <w:t>option</w:t>
-            </w:r>
-            <w:r>
-              <w:rPr>
-                <w:rFonts w:ascii="Liberation Sans" w:hAnsi="Liberation Sans" w:cs="Arial"/>
-                <w:sz w:val="18"/>
-                <w:szCs w:val="18"/>
-                <w:lang w:val="fr-CH"/>
-              </w:rPr>
-              <w:t xml:space="preserve"> in </w:t>
+              <w:t xml:space="preserve">{%p for option in </w:t>
             </w:r>
             <w:proofErr w:type="spellStart"/>
             <w:r>
@@ -4599,16 +4343,7 @@
                 <w:szCs w:val="18"/>
                 <w:lang w:val="fr-CH"/>
               </w:rPr>
-              <w:t xml:space="preserve"> == option</w:t>
-            </w:r>
-            <w:r>
-              <w:rPr>
-                <w:rFonts w:ascii="Liberation Sans" w:hAnsi="Liberation Sans" w:cs="Arial"/>
-                <w:sz w:val="18"/>
-                <w:szCs w:val="18"/>
-                <w:lang w:val="fr-CH"/>
-              </w:rPr>
-              <w:t xml:space="preserve"> %}</w:t>
+              <w:t xml:space="preserve"> == option %}</w:t>
             </w:r>
             <w:r>
               <w:rPr>
@@ -4627,77 +4362,6 @@
                       <pic:pic xmlns:pic="http://schemas.openxmlformats.org/drawingml/2006/picture">
                         <pic:nvPicPr>
                           <pic:cNvPr id="5" name="Image7" descr="C:\Users\Dominique Mäder\Desktop\tpl\radio-checked.png"/>
-                          <pic:cNvPicPr>
-                            <a:picLocks noChangeAspect="1" noChangeArrowheads="1"/>
-                          </pic:cNvPicPr>
-                        </pic:nvPicPr>
-                        <pic:blipFill>
-                          <a:blip r:embed="rId8"/>
-                          <a:stretch>
-                            <a:fillRect/>
-                          </a:stretch>
-                        </pic:blipFill>
-                        <pic:spPr bwMode="auto">
-                          <a:xfrm>
-                            <a:off x="0" y="0"/>
-                            <a:ext cx="133350" cy="133350"/>
-                          </a:xfrm>
-                          <a:prstGeom prst="rect">
-                            <a:avLst/>
-                          </a:prstGeom>
-                        </pic:spPr>
-                      </pic:pic>
-                    </a:graphicData>
-                  </a:graphic>
-                </wp:inline>
-              </w:drawing>
-            </w:r>
-            <w:r>
-              <w:rPr>
-                <w:rFonts w:ascii="Liberation Sans" w:hAnsi="Liberation Sans" w:cs="Arial"/>
-                <w:sz w:val="18"/>
-                <w:szCs w:val="18"/>
-                <w:lang w:val="fr-CH"/>
-              </w:rPr>
-              <w:t xml:space="preserve">{% </w:t>
-            </w:r>
-            <w:proofErr w:type="spellStart"/>
-            <w:r>
-              <w:rPr>
-                <w:rFonts w:ascii="Liberation Sans" w:hAnsi="Liberation Sans" w:cs="Arial"/>
-                <w:sz w:val="18"/>
-                <w:szCs w:val="18"/>
-                <w:lang w:val="fr-CH"/>
-              </w:rPr>
-              <w:t>else</w:t>
-            </w:r>
-            <w:proofErr w:type="spellEnd"/>
-            <w:r>
-              <w:rPr>
-                <w:rFonts w:ascii="Liberation Sans" w:hAnsi="Liberation Sans" w:cs="Arial"/>
-                <w:sz w:val="18"/>
-                <w:szCs w:val="18"/>
-                <w:lang w:val="fr-CH"/>
-              </w:rPr>
-              <w:t xml:space="preserve"> %}</w:t>
-            </w:r>
-            <w:r>
-              <w:rPr>
-                <w:noProof/>
-              </w:rPr>
-              <w:drawing>
-                <wp:inline distT="0" distB="0" distL="0" distR="0" wp14:anchorId="04DC53AE" wp14:editId="07777777">
-                  <wp:extent cx="133350" cy="133350"/>
-                  <wp:effectExtent l="0" t="0" r="0" b="0"/>
-                  <wp:docPr id="6" name="Image8" descr="C:\Users\Dominique Mäder\Desktop\tpl\radio-unchecked.png"/>
-                  <wp:cNvGraphicFramePr>
-                    <a:graphicFrameLocks xmlns:a="http://schemas.openxmlformats.org/drawingml/2006/main" noChangeAspect="1"/>
-                  </wp:cNvGraphicFramePr>
-                  <a:graphic xmlns:a="http://schemas.openxmlformats.org/drawingml/2006/main">
-                    <a:graphicData uri="http://schemas.openxmlformats.org/drawingml/2006/picture">
-                      <pic:pic xmlns:pic="http://schemas.openxmlformats.org/drawingml/2006/picture">
-                        <pic:nvPicPr>
-                          <pic:cNvPr id="6" name="Image8" descr="C:\Users\Dominique Mäder\Desktop\tpl\radio-unchecked.png"/>
                           <pic:cNvPicPr>
                             <a:picLocks noChangeAspect="1" noChangeArrowheads="1"/>
                           </pic:cNvPicPr>
@@ -4740,7 +4404,7 @@
                 <w:szCs w:val="18"/>
                 <w:lang w:val="fr-CH"/>
               </w:rPr>
-              <w:t>endif</w:t>
+              <w:t>else</w:t>
             </w:r>
             <w:proofErr w:type="spellEnd"/>
             <w:r>
@@ -4754,315 +4418,13 @@
             </w:r>
             <w:r>
               <w:rPr>
-                <w:rFonts w:ascii="Liberation Sans" w:hAnsi="Liberation Sans" w:cs="Arial"/>
-                <w:sz w:val="18"/>
-                <w:szCs w:val="18"/>
-                <w:lang w:val="fr-CH"/>
-              </w:rPr>
-              <w:tab/>
-            </w:r>
-            <w:proofErr w:type="gramStart"/>
-            <w:r>
-              <w:rPr>
-                <w:rFonts w:ascii="Liberation Sans" w:hAnsi="Liberation Sans" w:cs="Arial"/>
-                <w:sz w:val="18"/>
-                <w:szCs w:val="18"/>
-                <w:lang w:val="fr-CH"/>
-              </w:rPr>
-              <w:t>{{ option</w:t>
-            </w:r>
-            <w:proofErr w:type="gramEnd"/>
-            <w:r>
-              <w:rPr>
-                <w:rFonts w:ascii="Liberation Sans" w:hAnsi="Liberation Sans" w:cs="Arial"/>
-                <w:sz w:val="18"/>
-                <w:szCs w:val="18"/>
-                <w:lang w:val="fr-CH"/>
-              </w:rPr>
-              <w:t xml:space="preserve"> }}</w:t>
-            </w:r>
-          </w:p>
-          <w:p>
-            <w:pPr>
-              <w:widowControl w:val="0"/>
-              <w:suppressAutoHyphens/>
-              <w:rPr>
-                <w:lang w:val="fr-CH"/>
-              </w:rPr>
-            </w:pPr>
-            <w:r>
-              <w:rPr>
-                <w:rFonts w:ascii="Liberation Sans" w:hAnsi="Liberation Sans" w:cs="Arial"/>
-                <w:sz w:val="18"/>
-                <w:szCs w:val="18"/>
-                <w:lang w:val="fr-CH"/>
-              </w:rPr>
-              <w:t xml:space="preserve">{%p </w:t>
-            </w:r>
-            <w:proofErr w:type="spellStart"/>
-            <w:r>
-              <w:rPr>
-                <w:rFonts w:ascii="Liberation Sans" w:hAnsi="Liberation Sans" w:cs="Arial"/>
-                <w:sz w:val="18"/>
-                <w:szCs w:val="18"/>
-                <w:lang w:val="fr-CH"/>
-              </w:rPr>
-              <w:t>endfor</w:t>
-            </w:r>
-            <w:proofErr w:type="spellEnd"/>
-            <w:r>
-              <w:rPr>
-                <w:rFonts w:ascii="Liberation Sans" w:hAnsi="Liberation Sans" w:cs="Arial"/>
-                <w:sz w:val="18"/>
-                <w:szCs w:val="18"/>
-                <w:lang w:val="fr-CH"/>
-              </w:rPr>
-              <w:t xml:space="preserve"> %}</w:t>
-            </w:r>
-          </w:p>
-          <w:p>
-            <w:pPr>
-              <w:widowControl w:val="0"/>
-              <w:suppressAutoHyphens/>
-              <w:rPr>
-                <w:lang w:val="fr-CH"/>
-              </w:rPr>
-            </w:pPr>
-            <w:r>
-              <w:rPr>
-                <w:rFonts w:ascii="Liberation Sans" w:hAnsi="Liberation Sans" w:cs="Arial"/>
-                <w:sz w:val="18"/>
-                <w:szCs w:val="18"/>
-                <w:lang w:val="fr-CH"/>
-              </w:rPr>
-              <w:t xml:space="preserve">{%p </w:t>
-            </w:r>
-            <w:proofErr w:type="spellStart"/>
-            <w:r>
-              <w:rPr>
-                <w:rFonts w:ascii="Liberation Sans" w:hAnsi="Liberation Sans" w:cs="Arial"/>
-                <w:sz w:val="18"/>
-                <w:szCs w:val="18"/>
-                <w:lang w:val="fr-CH"/>
-              </w:rPr>
-              <w:t>elif</w:t>
-            </w:r>
-            <w:proofErr w:type="spellEnd"/>
-            <w:r>
-              <w:rPr>
-                <w:rFonts w:ascii="Liberation Sans" w:hAnsi="Liberation Sans" w:cs="Arial"/>
-                <w:sz w:val="18"/>
-                <w:szCs w:val="18"/>
-                <w:lang w:val="fr-CH"/>
-              </w:rPr>
-              <w:t xml:space="preserve"> </w:t>
-            </w:r>
-            <w:proofErr w:type="spellStart"/>
-            <w:proofErr w:type="gramStart"/>
-            <w:r>
-              <w:rPr>
-                <w:rFonts w:ascii="Liberation Sans" w:hAnsi="Liberation Sans" w:cs="Arial"/>
-                <w:sz w:val="18"/>
-                <w:szCs w:val="18"/>
-                <w:lang w:val="fr-CH"/>
-              </w:rPr>
-              <w:t>question.type</w:t>
-            </w:r>
-            <w:proofErr w:type="spellEnd"/>
-            <w:proofErr w:type="gramEnd"/>
-            <w:r>
-              <w:rPr>
-                <w:rFonts w:ascii="Liberation Sans" w:hAnsi="Liberation Sans" w:cs="Arial"/>
-                <w:sz w:val="18"/>
-                <w:szCs w:val="18"/>
-                <w:lang w:val="fr-CH"/>
-              </w:rPr>
-              <w:t xml:space="preserve"> == "</w:t>
-            </w:r>
-            <w:proofErr w:type="spellStart"/>
-            <w:r>
-              <w:rPr>
-                <w:rFonts w:ascii="Liberation Sans" w:hAnsi="Liberation Sans" w:cs="Arial"/>
-                <w:sz w:val="18"/>
-                <w:szCs w:val="18"/>
-                <w:lang w:val="fr-CH"/>
-              </w:rPr>
-              <w:t>checkbox</w:t>
-            </w:r>
-            <w:proofErr w:type="spellEnd"/>
-            <w:r>
-              <w:rPr>
-                <w:rFonts w:ascii="Liberation Sans" w:hAnsi="Liberation Sans" w:cs="Arial"/>
-                <w:sz w:val="18"/>
-                <w:szCs w:val="18"/>
-                <w:lang w:val="fr-CH"/>
-              </w:rPr>
-              <w:t>" %}</w:t>
-            </w:r>
-          </w:p>
-          <w:p>
-            <w:pPr>
-              <w:widowControl w:val="0"/>
-              <w:suppressAutoHyphens/>
-              <w:rPr>
-                <w:lang w:val="fr-CH"/>
-              </w:rPr>
-            </w:pPr>
-            <w:r>
-              <w:rPr>
-                <w:rFonts w:ascii="Liberation Sans" w:hAnsi="Liberation Sans" w:cs="Arial"/>
-                <w:sz w:val="18"/>
-                <w:szCs w:val="18"/>
-                <w:lang w:val="fr-CH"/>
-              </w:rPr>
-              <w:t xml:space="preserve">{%p if </w:t>
-            </w:r>
-            <w:proofErr w:type="spellStart"/>
-            <w:r>
-              <w:rPr>
-                <w:rFonts w:ascii="Liberation Sans" w:hAnsi="Liberation Sans" w:cs="Arial"/>
-                <w:sz w:val="18"/>
-                <w:szCs w:val="18"/>
-                <w:lang w:val="fr-CH"/>
-              </w:rPr>
-              <w:t>question.</w:t>
-            </w:r>
-            <w:r>
-              <w:rPr>
-                <w:rFonts w:ascii="Liberation Sans" w:hAnsi="Liberation Sans" w:cs="Arial"/>
-                <w:sz w:val="18"/>
-                <w:szCs w:val="18"/>
-                <w:lang w:val="fr-CH"/>
-              </w:rPr>
-              <w:t>value</w:t>
-            </w:r>
-            <w:proofErr w:type="spellEnd"/>
-            <w:proofErr w:type="gramStart"/>
-            <w:r>
-              <w:rPr>
-                <w:rFonts w:ascii="Liberation Sans" w:hAnsi="Liberation Sans" w:cs="Arial"/>
-                <w:sz w:val="18"/>
-                <w:szCs w:val="18"/>
-                <w:lang w:val="fr-CH"/>
-              </w:rPr>
-              <w:t xml:space="preserve"> !=</w:t>
-            </w:r>
-            <w:proofErr w:type="gramEnd"/>
-            <w:r>
-              <w:rPr>
-                <w:rFonts w:ascii="Liberation Sans" w:hAnsi="Liberation Sans" w:cs="Arial"/>
-                <w:sz w:val="18"/>
-                <w:szCs w:val="18"/>
-                <w:lang w:val="fr-CH"/>
-              </w:rPr>
-              <w:t xml:space="preserve"> None %}</w:t>
-            </w:r>
-          </w:p>
-          <w:p>
-            <w:pPr>
-              <w:widowControl w:val="0"/>
-              <w:suppressAutoHyphens/>
-              <w:rPr>
-                <w:lang w:val="fr-CH"/>
-              </w:rPr>
-            </w:pPr>
-            <w:r>
-              <w:rPr>
-                <w:rFonts w:ascii="Liberation Sans" w:hAnsi="Liberation Sans" w:cs="Arial"/>
-                <w:sz w:val="18"/>
-                <w:szCs w:val="18"/>
-                <w:lang w:val="fr-CH"/>
-              </w:rPr>
-              <w:t xml:space="preserve">{%p for option </w:t>
-            </w:r>
-            <w:r>
-              <w:rPr>
-                <w:rFonts w:ascii="Liberation Sans" w:hAnsi="Liberation Sans" w:cs="Arial"/>
-                <w:sz w:val="18"/>
-                <w:szCs w:val="18"/>
-                <w:lang w:val="fr-CH"/>
-              </w:rPr>
-              <w:t xml:space="preserve">in </w:t>
-            </w:r>
-            <w:proofErr w:type="spellStart"/>
-            <w:r>
-              <w:rPr>
-                <w:rFonts w:ascii="Liberation Sans" w:hAnsi="Liberation Sans" w:cs="Arial"/>
-                <w:sz w:val="18"/>
-                <w:szCs w:val="18"/>
-                <w:lang w:val="fr-CH"/>
-              </w:rPr>
-              <w:t>question.</w:t>
-            </w:r>
-            <w:proofErr w:type="gramStart"/>
-            <w:r>
-              <w:rPr>
-                <w:rFonts w:ascii="Liberation Sans" w:hAnsi="Liberation Sans" w:cs="Arial"/>
-                <w:sz w:val="18"/>
-                <w:szCs w:val="18"/>
-                <w:lang w:val="fr-CH"/>
-              </w:rPr>
-              <w:t>config.options</w:t>
-            </w:r>
-            <w:proofErr w:type="spellEnd"/>
-            <w:proofErr w:type="gramEnd"/>
-            <w:r>
-              <w:rPr>
-                <w:rFonts w:ascii="Liberation Sans" w:hAnsi="Liberation Sans" w:cs="Arial"/>
-                <w:sz w:val="18"/>
-                <w:szCs w:val="18"/>
-                <w:lang w:val="fr-CH"/>
-              </w:rPr>
-              <w:t xml:space="preserve"> %}</w:t>
-            </w:r>
-          </w:p>
-          <w:p>
-            <w:pPr>
-              <w:widowControl w:val="0"/>
-              <w:suppressAutoHyphens/>
-              <w:ind w:left="459" w:hanging="459"/>
-              <w:rPr>
-                <w:lang w:val="fr-CH"/>
-              </w:rPr>
-            </w:pPr>
-            <w:r>
-              <w:rPr>
-                <w:rFonts w:ascii="Liberation Sans" w:hAnsi="Liberation Sans" w:cs="Arial"/>
-                <w:sz w:val="18"/>
-                <w:szCs w:val="18"/>
-                <w:lang w:val="fr-CH"/>
-              </w:rPr>
-              <w:t xml:space="preserve">{% if option in </w:t>
-            </w:r>
-            <w:proofErr w:type="spellStart"/>
-            <w:r>
-              <w:rPr>
-                <w:rFonts w:ascii="Liberation Sans" w:hAnsi="Liberation Sans" w:cs="Arial"/>
-                <w:sz w:val="18"/>
-                <w:szCs w:val="18"/>
-                <w:lang w:val="fr-CH"/>
-              </w:rPr>
-              <w:t>question.value</w:t>
-            </w:r>
-            <w:proofErr w:type="spellEnd"/>
-            <w:r>
-              <w:rPr>
-                <w:rFonts w:ascii="Liberation Sans" w:hAnsi="Liberation Sans" w:cs="Arial"/>
-                <w:sz w:val="18"/>
-                <w:szCs w:val="18"/>
-                <w:lang w:val="fr-CH"/>
-              </w:rPr>
-              <w:t xml:space="preserve"> %}</w:t>
-            </w:r>
-            <w:r>
-              <w:rPr>
                 <w:noProof/>
               </w:rPr>
               <w:drawing>
-                <wp:inline distT="0" distB="0" distL="0" distR="0" wp14:anchorId="3686E79F" wp14:editId="07777777">
+                <wp:inline distT="0" distB="0" distL="0" distR="0" wp14:anchorId="04DC53AE" wp14:editId="07777777">
                   <wp:extent cx="133350" cy="133350"/>
                   <wp:effectExtent l="0" t="0" r="0" b="0"/>
-                  <wp:docPr id="7" name="Image9" descr="C:\Users\Dominique Mäder\Desktop\tpl\checkbox-checked.png"/>
+                  <wp:docPr id="6" name="Image8" descr="C:\Users\Dominique Mäder\Desktop\tpl\radio-unchecked.png"/>
                   <wp:cNvGraphicFramePr>
                     <a:graphicFrameLocks xmlns:a="http://schemas.openxmlformats.org/drawingml/2006/main" noChangeAspect="1"/>
                   </wp:cNvGraphicFramePr>
@@ -5070,7 +4432,7 @@
                     <a:graphicData uri="http://schemas.openxmlformats.org/drawingml/2006/picture">
                       <pic:pic xmlns:pic="http://schemas.openxmlformats.org/drawingml/2006/picture">
                         <pic:nvPicPr>
-                          <pic:cNvPr id="7" name="Image9" descr="C:\Users\Dominique Mäder\Desktop\tpl\checkbox-checked.png"/>
+                          <pic:cNvPr id="6" name="Image8" descr="C:\Users\Dominique Mäder\Desktop\tpl\radio-unchecked.png"/>
                           <pic:cNvPicPr>
                             <a:picLocks noChangeAspect="1" noChangeArrowheads="1"/>
                           </pic:cNvPicPr>
@@ -5113,7 +4475,7 @@
                 <w:szCs w:val="18"/>
                 <w:lang w:val="fr-CH"/>
               </w:rPr>
-              <w:t>else</w:t>
+              <w:t>endif</w:t>
             </w:r>
             <w:proofErr w:type="spellEnd"/>
             <w:r>
@@ -5127,13 +4489,297 @@
             </w:r>
             <w:r>
               <w:rPr>
+                <w:rFonts w:ascii="Liberation Sans" w:hAnsi="Liberation Sans" w:cs="Arial"/>
+                <w:sz w:val="18"/>
+                <w:szCs w:val="18"/>
+                <w:lang w:val="fr-CH"/>
+              </w:rPr>
+              <w:tab/>
+            </w:r>
+            <w:proofErr w:type="gramStart"/>
+            <w:r>
+              <w:rPr>
+                <w:rFonts w:ascii="Liberation Sans" w:hAnsi="Liberation Sans" w:cs="Arial"/>
+                <w:sz w:val="18"/>
+                <w:szCs w:val="18"/>
+                <w:lang w:val="fr-CH"/>
+              </w:rPr>
+              <w:t>{{ option</w:t>
+            </w:r>
+            <w:proofErr w:type="gramEnd"/>
+            <w:r>
+              <w:rPr>
+                <w:rFonts w:ascii="Liberation Sans" w:hAnsi="Liberation Sans" w:cs="Arial"/>
+                <w:sz w:val="18"/>
+                <w:szCs w:val="18"/>
+                <w:lang w:val="fr-CH"/>
+              </w:rPr>
+              <w:t xml:space="preserve"> }}</w:t>
+            </w:r>
+          </w:p>
+          <w:p>
+            <w:pPr>
+              <w:widowControl w:val="0"/>
+              <w:suppressAutoHyphens/>
+              <w:rPr>
+                <w:lang w:val="fr-CH"/>
+              </w:rPr>
+            </w:pPr>
+            <w:r>
+              <w:rPr>
+                <w:rFonts w:ascii="Liberation Sans" w:hAnsi="Liberation Sans" w:cs="Arial"/>
+                <w:sz w:val="18"/>
+                <w:szCs w:val="18"/>
+                <w:lang w:val="fr-CH"/>
+              </w:rPr>
+              <w:t xml:space="preserve">{%p </w:t>
+            </w:r>
+            <w:proofErr w:type="spellStart"/>
+            <w:r>
+              <w:rPr>
+                <w:rFonts w:ascii="Liberation Sans" w:hAnsi="Liberation Sans" w:cs="Arial"/>
+                <w:sz w:val="18"/>
+                <w:szCs w:val="18"/>
+                <w:lang w:val="fr-CH"/>
+              </w:rPr>
+              <w:t>endfor</w:t>
+            </w:r>
+            <w:proofErr w:type="spellEnd"/>
+            <w:r>
+              <w:rPr>
+                <w:rFonts w:ascii="Liberation Sans" w:hAnsi="Liberation Sans" w:cs="Arial"/>
+                <w:sz w:val="18"/>
+                <w:szCs w:val="18"/>
+                <w:lang w:val="fr-CH"/>
+              </w:rPr>
+              <w:t xml:space="preserve"> %}</w:t>
+            </w:r>
+          </w:p>
+          <w:p>
+            <w:pPr>
+              <w:widowControl w:val="0"/>
+              <w:suppressAutoHyphens/>
+              <w:rPr>
+                <w:lang w:val="fr-CH"/>
+              </w:rPr>
+            </w:pPr>
+            <w:r>
+              <w:rPr>
+                <w:rFonts w:ascii="Liberation Sans" w:hAnsi="Liberation Sans" w:cs="Arial"/>
+                <w:sz w:val="18"/>
+                <w:szCs w:val="18"/>
+                <w:lang w:val="fr-CH"/>
+              </w:rPr>
+              <w:t xml:space="preserve">{%p </w:t>
+            </w:r>
+            <w:proofErr w:type="spellStart"/>
+            <w:r>
+              <w:rPr>
+                <w:rFonts w:ascii="Liberation Sans" w:hAnsi="Liberation Sans" w:cs="Arial"/>
+                <w:sz w:val="18"/>
+                <w:szCs w:val="18"/>
+                <w:lang w:val="fr-CH"/>
+              </w:rPr>
+              <w:t>elif</w:t>
+            </w:r>
+            <w:proofErr w:type="spellEnd"/>
+            <w:r>
+              <w:rPr>
+                <w:rFonts w:ascii="Liberation Sans" w:hAnsi="Liberation Sans" w:cs="Arial"/>
+                <w:sz w:val="18"/>
+                <w:szCs w:val="18"/>
+                <w:lang w:val="fr-CH"/>
+              </w:rPr>
+              <w:t xml:space="preserve"> </w:t>
+            </w:r>
+            <w:proofErr w:type="spellStart"/>
+            <w:proofErr w:type="gramStart"/>
+            <w:r>
+              <w:rPr>
+                <w:rFonts w:ascii="Liberation Sans" w:hAnsi="Liberation Sans" w:cs="Arial"/>
+                <w:sz w:val="18"/>
+                <w:szCs w:val="18"/>
+                <w:lang w:val="fr-CH"/>
+              </w:rPr>
+              <w:t>question.type</w:t>
+            </w:r>
+            <w:proofErr w:type="spellEnd"/>
+            <w:proofErr w:type="gramEnd"/>
+            <w:r>
+              <w:rPr>
+                <w:rFonts w:ascii="Liberation Sans" w:hAnsi="Liberation Sans" w:cs="Arial"/>
+                <w:sz w:val="18"/>
+                <w:szCs w:val="18"/>
+                <w:lang w:val="fr-CH"/>
+              </w:rPr>
+              <w:t xml:space="preserve"> == "</w:t>
+            </w:r>
+            <w:proofErr w:type="spellStart"/>
+            <w:r>
+              <w:rPr>
+                <w:rFonts w:ascii="Liberation Sans" w:hAnsi="Liberation Sans" w:cs="Arial"/>
+                <w:sz w:val="18"/>
+                <w:szCs w:val="18"/>
+                <w:lang w:val="fr-CH"/>
+              </w:rPr>
+              <w:t>checkbox</w:t>
+            </w:r>
+            <w:proofErr w:type="spellEnd"/>
+            <w:r>
+              <w:rPr>
+                <w:rFonts w:ascii="Liberation Sans" w:hAnsi="Liberation Sans" w:cs="Arial"/>
+                <w:sz w:val="18"/>
+                <w:szCs w:val="18"/>
+                <w:lang w:val="fr-CH"/>
+              </w:rPr>
+              <w:t>" %}</w:t>
+            </w:r>
+          </w:p>
+          <w:p>
+            <w:pPr>
+              <w:widowControl w:val="0"/>
+              <w:suppressAutoHyphens/>
+              <w:rPr>
+                <w:lang w:val="fr-CH"/>
+              </w:rPr>
+            </w:pPr>
+            <w:r>
+              <w:rPr>
+                <w:rFonts w:ascii="Liberation Sans" w:hAnsi="Liberation Sans" w:cs="Arial"/>
+                <w:sz w:val="18"/>
+                <w:szCs w:val="18"/>
+                <w:lang w:val="fr-CH"/>
+              </w:rPr>
+              <w:t xml:space="preserve">{%p if </w:t>
+            </w:r>
+            <w:proofErr w:type="spellStart"/>
+            <w:r>
+              <w:rPr>
+                <w:rFonts w:ascii="Liberation Sans" w:hAnsi="Liberation Sans" w:cs="Arial"/>
+                <w:sz w:val="18"/>
+                <w:szCs w:val="18"/>
+                <w:lang w:val="fr-CH"/>
+              </w:rPr>
+              <w:t>question.value</w:t>
+            </w:r>
+            <w:proofErr w:type="spellEnd"/>
+            <w:proofErr w:type="gramStart"/>
+            <w:r>
+              <w:rPr>
+                <w:rFonts w:ascii="Liberation Sans" w:hAnsi="Liberation Sans" w:cs="Arial"/>
+                <w:sz w:val="18"/>
+                <w:szCs w:val="18"/>
+                <w:lang w:val="fr-CH"/>
+              </w:rPr>
+              <w:t xml:space="preserve"> !=</w:t>
+            </w:r>
+            <w:proofErr w:type="gramEnd"/>
+            <w:r>
+              <w:rPr>
+                <w:rFonts w:ascii="Liberation Sans" w:hAnsi="Liberation Sans" w:cs="Arial"/>
+                <w:sz w:val="18"/>
+                <w:szCs w:val="18"/>
+                <w:lang w:val="fr-CH"/>
+              </w:rPr>
+              <w:t xml:space="preserve"> None %}</w:t>
+            </w:r>
+          </w:p>
+          <w:p>
+            <w:pPr>
+              <w:widowControl w:val="0"/>
+              <w:suppressAutoHyphens/>
+              <w:rPr>
+                <w:lang w:val="fr-CH"/>
+              </w:rPr>
+            </w:pPr>
+            <w:r>
+              <w:rPr>
+                <w:rFonts w:ascii="Liberation Sans" w:hAnsi="Liberation Sans" w:cs="Arial"/>
+                <w:sz w:val="18"/>
+                <w:szCs w:val="18"/>
+                <w:lang w:val="fr-CH"/>
+              </w:rPr>
+              <w:t xml:space="preserve">{%p for option in </w:t>
+            </w:r>
+            <w:proofErr w:type="spellStart"/>
+            <w:r>
+              <w:rPr>
+                <w:rFonts w:ascii="Liberation Sans" w:hAnsi="Liberation Sans" w:cs="Arial"/>
+                <w:sz w:val="18"/>
+                <w:szCs w:val="18"/>
+                <w:lang w:val="fr-CH"/>
+              </w:rPr>
+              <w:t>question.</w:t>
+            </w:r>
+            <w:proofErr w:type="gramStart"/>
+            <w:r>
+              <w:rPr>
+                <w:rFonts w:ascii="Liberation Sans" w:hAnsi="Liberation Sans" w:cs="Arial"/>
+                <w:sz w:val="18"/>
+                <w:szCs w:val="18"/>
+                <w:lang w:val="fr-CH"/>
+              </w:rPr>
+              <w:t>config.options</w:t>
+            </w:r>
+            <w:proofErr w:type="spellEnd"/>
+            <w:proofErr w:type="gramEnd"/>
+            <w:r>
+              <w:rPr>
+                <w:rFonts w:ascii="Liberation Sans" w:hAnsi="Liberation Sans" w:cs="Arial"/>
+                <w:sz w:val="18"/>
+                <w:szCs w:val="18"/>
+                <w:lang w:val="fr-CH"/>
+              </w:rPr>
+              <w:t xml:space="preserve"> %}</w:t>
+            </w:r>
+          </w:p>
+          <w:p>
+            <w:pPr>
+              <w:widowControl w:val="0"/>
+              <w:suppressAutoHyphens/>
+              <w:ind w:left="459" w:hanging="459"/>
+              <w:rPr>
+                <w:lang w:val="fr-CH"/>
+              </w:rPr>
+            </w:pPr>
+            <w:r>
+              <w:rPr>
+                <w:rFonts w:ascii="Liberation Sans" w:hAnsi="Liberation Sans" w:cs="Arial"/>
+                <w:sz w:val="18"/>
+                <w:szCs w:val="18"/>
+                <w:lang w:val="fr-CH"/>
+              </w:rPr>
+              <w:t xml:space="preserve">{% if option in </w:t>
+            </w:r>
+            <w:proofErr w:type="spellStart"/>
+            <w:r>
+              <w:rPr>
+                <w:rFonts w:ascii="Liberation Sans" w:hAnsi="Liberation Sans" w:cs="Arial"/>
+                <w:sz w:val="18"/>
+                <w:szCs w:val="18"/>
+                <w:lang w:val="fr-CH"/>
+              </w:rPr>
+              <w:t>question.value</w:t>
+            </w:r>
+            <w:proofErr w:type="spellEnd"/>
+            <w:r>
+              <w:rPr>
+                <w:rFonts w:ascii="Liberation Sans" w:hAnsi="Liberation Sans" w:cs="Arial"/>
+                <w:sz w:val="18"/>
+                <w:szCs w:val="18"/>
+                <w:lang w:val="fr-CH"/>
+              </w:rPr>
+              <w:t xml:space="preserve"> %}</w:t>
+            </w:r>
+            <w:r>
+              <w:rPr>
                 <w:noProof/>
               </w:rPr>
               <w:drawing>
-                <wp:inline distT="0" distB="0" distL="0" distR="0" wp14:anchorId="3A6CBC4B" wp14:editId="07777777">
+                <wp:inline distT="0" distB="0" distL="0" distR="0" wp14:anchorId="3686E79F" wp14:editId="07777777">
                   <wp:extent cx="133350" cy="133350"/>
                   <wp:effectExtent l="0" t="0" r="0" b="0"/>
-                  <wp:docPr id="8" name="Image10" descr="C:\Users\Dominique Mäder\Desktop\tpl\checkbox-unchecked.png"/>
+                  <wp:docPr id="7" name="Image9" descr="C:\Users\Dominique Mäder\Desktop\tpl\checkbox-checked.png"/>
                   <wp:cNvGraphicFramePr>
                     <a:graphicFrameLocks xmlns:a="http://schemas.openxmlformats.org/drawingml/2006/main" noChangeAspect="1"/>
                   </wp:cNvGraphicFramePr>
@@ -5141,7 +4787,7 @@
                     <a:graphicData uri="http://schemas.openxmlformats.org/drawingml/2006/picture">
                       <pic:pic xmlns:pic="http://schemas.openxmlformats.org/drawingml/2006/picture">
                         <pic:nvPicPr>
-                          <pic:cNvPr id="8" name="Image10" descr="C:\Users\Dominique Mäder\Desktop\tpl\checkbox-unchecked.png"/>
+                          <pic:cNvPr id="7" name="Image9" descr="C:\Users\Dominique Mäder\Desktop\tpl\checkbox-checked.png"/>
                           <pic:cNvPicPr>
                             <a:picLocks noChangeAspect="1" noChangeArrowheads="1"/>
                           </pic:cNvPicPr>
@@ -5184,6 +4830,77 @@
                 <w:szCs w:val="18"/>
                 <w:lang w:val="fr-CH"/>
               </w:rPr>
+              <w:t>else</w:t>
+            </w:r>
+            <w:proofErr w:type="spellEnd"/>
+            <w:r>
+              <w:rPr>
+                <w:rFonts w:ascii="Liberation Sans" w:hAnsi="Liberation Sans" w:cs="Arial"/>
+                <w:sz w:val="18"/>
+                <w:szCs w:val="18"/>
+                <w:lang w:val="fr-CH"/>
+              </w:rPr>
+              <w:t xml:space="preserve"> %}</w:t>
+            </w:r>
+            <w:r>
+              <w:rPr>
+                <w:noProof/>
+              </w:rPr>
+              <w:drawing>
+                <wp:inline distT="0" distB="0" distL="0" distR="0" wp14:anchorId="3A6CBC4B" wp14:editId="07777777">
+                  <wp:extent cx="133350" cy="133350"/>
+                  <wp:effectExtent l="0" t="0" r="0" b="0"/>
+                  <wp:docPr id="8" name="Image10" descr="C:\Users\Dominique Mäder\Desktop\tpl\checkbox-unchecked.png"/>
+                  <wp:cNvGraphicFramePr>
+                    <a:graphicFrameLocks xmlns:a="http://schemas.openxmlformats.org/drawingml/2006/main" noChangeAspect="1"/>
+                  </wp:cNvGraphicFramePr>
+                  <a:graphic xmlns:a="http://schemas.openxmlformats.org/drawingml/2006/main">
+                    <a:graphicData uri="http://schemas.openxmlformats.org/drawingml/2006/picture">
+                      <pic:pic xmlns:pic="http://schemas.openxmlformats.org/drawingml/2006/picture">
+                        <pic:nvPicPr>
+                          <pic:cNvPr id="8" name="Image10" descr="C:\Users\Dominique Mäder\Desktop\tpl\checkbox-unchecked.png"/>
+                          <pic:cNvPicPr>
+                            <a:picLocks noChangeAspect="1" noChangeArrowheads="1"/>
+                          </pic:cNvPicPr>
+                        </pic:nvPicPr>
+                        <pic:blipFill>
+                          <a:blip r:embed="rId12"/>
+                          <a:stretch>
+                            <a:fillRect/>
+                          </a:stretch>
+                        </pic:blipFill>
+                        <pic:spPr bwMode="auto">
+                          <a:xfrm>
+                            <a:off x="0" y="0"/>
+                            <a:ext cx="133350" cy="133350"/>
+                          </a:xfrm>
+                          <a:prstGeom prst="rect">
+                            <a:avLst/>
+                          </a:prstGeom>
+                        </pic:spPr>
+                      </pic:pic>
+                    </a:graphicData>
+                  </a:graphic>
+                </wp:inline>
+              </w:drawing>
+            </w:r>
+            <w:r>
+              <w:rPr>
+                <w:rFonts w:ascii="Liberation Sans" w:hAnsi="Liberation Sans" w:cs="Arial"/>
+                <w:sz w:val="18"/>
+                <w:szCs w:val="18"/>
+                <w:lang w:val="fr-CH"/>
+              </w:rPr>
+              <w:t xml:space="preserve">{% </w:t>
+            </w:r>
+            <w:proofErr w:type="spellStart"/>
+            <w:r>
+              <w:rPr>
+                <w:rFonts w:ascii="Liberation Sans" w:hAnsi="Liberation Sans" w:cs="Arial"/>
+                <w:sz w:val="18"/>
+                <w:szCs w:val="18"/>
+                <w:lang w:val="fr-CH"/>
+              </w:rPr>
               <w:t>endif</w:t>
             </w:r>
             <w:proofErr w:type="spellEnd"/>
@@ -5213,16 +4930,7 @@
                 <w:szCs w:val="18"/>
                 <w:lang w:val="fr-CH"/>
               </w:rPr>
-              <w:t xml:space="preserve">{{ </w:t>
-            </w:r>
-            <w:r>
-              <w:rPr>
-                <w:rFonts w:ascii="Liberation Sans" w:hAnsi="Liberation Sans" w:cs="Arial"/>
-                <w:sz w:val="18"/>
-                <w:szCs w:val="18"/>
-                <w:lang w:val="fr-CH"/>
-              </w:rPr>
-              <w:t>option</w:t>
+              <w:t>{{ option</w:t>
             </w:r>
             <w:proofErr w:type="gramEnd"/>
             <w:r>
@@ -5288,25 +4996,7 @@
                 <w:szCs w:val="18"/>
                 <w:lang w:val="fr-CH"/>
               </w:rPr>
-              <w:t>{%</w:t>
-            </w:r>
-            <w:r>
-              <w:rPr>
-                <w:rFonts w:ascii="Liberation Sans" w:hAnsi="Liberation Sans" w:cs="Arial"/>
-                <w:sz w:val="18"/>
-                <w:szCs w:val="18"/>
-                <w:lang w:val="fr-CH"/>
-              </w:rPr>
-              <w:t>p</w:t>
-            </w:r>
-            <w:r>
-              <w:rPr>
-                <w:rFonts w:ascii="Liberation Sans" w:hAnsi="Liberation Sans" w:cs="Arial"/>
-                <w:sz w:val="18"/>
-                <w:szCs w:val="18"/>
-                <w:lang w:val="fr-CH"/>
-              </w:rPr>
-              <w:t xml:space="preserve"> </w:t>
+              <w:t xml:space="preserve">{%p </w:t>
             </w:r>
             <w:proofErr w:type="spellStart"/>
             <w:r>
@@ -5386,25 +5076,7 @@
                 <w:szCs w:val="18"/>
                 <w:lang w:val="fr-CH"/>
               </w:rPr>
-              <w:t xml:space="preserve"> == "</w:t>
-            </w:r>
-            <w:r>
-              <w:rPr>
-                <w:rFonts w:ascii="Liberation Sans" w:hAnsi="Liberation Sans" w:cs="Arial"/>
-                <w:sz w:val="18"/>
-                <w:szCs w:val="18"/>
-                <w:lang w:val="fr-CH"/>
-              </w:rPr>
-              <w:t>date</w:t>
-            </w:r>
-            <w:r>
-              <w:rPr>
-                <w:rFonts w:ascii="Liberation Sans" w:hAnsi="Liberation Sans" w:cs="Arial"/>
-                <w:sz w:val="18"/>
-                <w:szCs w:val="18"/>
-                <w:lang w:val="fr-CH"/>
-              </w:rPr>
-              <w:t>" %}</w:t>
+              <w:t xml:space="preserve"> == "date" %}</w:t>
             </w:r>
           </w:p>
           <w:p>
@@ -5484,7 +5156,7 @@
                 <w:lang w:val="fr-CH"/>
               </w:rPr>
             </w:pPr>
-            <w:bookmarkStart w:name="__DdeLink__325_1012123297" w:id="2"/>
+            <w:bookmarkStart w:id="3" w:name="__DdeLink__325_1012123297"/>
             <w:r>
               <w:rPr>
                 <w:rFonts w:ascii="Liberation Sans" w:hAnsi="Liberation Sans" w:cs="Arial"/>
@@ -5534,27 +5206,9 @@
                 <w:szCs w:val="18"/>
                 <w:lang w:val="fr-CH"/>
               </w:rPr>
-              <w:t xml:space="preserve"> == "</w:t>
-            </w:r>
-            <w:r>
-              <w:rPr>
-                <w:rFonts w:ascii="Liberation Sans" w:hAnsi="Liberation Sans" w:cs="Arial"/>
-                <w:sz w:val="18"/>
-                <w:szCs w:val="18"/>
-                <w:lang w:val="fr-CH"/>
-              </w:rPr>
-              <w:t>table</w:t>
-            </w:r>
-            <w:r>
-              <w:rPr>
-                <w:rFonts w:ascii="Liberation Sans" w:hAnsi="Liberation Sans" w:cs="Arial"/>
-                <w:sz w:val="18"/>
-                <w:szCs w:val="18"/>
-                <w:lang w:val="fr-CH"/>
-              </w:rPr>
-              <w:t>" %}</w:t>
-            </w:r>
-            <w:bookmarkEnd w:id="2"/>
+              <w:t xml:space="preserve"> == "table" %}</w:t>
+            </w:r>
+            <w:bookmarkEnd w:id="3"/>
           </w:p>
           <w:tbl>
             <w:tblPr>
@@ -5613,16 +5267,7 @@
                       <w:szCs w:val="18"/>
                       <w:lang w:val="fr-CH"/>
                     </w:rPr>
-                    <w:t>question.</w:t>
-                  </w:r>
-                  <w:r>
-                    <w:rPr>
-                      <w:rFonts w:ascii="Liberation Sans" w:hAnsi="Liberation Sans" w:cs="Arial"/>
-                      <w:sz w:val="18"/>
-                      <w:szCs w:val="18"/>
-                      <w:lang w:val="fr-CH"/>
-                    </w:rPr>
-                    <w:t>value</w:t>
+                    <w:t>question.value</w:t>
                   </w:r>
                   <w:proofErr w:type="spellEnd"/>
                   <w:proofErr w:type="gramStart"/>
@@ -5795,7 +5440,7 @@
                       <w:lang w:val="fr-CH"/>
                     </w:rPr>
                   </w:pPr>
-                  <w:bookmarkStart w:name="__DdeLink__1047_2702354023" w:id="3"/>
+                  <w:bookmarkStart w:id="4" w:name="__DdeLink__1047_2702354023"/>
                   <w:r>
                     <w:rPr>
                       <w:rFonts w:ascii="Liberation Sans" w:hAnsi="Liberation Sans" w:cs="Arial"/>
@@ -5827,7 +5472,7 @@
                     </w:rPr>
                     <w:t>() %}</w:t>
                   </w:r>
-                  <w:bookmarkEnd w:id="3"/>
+                  <w:bookmarkEnd w:id="4"/>
                 </w:p>
               </w:tc>
             </w:tr>
@@ -5984,16 +5629,7 @@
                       <w:szCs w:val="18"/>
                       <w:lang w:val="fr-CH"/>
                     </w:rPr>
-                    <w:t xml:space="preserve">{{ </w:t>
-                  </w:r>
-                  <w:r>
-                    <w:rPr>
-                      <w:rFonts w:ascii="Liberation Sans" w:hAnsi="Liberation Sans" w:cs="Arial"/>
-                      <w:sz w:val="18"/>
-                      <w:szCs w:val="18"/>
-                      <w:lang w:val="fr-CH"/>
-                    </w:rPr>
-                    <w:t>value</w:t>
+                    <w:t>{{ value</w:t>
                   </w:r>
                   <w:proofErr w:type="gramEnd"/>
                   <w:r>
@@ -6394,7 +6030,7 @@
             <w:tcW w:w="9059" w:type="dxa"/>
             <w:gridSpan w:val="3"/>
             <w:tcBorders>
-              <w:top w:val="dotted" w:color="auto" w:sz="4" w:space="0"/>
+              <w:top w:val="dotted" w:sz="4" w:space="0" w:color="auto"/>
               <w:left w:val="nil"/>
               <w:bottom w:val="nil"/>
               <w:right w:val="nil"/>
@@ -6710,8 +6346,6 @@
             </w:r>
           </w:p>
         </w:tc>
-        <w:bookmarkStart w:name="_GoBack" w:id="4"/>
-        <w:bookmarkEnd w:id="4"/>
       </w:tr>
       <w:tr>
         <w:tc>
@@ -6742,7 +6376,7 @@
                 <w:lang w:val="fr-CH"/>
               </w:rPr>
             </w:pPr>
-            <w:bookmarkStart w:name="__DdeLink__1047_27023540234" w:id="5"/>
+            <w:bookmarkStart w:id="5" w:name="__DdeLink__1047_27023540234"/>
             <w:r>
               <w:rPr>
                 <w:rFonts w:ascii="Liberation Sans" w:hAnsi="Liberation Sans" w:cs="Arial"/>
@@ -7166,7 +6800,7 @@
                       <w:lang w:val="fr-CH"/>
                     </w:rPr>
                   </w:pPr>
-                  <w:bookmarkStart w:name="__DdeLink__1047_27023540238" w:id="6"/>
+                  <w:bookmarkStart w:id="6" w:name="__DdeLink__1047_27023540238"/>
                   <w:bookmarkEnd w:id="6"/>
                   <w:r>
                     <w:rPr>
@@ -7333,16 +6967,7 @@
                       <w:szCs w:val="18"/>
                       <w:lang w:val="fr-CH"/>
                     </w:rPr>
-                    <w:t xml:space="preserve">{{ </w:t>
-                  </w:r>
-                  <w:r>
-                    <w:rPr>
-                      <w:rFonts w:ascii="Liberation Sans" w:hAnsi="Liberation Sans" w:cs="Arial"/>
-                      <w:sz w:val="18"/>
-                      <w:szCs w:val="18"/>
-                      <w:lang w:val="fr-CH"/>
-                    </w:rPr>
-                    <w:t>value</w:t>
+                    <w:t>{{ value</w:t>
                   </w:r>
                   <w:proofErr w:type="gramEnd"/>
                   <w:r>
@@ -7902,7 +7527,7 @@
             <w:tcBorders>
               <w:top w:val="nil"/>
               <w:left w:val="nil"/>
-              <w:bottom w:val="dotted" w:color="auto" w:sz="4" w:space="0"/>
+              <w:bottom w:val="dotted" w:sz="4" w:space="0" w:color="auto"/>
               <w:right w:val="nil"/>
             </w:tcBorders>
             <w:shd w:val="clear" w:color="auto" w:fill="auto"/>
@@ -7964,7 +7589,7 @@
             <w:tcW w:w="9059" w:type="dxa"/>
             <w:gridSpan w:val="3"/>
             <w:tcBorders>
-              <w:top w:val="dotted" w:color="auto" w:sz="4" w:space="0"/>
+              <w:top w:val="dotted" w:sz="4" w:space="0" w:color="auto"/>
               <w:left w:val="nil"/>
               <w:bottom w:val="nil"/>
               <w:right w:val="nil"/>
@@ -8296,17 +7921,7 @@
           <w:szCs w:val="18"/>
           <w:lang w:val="fr-CH"/>
         </w:rPr>
-        <w:t>subModule</w:t>
-      </w:r>
-      <w:r>
-        <w:rPr>
-          <w:rFonts w:ascii="Liberation Sans" w:hAnsi="Liberation Sans" w:cs="Arial"/>
-          <w:color w:val="4F81BD" w:themeColor="accent1"/>
-          <w:sz w:val="18"/>
-          <w:szCs w:val="18"/>
-          <w:lang w:val="fr-CH"/>
-        </w:rPr>
-        <w:t>.type</w:t>
+        <w:t>subModule.type</w:t>
       </w:r>
       <w:proofErr w:type="spellEnd"/>
       <w:r>
@@ -8382,7 +7997,7 @@
         </w:rPr>
         <w:t xml:space="preserve"> in </w:t>
       </w:r>
-      <w:bookmarkStart w:name="__DdeLink__125_215808040" w:id="7"/>
+      <w:bookmarkStart w:id="7" w:name="__DdeLink__125_215808040"/>
       <w:proofErr w:type="spellStart"/>
       <w:r>
         <w:rPr>
@@ -8578,7 +8193,7 @@
               <w:pStyle w:val="TableContents"/>
               <w:widowControl w:val="0"/>
               <w:pBdr>
-                <w:bottom w:val="dotted" w:color="000000" w:sz="2" w:space="8"/>
+                <w:bottom w:val="dotted" w:sz="2" w:space="8" w:color="000000"/>
               </w:pBdr>
               <w:suppressAutoHyphens/>
               <w:rPr>
@@ -8614,7 +8229,7 @@
               <w:pStyle w:val="TableContents"/>
               <w:widowControl w:val="0"/>
               <w:pBdr>
-                <w:bottom w:val="dotted" w:color="000000" w:sz="2" w:space="8"/>
+                <w:bottom w:val="dotted" w:sz="2" w:space="8" w:color="000000"/>
               </w:pBdr>
               <w:suppressAutoHyphens/>
               <w:rPr>
@@ -8785,12 +8400,11 @@
         <w:widowControl w:val="0"/>
         <w:suppressAutoHyphens/>
         <w:spacing w:before="240" w:after="1440"/>
-        <w:ind/>
       </w:pPr>
       <w:r>
         <w:rPr>
           <w:rFonts w:ascii="Liberation Sans" w:hAnsi="Liberation Sans" w:cs="Arial"/>
-          <w:color w:val="C0504D" w:themeColor="accent2" w:themeTint="FF" w:themeShade="FF"/>
+          <w:color w:val="C0504D" w:themeColor="accent2"/>
           <w:sz w:val="18"/>
           <w:szCs w:val="18"/>
           <w:lang w:val="fr-CH"/>
@@ -8801,7 +8415,7 @@
       <w:r>
         <w:rPr>
           <w:rFonts w:ascii="Liberation Sans" w:hAnsi="Liberation Sans" w:cs="Arial"/>
-          <w:color w:val="C0504D" w:themeColor="accent2" w:themeTint="FF" w:themeShade="FF"/>
+          <w:color w:val="C0504D" w:themeColor="accent2"/>
           <w:sz w:val="18"/>
           <w:szCs w:val="18"/>
           <w:lang w:val="fr-CH"/>
@@ -8812,7 +8426,7 @@
       <w:r>
         <w:rPr>
           <w:rFonts w:ascii="Liberation Sans" w:hAnsi="Liberation Sans" w:cs="Arial"/>
-          <w:color w:val="C0504D" w:themeColor="accent2" w:themeTint="FF" w:themeShade="FF"/>
+          <w:color w:val="C0504D" w:themeColor="accent2"/>
           <w:sz w:val="18"/>
           <w:szCs w:val="18"/>
           <w:lang w:val="fr-CH"/>
@@ -8821,13 +8435,14 @@
       </w:r>
     </w:p>
     <w:sectPr>
-      <w:headerReference w:type="default" r:id="rId12"/>
       <w:footerReference w:type="default" r:id="rId13"/>
-      <w:pgSz w:w="11906" w:h="16838" w:orient="portrait"/>
+      <w:headerReference w:type="first" r:id="rId14"/>
+      <w:footerReference w:type="first" r:id="rId15"/>
+      <w:pgSz w:w="11906" w:h="16838"/>
       <w:pgMar w:top="1134" w:right="1134" w:bottom="1134" w:left="1843" w:header="0" w:footer="318" w:gutter="0"/>
       <w:cols w:space="720"/>
       <w:formProt w:val="0"/>
-      <w:docGrid w:linePitch="100"/>
+      <w:docGrid w:linePitch="326"/>
     </w:sectPr>
   </w:body>
 </w:document>
@@ -9001,15 +8616,7 @@
         <w:sz w:val="18"/>
         <w:szCs w:val="18"/>
       </w:rPr>
-      <w:t xml:space="preserve"> </w:t>
-    </w:r>
-    <w:r>
-      <w:rPr>
-        <w:rFonts w:asciiTheme="minorHAnsi" w:hAnsiTheme="minorHAnsi"/>
-        <w:sz w:val="18"/>
-        <w:szCs w:val="18"/>
-      </w:rPr>
-      <w:t xml:space="preserve">| </w:t>
+      <w:t xml:space="preserve"> | </w:t>
     </w:r>
     <w:proofErr w:type="spellStart"/>
     <w:r>
@@ -9029,6 +8636,64 @@
       </w:rPr>
       <w:t xml:space="preserve"> }}</w:t>
     </w:r>
+  </w:p>
+</w:ftr>
+</file>
+
+<file path=word/footer2.xml><?xml version="1.0" encoding="utf-8"?>
+<w:ftr xmlns:wpc="http://schemas.microsoft.com/office/word/2010/wordprocessingCanvas" xmlns:cx="http://schemas.microsoft.com/office/drawing/2014/chartex" xmlns:cx1="http://schemas.microsoft.com/office/drawing/2015/9/8/chartex" xmlns:cx2="http://schemas.microsoft.com/office/drawing/2015/10/21/chartex" xmlns:cx3="http://schemas.microsoft.com/office/drawing/2016/5/9/chartex" xmlns:cx4="http://schemas.microsoft.com/office/drawing/2016/5/10/chartex" xmlns:cx5="http://schemas.microsoft.com/office/drawing/2016/5/11/chartex" xmlns:cx6="http://schemas.microsoft.com/office/drawing/2016/5/12/chartex" xmlns:cx7="http://schemas.microsoft.com/office/drawing/2016/5/13/chartex" xmlns:cx8="http://schemas.microsoft.com/office/drawing/2016/5/14/chartex" xmlns:mc="http://schemas.openxmlformats.org/markup-compatibility/2006" xmlns:aink="http://schemas.microsoft.com/office/drawing/2016/ink" xmlns:am3d="http://schemas.microsoft.com/office/drawing/2017/model3d" xmlns:o="urn:schemas-microsoft-com:office:office" xmlns:r="http://schemas.openxmlformats.org/officeDocument/2006/relationships" xmlns:m="http://schemas.openxmlformats.org/officeDocument/2006/math" xmlns:v="urn:schemas-microsoft-com:vml" xmlns:wp14="http://schemas.microsoft.com/office/word/2010/wordprocessingDrawing" xmlns:wp="http://schemas.openxmlformats.org/drawingml/2006/wordprocessingDrawing" xmlns:w10="urn:schemas-microsoft-com:office:word" xmlns:w="http://schemas.openxmlformats.org/wordprocessingml/2006/main" xmlns:w14="http://schemas.microsoft.com/office/word/2010/wordml" xmlns:w15="http://schemas.microsoft.com/office/word/2012/wordml" xmlns:w16cid="http://schemas.microsoft.com/office/word/2016/wordml/cid" xmlns:w16se="http://schemas.microsoft.com/office/word/2015/wordml/symex" xmlns:wpg="http://schemas.microsoft.com/office/word/2010/wordprocessingGroup" xmlns:wpi="http://schemas.microsoft.com/office/word/2010/wordprocessingInk" xmlns:wne="http://schemas.microsoft.com/office/word/2006/wordml" xmlns:wps="http://schemas.microsoft.com/office/word/2010/wordprocessingShape" mc:Ignorable="w14 w15 w16se w16cid wp14">
+  <w:tbl>
+    <w:tblPr>
+      <w:tblW w:w="0" w:type="auto"/>
+      <w:tblLayout w:type="fixed"/>
+      <w:tblLook w:val="06A0" w:firstRow="1" w:lastRow="0" w:firstColumn="1" w:lastColumn="0" w:noHBand="1" w:noVBand="1"/>
+    </w:tblPr>
+    <w:tblGrid>
+      <w:gridCol w:w="2976"/>
+      <w:gridCol w:w="2976"/>
+      <w:gridCol w:w="2976"/>
+    </w:tblGrid>
+    <w:tr>
+      <w:tc>
+        <w:tcPr>
+          <w:tcW w:w="2976" w:type="dxa"/>
+        </w:tcPr>
+        <w:p>
+          <w:pPr>
+            <w:pStyle w:val="Kopfzeile"/>
+            <w:ind w:left="-115"/>
+          </w:pPr>
+        </w:p>
+      </w:tc>
+      <w:tc>
+        <w:tcPr>
+          <w:tcW w:w="2976" w:type="dxa"/>
+        </w:tcPr>
+        <w:p>
+          <w:pPr>
+            <w:pStyle w:val="Kopfzeile"/>
+            <w:jc w:val="center"/>
+          </w:pPr>
+        </w:p>
+      </w:tc>
+      <w:tc>
+        <w:tcPr>
+          <w:tcW w:w="2976" w:type="dxa"/>
+        </w:tcPr>
+        <w:p>
+          <w:pPr>
+            <w:pStyle w:val="Kopfzeile"/>
+            <w:ind w:right="-115"/>
+            <w:jc w:val="right"/>
+          </w:pPr>
+        </w:p>
+      </w:tc>
+    </w:tr>
+  </w:tbl>
+  <w:p>
+    <w:pPr>
+      <w:pStyle w:val="Fuzeile"/>
+    </w:pPr>
   </w:p>
 </w:ftr>
 </file>
@@ -9054,6 +8719,54 @@
 
 <file path=word/header1.xml><?xml version="1.0" encoding="utf-8"?>
 <w:hdr xmlns:wpc="http://schemas.microsoft.com/office/word/2010/wordprocessingCanvas" xmlns:cx="http://schemas.microsoft.com/office/drawing/2014/chartex" xmlns:cx1="http://schemas.microsoft.com/office/drawing/2015/9/8/chartex" xmlns:cx2="http://schemas.microsoft.com/office/drawing/2015/10/21/chartex" xmlns:cx3="http://schemas.microsoft.com/office/drawing/2016/5/9/chartex" xmlns:cx4="http://schemas.microsoft.com/office/drawing/2016/5/10/chartex" xmlns:cx5="http://schemas.microsoft.com/office/drawing/2016/5/11/chartex" xmlns:cx6="http://schemas.microsoft.com/office/drawing/2016/5/12/chartex" xmlns:cx7="http://schemas.microsoft.com/office/drawing/2016/5/13/chartex" xmlns:cx8="http://schemas.microsoft.com/office/drawing/2016/5/14/chartex" xmlns:mc="http://schemas.openxmlformats.org/markup-compatibility/2006" xmlns:aink="http://schemas.microsoft.com/office/drawing/2016/ink" xmlns:am3d="http://schemas.microsoft.com/office/drawing/2017/model3d" xmlns:o="urn:schemas-microsoft-com:office:office" xmlns:r="http://schemas.openxmlformats.org/officeDocument/2006/relationships" xmlns:m="http://schemas.openxmlformats.org/officeDocument/2006/math" xmlns:v="urn:schemas-microsoft-com:vml" xmlns:wp14="http://schemas.microsoft.com/office/word/2010/wordprocessingDrawing" xmlns:wp="http://schemas.openxmlformats.org/drawingml/2006/wordprocessingDrawing" xmlns:w10="urn:schemas-microsoft-com:office:word" xmlns:w="http://schemas.openxmlformats.org/wordprocessingml/2006/main" xmlns:w14="http://schemas.microsoft.com/office/word/2010/wordml" xmlns:w15="http://schemas.microsoft.com/office/word/2012/wordml" xmlns:w16cid="http://schemas.microsoft.com/office/word/2016/wordml/cid" xmlns:w16se="http://schemas.microsoft.com/office/word/2015/wordml/symex" xmlns:wpg="http://schemas.microsoft.com/office/word/2010/wordprocessingGroup" xmlns:wpi="http://schemas.microsoft.com/office/word/2010/wordprocessingInk" xmlns:wne="http://schemas.microsoft.com/office/word/2006/wordml" xmlns:wps="http://schemas.microsoft.com/office/word/2010/wordprocessingShape" mc:Ignorable="w14 w15 w16se w16cid wp14">
+  <w:tbl>
+    <w:tblPr>
+      <w:tblW w:w="0" w:type="auto"/>
+      <w:tblLayout w:type="fixed"/>
+      <w:tblLook w:val="06A0" w:firstRow="1" w:lastRow="0" w:firstColumn="1" w:lastColumn="0" w:noHBand="1" w:noVBand="1"/>
+    </w:tblPr>
+    <w:tblGrid>
+      <w:gridCol w:w="2976"/>
+      <w:gridCol w:w="2976"/>
+      <w:gridCol w:w="2976"/>
+    </w:tblGrid>
+    <w:tr>
+      <w:tc>
+        <w:tcPr>
+          <w:tcW w:w="2976" w:type="dxa"/>
+        </w:tcPr>
+        <w:p>
+          <w:pPr>
+            <w:pStyle w:val="Kopfzeile"/>
+            <w:ind w:left="-115"/>
+          </w:pPr>
+        </w:p>
+      </w:tc>
+      <w:tc>
+        <w:tcPr>
+          <w:tcW w:w="2976" w:type="dxa"/>
+        </w:tcPr>
+        <w:p>
+          <w:pPr>
+            <w:pStyle w:val="Kopfzeile"/>
+            <w:jc w:val="center"/>
+          </w:pPr>
+        </w:p>
+      </w:tc>
+      <w:tc>
+        <w:tcPr>
+          <w:tcW w:w="2976" w:type="dxa"/>
+        </w:tcPr>
+        <w:p>
+          <w:pPr>
+            <w:pStyle w:val="Kopfzeile"/>
+            <w:ind w:right="-115"/>
+            <w:jc w:val="right"/>
+          </w:pPr>
+        </w:p>
+      </w:tc>
+    </w:tr>
+  </w:tbl>
   <w:p>
     <w:pPr>
       <w:pStyle w:val="Kopfzeile"/>
@@ -9274,7 +8987,7 @@
   <w:docDefaults>
     <w:rPrDefault>
       <w:rPr>
-        <w:rFonts w:ascii="Liberation Serif" w:hAnsi="Liberation Serif" w:eastAsia="Noto Sans CJK SC Regular" w:cs="Lohit Devanagari"/>
+        <w:rFonts w:ascii="Liberation Serif" w:eastAsia="Noto Sans CJK SC Regular" w:hAnsi="Liberation Serif" w:cs="Lohit Devanagari"/>
         <w:kern w:val="2"/>
         <w:szCs w:val="24"/>
         <w:lang w:val="de-CH" w:eastAsia="zh-CN" w:bidi="hi-IN"/>
@@ -9285,14 +8998,14 @@
   <w:latentStyles w:defLockedState="0" w:defUIPriority="99" w:defSemiHidden="0" w:defUnhideWhenUsed="0" w:defQFormat="0" w:count="375">
     <w:lsdException w:name="Normal" w:uiPriority="0" w:qFormat="1"/>
     <w:lsdException w:name="heading 1" w:uiPriority="9" w:qFormat="1"/>
-    <w:lsdException w:name="heading 2" w:uiPriority="9" w:semiHidden="1" w:unhideWhenUsed="1" w:qFormat="1"/>
-    <w:lsdException w:name="heading 3" w:uiPriority="0" w:semiHidden="1" w:unhideWhenUsed="1" w:qFormat="1"/>
-    <w:lsdException w:name="heading 4" w:uiPriority="9" w:semiHidden="1" w:unhideWhenUsed="1" w:qFormat="1"/>
-    <w:lsdException w:name="heading 5" w:uiPriority="9" w:semiHidden="1" w:unhideWhenUsed="1" w:qFormat="1"/>
-    <w:lsdException w:name="heading 6" w:uiPriority="9" w:semiHidden="1" w:unhideWhenUsed="1" w:qFormat="1"/>
-    <w:lsdException w:name="heading 7" w:uiPriority="9" w:semiHidden="1" w:unhideWhenUsed="1" w:qFormat="1"/>
-    <w:lsdException w:name="heading 8" w:uiPriority="9" w:semiHidden="1" w:unhideWhenUsed="1" w:qFormat="1"/>
-    <w:lsdException w:name="heading 9" w:uiPriority="9" w:semiHidden="1" w:unhideWhenUsed="1" w:qFormat="1"/>
+    <w:lsdException w:name="heading 2" w:semiHidden="1" w:uiPriority="9" w:unhideWhenUsed="1" w:qFormat="1"/>
+    <w:lsdException w:name="heading 3" w:semiHidden="1" w:uiPriority="0" w:unhideWhenUsed="1" w:qFormat="1"/>
+    <w:lsdException w:name="heading 4" w:semiHidden="1" w:uiPriority="9" w:unhideWhenUsed="1" w:qFormat="1"/>
+    <w:lsdException w:name="heading 5" w:semiHidden="1" w:uiPriority="9" w:unhideWhenUsed="1" w:qFormat="1"/>
+    <w:lsdException w:name="heading 6" w:semiHidden="1" w:uiPriority="9" w:unhideWhenUsed="1" w:qFormat="1"/>
+    <w:lsdException w:name="heading 7" w:semiHidden="1" w:uiPriority="9" w:unhideWhenUsed="1" w:qFormat="1"/>
+    <w:lsdException w:name="heading 8" w:semiHidden="1" w:uiPriority="9" w:unhideWhenUsed="1" w:qFormat="1"/>
+    <w:lsdException w:name="heading 9" w:semiHidden="1" w:uiPriority="9" w:unhideWhenUsed="1" w:qFormat="1"/>
     <w:lsdException w:name="index 1" w:semiHidden="1" w:unhideWhenUsed="1"/>
     <w:lsdException w:name="index 2" w:semiHidden="1" w:unhideWhenUsed="1"/>
     <w:lsdException w:name="index 3" w:semiHidden="1" w:unhideWhenUsed="1"/>
@@ -9302,22 +9015,22 @@
     <w:lsdException w:name="index 7" w:semiHidden="1" w:unhideWhenUsed="1"/>
     <w:lsdException w:name="index 8" w:semiHidden="1" w:unhideWhenUsed="1"/>
     <w:lsdException w:name="index 9" w:semiHidden="1" w:unhideWhenUsed="1"/>
-    <w:lsdException w:name="toc 1" w:uiPriority="39" w:semiHidden="1" w:unhideWhenUsed="1"/>
-    <w:lsdException w:name="toc 2" w:uiPriority="39" w:semiHidden="1" w:unhideWhenUsed="1"/>
-    <w:lsdException w:name="toc 3" w:uiPriority="39" w:semiHidden="1" w:unhideWhenUsed="1"/>
-    <w:lsdException w:name="toc 4" w:uiPriority="39" w:semiHidden="1" w:unhideWhenUsed="1"/>
-    <w:lsdException w:name="toc 5" w:uiPriority="39" w:semiHidden="1" w:unhideWhenUsed="1"/>
-    <w:lsdException w:name="toc 6" w:uiPriority="39" w:semiHidden="1" w:unhideWhenUsed="1"/>
-    <w:lsdException w:name="toc 7" w:uiPriority="39" w:semiHidden="1" w:unhideWhenUsed="1"/>
-    <w:lsdException w:name="toc 8" w:uiPriority="39" w:semiHidden="1" w:unhideWhenUsed="1"/>
-    <w:lsdException w:name="toc 9" w:uiPriority="39" w:semiHidden="1" w:unhideWhenUsed="1"/>
+    <w:lsdException w:name="toc 1" w:semiHidden="1" w:uiPriority="39" w:unhideWhenUsed="1"/>
+    <w:lsdException w:name="toc 2" w:semiHidden="1" w:uiPriority="39" w:unhideWhenUsed="1"/>
+    <w:lsdException w:name="toc 3" w:semiHidden="1" w:uiPriority="39" w:unhideWhenUsed="1"/>
+    <w:lsdException w:name="toc 4" w:semiHidden="1" w:uiPriority="39" w:unhideWhenUsed="1"/>
+    <w:lsdException w:name="toc 5" w:semiHidden="1" w:uiPriority="39" w:unhideWhenUsed="1"/>
+    <w:lsdException w:name="toc 6" w:semiHidden="1" w:uiPriority="39" w:unhideWhenUsed="1"/>
+    <w:lsdException w:name="toc 7" w:semiHidden="1" w:uiPriority="39" w:unhideWhenUsed="1"/>
+    <w:lsdException w:name="toc 8" w:semiHidden="1" w:uiPriority="39" w:unhideWhenUsed="1"/>
+    <w:lsdException w:name="toc 9" w:semiHidden="1" w:uiPriority="39" w:unhideWhenUsed="1"/>
     <w:lsdException w:name="Normal Indent" w:semiHidden="1" w:unhideWhenUsed="1"/>
     <w:lsdException w:name="footnote text" w:semiHidden="1" w:unhideWhenUsed="1"/>
     <w:lsdException w:name="annotation text" w:semiHidden="1" w:unhideWhenUsed="1"/>
     <w:lsdException w:name="header" w:semiHidden="1" w:unhideWhenUsed="1"/>
     <w:lsdException w:name="footer" w:semiHidden="1" w:unhideWhenUsed="1"/>
     <w:lsdException w:name="index heading" w:semiHidden="1" w:unhideWhenUsed="1"/>
-    <w:lsdException w:name="caption" w:uiPriority="35" w:semiHidden="1" w:unhideWhenUsed="1" w:qFormat="1"/>
+    <w:lsdException w:name="caption" w:semiHidden="1" w:uiPriority="35" w:unhideWhenUsed="1" w:qFormat="1"/>
     <w:lsdException w:name="table of figures" w:semiHidden="1" w:unhideWhenUsed="1"/>
     <w:lsdException w:name="envelope address" w:semiHidden="1" w:unhideWhenUsed="1"/>
     <w:lsdException w:name="envelope return" w:semiHidden="1" w:unhideWhenUsed="1"/>
@@ -9348,7 +9061,7 @@
     <w:lsdException w:name="Title" w:uiPriority="10" w:qFormat="1"/>
     <w:lsdException w:name="Closing" w:semiHidden="1" w:unhideWhenUsed="1"/>
     <w:lsdException w:name="Signature" w:semiHidden="1" w:unhideWhenUsed="1"/>
-    <w:lsdException w:name="Default Paragraph Font" w:uiPriority="1" w:semiHidden="1" w:unhideWhenUsed="1"/>
+    <w:lsdException w:name="Default Paragraph Font" w:semiHidden="1" w:uiPriority="1" w:unhideWhenUsed="1"/>
     <w:lsdException w:name="Body Text" w:semiHidden="1" w:unhideWhenUsed="1"/>
     <w:lsdException w:name="Body Text Indent" w:semiHidden="1" w:unhideWhenUsed="1"/>
     <w:lsdException w:name="List Continue" w:semiHidden="1" w:unhideWhenUsed="1"/>
@@ -9437,7 +9150,7 @@
     <w:lsdException w:name="Table Web 2" w:semiHidden="1" w:unhideWhenUsed="1"/>
     <w:lsdException w:name="Table Web 3" w:semiHidden="1" w:unhideWhenUsed="1"/>
     <w:lsdException w:name="Balloon Text" w:semiHidden="1" w:unhideWhenUsed="1"/>
-    <w:lsdException w:name="Table Grid" w:uiPriority="59" w:semiHidden="1" w:unhideWhenUsed="1"/>
+    <w:lsdException w:name="Table Grid" w:uiPriority="59"/>
     <w:lsdException w:name="Table Theme" w:semiHidden="1" w:unhideWhenUsed="1"/>
     <w:lsdException w:name="Placeholder Text" w:semiHidden="1"/>
     <w:lsdException w:name="No Spacing" w:uiPriority="1" w:qFormat="1"/>
@@ -9548,8 +9261,8 @@
     <w:lsdException w:name="Subtle Reference" w:uiPriority="31" w:qFormat="1"/>
     <w:lsdException w:name="Intense Reference" w:uiPriority="32" w:qFormat="1"/>
     <w:lsdException w:name="Book Title" w:uiPriority="33" w:qFormat="1"/>
-    <w:lsdException w:name="Bibliography" w:uiPriority="37" w:semiHidden="1" w:unhideWhenUsed="1"/>
-    <w:lsdException w:name="TOC Heading" w:uiPriority="39" w:semiHidden="1" w:unhideWhenUsed="1" w:qFormat="1"/>
+    <w:lsdException w:name="Bibliography" w:semiHidden="1" w:uiPriority="37" w:unhideWhenUsed="1"/>
+    <w:lsdException w:name="TOC Heading" w:semiHidden="1" w:uiPriority="39" w:unhideWhenUsed="1" w:qFormat="1"/>
     <w:lsdException w:name="Plain Table 1" w:uiPriority="41"/>
     <w:lsdException w:name="Plain Table 2" w:uiPriority="42"/>
     <w:lsdException w:name="Plain Table 3" w:uiPriority="43"/>
@@ -9659,7 +9372,7 @@
     <w:lsdException w:name="Hashtag" w:semiHidden="1" w:unhideWhenUsed="1"/>
     <w:lsdException w:name="Unresolved Mention" w:semiHidden="1" w:unhideWhenUsed="1"/>
   </w:latentStyles>
-  <w:style w:type="paragraph" w:styleId="Standard" w:default="1">
+  <w:style w:type="paragraph" w:default="1" w:styleId="Standard">
     <w:name w:val="Normal"/>
     <w:qFormat/>
     <w:rPr>
@@ -9722,13 +9435,13 @@
       <w:bCs/>
     </w:rPr>
   </w:style>
-  <w:style w:type="character" w:styleId="Absatz-Standardschriftart" w:default="1">
+  <w:style w:type="character" w:default="1" w:styleId="Absatz-Standardschriftart">
     <w:name w:val="Default Paragraph Font"/>
     <w:uiPriority w:val="1"/>
     <w:semiHidden/>
     <w:unhideWhenUsed/>
   </w:style>
-  <w:style w:type="table" w:styleId="NormaleTabelle" w:default="1">
+  <w:style w:type="table" w:default="1" w:styleId="NormaleTabelle">
     <w:name w:val="Normal Table"/>
     <w:uiPriority w:val="99"/>
     <w:semiHidden/>
@@ -9743,13 +9456,13 @@
       </w:tblCellMar>
     </w:tblPr>
   </w:style>
-  <w:style w:type="numbering" w:styleId="KeineListe" w:default="1">
+  <w:style w:type="numbering" w:default="1" w:styleId="KeineListe">
     <w:name w:val="No List"/>
     <w:uiPriority w:val="99"/>
     <w:semiHidden/>
     <w:unhideWhenUsed/>
   </w:style>
-  <w:style w:type="character" w:styleId="SprechblasentextZchn" w:customStyle="1">
+  <w:style w:type="character" w:customStyle="1" w:styleId="SprechblasentextZchn">
     <w:name w:val="Sprechblasentext Zchn"/>
     <w:basedOn w:val="Absatz-Standardschriftart"/>
     <w:link w:val="Sprechblasentext"/>
@@ -9763,7 +9476,7 @@
       <w:szCs w:val="14"/>
     </w:rPr>
   </w:style>
-  <w:style w:type="character" w:styleId="KopfzeileZchn" w:customStyle="1">
+  <w:style w:type="character" w:customStyle="1" w:styleId="KopfzeileZchn">
     <w:name w:val="Kopfzeile Zchn"/>
     <w:basedOn w:val="Absatz-Standardschriftart"/>
     <w:link w:val="Kopfzeile"/>
@@ -9776,7 +9489,7 @@
       <w:szCs w:val="21"/>
     </w:rPr>
   </w:style>
-  <w:style w:type="character" w:styleId="FuzeileZchn" w:customStyle="1">
+  <w:style w:type="character" w:customStyle="1" w:styleId="FuzeileZchn">
     <w:name w:val="Fußzeile Zchn"/>
     <w:basedOn w:val="Absatz-Standardschriftart"/>
     <w:link w:val="Fuzeile"/>
@@ -9789,11 +9502,11 @@
       <w:szCs w:val="21"/>
     </w:rPr>
   </w:style>
-  <w:style w:type="character" w:styleId="NumberingSymbols" w:customStyle="1">
+  <w:style w:type="character" w:customStyle="1" w:styleId="NumberingSymbols">
     <w:name w:val="Numbering Symbols"/>
     <w:qFormat/>
   </w:style>
-  <w:style w:type="paragraph" w:styleId="Heading" w:customStyle="1">
+  <w:style w:type="paragraph" w:customStyle="1" w:styleId="Heading">
     <w:name w:val="Heading"/>
     <w:basedOn w:val="Standard"/>
     <w:next w:val="Textkrper"/>
@@ -9832,7 +9545,7 @@
       <w:iCs/>
     </w:rPr>
   </w:style>
-  <w:style w:type="paragraph" w:styleId="Index" w:customStyle="1">
+  <w:style w:type="paragraph" w:customStyle="1" w:styleId="Index">
     <w:name w:val="Index"/>
     <w:basedOn w:val="Standard"/>
     <w:qFormat/>
@@ -9840,7 +9553,7 @@
       <w:suppressLineNumbers/>
     </w:pPr>
   </w:style>
-  <w:style w:type="paragraph" w:styleId="berschrift" w:customStyle="1">
+  <w:style w:type="paragraph" w:customStyle="1" w:styleId="berschrift">
     <w:name w:val="Überschrift"/>
     <w:basedOn w:val="Standard"/>
     <w:qFormat/>
@@ -9854,7 +9567,7 @@
       <w:szCs w:val="28"/>
     </w:rPr>
   </w:style>
-  <w:style w:type="paragraph" w:styleId="Verzeichnis" w:customStyle="1">
+  <w:style w:type="paragraph" w:customStyle="1" w:styleId="Verzeichnis">
     <w:name w:val="Verzeichnis"/>
     <w:basedOn w:val="Standard"/>
     <w:qFormat/>
@@ -9862,7 +9575,7 @@
       <w:suppressLineNumbers/>
     </w:pPr>
   </w:style>
-  <w:style w:type="paragraph" w:styleId="Tabelleninhalt" w:customStyle="1">
+  <w:style w:type="paragraph" w:customStyle="1" w:styleId="Tabelleninhalt">
     <w:name w:val="Tabelleninhalt"/>
     <w:basedOn w:val="Standard"/>
     <w:qFormat/>
@@ -9899,7 +9612,7 @@
       <w:szCs w:val="14"/>
     </w:rPr>
   </w:style>
-  <w:style w:type="paragraph" w:styleId="HeaderandFooter" w:customStyle="1">
+  <w:style w:type="paragraph" w:customStyle="1" w:styleId="HeaderandFooter">
     <w:name w:val="Header and Footer"/>
     <w:basedOn w:val="Standard"/>
     <w:qFormat/>
@@ -9955,7 +9668,7 @@
       <w:szCs w:val="21"/>
     </w:rPr>
   </w:style>
-  <w:style w:type="paragraph" w:styleId="TableContents" w:customStyle="1">
+  <w:style w:type="paragraph" w:customStyle="1" w:styleId="TableContents">
     <w:name w:val="Table Contents"/>
     <w:basedOn w:val="Standard"/>
     <w:qFormat/>
@@ -9963,7 +9676,7 @@
       <w:suppressLineNumbers/>
     </w:pPr>
   </w:style>
-  <w:style w:type="paragraph" w:styleId="TableHeading" w:customStyle="1">
+  <w:style w:type="paragraph" w:customStyle="1" w:styleId="TableHeading">
     <w:name w:val="Table Heading"/>
     <w:basedOn w:val="TableContents"/>
     <w:qFormat/>
@@ -9982,12 +9695,12 @@
     <w:rsid w:val="002B6933"/>
     <w:tblPr>
       <w:tblBorders>
-        <w:top w:val="single" w:color="auto" w:sz="4" w:space="0"/>
-        <w:left w:val="single" w:color="auto" w:sz="4" w:space="0"/>
-        <w:bottom w:val="single" w:color="auto" w:sz="4" w:space="0"/>
-        <w:right w:val="single" w:color="auto" w:sz="4" w:space="0"/>
-        <w:insideH w:val="single" w:color="auto" w:sz="4" w:space="0"/>
-        <w:insideV w:val="single" w:color="auto" w:sz="4" w:space="0"/>
+        <w:top w:val="single" w:sz="4" w:space="0" w:color="auto"/>
+        <w:left w:val="single" w:sz="4" w:space="0" w:color="auto"/>
+        <w:bottom w:val="single" w:sz="4" w:space="0" w:color="auto"/>
+        <w:right w:val="single" w:sz="4" w:space="0" w:color="auto"/>
+        <w:insideH w:val="single" w:sz="4" w:space="0" w:color="auto"/>
+        <w:insideV w:val="single" w:sz="4" w:space="0" w:color="auto"/>
       </w:tblBorders>
     </w:tblPr>
   </w:style>
@@ -10284,7 +9997,7 @@
 </file>
 
 <file path=customXml/itemProps1.xml><?xml version="1.0" encoding="utf-8"?>
-<ds:datastoreItem xmlns:ds="http://schemas.openxmlformats.org/officeDocument/2006/customXml" ds:itemID="{A154E49F-7046-47E3-BA9B-23515F919CBC}">
+<ds:datastoreItem xmlns:ds="http://schemas.openxmlformats.org/officeDocument/2006/customXml" ds:itemID="{8E305BF6-E997-4DB1-BAB6-F564C011374D}">
   <ds:schemaRefs>
     <ds:schemaRef ds:uri="http://schemas.openxmlformats.org/officeDocument/2006/bibliography"/>
   </ds:schemaRefs>

</xml_diff>

<commit_message>
feat(schwyz): add signature to export document
Add signature to export document, add footer detail, change coordinate display in export document

ebausz-283
</commit_message>
<xml_diff>
--- a/django/camac/instance/templates/form-export.docx
+++ b/django/camac/instance/templates/form-export.docx
@@ -77,6 +77,7 @@
           </wp:anchor>
         </w:drawing>
       </w:r>
+      <w:proofErr w:type="gramStart"/>
       <w:r>
         <w:rPr>
           <w:rFonts w:cs="Arial"/>
@@ -106,6 +107,7 @@
         <w:t>formName</w:t>
       </w:r>
       <w:proofErr w:type="spellEnd"/>
+      <w:proofErr w:type="gramEnd"/>
       <w:r>
         <w:rPr>
           <w:rFonts w:cs="Arial"/>
@@ -167,8 +169,6 @@
         </w:rPr>
         <w:t xml:space="preserve"> }}</w:t>
       </w:r>
-      <w:bookmarkStart w:id="0" w:name="_GoBack"/>
-      <w:bookmarkEnd w:id="0"/>
     </w:p>
     <w:p>
       <w:pPr>
@@ -1234,7 +1234,7 @@
               </w:rPr>
               <w:t>.value</w:t>
             </w:r>
-            <w:bookmarkStart w:id="1" w:name="__DdeLink__169_32905612401"/>
+            <w:bookmarkStart w:id="0" w:name="__DdeLink__169_32905612401"/>
             <w:proofErr w:type="spellEnd"/>
             <w:r>
               <w:rPr>
@@ -1265,7 +1265,7 @@
               </w:rPr>
               <w:t xml:space="preserve"> </w:t>
             </w:r>
-            <w:bookmarkEnd w:id="1"/>
+            <w:bookmarkEnd w:id="0"/>
             <w:r>
               <w:rPr>
                 <w:rFonts w:ascii="Liberation Sans" w:hAnsi="Liberation Sans" w:cs="Arial"/>
@@ -4155,7 +4155,7 @@
               </w:rPr>
               <w:t>.value</w:t>
             </w:r>
-            <w:bookmarkStart w:id="2" w:name="__DdeLink__169_329056124015"/>
+            <w:bookmarkStart w:id="1" w:name="__DdeLink__169_329056124015"/>
             <w:proofErr w:type="spellEnd"/>
             <w:r>
               <w:rPr>
@@ -4186,7 +4186,7 @@
               </w:rPr>
               <w:t xml:space="preserve"> </w:t>
             </w:r>
-            <w:bookmarkEnd w:id="2"/>
+            <w:bookmarkEnd w:id="1"/>
             <w:r>
               <w:rPr>
                 <w:rFonts w:ascii="Liberation Sans" w:hAnsi="Liberation Sans" w:cs="Arial"/>
@@ -5156,7 +5156,7 @@
                 <w:lang w:val="fr-CH"/>
               </w:rPr>
             </w:pPr>
-            <w:bookmarkStart w:id="3" w:name="__DdeLink__325_1012123297"/>
+            <w:bookmarkStart w:id="2" w:name="__DdeLink__325_1012123297"/>
             <w:r>
               <w:rPr>
                 <w:rFonts w:ascii="Liberation Sans" w:hAnsi="Liberation Sans" w:cs="Arial"/>
@@ -5208,7 +5208,7 @@
               </w:rPr>
               <w:t xml:space="preserve"> == "table" %}</w:t>
             </w:r>
-            <w:bookmarkEnd w:id="3"/>
+            <w:bookmarkEnd w:id="2"/>
           </w:p>
           <w:tbl>
             <w:tblPr>
@@ -5440,7 +5440,7 @@
                       <w:lang w:val="fr-CH"/>
                     </w:rPr>
                   </w:pPr>
-                  <w:bookmarkStart w:id="4" w:name="__DdeLink__1047_2702354023"/>
+                  <w:bookmarkStart w:id="3" w:name="__DdeLink__1047_2702354023"/>
                   <w:r>
                     <w:rPr>
                       <w:rFonts w:ascii="Liberation Sans" w:hAnsi="Liberation Sans" w:cs="Arial"/>
@@ -5472,7 +5472,7 @@
                     </w:rPr>
                     <w:t>() %}</w:t>
                   </w:r>
-                  <w:bookmarkEnd w:id="4"/>
+                  <w:bookmarkEnd w:id="3"/>
                 </w:p>
               </w:tc>
             </w:tr>
@@ -5957,6 +5957,265 @@
                       <w:lang w:val="fr-CH"/>
                     </w:rPr>
                     <w:t>endif</w:t>
+                  </w:r>
+                  <w:proofErr w:type="spellEnd"/>
+                  <w:r>
+                    <w:rPr>
+                      <w:rFonts w:ascii="Liberation Sans" w:hAnsi="Liberation Sans" w:cs="Arial"/>
+                      <w:sz w:val="18"/>
+                      <w:szCs w:val="18"/>
+                      <w:lang w:val="fr-CH"/>
+                    </w:rPr>
+                    <w:t xml:space="preserve"> %}</w:t>
+                  </w:r>
+                </w:p>
+              </w:tc>
+            </w:tr>
+          </w:tbl>
+          <w:p>
+            <w:pPr>
+              <w:widowControl w:val="0"/>
+              <w:suppressAutoHyphens/>
+              <w:rPr>
+                <w:rFonts w:ascii="Liberation Sans" w:hAnsi="Liberation Sans" w:cs="Arial"/>
+                <w:sz w:val="18"/>
+                <w:szCs w:val="18"/>
+                <w:lang w:val="fr-CH"/>
+              </w:rPr>
+            </w:pPr>
+            <w:r>
+              <w:rPr>
+                <w:rFonts w:ascii="Liberation Sans" w:hAnsi="Liberation Sans" w:cs="Arial"/>
+                <w:sz w:val="18"/>
+                <w:szCs w:val="18"/>
+                <w:lang w:val="fr-CH"/>
+              </w:rPr>
+              <w:t xml:space="preserve">{%p </w:t>
+            </w:r>
+            <w:proofErr w:type="spellStart"/>
+            <w:r>
+              <w:rPr>
+                <w:rFonts w:ascii="Liberation Sans" w:hAnsi="Liberation Sans" w:cs="Arial"/>
+                <w:sz w:val="18"/>
+                <w:szCs w:val="18"/>
+                <w:lang w:val="fr-CH"/>
+              </w:rPr>
+              <w:t>elif</w:t>
+            </w:r>
+            <w:proofErr w:type="spellEnd"/>
+            <w:r>
+              <w:rPr>
+                <w:rFonts w:ascii="Liberation Sans" w:hAnsi="Liberation Sans" w:cs="Arial"/>
+                <w:sz w:val="18"/>
+                <w:szCs w:val="18"/>
+                <w:lang w:val="fr-CH"/>
+              </w:rPr>
+              <w:t xml:space="preserve"> </w:t>
+            </w:r>
+            <w:proofErr w:type="spellStart"/>
+            <w:proofErr w:type="gramStart"/>
+            <w:r>
+              <w:rPr>
+                <w:rFonts w:ascii="Liberation Sans" w:hAnsi="Liberation Sans" w:cs="Arial"/>
+                <w:sz w:val="18"/>
+                <w:szCs w:val="18"/>
+                <w:lang w:val="fr-CH"/>
+              </w:rPr>
+              <w:t>question.type</w:t>
+            </w:r>
+            <w:proofErr w:type="spellEnd"/>
+            <w:proofErr w:type="gramEnd"/>
+            <w:r>
+              <w:rPr>
+                <w:rFonts w:ascii="Liberation Sans" w:hAnsi="Liberation Sans" w:cs="Arial"/>
+                <w:sz w:val="18"/>
+                <w:szCs w:val="18"/>
+                <w:lang w:val="fr-CH"/>
+              </w:rPr>
+              <w:t xml:space="preserve"> == "</w:t>
+            </w:r>
+            <w:proofErr w:type="spellStart"/>
+            <w:r>
+              <w:rPr>
+                <w:rFonts w:ascii="Liberation Sans" w:hAnsi="Liberation Sans" w:cs="Arial"/>
+                <w:sz w:val="18"/>
+                <w:szCs w:val="18"/>
+                <w:lang w:val="fr-CH"/>
+              </w:rPr>
+              <w:t>coordinates</w:t>
+            </w:r>
+            <w:proofErr w:type="spellEnd"/>
+            <w:r>
+              <w:rPr>
+                <w:rFonts w:ascii="Liberation Sans" w:hAnsi="Liberation Sans" w:cs="Arial"/>
+                <w:sz w:val="18"/>
+                <w:szCs w:val="18"/>
+                <w:lang w:val="fr-CH"/>
+              </w:rPr>
+              <w:t>" %}</w:t>
+            </w:r>
+          </w:p>
+          <w:tbl>
+            <w:tblPr>
+              <w:tblStyle w:val="Tabellenraster"/>
+              <w:tblW w:w="0" w:type="auto"/>
+              <w:tblBorders>
+                <w:top w:val="none" w:sz="0" w:space="0" w:color="auto"/>
+                <w:left w:val="none" w:sz="0" w:space="0" w:color="auto"/>
+                <w:bottom w:val="none" w:sz="0" w:space="0" w:color="auto"/>
+                <w:right w:val="none" w:sz="0" w:space="0" w:color="auto"/>
+                <w:insideH w:val="none" w:sz="0" w:space="0" w:color="auto"/>
+                <w:insideV w:val="none" w:sz="0" w:space="0" w:color="auto"/>
+              </w:tblBorders>
+              <w:tblCellMar>
+                <w:left w:w="0" w:type="dxa"/>
+              </w:tblCellMar>
+              <w:tblLook w:val="04A0" w:firstRow="1" w:lastRow="0" w:firstColumn="1" w:lastColumn="0" w:noHBand="0" w:noVBand="1"/>
+            </w:tblPr>
+            <w:tblGrid>
+              <w:gridCol w:w="6109"/>
+            </w:tblGrid>
+            <w:tr>
+              <w:tc>
+                <w:tcPr>
+                  <w:tcW w:w="6109" w:type="dxa"/>
+                </w:tcPr>
+                <w:p>
+                  <w:pPr>
+                    <w:widowControl w:val="0"/>
+                    <w:suppressAutoHyphens/>
+                    <w:rPr>
+                      <w:rFonts w:ascii="Liberation Sans" w:hAnsi="Liberation Sans" w:cs="Arial"/>
+                      <w:sz w:val="18"/>
+                      <w:szCs w:val="18"/>
+                      <w:lang w:val="fr-CH"/>
+                    </w:rPr>
+                  </w:pPr>
+                  <w:r>
+                    <w:rPr>
+                      <w:rFonts w:ascii="Liberation Sans" w:hAnsi="Liberation Sans" w:cs="Arial"/>
+                      <w:sz w:val="18"/>
+                      <w:szCs w:val="18"/>
+                      <w:lang w:val="fr-CH"/>
+                    </w:rPr>
+                    <w:t xml:space="preserve">{%tr for value in </w:t>
+                  </w:r>
+                  <w:proofErr w:type="spellStart"/>
+                  <w:r>
+                    <w:rPr>
+                      <w:rFonts w:ascii="Liberation Sans" w:hAnsi="Liberation Sans" w:cs="Arial"/>
+                      <w:sz w:val="18"/>
+                      <w:szCs w:val="18"/>
+                      <w:lang w:val="fr-CH"/>
+                    </w:rPr>
+                    <w:t>question.value</w:t>
+                  </w:r>
+                  <w:proofErr w:type="spellEnd"/>
+                  <w:r>
+                    <w:rPr>
+                      <w:rFonts w:ascii="Liberation Sans" w:hAnsi="Liberation Sans" w:cs="Arial"/>
+                      <w:sz w:val="18"/>
+                      <w:szCs w:val="18"/>
+                      <w:lang w:val="fr-CH"/>
+                    </w:rPr>
+                    <w:t xml:space="preserve"> %}</w:t>
+                  </w:r>
+                </w:p>
+              </w:tc>
+            </w:tr>
+            <w:tr>
+              <w:tc>
+                <w:tcPr>
+                  <w:tcW w:w="6109" w:type="dxa"/>
+                </w:tcPr>
+                <w:p>
+                  <w:pPr>
+                    <w:widowControl w:val="0"/>
+                    <w:suppressAutoHyphens/>
+                    <w:rPr>
+                      <w:rFonts w:ascii="Liberation Sans" w:hAnsi="Liberation Sans" w:cs="Arial"/>
+                      <w:sz w:val="18"/>
+                      <w:szCs w:val="18"/>
+                      <w:lang w:val="fr-CH"/>
+                    </w:rPr>
+                  </w:pPr>
+                  <w:proofErr w:type="gramStart"/>
+                  <w:r>
+                    <w:rPr>
+                      <w:rFonts w:ascii="Liberation Sans" w:hAnsi="Liberation Sans" w:cs="Arial"/>
+                      <w:sz w:val="18"/>
+                      <w:szCs w:val="18"/>
+                      <w:lang w:val="fr-CH"/>
+                    </w:rPr>
+                    <w:t>{{ value</w:t>
+                  </w:r>
+                  <w:proofErr w:type="gramEnd"/>
+                  <w:r>
+                    <w:rPr>
+                      <w:rFonts w:ascii="Liberation Sans" w:hAnsi="Liberation Sans" w:cs="Arial"/>
+                      <w:sz w:val="18"/>
+                      <w:szCs w:val="18"/>
+                      <w:lang w:val="fr-CH"/>
+                    </w:rPr>
+                    <w:t xml:space="preserve"> | </w:t>
+                  </w:r>
+                  <w:proofErr w:type="spellStart"/>
+                  <w:r>
+                    <w:rPr>
+                      <w:rFonts w:ascii="Liberation Sans" w:hAnsi="Liberation Sans" w:cs="Arial"/>
+                      <w:sz w:val="18"/>
+                      <w:szCs w:val="18"/>
+                      <w:lang w:val="fr-CH"/>
+                    </w:rPr>
+                    <w:t>getwithdefault</w:t>
+                  </w:r>
+                  <w:proofErr w:type="spellEnd"/>
+                  <w:r>
+                    <w:rPr>
+                      <w:rFonts w:ascii="Liberation Sans" w:hAnsi="Liberation Sans" w:cs="Arial"/>
+                      <w:sz w:val="18"/>
+                      <w:szCs w:val="18"/>
+                      <w:lang w:val="fr-CH"/>
+                    </w:rPr>
+                    <w:t xml:space="preserve"> }}</w:t>
+                  </w:r>
+                </w:p>
+              </w:tc>
+            </w:tr>
+            <w:tr>
+              <w:tc>
+                <w:tcPr>
+                  <w:tcW w:w="6109" w:type="dxa"/>
+                </w:tcPr>
+                <w:p>
+                  <w:pPr>
+                    <w:widowControl w:val="0"/>
+                    <w:suppressAutoHyphens/>
+                    <w:rPr>
+                      <w:rFonts w:ascii="Liberation Sans" w:hAnsi="Liberation Sans" w:cs="Arial"/>
+                      <w:sz w:val="18"/>
+                      <w:szCs w:val="18"/>
+                      <w:lang w:val="fr-CH"/>
+                    </w:rPr>
+                  </w:pPr>
+                  <w:r>
+                    <w:rPr>
+                      <w:rFonts w:ascii="Liberation Sans" w:hAnsi="Liberation Sans" w:cs="Arial"/>
+                      <w:sz w:val="18"/>
+                      <w:szCs w:val="18"/>
+                      <w:lang w:val="fr-CH"/>
+                    </w:rPr>
+                    <w:t xml:space="preserve">{%tr </w:t>
+                  </w:r>
+                  <w:proofErr w:type="spellStart"/>
+                  <w:r>
+                    <w:rPr>
+                      <w:rFonts w:ascii="Liberation Sans" w:hAnsi="Liberation Sans" w:cs="Arial"/>
+                      <w:sz w:val="18"/>
+                      <w:szCs w:val="18"/>
+                      <w:lang w:val="fr-CH"/>
+                    </w:rPr>
+                    <w:t>endfor</w:t>
                   </w:r>
                   <w:proofErr w:type="spellEnd"/>
                   <w:r>
@@ -6376,7 +6635,7 @@
                 <w:lang w:val="fr-CH"/>
               </w:rPr>
             </w:pPr>
-            <w:bookmarkStart w:id="5" w:name="__DdeLink__1047_27023540234"/>
+            <w:bookmarkStart w:id="4" w:name="__DdeLink__1047_27023540234"/>
             <w:r>
               <w:rPr>
                 <w:rFonts w:ascii="Liberation Sans" w:hAnsi="Liberation Sans" w:cs="Arial"/>
@@ -6411,7 +6670,7 @@
               </w:rPr>
               <w:t>() %}</w:t>
             </w:r>
-            <w:bookmarkEnd w:id="5"/>
+            <w:bookmarkEnd w:id="4"/>
           </w:p>
         </w:tc>
       </w:tr>
@@ -6800,8 +7059,8 @@
                       <w:lang w:val="fr-CH"/>
                     </w:rPr>
                   </w:pPr>
-                  <w:bookmarkStart w:id="6" w:name="__DdeLink__1047_27023540238"/>
-                  <w:bookmarkEnd w:id="6"/>
+                  <w:bookmarkStart w:id="5" w:name="__DdeLink__1047_27023540238"/>
+                  <w:bookmarkEnd w:id="5"/>
                   <w:r>
                     <w:rPr>
                       <w:rFonts w:ascii="Liberation Sans" w:hAnsi="Liberation Sans" w:cs="Arial"/>
@@ -7828,32 +8087,43 @@
             <w:pPr>
               <w:widowControl w:val="0"/>
               <w:suppressAutoHyphens/>
-              <w:rPr>
-                <w:rFonts w:ascii="Liberation Sans" w:hAnsi="Liberation Sans" w:cs="Arial"/>
-                <w:color w:val="4F81BD" w:themeColor="accent1"/>
-                <w:sz w:val="18"/>
-                <w:szCs w:val="18"/>
-                <w:lang w:val="fr-CH"/>
-              </w:rPr>
             </w:pPr>
             <w:r>
               <w:rPr>
                 <w:rFonts w:ascii="Liberation Sans" w:hAnsi="Liberation Sans" w:cs="Arial"/>
-                <w:color w:val="4F81BD" w:themeColor="accent1"/>
-                <w:sz w:val="18"/>
-                <w:szCs w:val="18"/>
-                <w:lang w:val="fr-CH"/>
-              </w:rPr>
-              <w:t xml:space="preserve">{%tr </w:t>
-            </w:r>
-            <w:proofErr w:type="spellStart"/>
-            <w:r>
-              <w:rPr>
-                <w:rFonts w:ascii="Liberation Sans" w:hAnsi="Liberation Sans" w:cs="Arial"/>
-                <w:color w:val="4F81BD" w:themeColor="accent1"/>
-                <w:sz w:val="18"/>
-                <w:szCs w:val="18"/>
-                <w:lang w:val="fr-CH"/>
+                <w:color w:val="C0504D" w:themeColor="accent2"/>
+                <w:sz w:val="18"/>
+                <w:szCs w:val="18"/>
+              </w:rPr>
+              <w:t>{%</w:t>
+            </w:r>
+            <w:proofErr w:type="spellStart"/>
+            <w:r>
+              <w:rPr>
+                <w:rFonts w:ascii="Liberation Sans" w:hAnsi="Liberation Sans" w:cs="Arial"/>
+                <w:color w:val="C0504D" w:themeColor="accent2"/>
+                <w:sz w:val="18"/>
+                <w:szCs w:val="18"/>
+              </w:rPr>
+              <w:t>tr</w:t>
+            </w:r>
+            <w:proofErr w:type="spellEnd"/>
+            <w:r>
+              <w:rPr>
+                <w:rFonts w:ascii="Liberation Sans" w:hAnsi="Liberation Sans" w:cs="Arial"/>
+                <w:color w:val="C0504D" w:themeColor="accent2"/>
+                <w:sz w:val="18"/>
+                <w:szCs w:val="18"/>
+              </w:rPr>
+              <w:t xml:space="preserve"> </w:t>
+            </w:r>
+            <w:proofErr w:type="spellStart"/>
+            <w:r>
+              <w:rPr>
+                <w:rFonts w:ascii="Liberation Sans" w:hAnsi="Liberation Sans" w:cs="Arial"/>
+                <w:color w:val="C0504D" w:themeColor="accent2"/>
+                <w:sz w:val="18"/>
+                <w:szCs w:val="18"/>
               </w:rPr>
               <w:t>endfor</w:t>
             </w:r>
@@ -7861,12 +8131,11 @@
             <w:r>
               <w:rPr>
                 <w:rFonts w:ascii="Liberation Sans" w:hAnsi="Liberation Sans" w:cs="Arial"/>
-                <w:color w:val="4F81BD" w:themeColor="accent1"/>
-                <w:sz w:val="18"/>
-                <w:szCs w:val="18"/>
-                <w:lang w:val="fr-CH"/>
-              </w:rPr>
-              <w:t xml:space="preserve"> %}</w:t>
+                <w:color w:val="C0504D" w:themeColor="accent2"/>
+                <w:sz w:val="18"/>
+                <w:szCs w:val="18"/>
+              </w:rPr>
+              <w:t>%}</w:t>
             </w:r>
           </w:p>
         </w:tc>
@@ -7874,9 +8143,11 @@
     </w:tbl>
     <w:p>
       <w:pPr>
-        <w:widowControl w:val="0"/>
-        <w:suppressAutoHyphens/>
         <w:rPr>
+          <w:rFonts w:ascii="Liberation Sans" w:hAnsi="Liberation Sans" w:cs="Arial"/>
+          <w:color w:val="4F81BD" w:themeColor="accent1"/>
+          <w:sz w:val="18"/>
+          <w:szCs w:val="18"/>
           <w:lang w:val="fr-CH"/>
         </w:rPr>
       </w:pPr>
@@ -7899,7 +8170,7 @@
           <w:szCs w:val="18"/>
           <w:lang w:val="fr-CH"/>
         </w:rPr>
-        <w:t>elif</w:t>
+        <w:t>endif</w:t>
       </w:r>
       <w:proofErr w:type="spellEnd"/>
       <w:r>
@@ -7910,58 +8181,16 @@
           <w:szCs w:val="18"/>
           <w:lang w:val="fr-CH"/>
         </w:rPr>
-        <w:t xml:space="preserve"> </w:t>
+        <w:t xml:space="preserve"> %}</w:t>
       </w:r>
-      <w:proofErr w:type="spellStart"/>
-      <w:r>
+    </w:p>
+    <w:p>
+      <w:pPr>
         <w:rPr>
           <w:rFonts w:ascii="Liberation Sans" w:hAnsi="Liberation Sans" w:cs="Arial"/>
           <w:color w:val="4F81BD" w:themeColor="accent1"/>
           <w:sz w:val="18"/>
           <w:szCs w:val="18"/>
-          <w:lang w:val="fr-CH"/>
-        </w:rPr>
-        <w:t>subModule.type</w:t>
-      </w:r>
-      <w:proofErr w:type="spellEnd"/>
-      <w:r>
-        <w:rPr>
-          <w:rFonts w:ascii="Liberation Sans" w:hAnsi="Liberation Sans" w:cs="Arial"/>
-          <w:color w:val="4F81BD" w:themeColor="accent1"/>
-          <w:sz w:val="18"/>
-          <w:szCs w:val="18"/>
-          <w:lang w:val="fr-CH"/>
-        </w:rPr>
-        <w:t xml:space="preserve"> == "</w:t>
-      </w:r>
-      <w:proofErr w:type="spellStart"/>
-      <w:r>
-        <w:rPr>
-          <w:rFonts w:ascii="Liberation Sans" w:hAnsi="Liberation Sans" w:cs="Arial"/>
-          <w:color w:val="4F81BD" w:themeColor="accent1"/>
-          <w:sz w:val="18"/>
-          <w:szCs w:val="18"/>
-          <w:lang w:val="fr-CH"/>
-        </w:rPr>
-        <w:t>SignatureQuestion</w:t>
-      </w:r>
-      <w:proofErr w:type="spellEnd"/>
-      <w:r>
-        <w:rPr>
-          <w:rFonts w:ascii="Liberation Sans" w:hAnsi="Liberation Sans" w:cs="Arial"/>
-          <w:color w:val="4F81BD" w:themeColor="accent1"/>
-          <w:sz w:val="18"/>
-          <w:szCs w:val="18"/>
-          <w:lang w:val="fr-CH"/>
-        </w:rPr>
-        <w:t>" %}</w:t>
-      </w:r>
-    </w:p>
-    <w:p>
-      <w:pPr>
-        <w:widowControl w:val="0"/>
-        <w:suppressAutoHyphens/>
-        <w:rPr>
           <w:lang w:val="fr-CH"/>
         </w:rPr>
       </w:pPr>
@@ -7973,289 +8202,6 @@
           <w:szCs w:val="18"/>
           <w:lang w:val="fr-CH"/>
         </w:rPr>
-        <w:t xml:space="preserve">{%p for </w:t>
-      </w:r>
-      <w:proofErr w:type="spellStart"/>
-      <w:r>
-        <w:rPr>
-          <w:rFonts w:ascii="Liberation Sans" w:hAnsi="Liberation Sans" w:cs="Arial"/>
-          <w:color w:val="C0504D" w:themeColor="accent2"/>
-          <w:sz w:val="18"/>
-          <w:szCs w:val="18"/>
-          <w:lang w:val="fr-CH"/>
-        </w:rPr>
-        <w:t>person</w:t>
-      </w:r>
-      <w:proofErr w:type="spellEnd"/>
-      <w:r>
-        <w:rPr>
-          <w:rFonts w:ascii="Liberation Sans" w:hAnsi="Liberation Sans" w:cs="Arial"/>
-          <w:color w:val="C0504D" w:themeColor="accent2"/>
-          <w:sz w:val="18"/>
-          <w:szCs w:val="18"/>
-          <w:lang w:val="fr-CH"/>
-        </w:rPr>
-        <w:t xml:space="preserve"> in </w:t>
-      </w:r>
-      <w:bookmarkStart w:id="7" w:name="__DdeLink__125_215808040"/>
-      <w:proofErr w:type="spellStart"/>
-      <w:r>
-        <w:rPr>
-          <w:rFonts w:ascii="Liberation Sans" w:hAnsi="Liberation Sans" w:cs="Arial"/>
-          <w:color w:val="C0504D" w:themeColor="accent2"/>
-          <w:sz w:val="18"/>
-          <w:szCs w:val="18"/>
-          <w:lang w:val="fr-CH"/>
-        </w:rPr>
-        <w:t>sub</w:t>
-      </w:r>
-      <w:bookmarkEnd w:id="7"/>
-      <w:r>
-        <w:rPr>
-          <w:rFonts w:ascii="Liberation Sans" w:hAnsi="Liberation Sans" w:cs="Arial"/>
-          <w:color w:val="C0504D" w:themeColor="accent2"/>
-          <w:sz w:val="18"/>
-          <w:szCs w:val="18"/>
-          <w:lang w:val="fr-CH"/>
-        </w:rPr>
-        <w:t>Module.people</w:t>
-      </w:r>
-      <w:proofErr w:type="spellEnd"/>
-      <w:r>
-        <w:rPr>
-          <w:rFonts w:ascii="Liberation Sans" w:hAnsi="Liberation Sans" w:cs="Arial"/>
-          <w:color w:val="C0504D" w:themeColor="accent2"/>
-          <w:sz w:val="18"/>
-          <w:szCs w:val="18"/>
-          <w:lang w:val="fr-CH"/>
-        </w:rPr>
-        <w:t xml:space="preserve"> %}</w:t>
-      </w:r>
-    </w:p>
-    <w:p>
-      <w:pPr>
-        <w:widowControl w:val="0"/>
-        <w:suppressAutoHyphens/>
-        <w:spacing w:before="259" w:after="173"/>
-        <w:rPr>
-          <w:lang w:val="fr-CH"/>
-        </w:rPr>
-      </w:pPr>
-      <w:proofErr w:type="gramStart"/>
-      <w:r>
-        <w:rPr>
-          <w:rFonts w:ascii="Liberation Sans" w:hAnsi="Liberation Sans" w:cs="Arial"/>
-          <w:b/>
-          <w:bCs/>
-          <w:sz w:val="18"/>
-          <w:szCs w:val="18"/>
-          <w:lang w:val="fr-CH"/>
-        </w:rPr>
-        <w:t xml:space="preserve">{{ </w:t>
-      </w:r>
-      <w:proofErr w:type="spellStart"/>
-      <w:r>
-        <w:rPr>
-          <w:rFonts w:ascii="Liberation Sans" w:hAnsi="Liberation Sans" w:cs="Arial"/>
-          <w:b/>
-          <w:bCs/>
-          <w:sz w:val="18"/>
-          <w:szCs w:val="18"/>
-          <w:lang w:val="fr-CH"/>
-        </w:rPr>
-        <w:t>subModule.label</w:t>
-      </w:r>
-      <w:proofErr w:type="spellEnd"/>
-      <w:proofErr w:type="gramEnd"/>
-      <w:r>
-        <w:rPr>
-          <w:rFonts w:ascii="Liberation Sans" w:hAnsi="Liberation Sans" w:cs="Arial"/>
-          <w:b/>
-          <w:bCs/>
-          <w:sz w:val="18"/>
-          <w:szCs w:val="18"/>
-          <w:lang w:val="fr-CH"/>
-        </w:rPr>
-        <w:t xml:space="preserve"> }} {{ </w:t>
-      </w:r>
-      <w:proofErr w:type="spellStart"/>
-      <w:r>
-        <w:rPr>
-          <w:rFonts w:ascii="Liberation Sans" w:hAnsi="Liberation Sans" w:cs="Arial"/>
-          <w:b/>
-          <w:bCs/>
-          <w:sz w:val="18"/>
-          <w:szCs w:val="18"/>
-          <w:lang w:val="fr-CH"/>
-        </w:rPr>
-        <w:t>loop.index</w:t>
-      </w:r>
-      <w:proofErr w:type="spellEnd"/>
-      <w:r>
-        <w:rPr>
-          <w:rFonts w:ascii="Liberation Sans" w:hAnsi="Liberation Sans" w:cs="Arial"/>
-          <w:b/>
-          <w:bCs/>
-          <w:sz w:val="18"/>
-          <w:szCs w:val="18"/>
-          <w:lang w:val="fr-CH"/>
-        </w:rPr>
-        <w:t xml:space="preserve"> }} - {{ </w:t>
-      </w:r>
-      <w:proofErr w:type="spellStart"/>
-      <w:r>
-        <w:rPr>
-          <w:rFonts w:ascii="Liberation Sans" w:hAnsi="Liberation Sans" w:cs="Arial"/>
-          <w:b/>
-          <w:bCs/>
-          <w:sz w:val="18"/>
-          <w:szCs w:val="18"/>
-          <w:lang w:val="fr-CH"/>
-        </w:rPr>
-        <w:t>person.givenName</w:t>
-      </w:r>
-      <w:proofErr w:type="spellEnd"/>
-      <w:r>
-        <w:rPr>
-          <w:rFonts w:ascii="Liberation Sans" w:hAnsi="Liberation Sans" w:cs="Arial"/>
-          <w:b/>
-          <w:bCs/>
-          <w:sz w:val="18"/>
-          <w:szCs w:val="18"/>
-          <w:lang w:val="fr-CH"/>
-        </w:rPr>
-        <w:t xml:space="preserve"> }} {{ </w:t>
-      </w:r>
-      <w:proofErr w:type="spellStart"/>
-      <w:r>
-        <w:rPr>
-          <w:rFonts w:ascii="Liberation Sans" w:hAnsi="Liberation Sans" w:cs="Arial"/>
-          <w:b/>
-          <w:bCs/>
-          <w:sz w:val="18"/>
-          <w:szCs w:val="18"/>
-          <w:lang w:val="fr-CH"/>
-        </w:rPr>
-        <w:t>person.familyName</w:t>
-      </w:r>
-      <w:proofErr w:type="spellEnd"/>
-      <w:r>
-        <w:rPr>
-          <w:rFonts w:ascii="Liberation Sans" w:hAnsi="Liberation Sans" w:cs="Arial"/>
-          <w:b/>
-          <w:bCs/>
-          <w:sz w:val="18"/>
-          <w:szCs w:val="18"/>
-          <w:lang w:val="fr-CH"/>
-        </w:rPr>
-        <w:t xml:space="preserve"> }}</w:t>
-      </w:r>
-    </w:p>
-    <w:tbl>
-      <w:tblPr>
-        <w:tblW w:w="8910" w:type="dxa"/>
-        <w:tblInd w:w="173" w:type="dxa"/>
-        <w:tblCellMar>
-          <w:top w:w="173" w:type="dxa"/>
-          <w:left w:w="173" w:type="dxa"/>
-          <w:bottom w:w="173" w:type="dxa"/>
-          <w:right w:w="173" w:type="dxa"/>
-        </w:tblCellMar>
-        <w:tblLook w:val="04A0" w:firstRow="1" w:lastRow="0" w:firstColumn="1" w:lastColumn="0" w:noHBand="0" w:noVBand="1"/>
-      </w:tblPr>
-      <w:tblGrid>
-        <w:gridCol w:w="4946"/>
-        <w:gridCol w:w="3964"/>
-      </w:tblGrid>
-      <w:tr>
-        <w:tc>
-          <w:tcPr>
-            <w:tcW w:w="4945" w:type="dxa"/>
-            <w:shd w:val="clear" w:color="auto" w:fill="DDDDDD"/>
-          </w:tcPr>
-          <w:p>
-            <w:pPr>
-              <w:pStyle w:val="TableContents"/>
-              <w:widowControl w:val="0"/>
-              <w:suppressAutoHyphens/>
-            </w:pPr>
-            <w:r>
-              <w:rPr>
-                <w:rFonts w:ascii="Liberation Sans" w:hAnsi="Liberation Sans"/>
-                <w:sz w:val="18"/>
-                <w:szCs w:val="18"/>
-              </w:rPr>
-              <w:t>Ort und Datum</w:t>
-            </w:r>
-          </w:p>
-          <w:p>
-            <w:pPr>
-              <w:pStyle w:val="TableContents"/>
-              <w:widowControl w:val="0"/>
-              <w:pBdr>
-                <w:bottom w:val="dotted" w:sz="2" w:space="8" w:color="000000"/>
-              </w:pBdr>
-              <w:suppressAutoHyphens/>
-              <w:rPr>
-                <w:rFonts w:ascii="Liberation Sans" w:hAnsi="Liberation Sans"/>
-                <w:sz w:val="18"/>
-                <w:szCs w:val="18"/>
-              </w:rPr>
-            </w:pPr>
-          </w:p>
-        </w:tc>
-        <w:tc>
-          <w:tcPr>
-            <w:tcW w:w="3964" w:type="dxa"/>
-            <w:shd w:val="clear" w:color="auto" w:fill="DDDDDD"/>
-          </w:tcPr>
-          <w:p>
-            <w:pPr>
-              <w:pStyle w:val="TableContents"/>
-              <w:widowControl w:val="0"/>
-              <w:suppressAutoHyphens/>
-            </w:pPr>
-            <w:r>
-              <w:rPr>
-                <w:rFonts w:ascii="Liberation Sans" w:hAnsi="Liberation Sans"/>
-                <w:sz w:val="18"/>
-                <w:szCs w:val="18"/>
-              </w:rPr>
-              <w:t>Unterschrift</w:t>
-            </w:r>
-          </w:p>
-          <w:p>
-            <w:pPr>
-              <w:pStyle w:val="TableContents"/>
-              <w:widowControl w:val="0"/>
-              <w:pBdr>
-                <w:bottom w:val="dotted" w:sz="2" w:space="8" w:color="000000"/>
-              </w:pBdr>
-              <w:suppressAutoHyphens/>
-              <w:rPr>
-                <w:rFonts w:ascii="Liberation Sans" w:hAnsi="Liberation Sans"/>
-                <w:sz w:val="18"/>
-                <w:szCs w:val="18"/>
-              </w:rPr>
-            </w:pPr>
-          </w:p>
-        </w:tc>
-      </w:tr>
-    </w:tbl>
-    <w:p>
-      <w:pPr>
-        <w:widowControl w:val="0"/>
-        <w:suppressAutoHyphens/>
-      </w:pPr>
-      <w:r>
-        <w:rPr>
-          <w:rFonts w:ascii="Liberation Sans" w:hAnsi="Liberation Sans" w:cs="Arial"/>
-          <w:color w:val="C0504D" w:themeColor="accent2"/>
-          <w:sz w:val="18"/>
-          <w:szCs w:val="18"/>
-          <w:lang w:val="fr-CH"/>
-        </w:rPr>
-        <w:lastRenderedPageBreak/>
         <w:t xml:space="preserve">{%p </w:t>
       </w:r>
       <w:proofErr w:type="spellStart"/>
@@ -8280,11 +8226,1578 @@
         </w:rPr>
         <w:t>%}</w:t>
       </w:r>
+      <w:r>
+        <w:rPr>
+          <w:rFonts w:ascii="Liberation Sans" w:hAnsi="Liberation Sans" w:cs="Arial"/>
+          <w:color w:val="4F81BD" w:themeColor="accent1"/>
+          <w:sz w:val="18"/>
+          <w:szCs w:val="18"/>
+          <w:lang w:val="fr-CH"/>
+        </w:rPr>
+        <w:br w:type="page"/>
+      </w:r>
+    </w:p>
+    <w:p>
+      <w:pPr>
+        <w:rPr>
+          <w:rFonts w:ascii="Liberation Sans" w:hAnsi="Liberation Sans" w:cs="Arial"/>
+          <w:color w:val="4F81BD" w:themeColor="accent1"/>
+          <w:sz w:val="18"/>
+          <w:szCs w:val="18"/>
+          <w:lang w:val="fr-CH"/>
+        </w:rPr>
+      </w:pPr>
+      <w:r>
+        <w:rPr>
+          <w:rFonts w:ascii="Liberation Sans" w:hAnsi="Liberation Sans" w:cs="Arial"/>
+          <w:color w:val="4F81BD" w:themeColor="accent1"/>
+          <w:sz w:val="18"/>
+          <w:szCs w:val="18"/>
+          <w:lang w:val="fr-CH"/>
+        </w:rPr>
+        <w:lastRenderedPageBreak/>
+        <w:t xml:space="preserve">{%p </w:t>
+      </w:r>
+      <w:proofErr w:type="spellStart"/>
+      <w:r>
+        <w:rPr>
+          <w:rFonts w:ascii="Liberation Sans" w:hAnsi="Liberation Sans" w:cs="Arial"/>
+          <w:color w:val="4F81BD" w:themeColor="accent1"/>
+          <w:sz w:val="18"/>
+          <w:szCs w:val="18"/>
+          <w:lang w:val="fr-CH"/>
+        </w:rPr>
+        <w:t>endif</w:t>
+      </w:r>
+      <w:proofErr w:type="spellEnd"/>
+      <w:r>
+        <w:rPr>
+          <w:rFonts w:ascii="Liberation Sans" w:hAnsi="Liberation Sans" w:cs="Arial"/>
+          <w:color w:val="4F81BD" w:themeColor="accent1"/>
+          <w:sz w:val="18"/>
+          <w:szCs w:val="18"/>
+          <w:lang w:val="fr-CH"/>
+        </w:rPr>
+        <w:t xml:space="preserve"> %}</w:t>
+      </w:r>
+    </w:p>
+    <w:p>
+      <w:pPr>
+        <w:rPr>
+          <w:rFonts w:ascii="Liberation Sans" w:hAnsi="Liberation Sans" w:cs="Arial"/>
+          <w:color w:val="4F81BD" w:themeColor="accent1"/>
+          <w:sz w:val="18"/>
+          <w:szCs w:val="18"/>
+          <w:lang w:val="fr-CH"/>
+        </w:rPr>
+      </w:pPr>
+    </w:p>
+    <w:p>
+      <w:pPr>
+        <w:rPr>
+          <w:rFonts w:ascii="Liberation Sans" w:hAnsi="Liberation Sans" w:cs="Arial"/>
+          <w:color w:val="4F81BD" w:themeColor="accent1"/>
+          <w:sz w:val="18"/>
+          <w:szCs w:val="18"/>
+          <w:lang w:val="fr-CH"/>
+        </w:rPr>
+      </w:pPr>
+      <w:r>
+        <w:rPr>
+          <w:rFonts w:ascii="Liberation Sans" w:hAnsi="Liberation Sans" w:cs="Arial"/>
+          <w:color w:val="4F81BD" w:themeColor="accent1"/>
+          <w:sz w:val="18"/>
+          <w:szCs w:val="18"/>
+          <w:lang w:val="fr-CH"/>
+        </w:rPr>
+        <w:t xml:space="preserve">{%p if </w:t>
+      </w:r>
+      <w:proofErr w:type="spellStart"/>
+      <w:proofErr w:type="gramStart"/>
+      <w:r>
+        <w:rPr>
+          <w:rFonts w:ascii="Liberation Sans" w:hAnsi="Liberation Sans" w:cs="Arial"/>
+          <w:color w:val="4F81BD" w:themeColor="accent1"/>
+          <w:sz w:val="18"/>
+          <w:szCs w:val="18"/>
+          <w:lang w:val="fr-CH"/>
+        </w:rPr>
+        <w:t>m</w:t>
+      </w:r>
+      <w:r>
+        <w:rPr>
+          <w:rFonts w:ascii="Liberation Sans" w:hAnsi="Liberation Sans" w:cs="Arial"/>
+          <w:color w:val="4F81BD" w:themeColor="accent1"/>
+          <w:sz w:val="18"/>
+          <w:szCs w:val="18"/>
+          <w:lang w:val="fr-CH"/>
+        </w:rPr>
+        <w:t>odule.</w:t>
+      </w:r>
+      <w:r>
+        <w:rPr>
+          <w:rFonts w:ascii="Liberation Sans" w:hAnsi="Liberation Sans" w:cs="Arial"/>
+          <w:color w:val="4F81BD" w:themeColor="accent1"/>
+          <w:sz w:val="18"/>
+          <w:szCs w:val="18"/>
+          <w:lang w:val="fr-CH"/>
+        </w:rPr>
+        <w:t>slug</w:t>
+      </w:r>
+      <w:proofErr w:type="spellEnd"/>
+      <w:proofErr w:type="gramEnd"/>
+      <w:r>
+        <w:rPr>
+          <w:rFonts w:ascii="Liberation Sans" w:hAnsi="Liberation Sans" w:cs="Arial"/>
+          <w:color w:val="4F81BD" w:themeColor="accent1"/>
+          <w:sz w:val="18"/>
+          <w:szCs w:val="18"/>
+          <w:lang w:val="fr-CH"/>
+        </w:rPr>
+        <w:t xml:space="preserve"> == "</w:t>
+      </w:r>
+      <w:r>
+        <w:rPr>
+          <w:rFonts w:ascii="Liberation Sans" w:hAnsi="Liberation Sans" w:cs="Arial"/>
+          <w:color w:val="4F81BD" w:themeColor="accent1"/>
+          <w:sz w:val="18"/>
+          <w:szCs w:val="18"/>
+          <w:lang w:val="fr-CH"/>
+        </w:rPr>
+        <w:t>signature</w:t>
+      </w:r>
+      <w:r>
+        <w:rPr>
+          <w:rFonts w:ascii="Liberation Sans" w:hAnsi="Liberation Sans" w:cs="Arial"/>
+          <w:color w:val="4F81BD" w:themeColor="accent1"/>
+          <w:sz w:val="18"/>
+          <w:szCs w:val="18"/>
+          <w:lang w:val="fr-CH"/>
+        </w:rPr>
+        <w:t>" %}</w:t>
+      </w:r>
     </w:p>
     <w:p>
       <w:pPr>
         <w:widowControl w:val="0"/>
         <w:suppressAutoHyphens/>
+        <w:rPr>
+          <w:rFonts w:ascii="Liberation Sans" w:hAnsi="Liberation Sans" w:cs="Liberation Sans"/>
+          <w:sz w:val="18"/>
+          <w:szCs w:val="18"/>
+        </w:rPr>
+      </w:pPr>
+      <w:r>
+        <w:rPr>
+          <w:rFonts w:ascii="Liberation Sans" w:hAnsi="Liberation Sans" w:cs="Liberation Sans"/>
+          <w:sz w:val="18"/>
+          <w:szCs w:val="18"/>
+        </w:rPr>
+        <w:t>Welche Unterschriften n</w:t>
+      </w:r>
+      <w:r>
+        <w:rPr>
+          <w:rFonts w:ascii="Liberation Sans" w:hAnsi="Liberation Sans" w:cs="Liberation Sans"/>
+          <w:sz w:val="18"/>
+          <w:szCs w:val="18"/>
+        </w:rPr>
+        <w:t>ötig sind, können Sie dem Baureglement der am Ort Ihres Vorhabens zu</w:t>
+      </w:r>
+      <w:r>
+        <w:rPr>
+          <w:rFonts w:ascii="Liberation Sans" w:hAnsi="Liberation Sans" w:cs="Liberation Sans"/>
+          <w:sz w:val="18"/>
+          <w:szCs w:val="18"/>
+        </w:rPr>
+        <w:t>s</w:t>
+      </w:r>
+      <w:r>
+        <w:rPr>
+          <w:rFonts w:ascii="Liberation Sans" w:hAnsi="Liberation Sans" w:cs="Liberation Sans"/>
+          <w:sz w:val="18"/>
+          <w:szCs w:val="18"/>
+        </w:rPr>
+        <w:t>tändigen Gemeinde ent</w:t>
+      </w:r>
+      <w:r>
+        <w:rPr>
+          <w:rFonts w:ascii="Liberation Sans" w:hAnsi="Liberation Sans" w:cs="Liberation Sans"/>
+          <w:sz w:val="18"/>
+          <w:szCs w:val="18"/>
+        </w:rPr>
+        <w:t>nehmen.</w:t>
+      </w:r>
+    </w:p>
+    <w:p>
+      <w:pPr>
+        <w:widowControl w:val="0"/>
+        <w:suppressAutoHyphens/>
+        <w:rPr>
+          <w:rFonts w:ascii="Liberation Sans" w:hAnsi="Liberation Sans" w:cs="Liberation Sans"/>
+          <w:sz w:val="18"/>
+          <w:szCs w:val="18"/>
+        </w:rPr>
+      </w:pPr>
+    </w:p>
+    <w:p>
+      <w:pPr>
+        <w:widowControl w:val="0"/>
+        <w:suppressAutoHyphens/>
+        <w:rPr>
+          <w:rFonts w:ascii="Liberation Sans" w:hAnsi="Liberation Sans" w:cs="Liberation Sans"/>
+          <w:sz w:val="18"/>
+          <w:szCs w:val="18"/>
+        </w:rPr>
+      </w:pPr>
+      <w:r>
+        <w:rPr>
+          <w:rFonts w:ascii="Liberation Sans" w:hAnsi="Liberation Sans" w:cs="Liberation Sans"/>
+          <w:sz w:val="18"/>
+          <w:szCs w:val="18"/>
+        </w:rPr>
+        <w:t>Die Unterzeichnenden bestätigen die Vollständigkeit und Richtigkeit der Unterlagen und Angaben.</w:t>
+      </w:r>
+    </w:p>
+    <w:p>
+      <w:pPr>
+        <w:widowControl w:val="0"/>
+        <w:suppressAutoHyphens/>
+        <w:rPr>
+          <w:rFonts w:ascii="Liberation Sans" w:hAnsi="Liberation Sans" w:cs="Arial"/>
+          <w:color w:val="C0504D" w:themeColor="accent2"/>
+          <w:sz w:val="18"/>
+          <w:szCs w:val="18"/>
+        </w:rPr>
+      </w:pPr>
+      <w:r>
+        <w:rPr>
+          <w:rFonts w:ascii="Liberation Sans" w:hAnsi="Liberation Sans" w:cs="Arial"/>
+          <w:color w:val="C0504D" w:themeColor="accent2"/>
+          <w:sz w:val="18"/>
+          <w:szCs w:val="18"/>
+        </w:rPr>
+        <w:t xml:space="preserve">{%p </w:t>
+      </w:r>
+      <w:proofErr w:type="spellStart"/>
+      <w:r>
+        <w:rPr>
+          <w:rFonts w:ascii="Liberation Sans" w:hAnsi="Liberation Sans" w:cs="Arial"/>
+          <w:color w:val="C0504D" w:themeColor="accent2"/>
+          <w:sz w:val="18"/>
+          <w:szCs w:val="18"/>
+        </w:rPr>
+        <w:t>for</w:t>
+      </w:r>
+      <w:proofErr w:type="spellEnd"/>
+      <w:r>
+        <w:rPr>
+          <w:rFonts w:ascii="Liberation Sans" w:hAnsi="Liberation Sans" w:cs="Arial"/>
+          <w:color w:val="C0504D" w:themeColor="accent2"/>
+          <w:sz w:val="18"/>
+          <w:szCs w:val="18"/>
+        </w:rPr>
+        <w:t xml:space="preserve"> </w:t>
+      </w:r>
+      <w:r>
+        <w:rPr>
+          <w:rFonts w:ascii="Liberation Sans" w:hAnsi="Liberation Sans" w:cs="Arial"/>
+          <w:color w:val="C0504D" w:themeColor="accent2"/>
+          <w:sz w:val="18"/>
+          <w:szCs w:val="18"/>
+        </w:rPr>
+        <w:t>type</w:t>
+      </w:r>
+      <w:r>
+        <w:rPr>
+          <w:rFonts w:ascii="Liberation Sans" w:hAnsi="Liberation Sans" w:cs="Arial"/>
+          <w:color w:val="C0504D" w:themeColor="accent2"/>
+          <w:sz w:val="18"/>
+          <w:szCs w:val="18"/>
+        </w:rPr>
+        <w:t xml:space="preserve">, </w:t>
+      </w:r>
+      <w:proofErr w:type="spellStart"/>
+      <w:r>
+        <w:rPr>
+          <w:rFonts w:ascii="Liberation Sans" w:hAnsi="Liberation Sans" w:cs="Arial"/>
+          <w:color w:val="C0504D" w:themeColor="accent2"/>
+          <w:sz w:val="18"/>
+          <w:szCs w:val="18"/>
+        </w:rPr>
+        <w:t>people</w:t>
+      </w:r>
+      <w:proofErr w:type="spellEnd"/>
+      <w:r>
+        <w:rPr>
+          <w:rFonts w:ascii="Liberation Sans" w:hAnsi="Liberation Sans" w:cs="Arial"/>
+          <w:color w:val="C0504D" w:themeColor="accent2"/>
+          <w:sz w:val="18"/>
+          <w:szCs w:val="18"/>
+        </w:rPr>
+        <w:t xml:space="preserve"> in </w:t>
+      </w:r>
+      <w:proofErr w:type="spellStart"/>
+      <w:proofErr w:type="gramStart"/>
+      <w:r>
+        <w:rPr>
+          <w:rFonts w:ascii="Liberation Sans" w:hAnsi="Liberation Sans" w:cs="Arial"/>
+          <w:color w:val="C0504D" w:themeColor="accent2"/>
+          <w:sz w:val="18"/>
+          <w:szCs w:val="18"/>
+        </w:rPr>
+        <w:t>m</w:t>
+      </w:r>
+      <w:r>
+        <w:rPr>
+          <w:rFonts w:ascii="Liberation Sans" w:hAnsi="Liberation Sans" w:cs="Arial"/>
+          <w:color w:val="C0504D" w:themeColor="accent2"/>
+          <w:sz w:val="18"/>
+          <w:szCs w:val="18"/>
+        </w:rPr>
+        <w:t>odule.people</w:t>
+      </w:r>
+      <w:proofErr w:type="gramEnd"/>
+      <w:r>
+        <w:rPr>
+          <w:rFonts w:ascii="Liberation Sans" w:hAnsi="Liberation Sans" w:cs="Arial"/>
+          <w:color w:val="C0504D" w:themeColor="accent2"/>
+          <w:sz w:val="18"/>
+          <w:szCs w:val="18"/>
+        </w:rPr>
+        <w:t>.items</w:t>
+      </w:r>
+      <w:proofErr w:type="spellEnd"/>
+      <w:r>
+        <w:rPr>
+          <w:rFonts w:ascii="Liberation Sans" w:hAnsi="Liberation Sans" w:cs="Arial"/>
+          <w:color w:val="C0504D" w:themeColor="accent2"/>
+          <w:sz w:val="18"/>
+          <w:szCs w:val="18"/>
+        </w:rPr>
+        <w:t>()</w:t>
+      </w:r>
+      <w:r>
+        <w:rPr>
+          <w:rFonts w:ascii="Liberation Sans" w:hAnsi="Liberation Sans" w:cs="Arial"/>
+          <w:color w:val="C0504D" w:themeColor="accent2"/>
+          <w:sz w:val="18"/>
+          <w:szCs w:val="18"/>
+        </w:rPr>
+        <w:t xml:space="preserve"> %}</w:t>
+      </w:r>
+    </w:p>
+    <w:p>
+      <w:pPr>
+        <w:widowControl w:val="0"/>
+        <w:suppressAutoHyphens/>
+        <w:spacing w:before="360" w:after="840"/>
+        <w:rPr>
+          <w:rFonts w:ascii="Liberation Sans" w:hAnsi="Liberation Sans" w:cs="Arial"/>
+          <w:b/>
+          <w:sz w:val="18"/>
+          <w:szCs w:val="18"/>
+        </w:rPr>
+      </w:pPr>
+      <w:proofErr w:type="gramStart"/>
+      <w:r>
+        <w:rPr>
+          <w:rFonts w:ascii="Liberation Sans" w:hAnsi="Liberation Sans" w:cs="Arial"/>
+          <w:b/>
+          <w:sz w:val="18"/>
+          <w:szCs w:val="18"/>
+        </w:rPr>
+        <w:t xml:space="preserve">{{ </w:t>
+      </w:r>
+      <w:r>
+        <w:rPr>
+          <w:rFonts w:ascii="Liberation Sans" w:hAnsi="Liberation Sans" w:cs="Arial"/>
+          <w:b/>
+          <w:sz w:val="18"/>
+          <w:szCs w:val="18"/>
+        </w:rPr>
+        <w:t>type</w:t>
+      </w:r>
+      <w:proofErr w:type="gramEnd"/>
+      <w:r>
+        <w:rPr>
+          <w:rFonts w:ascii="Liberation Sans" w:hAnsi="Liberation Sans" w:cs="Arial"/>
+          <w:b/>
+          <w:sz w:val="18"/>
+          <w:szCs w:val="18"/>
+        </w:rPr>
+        <w:t xml:space="preserve"> }}</w:t>
+      </w:r>
+    </w:p>
+    <w:tbl>
+      <w:tblPr>
+        <w:tblStyle w:val="Tabellenraster"/>
+        <w:tblW w:w="8931" w:type="dxa"/>
+        <w:tblBorders>
+          <w:top w:val="none" w:sz="0" w:space="0" w:color="auto"/>
+          <w:left w:val="none" w:sz="0" w:space="0" w:color="auto"/>
+          <w:bottom w:val="none" w:sz="0" w:space="0" w:color="auto"/>
+          <w:right w:val="none" w:sz="0" w:space="0" w:color="auto"/>
+          <w:insideH w:val="none" w:sz="0" w:space="0" w:color="auto"/>
+          <w:insideV w:val="none" w:sz="0" w:space="0" w:color="auto"/>
+        </w:tblBorders>
+        <w:tblLayout w:type="fixed"/>
+        <w:tblCellMar>
+          <w:left w:w="0" w:type="dxa"/>
+          <w:right w:w="0" w:type="dxa"/>
+        </w:tblCellMar>
+        <w:tblLook w:val="04A0" w:firstRow="1" w:lastRow="0" w:firstColumn="1" w:lastColumn="0" w:noHBand="0" w:noVBand="1"/>
+      </w:tblPr>
+      <w:tblGrid>
+        <w:gridCol w:w="2552"/>
+        <w:gridCol w:w="283"/>
+        <w:gridCol w:w="2694"/>
+        <w:gridCol w:w="283"/>
+        <w:gridCol w:w="2693"/>
+        <w:gridCol w:w="426"/>
+      </w:tblGrid>
+      <w:tr>
+        <w:tc>
+          <w:tcPr>
+            <w:tcW w:w="8931" w:type="dxa"/>
+            <w:gridSpan w:val="6"/>
+          </w:tcPr>
+          <w:p>
+            <w:pPr>
+              <w:widowControl w:val="0"/>
+              <w:suppressAutoHyphens/>
+              <w:rPr>
+                <w:rFonts w:ascii="Liberation Sans" w:hAnsi="Liberation Sans" w:cs="Liberation Sans"/>
+                <w:sz w:val="18"/>
+                <w:szCs w:val="18"/>
+              </w:rPr>
+            </w:pPr>
+            <w:r>
+              <w:rPr>
+                <w:rFonts w:ascii="Liberation Sans" w:hAnsi="Liberation Sans" w:cs="Liberation Sans"/>
+                <w:sz w:val="18"/>
+                <w:szCs w:val="18"/>
+              </w:rPr>
+              <w:t>{%</w:t>
+            </w:r>
+            <w:proofErr w:type="spellStart"/>
+            <w:r>
+              <w:rPr>
+                <w:rFonts w:ascii="Liberation Sans" w:hAnsi="Liberation Sans" w:cs="Liberation Sans"/>
+                <w:sz w:val="18"/>
+                <w:szCs w:val="18"/>
+              </w:rPr>
+              <w:t>tr</w:t>
+            </w:r>
+            <w:proofErr w:type="spellEnd"/>
+            <w:r>
+              <w:rPr>
+                <w:rFonts w:ascii="Liberation Sans" w:hAnsi="Liberation Sans" w:cs="Liberation Sans"/>
+                <w:sz w:val="18"/>
+                <w:szCs w:val="18"/>
+              </w:rPr>
+              <w:t xml:space="preserve"> </w:t>
+            </w:r>
+            <w:proofErr w:type="spellStart"/>
+            <w:r>
+              <w:rPr>
+                <w:rFonts w:ascii="Liberation Sans" w:hAnsi="Liberation Sans" w:cs="Liberation Sans"/>
+                <w:sz w:val="18"/>
+                <w:szCs w:val="18"/>
+              </w:rPr>
+              <w:t>for</w:t>
+            </w:r>
+            <w:proofErr w:type="spellEnd"/>
+            <w:r>
+              <w:rPr>
+                <w:rFonts w:ascii="Liberation Sans" w:hAnsi="Liberation Sans" w:cs="Liberation Sans"/>
+                <w:sz w:val="18"/>
+                <w:szCs w:val="18"/>
+              </w:rPr>
+              <w:t xml:space="preserve"> </w:t>
+            </w:r>
+            <w:proofErr w:type="spellStart"/>
+            <w:r>
+              <w:rPr>
+                <w:rFonts w:ascii="Liberation Sans" w:hAnsi="Liberation Sans" w:cs="Liberation Sans"/>
+                <w:sz w:val="18"/>
+                <w:szCs w:val="18"/>
+              </w:rPr>
+              <w:t>perso</w:t>
+            </w:r>
+            <w:r>
+              <w:rPr>
+                <w:rFonts w:ascii="Liberation Sans" w:hAnsi="Liberation Sans" w:cs="Liberation Sans"/>
+                <w:sz w:val="18"/>
+                <w:szCs w:val="18"/>
+              </w:rPr>
+              <w:t>ns</w:t>
+            </w:r>
+            <w:proofErr w:type="spellEnd"/>
+            <w:r>
+              <w:rPr>
+                <w:rFonts w:ascii="Liberation Sans" w:hAnsi="Liberation Sans" w:cs="Liberation Sans"/>
+                <w:sz w:val="18"/>
+                <w:szCs w:val="18"/>
+              </w:rPr>
+              <w:t xml:space="preserve"> in </w:t>
+            </w:r>
+            <w:proofErr w:type="spellStart"/>
+            <w:r>
+              <w:rPr>
+                <w:rFonts w:ascii="Liberation Sans" w:hAnsi="Liberation Sans" w:cs="Liberation Sans"/>
+                <w:sz w:val="18"/>
+                <w:szCs w:val="18"/>
+              </w:rPr>
+              <w:t>people</w:t>
+            </w:r>
+            <w:proofErr w:type="spellEnd"/>
+            <w:r>
+              <w:rPr>
+                <w:rFonts w:ascii="Liberation Sans" w:hAnsi="Liberation Sans" w:cs="Liberation Sans"/>
+                <w:sz w:val="18"/>
+                <w:szCs w:val="18"/>
+              </w:rPr>
+              <w:t xml:space="preserve"> %}</w:t>
+            </w:r>
+          </w:p>
+        </w:tc>
+      </w:tr>
+      <w:tr>
+        <w:tc>
+          <w:tcPr>
+            <w:tcW w:w="8931" w:type="dxa"/>
+            <w:gridSpan w:val="6"/>
+          </w:tcPr>
+          <w:p>
+            <w:pPr>
+              <w:widowControl w:val="0"/>
+              <w:suppressAutoHyphens/>
+              <w:rPr>
+                <w:rFonts w:ascii="Liberation Sans" w:hAnsi="Liberation Sans" w:cs="Liberation Sans"/>
+                <w:sz w:val="18"/>
+                <w:szCs w:val="18"/>
+              </w:rPr>
+            </w:pPr>
+            <w:r>
+              <w:rPr>
+                <w:rFonts w:ascii="Liberation Sans" w:hAnsi="Liberation Sans" w:cs="Liberation Sans"/>
+                <w:sz w:val="18"/>
+                <w:szCs w:val="18"/>
+              </w:rPr>
+              <w:t>{%</w:t>
+            </w:r>
+            <w:proofErr w:type="spellStart"/>
+            <w:r>
+              <w:rPr>
+                <w:rFonts w:ascii="Liberation Sans" w:hAnsi="Liberation Sans" w:cs="Liberation Sans"/>
+                <w:sz w:val="18"/>
+                <w:szCs w:val="18"/>
+              </w:rPr>
+              <w:t>tr</w:t>
+            </w:r>
+            <w:proofErr w:type="spellEnd"/>
+            <w:r>
+              <w:rPr>
+                <w:rFonts w:ascii="Liberation Sans" w:hAnsi="Liberation Sans" w:cs="Liberation Sans"/>
+                <w:sz w:val="18"/>
+                <w:szCs w:val="18"/>
+              </w:rPr>
+              <w:t xml:space="preserve"> </w:t>
+            </w:r>
+            <w:proofErr w:type="spellStart"/>
+            <w:r>
+              <w:rPr>
+                <w:rFonts w:ascii="Liberation Sans" w:hAnsi="Liberation Sans" w:cs="Liberation Sans"/>
+                <w:sz w:val="18"/>
+                <w:szCs w:val="18"/>
+              </w:rPr>
+              <w:t>if</w:t>
+            </w:r>
+            <w:proofErr w:type="spellEnd"/>
+            <w:r>
+              <w:rPr>
+                <w:rFonts w:ascii="Liberation Sans" w:hAnsi="Liberation Sans" w:cs="Liberation Sans"/>
+                <w:sz w:val="18"/>
+                <w:szCs w:val="18"/>
+              </w:rPr>
+              <w:t xml:space="preserve"> </w:t>
+            </w:r>
+            <w:proofErr w:type="spellStart"/>
+            <w:proofErr w:type="gramStart"/>
+            <w:r>
+              <w:rPr>
+                <w:rFonts w:ascii="Liberation Sans" w:hAnsi="Liberation Sans" w:cs="Liberation Sans"/>
+                <w:sz w:val="18"/>
+                <w:szCs w:val="18"/>
+              </w:rPr>
+              <w:t>persons</w:t>
+            </w:r>
+            <w:proofErr w:type="spellEnd"/>
+            <w:r>
+              <w:rPr>
+                <w:rFonts w:ascii="Liberation Sans" w:hAnsi="Liberation Sans" w:cs="Liberation Sans"/>
+                <w:sz w:val="18"/>
+                <w:szCs w:val="18"/>
+              </w:rPr>
+              <w:t>._</w:t>
+            </w:r>
+            <w:proofErr w:type="gramEnd"/>
+            <w:r>
+              <w:rPr>
+                <w:rFonts w:ascii="Liberation Sans" w:hAnsi="Liberation Sans" w:cs="Liberation Sans"/>
+                <w:sz w:val="18"/>
+                <w:szCs w:val="18"/>
+              </w:rPr>
+              <w:t>_</w:t>
+            </w:r>
+            <w:proofErr w:type="spellStart"/>
+            <w:r>
+              <w:rPr>
+                <w:rFonts w:ascii="Liberation Sans" w:hAnsi="Liberation Sans" w:cs="Liberation Sans"/>
+                <w:sz w:val="18"/>
+                <w:szCs w:val="18"/>
+              </w:rPr>
+              <w:t>len</w:t>
+            </w:r>
+            <w:proofErr w:type="spellEnd"/>
+            <w:r>
+              <w:rPr>
+                <w:rFonts w:ascii="Liberation Sans" w:hAnsi="Liberation Sans" w:cs="Liberation Sans"/>
+                <w:sz w:val="18"/>
+                <w:szCs w:val="18"/>
+              </w:rPr>
+              <w:t>__() == 2 %}</w:t>
+            </w:r>
+          </w:p>
+        </w:tc>
+      </w:tr>
+      <w:tr>
+        <w:tc>
+          <w:tcPr>
+            <w:tcW w:w="2552" w:type="dxa"/>
+            <w:tcBorders>
+              <w:top w:val="dashed" w:sz="4" w:space="0" w:color="auto"/>
+            </w:tcBorders>
+          </w:tcPr>
+          <w:p>
+            <w:pPr>
+              <w:widowControl w:val="0"/>
+              <w:suppressAutoHyphens/>
+              <w:rPr>
+                <w:rFonts w:ascii="Liberation Sans" w:hAnsi="Liberation Sans" w:cs="Liberation Sans"/>
+                <w:sz w:val="18"/>
+                <w:szCs w:val="18"/>
+              </w:rPr>
+            </w:pPr>
+            <w:proofErr w:type="gramStart"/>
+            <w:r>
+              <w:rPr>
+                <w:rFonts w:ascii="Liberation Sans" w:hAnsi="Liberation Sans" w:cs="Liberation Sans"/>
+                <w:sz w:val="18"/>
+                <w:szCs w:val="18"/>
+              </w:rPr>
+              <w:t xml:space="preserve">{{ </w:t>
+            </w:r>
+            <w:proofErr w:type="spellStart"/>
+            <w:r>
+              <w:rPr>
+                <w:rFonts w:ascii="Liberation Sans" w:hAnsi="Liberation Sans" w:cs="Liberation Sans"/>
+                <w:sz w:val="18"/>
+                <w:szCs w:val="18"/>
+              </w:rPr>
+              <w:t>persons</w:t>
+            </w:r>
+            <w:proofErr w:type="spellEnd"/>
+            <w:proofErr w:type="gramEnd"/>
+            <w:r>
+              <w:rPr>
+                <w:rFonts w:ascii="Liberation Sans" w:hAnsi="Liberation Sans" w:cs="Liberation Sans"/>
+                <w:sz w:val="18"/>
+                <w:szCs w:val="18"/>
+              </w:rPr>
+              <w:t>[0] }}</w:t>
+            </w:r>
+            <w:bookmarkStart w:id="6" w:name="_GoBack"/>
+            <w:bookmarkEnd w:id="6"/>
+          </w:p>
+        </w:tc>
+        <w:tc>
+          <w:tcPr>
+            <w:tcW w:w="283" w:type="dxa"/>
+          </w:tcPr>
+          <w:p>
+            <w:pPr>
+              <w:widowControl w:val="0"/>
+              <w:suppressAutoHyphens/>
+              <w:rPr>
+                <w:rFonts w:ascii="Liberation Sans" w:hAnsi="Liberation Sans" w:cs="Liberation Sans"/>
+                <w:sz w:val="18"/>
+                <w:szCs w:val="18"/>
+              </w:rPr>
+            </w:pPr>
+          </w:p>
+        </w:tc>
+        <w:tc>
+          <w:tcPr>
+            <w:tcW w:w="2694" w:type="dxa"/>
+            <w:tcBorders>
+              <w:top w:val="dashed" w:sz="4" w:space="0" w:color="auto"/>
+            </w:tcBorders>
+          </w:tcPr>
+          <w:p>
+            <w:pPr>
+              <w:widowControl w:val="0"/>
+              <w:suppressAutoHyphens/>
+              <w:rPr>
+                <w:rFonts w:ascii="Liberation Sans" w:hAnsi="Liberation Sans" w:cs="Liberation Sans"/>
+                <w:sz w:val="18"/>
+                <w:szCs w:val="18"/>
+              </w:rPr>
+            </w:pPr>
+            <w:proofErr w:type="gramStart"/>
+            <w:r>
+              <w:rPr>
+                <w:rFonts w:ascii="Liberation Sans" w:hAnsi="Liberation Sans" w:cs="Liberation Sans"/>
+                <w:sz w:val="18"/>
+                <w:szCs w:val="18"/>
+              </w:rPr>
+              <w:t xml:space="preserve">{{ </w:t>
+            </w:r>
+            <w:proofErr w:type="spellStart"/>
+            <w:r>
+              <w:rPr>
+                <w:rFonts w:ascii="Liberation Sans" w:hAnsi="Liberation Sans" w:cs="Liberation Sans"/>
+                <w:sz w:val="18"/>
+                <w:szCs w:val="18"/>
+              </w:rPr>
+              <w:t>persons</w:t>
+            </w:r>
+            <w:proofErr w:type="spellEnd"/>
+            <w:proofErr w:type="gramEnd"/>
+            <w:r>
+              <w:rPr>
+                <w:rFonts w:ascii="Liberation Sans" w:hAnsi="Liberation Sans" w:cs="Liberation Sans"/>
+                <w:sz w:val="18"/>
+                <w:szCs w:val="18"/>
+              </w:rPr>
+              <w:t>[1] }}</w:t>
+            </w:r>
+          </w:p>
+        </w:tc>
+        <w:tc>
+          <w:tcPr>
+            <w:tcW w:w="283" w:type="dxa"/>
+          </w:tcPr>
+          <w:p>
+            <w:pPr>
+              <w:widowControl w:val="0"/>
+              <w:suppressAutoHyphens/>
+              <w:rPr>
+                <w:rFonts w:ascii="Liberation Sans" w:hAnsi="Liberation Sans" w:cs="Liberation Sans"/>
+                <w:sz w:val="18"/>
+                <w:szCs w:val="18"/>
+              </w:rPr>
+            </w:pPr>
+          </w:p>
+        </w:tc>
+        <w:tc>
+          <w:tcPr>
+            <w:tcW w:w="2693" w:type="dxa"/>
+          </w:tcPr>
+          <w:p>
+            <w:pPr>
+              <w:widowControl w:val="0"/>
+              <w:suppressAutoHyphens/>
+              <w:rPr>
+                <w:rFonts w:ascii="Liberation Sans" w:hAnsi="Liberation Sans" w:cs="Liberation Sans"/>
+                <w:sz w:val="18"/>
+                <w:szCs w:val="18"/>
+              </w:rPr>
+            </w:pPr>
+          </w:p>
+        </w:tc>
+        <w:tc>
+          <w:tcPr>
+            <w:tcW w:w="426" w:type="dxa"/>
+          </w:tcPr>
+          <w:p>
+            <w:pPr>
+              <w:widowControl w:val="0"/>
+              <w:suppressAutoHyphens/>
+              <w:rPr>
+                <w:rFonts w:ascii="Liberation Sans" w:hAnsi="Liberation Sans" w:cs="Liberation Sans"/>
+                <w:sz w:val="18"/>
+                <w:szCs w:val="18"/>
+              </w:rPr>
+            </w:pPr>
+          </w:p>
+        </w:tc>
+      </w:tr>
+      <w:tr>
+        <w:tc>
+          <w:tcPr>
+            <w:tcW w:w="8931" w:type="dxa"/>
+            <w:gridSpan w:val="6"/>
+          </w:tcPr>
+          <w:p>
+            <w:pPr>
+              <w:widowControl w:val="0"/>
+              <w:suppressAutoHyphens/>
+              <w:rPr>
+                <w:rFonts w:ascii="Liberation Sans" w:hAnsi="Liberation Sans" w:cs="Liberation Sans"/>
+                <w:sz w:val="18"/>
+                <w:szCs w:val="18"/>
+              </w:rPr>
+            </w:pPr>
+            <w:r>
+              <w:rPr>
+                <w:rFonts w:ascii="Liberation Sans" w:hAnsi="Liberation Sans" w:cs="Liberation Sans"/>
+                <w:sz w:val="18"/>
+                <w:szCs w:val="18"/>
+              </w:rPr>
+              <w:t>{%</w:t>
+            </w:r>
+            <w:proofErr w:type="spellStart"/>
+            <w:r>
+              <w:rPr>
+                <w:rFonts w:ascii="Liberation Sans" w:hAnsi="Liberation Sans" w:cs="Liberation Sans"/>
+                <w:sz w:val="18"/>
+                <w:szCs w:val="18"/>
+              </w:rPr>
+              <w:t>tr</w:t>
+            </w:r>
+            <w:proofErr w:type="spellEnd"/>
+            <w:r>
+              <w:rPr>
+                <w:rFonts w:ascii="Liberation Sans" w:hAnsi="Liberation Sans" w:cs="Liberation Sans"/>
+                <w:sz w:val="18"/>
+                <w:szCs w:val="18"/>
+              </w:rPr>
+              <w:t xml:space="preserve"> </w:t>
+            </w:r>
+            <w:proofErr w:type="spellStart"/>
+            <w:r>
+              <w:rPr>
+                <w:rFonts w:ascii="Liberation Sans" w:hAnsi="Liberation Sans" w:cs="Liberation Sans"/>
+                <w:sz w:val="18"/>
+                <w:szCs w:val="18"/>
+              </w:rPr>
+              <w:t>elif</w:t>
+            </w:r>
+            <w:proofErr w:type="spellEnd"/>
+            <w:r>
+              <w:rPr>
+                <w:rFonts w:ascii="Liberation Sans" w:hAnsi="Liberation Sans" w:cs="Liberation Sans"/>
+                <w:sz w:val="18"/>
+                <w:szCs w:val="18"/>
+              </w:rPr>
+              <w:t xml:space="preserve"> </w:t>
+            </w:r>
+            <w:proofErr w:type="spellStart"/>
+            <w:proofErr w:type="gramStart"/>
+            <w:r>
+              <w:rPr>
+                <w:rFonts w:ascii="Liberation Sans" w:hAnsi="Liberation Sans" w:cs="Liberation Sans"/>
+                <w:sz w:val="18"/>
+                <w:szCs w:val="18"/>
+              </w:rPr>
+              <w:t>persons</w:t>
+            </w:r>
+            <w:proofErr w:type="spellEnd"/>
+            <w:r>
+              <w:rPr>
+                <w:rFonts w:ascii="Liberation Sans" w:hAnsi="Liberation Sans" w:cs="Liberation Sans"/>
+                <w:sz w:val="18"/>
+                <w:szCs w:val="18"/>
+              </w:rPr>
+              <w:t>._</w:t>
+            </w:r>
+            <w:proofErr w:type="gramEnd"/>
+            <w:r>
+              <w:rPr>
+                <w:rFonts w:ascii="Liberation Sans" w:hAnsi="Liberation Sans" w:cs="Liberation Sans"/>
+                <w:sz w:val="18"/>
+                <w:szCs w:val="18"/>
+              </w:rPr>
+              <w:t>_</w:t>
+            </w:r>
+            <w:proofErr w:type="spellStart"/>
+            <w:r>
+              <w:rPr>
+                <w:rFonts w:ascii="Liberation Sans" w:hAnsi="Liberation Sans" w:cs="Liberation Sans"/>
+                <w:sz w:val="18"/>
+                <w:szCs w:val="18"/>
+              </w:rPr>
+              <w:t>len</w:t>
+            </w:r>
+            <w:proofErr w:type="spellEnd"/>
+            <w:r>
+              <w:rPr>
+                <w:rFonts w:ascii="Liberation Sans" w:hAnsi="Liberation Sans" w:cs="Liberation Sans"/>
+                <w:sz w:val="18"/>
+                <w:szCs w:val="18"/>
+              </w:rPr>
+              <w:t>__() == 3 %</w:t>
+            </w:r>
+            <w:r>
+              <w:rPr>
+                <w:rFonts w:ascii="Liberation Sans" w:hAnsi="Liberation Sans" w:cs="Liberation Sans"/>
+                <w:sz w:val="18"/>
+                <w:szCs w:val="18"/>
+              </w:rPr>
+              <w:t>}</w:t>
+            </w:r>
+          </w:p>
+        </w:tc>
+      </w:tr>
+      <w:tr>
+        <w:tc>
+          <w:tcPr>
+            <w:tcW w:w="2552" w:type="dxa"/>
+            <w:tcBorders>
+              <w:top w:val="dashed" w:sz="4" w:space="0" w:color="auto"/>
+            </w:tcBorders>
+          </w:tcPr>
+          <w:p>
+            <w:pPr>
+              <w:widowControl w:val="0"/>
+              <w:suppressAutoHyphens/>
+              <w:rPr>
+                <w:rFonts w:ascii="Liberation Sans" w:hAnsi="Liberation Sans" w:cs="Liberation Sans"/>
+                <w:sz w:val="18"/>
+                <w:szCs w:val="18"/>
+              </w:rPr>
+            </w:pPr>
+            <w:proofErr w:type="gramStart"/>
+            <w:r>
+              <w:rPr>
+                <w:rFonts w:ascii="Liberation Sans" w:hAnsi="Liberation Sans" w:cs="Liberation Sans"/>
+                <w:sz w:val="18"/>
+                <w:szCs w:val="18"/>
+              </w:rPr>
+              <w:t xml:space="preserve">{{ </w:t>
+            </w:r>
+            <w:proofErr w:type="spellStart"/>
+            <w:r>
+              <w:rPr>
+                <w:rFonts w:ascii="Liberation Sans" w:hAnsi="Liberation Sans" w:cs="Liberation Sans"/>
+                <w:sz w:val="18"/>
+                <w:szCs w:val="18"/>
+              </w:rPr>
+              <w:t>persons</w:t>
+            </w:r>
+            <w:proofErr w:type="spellEnd"/>
+            <w:proofErr w:type="gramEnd"/>
+            <w:r>
+              <w:rPr>
+                <w:rFonts w:ascii="Liberation Sans" w:hAnsi="Liberation Sans" w:cs="Liberation Sans"/>
+                <w:sz w:val="18"/>
+                <w:szCs w:val="18"/>
+              </w:rPr>
+              <w:t>[0] }}</w:t>
+            </w:r>
+          </w:p>
+        </w:tc>
+        <w:tc>
+          <w:tcPr>
+            <w:tcW w:w="283" w:type="dxa"/>
+          </w:tcPr>
+          <w:p>
+            <w:pPr>
+              <w:widowControl w:val="0"/>
+              <w:suppressAutoHyphens/>
+              <w:rPr>
+                <w:rFonts w:ascii="Liberation Sans" w:hAnsi="Liberation Sans" w:cs="Liberation Sans"/>
+                <w:sz w:val="18"/>
+                <w:szCs w:val="18"/>
+              </w:rPr>
+            </w:pPr>
+          </w:p>
+        </w:tc>
+        <w:tc>
+          <w:tcPr>
+            <w:tcW w:w="2694" w:type="dxa"/>
+            <w:tcBorders>
+              <w:top w:val="dashed" w:sz="4" w:space="0" w:color="auto"/>
+            </w:tcBorders>
+          </w:tcPr>
+          <w:p>
+            <w:pPr>
+              <w:widowControl w:val="0"/>
+              <w:suppressAutoHyphens/>
+              <w:rPr>
+                <w:rFonts w:ascii="Liberation Sans" w:hAnsi="Liberation Sans" w:cs="Liberation Sans"/>
+                <w:sz w:val="18"/>
+                <w:szCs w:val="18"/>
+              </w:rPr>
+            </w:pPr>
+            <w:proofErr w:type="gramStart"/>
+            <w:r>
+              <w:rPr>
+                <w:rFonts w:ascii="Liberation Sans" w:hAnsi="Liberation Sans" w:cs="Liberation Sans"/>
+                <w:sz w:val="18"/>
+                <w:szCs w:val="18"/>
+              </w:rPr>
+              <w:t xml:space="preserve">{{ </w:t>
+            </w:r>
+            <w:proofErr w:type="spellStart"/>
+            <w:r>
+              <w:rPr>
+                <w:rFonts w:ascii="Liberation Sans" w:hAnsi="Liberation Sans" w:cs="Liberation Sans"/>
+                <w:sz w:val="18"/>
+                <w:szCs w:val="18"/>
+              </w:rPr>
+              <w:t>persons</w:t>
+            </w:r>
+            <w:proofErr w:type="spellEnd"/>
+            <w:proofErr w:type="gramEnd"/>
+            <w:r>
+              <w:rPr>
+                <w:rFonts w:ascii="Liberation Sans" w:hAnsi="Liberation Sans" w:cs="Liberation Sans"/>
+                <w:sz w:val="18"/>
+                <w:szCs w:val="18"/>
+              </w:rPr>
+              <w:t>[1] }}</w:t>
+            </w:r>
+          </w:p>
+        </w:tc>
+        <w:tc>
+          <w:tcPr>
+            <w:tcW w:w="283" w:type="dxa"/>
+          </w:tcPr>
+          <w:p>
+            <w:pPr>
+              <w:widowControl w:val="0"/>
+              <w:suppressAutoHyphens/>
+              <w:rPr>
+                <w:rFonts w:ascii="Liberation Sans" w:hAnsi="Liberation Sans" w:cs="Liberation Sans"/>
+                <w:sz w:val="18"/>
+                <w:szCs w:val="18"/>
+              </w:rPr>
+            </w:pPr>
+          </w:p>
+        </w:tc>
+        <w:tc>
+          <w:tcPr>
+            <w:tcW w:w="2693" w:type="dxa"/>
+            <w:tcBorders>
+              <w:top w:val="dashed" w:sz="4" w:space="0" w:color="auto"/>
+            </w:tcBorders>
+          </w:tcPr>
+          <w:p>
+            <w:pPr>
+              <w:widowControl w:val="0"/>
+              <w:suppressAutoHyphens/>
+              <w:rPr>
+                <w:rFonts w:ascii="Liberation Sans" w:hAnsi="Liberation Sans" w:cs="Liberation Sans"/>
+                <w:sz w:val="18"/>
+                <w:szCs w:val="18"/>
+              </w:rPr>
+            </w:pPr>
+            <w:proofErr w:type="gramStart"/>
+            <w:r>
+              <w:rPr>
+                <w:rFonts w:ascii="Liberation Sans" w:hAnsi="Liberation Sans" w:cs="Liberation Sans"/>
+                <w:sz w:val="18"/>
+                <w:szCs w:val="18"/>
+              </w:rPr>
+              <w:t xml:space="preserve">{{ </w:t>
+            </w:r>
+            <w:proofErr w:type="spellStart"/>
+            <w:r>
+              <w:rPr>
+                <w:rFonts w:ascii="Liberation Sans" w:hAnsi="Liberation Sans" w:cs="Liberation Sans"/>
+                <w:sz w:val="18"/>
+                <w:szCs w:val="18"/>
+              </w:rPr>
+              <w:t>persons</w:t>
+            </w:r>
+            <w:proofErr w:type="spellEnd"/>
+            <w:proofErr w:type="gramEnd"/>
+            <w:r>
+              <w:rPr>
+                <w:rFonts w:ascii="Liberation Sans" w:hAnsi="Liberation Sans" w:cs="Liberation Sans"/>
+                <w:sz w:val="18"/>
+                <w:szCs w:val="18"/>
+              </w:rPr>
+              <w:t>[2] }}</w:t>
+            </w:r>
+          </w:p>
+        </w:tc>
+        <w:tc>
+          <w:tcPr>
+            <w:tcW w:w="426" w:type="dxa"/>
+          </w:tcPr>
+          <w:p>
+            <w:pPr>
+              <w:widowControl w:val="0"/>
+              <w:suppressAutoHyphens/>
+              <w:rPr>
+                <w:rFonts w:ascii="Liberation Sans" w:hAnsi="Liberation Sans" w:cs="Liberation Sans"/>
+                <w:sz w:val="18"/>
+                <w:szCs w:val="18"/>
+              </w:rPr>
+            </w:pPr>
+          </w:p>
+        </w:tc>
+      </w:tr>
+      <w:tr>
+        <w:tc>
+          <w:tcPr>
+            <w:tcW w:w="8931" w:type="dxa"/>
+            <w:gridSpan w:val="6"/>
+          </w:tcPr>
+          <w:p>
+            <w:pPr>
+              <w:widowControl w:val="0"/>
+              <w:suppressAutoHyphens/>
+              <w:rPr>
+                <w:rFonts w:ascii="Liberation Sans" w:hAnsi="Liberation Sans" w:cs="Liberation Sans"/>
+                <w:sz w:val="18"/>
+                <w:szCs w:val="18"/>
+              </w:rPr>
+            </w:pPr>
+            <w:r>
+              <w:rPr>
+                <w:rFonts w:ascii="Liberation Sans" w:hAnsi="Liberation Sans" w:cs="Liberation Sans"/>
+                <w:sz w:val="18"/>
+                <w:szCs w:val="18"/>
+              </w:rPr>
+              <w:t>{%</w:t>
+            </w:r>
+            <w:proofErr w:type="spellStart"/>
+            <w:r>
+              <w:rPr>
+                <w:rFonts w:ascii="Liberation Sans" w:hAnsi="Liberation Sans" w:cs="Liberation Sans"/>
+                <w:sz w:val="18"/>
+                <w:szCs w:val="18"/>
+              </w:rPr>
+              <w:t>tr</w:t>
+            </w:r>
+            <w:proofErr w:type="spellEnd"/>
+            <w:r>
+              <w:rPr>
+                <w:rFonts w:ascii="Liberation Sans" w:hAnsi="Liberation Sans" w:cs="Liberation Sans"/>
+                <w:sz w:val="18"/>
+                <w:szCs w:val="18"/>
+              </w:rPr>
+              <w:t xml:space="preserve"> </w:t>
+            </w:r>
+            <w:proofErr w:type="spellStart"/>
+            <w:r>
+              <w:rPr>
+                <w:rFonts w:ascii="Liberation Sans" w:hAnsi="Liberation Sans" w:cs="Liberation Sans"/>
+                <w:sz w:val="18"/>
+                <w:szCs w:val="18"/>
+              </w:rPr>
+              <w:t>else</w:t>
+            </w:r>
+            <w:proofErr w:type="spellEnd"/>
+            <w:r>
+              <w:rPr>
+                <w:rFonts w:ascii="Liberation Sans" w:hAnsi="Liberation Sans" w:cs="Liberation Sans"/>
+                <w:sz w:val="18"/>
+                <w:szCs w:val="18"/>
+              </w:rPr>
+              <w:t xml:space="preserve"> %}</w:t>
+            </w:r>
+          </w:p>
+        </w:tc>
+      </w:tr>
+      <w:tr>
+        <w:tc>
+          <w:tcPr>
+            <w:tcW w:w="2552" w:type="dxa"/>
+            <w:tcBorders>
+              <w:top w:val="dashed" w:sz="4" w:space="0" w:color="auto"/>
+            </w:tcBorders>
+          </w:tcPr>
+          <w:p>
+            <w:pPr>
+              <w:widowControl w:val="0"/>
+              <w:suppressAutoHyphens/>
+              <w:rPr>
+                <w:rFonts w:ascii="Liberation Sans" w:hAnsi="Liberation Sans" w:cs="Liberation Sans"/>
+                <w:sz w:val="18"/>
+                <w:szCs w:val="18"/>
+              </w:rPr>
+            </w:pPr>
+            <w:proofErr w:type="gramStart"/>
+            <w:r>
+              <w:rPr>
+                <w:rFonts w:ascii="Liberation Sans" w:hAnsi="Liberation Sans" w:cs="Liberation Sans"/>
+                <w:sz w:val="18"/>
+                <w:szCs w:val="18"/>
+              </w:rPr>
+              <w:t xml:space="preserve">{{ </w:t>
+            </w:r>
+            <w:proofErr w:type="spellStart"/>
+            <w:r>
+              <w:rPr>
+                <w:rFonts w:ascii="Liberation Sans" w:hAnsi="Liberation Sans" w:cs="Liberation Sans"/>
+                <w:sz w:val="18"/>
+                <w:szCs w:val="18"/>
+              </w:rPr>
+              <w:t>persons</w:t>
+            </w:r>
+            <w:proofErr w:type="spellEnd"/>
+            <w:proofErr w:type="gramEnd"/>
+            <w:r>
+              <w:rPr>
+                <w:rFonts w:ascii="Liberation Sans" w:hAnsi="Liberation Sans" w:cs="Liberation Sans"/>
+                <w:sz w:val="18"/>
+                <w:szCs w:val="18"/>
+              </w:rPr>
+              <w:t>[0] }}</w:t>
+            </w:r>
+          </w:p>
+        </w:tc>
+        <w:tc>
+          <w:tcPr>
+            <w:tcW w:w="283" w:type="dxa"/>
+          </w:tcPr>
+          <w:p>
+            <w:pPr>
+              <w:widowControl w:val="0"/>
+              <w:suppressAutoHyphens/>
+              <w:rPr>
+                <w:rFonts w:ascii="Liberation Sans" w:hAnsi="Liberation Sans" w:cs="Liberation Sans"/>
+                <w:sz w:val="18"/>
+                <w:szCs w:val="18"/>
+              </w:rPr>
+            </w:pPr>
+          </w:p>
+        </w:tc>
+        <w:tc>
+          <w:tcPr>
+            <w:tcW w:w="2694" w:type="dxa"/>
+          </w:tcPr>
+          <w:p>
+            <w:pPr>
+              <w:widowControl w:val="0"/>
+              <w:suppressAutoHyphens/>
+              <w:rPr>
+                <w:rFonts w:ascii="Liberation Sans" w:hAnsi="Liberation Sans" w:cs="Liberation Sans"/>
+                <w:sz w:val="18"/>
+                <w:szCs w:val="18"/>
+              </w:rPr>
+            </w:pPr>
+          </w:p>
+        </w:tc>
+        <w:tc>
+          <w:tcPr>
+            <w:tcW w:w="283" w:type="dxa"/>
+          </w:tcPr>
+          <w:p>
+            <w:pPr>
+              <w:widowControl w:val="0"/>
+              <w:suppressAutoHyphens/>
+              <w:rPr>
+                <w:rFonts w:ascii="Liberation Sans" w:hAnsi="Liberation Sans" w:cs="Liberation Sans"/>
+                <w:sz w:val="18"/>
+                <w:szCs w:val="18"/>
+              </w:rPr>
+            </w:pPr>
+          </w:p>
+        </w:tc>
+        <w:tc>
+          <w:tcPr>
+            <w:tcW w:w="2693" w:type="dxa"/>
+          </w:tcPr>
+          <w:p>
+            <w:pPr>
+              <w:widowControl w:val="0"/>
+              <w:suppressAutoHyphens/>
+              <w:rPr>
+                <w:rFonts w:ascii="Liberation Sans" w:hAnsi="Liberation Sans" w:cs="Liberation Sans"/>
+                <w:sz w:val="18"/>
+                <w:szCs w:val="18"/>
+              </w:rPr>
+            </w:pPr>
+          </w:p>
+        </w:tc>
+        <w:tc>
+          <w:tcPr>
+            <w:tcW w:w="426" w:type="dxa"/>
+          </w:tcPr>
+          <w:p>
+            <w:pPr>
+              <w:widowControl w:val="0"/>
+              <w:suppressAutoHyphens/>
+              <w:rPr>
+                <w:rFonts w:ascii="Liberation Sans" w:hAnsi="Liberation Sans" w:cs="Liberation Sans"/>
+                <w:sz w:val="18"/>
+                <w:szCs w:val="18"/>
+              </w:rPr>
+            </w:pPr>
+          </w:p>
+        </w:tc>
+      </w:tr>
+      <w:tr>
+        <w:tc>
+          <w:tcPr>
+            <w:tcW w:w="8931" w:type="dxa"/>
+            <w:gridSpan w:val="6"/>
+          </w:tcPr>
+          <w:p>
+            <w:pPr>
+              <w:widowControl w:val="0"/>
+              <w:suppressAutoHyphens/>
+              <w:rPr>
+                <w:rFonts w:ascii="Liberation Sans" w:hAnsi="Liberation Sans" w:cs="Liberation Sans"/>
+                <w:sz w:val="18"/>
+                <w:szCs w:val="18"/>
+              </w:rPr>
+            </w:pPr>
+            <w:r>
+              <w:rPr>
+                <w:rFonts w:ascii="Liberation Sans" w:hAnsi="Liberation Sans" w:cs="Liberation Sans"/>
+                <w:sz w:val="18"/>
+                <w:szCs w:val="18"/>
+              </w:rPr>
+              <w:t>{%</w:t>
+            </w:r>
+            <w:proofErr w:type="spellStart"/>
+            <w:r>
+              <w:rPr>
+                <w:rFonts w:ascii="Liberation Sans" w:hAnsi="Liberation Sans" w:cs="Liberation Sans"/>
+                <w:sz w:val="18"/>
+                <w:szCs w:val="18"/>
+              </w:rPr>
+              <w:t>t</w:t>
+            </w:r>
+            <w:r>
+              <w:rPr>
+                <w:rFonts w:ascii="Liberation Sans" w:hAnsi="Liberation Sans" w:cs="Liberation Sans"/>
+                <w:sz w:val="18"/>
+                <w:szCs w:val="18"/>
+              </w:rPr>
+              <w:t>r</w:t>
+            </w:r>
+            <w:proofErr w:type="spellEnd"/>
+            <w:r>
+              <w:rPr>
+                <w:rFonts w:ascii="Liberation Sans" w:hAnsi="Liberation Sans" w:cs="Liberation Sans"/>
+                <w:sz w:val="18"/>
+                <w:szCs w:val="18"/>
+              </w:rPr>
+              <w:t xml:space="preserve"> </w:t>
+            </w:r>
+            <w:proofErr w:type="spellStart"/>
+            <w:r>
+              <w:rPr>
+                <w:rFonts w:ascii="Liberation Sans" w:hAnsi="Liberation Sans" w:cs="Liberation Sans"/>
+                <w:sz w:val="18"/>
+                <w:szCs w:val="18"/>
+              </w:rPr>
+              <w:t>endif</w:t>
+            </w:r>
+            <w:proofErr w:type="spellEnd"/>
+            <w:r>
+              <w:rPr>
+                <w:rFonts w:ascii="Liberation Sans" w:hAnsi="Liberation Sans" w:cs="Liberation Sans"/>
+                <w:sz w:val="18"/>
+                <w:szCs w:val="18"/>
+              </w:rPr>
+              <w:t xml:space="preserve"> %}</w:t>
+            </w:r>
+          </w:p>
+        </w:tc>
+      </w:tr>
+      <w:tr>
+        <w:tc>
+          <w:tcPr>
+            <w:tcW w:w="8931" w:type="dxa"/>
+            <w:gridSpan w:val="6"/>
+          </w:tcPr>
+          <w:p>
+            <w:pPr>
+              <w:widowControl w:val="0"/>
+              <w:suppressAutoHyphens/>
+              <w:rPr>
+                <w:rFonts w:ascii="Liberation Sans" w:hAnsi="Liberation Sans" w:cs="Liberation Sans"/>
+                <w:sz w:val="18"/>
+                <w:szCs w:val="18"/>
+              </w:rPr>
+            </w:pPr>
+          </w:p>
+          <w:p>
+            <w:pPr>
+              <w:widowControl w:val="0"/>
+              <w:suppressAutoHyphens/>
+              <w:rPr>
+                <w:rFonts w:ascii="Liberation Sans" w:hAnsi="Liberation Sans" w:cs="Liberation Sans"/>
+                <w:sz w:val="18"/>
+                <w:szCs w:val="18"/>
+              </w:rPr>
+            </w:pPr>
+          </w:p>
+          <w:p>
+            <w:pPr>
+              <w:widowControl w:val="0"/>
+              <w:suppressAutoHyphens/>
+              <w:rPr>
+                <w:rFonts w:ascii="Liberation Sans" w:hAnsi="Liberation Sans" w:cs="Liberation Sans"/>
+                <w:sz w:val="18"/>
+                <w:szCs w:val="18"/>
+              </w:rPr>
+            </w:pPr>
+          </w:p>
+          <w:p>
+            <w:pPr>
+              <w:widowControl w:val="0"/>
+              <w:suppressAutoHyphens/>
+              <w:rPr>
+                <w:rFonts w:ascii="Liberation Sans" w:hAnsi="Liberation Sans" w:cs="Liberation Sans"/>
+                <w:sz w:val="18"/>
+                <w:szCs w:val="18"/>
+              </w:rPr>
+            </w:pPr>
+          </w:p>
+          <w:p>
+            <w:pPr>
+              <w:widowControl w:val="0"/>
+              <w:suppressAutoHyphens/>
+              <w:rPr>
+                <w:rFonts w:ascii="Liberation Sans" w:hAnsi="Liberation Sans" w:cs="Liberation Sans"/>
+                <w:sz w:val="18"/>
+                <w:szCs w:val="18"/>
+              </w:rPr>
+            </w:pPr>
+          </w:p>
+        </w:tc>
+      </w:tr>
+      <w:tr>
+        <w:tc>
+          <w:tcPr>
+            <w:tcW w:w="8931" w:type="dxa"/>
+            <w:gridSpan w:val="6"/>
+          </w:tcPr>
+          <w:p>
+            <w:pPr>
+              <w:widowControl w:val="0"/>
+              <w:suppressAutoHyphens/>
+              <w:rPr>
+                <w:rFonts w:ascii="Liberation Sans" w:hAnsi="Liberation Sans" w:cs="Liberation Sans"/>
+                <w:sz w:val="18"/>
+                <w:szCs w:val="18"/>
+              </w:rPr>
+            </w:pPr>
+            <w:r>
+              <w:rPr>
+                <w:rFonts w:ascii="Liberation Sans" w:hAnsi="Liberation Sans" w:cs="Liberation Sans"/>
+                <w:sz w:val="18"/>
+                <w:szCs w:val="18"/>
+              </w:rPr>
+              <w:t>{%</w:t>
+            </w:r>
+            <w:proofErr w:type="spellStart"/>
+            <w:r>
+              <w:rPr>
+                <w:rFonts w:ascii="Liberation Sans" w:hAnsi="Liberation Sans" w:cs="Liberation Sans"/>
+                <w:sz w:val="18"/>
+                <w:szCs w:val="18"/>
+              </w:rPr>
+              <w:t>tr</w:t>
+            </w:r>
+            <w:proofErr w:type="spellEnd"/>
+            <w:r>
+              <w:rPr>
+                <w:rFonts w:ascii="Liberation Sans" w:hAnsi="Liberation Sans" w:cs="Liberation Sans"/>
+                <w:sz w:val="18"/>
+                <w:szCs w:val="18"/>
+              </w:rPr>
+              <w:t xml:space="preserve"> </w:t>
+            </w:r>
+            <w:proofErr w:type="spellStart"/>
+            <w:r>
+              <w:rPr>
+                <w:rFonts w:ascii="Liberation Sans" w:hAnsi="Liberation Sans" w:cs="Liberation Sans"/>
+                <w:sz w:val="18"/>
+                <w:szCs w:val="18"/>
+              </w:rPr>
+              <w:t>endfor</w:t>
+            </w:r>
+            <w:proofErr w:type="spellEnd"/>
+            <w:r>
+              <w:rPr>
+                <w:rFonts w:ascii="Liberation Sans" w:hAnsi="Liberation Sans" w:cs="Liberation Sans"/>
+                <w:sz w:val="18"/>
+                <w:szCs w:val="18"/>
+              </w:rPr>
+              <w:t xml:space="preserve"> %}</w:t>
+            </w:r>
+          </w:p>
+        </w:tc>
+      </w:tr>
+    </w:tbl>
+    <w:p>
+      <w:pPr>
+        <w:widowControl w:val="0"/>
+        <w:suppressAutoHyphens/>
+        <w:rPr>
+          <w:rFonts w:ascii="Liberation Sans" w:hAnsi="Liberation Sans" w:cs="Liberation Sans"/>
+          <w:sz w:val="18"/>
+          <w:szCs w:val="18"/>
+        </w:rPr>
+      </w:pPr>
+    </w:p>
+    <w:p>
+      <w:pPr>
+        <w:widowControl w:val="0"/>
+        <w:suppressAutoHyphens/>
+        <w:rPr>
+          <w:rFonts w:ascii="Liberation Sans" w:hAnsi="Liberation Sans" w:cs="Arial"/>
+          <w:color w:val="C0504D" w:themeColor="accent2"/>
+          <w:sz w:val="18"/>
+          <w:szCs w:val="18"/>
+          <w:lang w:val="fr-CH"/>
+        </w:rPr>
+      </w:pPr>
+      <w:r>
+        <w:rPr>
+          <w:rFonts w:ascii="Liberation Sans" w:hAnsi="Liberation Sans" w:cs="Arial"/>
+          <w:color w:val="C0504D" w:themeColor="accent2"/>
+          <w:sz w:val="18"/>
+          <w:szCs w:val="18"/>
+          <w:lang w:val="fr-CH"/>
+        </w:rPr>
+        <w:t xml:space="preserve">{%p </w:t>
+      </w:r>
+      <w:proofErr w:type="spellStart"/>
+      <w:r>
+        <w:rPr>
+          <w:rFonts w:ascii="Liberation Sans" w:hAnsi="Liberation Sans" w:cs="Arial"/>
+          <w:color w:val="C0504D" w:themeColor="accent2"/>
+          <w:sz w:val="18"/>
+          <w:szCs w:val="18"/>
+          <w:lang w:val="fr-CH"/>
+        </w:rPr>
+        <w:t>endfor</w:t>
+      </w:r>
+      <w:proofErr w:type="spellEnd"/>
+      <w:r>
+        <w:rPr>
+          <w:rFonts w:ascii="Liberation Sans" w:hAnsi="Liberation Sans" w:cs="Arial"/>
+          <w:color w:val="C0504D" w:themeColor="accent2"/>
+          <w:sz w:val="18"/>
+          <w:szCs w:val="18"/>
+          <w:lang w:val="fr-CH"/>
+        </w:rPr>
+        <w:t xml:space="preserve"> %}</w:t>
+      </w:r>
+    </w:p>
+    <w:p>
+      <w:pPr>
+        <w:widowControl w:val="0"/>
+        <w:suppressAutoHyphens/>
+        <w:rPr>
+          <w:rFonts w:ascii="Liberation Sans" w:hAnsi="Liberation Sans" w:cs="Arial"/>
+          <w:color w:val="4F81BD" w:themeColor="accent1"/>
+          <w:sz w:val="18"/>
+          <w:szCs w:val="18"/>
+          <w:lang w:val="fr-CH"/>
+        </w:rPr>
       </w:pPr>
       <w:r>
         <w:rPr>
@@ -8323,83 +9836,18 @@
       <w:pPr>
         <w:widowControl w:val="0"/>
         <w:suppressAutoHyphens/>
-      </w:pPr>
-      <w:r>
         <w:rPr>
-          <w:rFonts w:ascii="Liberation Sans" w:hAnsi="Liberation Sans" w:cs="Arial"/>
-          <w:color w:val="C0504D" w:themeColor="accent2"/>
-          <w:sz w:val="18"/>
-          <w:szCs w:val="18"/>
           <w:lang w:val="fr-CH"/>
         </w:rPr>
-        <w:t xml:space="preserve">{%p </w:t>
-      </w:r>
-      <w:proofErr w:type="spellStart"/>
-      <w:r>
-        <w:rPr>
-          <w:rFonts w:ascii="Liberation Sans" w:hAnsi="Liberation Sans" w:cs="Arial"/>
-          <w:color w:val="C0504D" w:themeColor="accent2"/>
-          <w:sz w:val="18"/>
-          <w:szCs w:val="18"/>
-          <w:lang w:val="fr-CH"/>
-        </w:rPr>
-        <w:t>endfor</w:t>
-      </w:r>
-      <w:proofErr w:type="spellEnd"/>
-      <w:r>
-        <w:rPr>
-          <w:rFonts w:ascii="Liberation Sans" w:hAnsi="Liberation Sans" w:cs="Arial"/>
-          <w:color w:val="C0504D" w:themeColor="accent2"/>
-          <w:sz w:val="18"/>
-          <w:szCs w:val="18"/>
-          <w:lang w:val="fr-CH"/>
-        </w:rPr>
-        <w:t xml:space="preserve"> %}</w:t>
-      </w:r>
+      </w:pPr>
     </w:p>
     <w:p>
       <w:pPr>
         <w:widowControl w:val="0"/>
         <w:suppressAutoHyphens/>
-      </w:pPr>
-      <w:r>
         <w:rPr>
-          <w:rFonts w:ascii="Liberation Sans" w:hAnsi="Liberation Sans" w:cs="Arial"/>
-          <w:color w:val="4F81BD" w:themeColor="accent1"/>
-          <w:sz w:val="18"/>
-          <w:szCs w:val="18"/>
           <w:lang w:val="fr-CH"/>
         </w:rPr>
-        <w:t xml:space="preserve">{%p </w:t>
-      </w:r>
-      <w:proofErr w:type="spellStart"/>
-      <w:r>
-        <w:rPr>
-          <w:rFonts w:ascii="Liberation Sans" w:hAnsi="Liberation Sans" w:cs="Arial"/>
-          <w:color w:val="4F81BD" w:themeColor="accent1"/>
-          <w:sz w:val="18"/>
-          <w:szCs w:val="18"/>
-          <w:lang w:val="fr-CH"/>
-        </w:rPr>
-        <w:t>endif</w:t>
-      </w:r>
-      <w:proofErr w:type="spellEnd"/>
-      <w:r>
-        <w:rPr>
-          <w:rFonts w:ascii="Liberation Sans" w:hAnsi="Liberation Sans" w:cs="Arial"/>
-          <w:color w:val="4F81BD" w:themeColor="accent1"/>
-          <w:sz w:val="18"/>
-          <w:szCs w:val="18"/>
-          <w:lang w:val="fr-CH"/>
-        </w:rPr>
-        <w:t xml:space="preserve"> %}</w:t>
-      </w:r>
-    </w:p>
-    <w:p>
-      <w:pPr>
-        <w:widowControl w:val="0"/>
-        <w:suppressAutoHyphens/>
-        <w:spacing w:before="240" w:after="1440"/>
       </w:pPr>
       <w:r>
         <w:rPr>
@@ -8456,6 +9904,7 @@
         <w:separator/>
       </w:r>
     </w:p>
+    <w:p/>
   </w:endnote>
   <w:endnote w:type="continuationSeparator" w:id="0">
     <w:p>
@@ -8463,6 +9912,7 @@
         <w:continuationSeparator/>
       </w:r>
     </w:p>
+    <w:p/>
   </w:endnote>
 </w:endnotes>
 </file>
@@ -8475,10 +9925,13 @@
       <w:tabs>
         <w:tab w:val="right" w:pos="8931"/>
       </w:tabs>
+      <w:rPr>
+        <w:lang w:val="de-DE"/>
+      </w:rPr>
     </w:pPr>
     <w:r>
       <w:rPr>
-        <w:rFonts w:ascii="Calibri" w:hAnsi="Calibri"/>
+        <w:rFonts w:asciiTheme="minorHAnsi" w:hAnsiTheme="minorHAnsi"/>
         <w:sz w:val="18"/>
         <w:szCs w:val="18"/>
       </w:rPr>
@@ -8486,15 +9939,15 @@
     </w:r>
     <w:r>
       <w:rPr>
-        <w:rFonts w:ascii="Calibri" w:hAnsi="Calibri"/>
+        <w:rFonts w:asciiTheme="minorHAnsi" w:hAnsiTheme="minorHAnsi"/>
         <w:sz w:val="18"/>
         <w:szCs w:val="18"/>
       </w:rPr>
-      <w:instrText>PAGE</w:instrText>
+      <w:instrText xml:space="preserve"> PAGE   \* MERGEFORMAT </w:instrText>
     </w:r>
     <w:r>
       <w:rPr>
-        <w:rFonts w:ascii="Calibri" w:hAnsi="Calibri"/>
+        <w:rFonts w:asciiTheme="minorHAnsi" w:hAnsiTheme="minorHAnsi"/>
         <w:sz w:val="18"/>
         <w:szCs w:val="18"/>
       </w:rPr>
@@ -8502,15 +9955,16 @@
     </w:r>
     <w:r>
       <w:rPr>
-        <w:rFonts w:ascii="Calibri" w:hAnsi="Calibri"/>
+        <w:rFonts w:asciiTheme="minorHAnsi" w:hAnsiTheme="minorHAnsi"/>
+        <w:noProof/>
         <w:sz w:val="18"/>
         <w:szCs w:val="18"/>
       </w:rPr>
-      <w:t>4</w:t>
+      <w:t>1</w:t>
     </w:r>
     <w:r>
       <w:rPr>
-        <w:rFonts w:ascii="Calibri" w:hAnsi="Calibri"/>
+        <w:rFonts w:asciiTheme="minorHAnsi" w:hAnsiTheme="minorHAnsi"/>
         <w:sz w:val="18"/>
         <w:szCs w:val="18"/>
       </w:rPr>
@@ -8526,7 +9980,7 @@
     </w:r>
     <w:r>
       <w:rPr>
-        <w:rFonts w:ascii="Calibri" w:hAnsi="Calibri"/>
+        <w:rFonts w:asciiTheme="minorHAnsi" w:hAnsiTheme="minorHAnsi"/>
         <w:sz w:val="18"/>
         <w:szCs w:val="18"/>
       </w:rPr>
@@ -8534,15 +9988,15 @@
     </w:r>
     <w:r>
       <w:rPr>
-        <w:rFonts w:ascii="Calibri" w:hAnsi="Calibri"/>
+        <w:rFonts w:asciiTheme="minorHAnsi" w:hAnsiTheme="minorHAnsi"/>
         <w:sz w:val="18"/>
         <w:szCs w:val="18"/>
       </w:rPr>
-      <w:instrText>NUMPAGES</w:instrText>
+      <w:instrText xml:space="preserve"> NUMPAGES   \* MERGEFORMAT </w:instrText>
     </w:r>
     <w:r>
       <w:rPr>
-        <w:rFonts w:ascii="Calibri" w:hAnsi="Calibri"/>
+        <w:rFonts w:asciiTheme="minorHAnsi" w:hAnsiTheme="minorHAnsi"/>
         <w:sz w:val="18"/>
         <w:szCs w:val="18"/>
       </w:rPr>
@@ -8550,7 +10004,8 @@
     </w:r>
     <w:r>
       <w:rPr>
-        <w:rFonts w:ascii="Calibri" w:hAnsi="Calibri"/>
+        <w:rFonts w:asciiTheme="minorHAnsi" w:hAnsiTheme="minorHAnsi"/>
+        <w:noProof/>
         <w:sz w:val="18"/>
         <w:szCs w:val="18"/>
       </w:rPr>
@@ -8558,7 +10013,7 @@
     </w:r>
     <w:r>
       <w:rPr>
-        <w:rFonts w:ascii="Calibri" w:hAnsi="Calibri"/>
+        <w:rFonts w:asciiTheme="minorHAnsi" w:hAnsiTheme="minorHAnsi"/>
         <w:sz w:val="18"/>
         <w:szCs w:val="18"/>
       </w:rPr>
@@ -8570,7 +10025,7 @@
         <w:sz w:val="18"/>
         <w:szCs w:val="18"/>
       </w:rPr>
-      <w:tab/>
+      <w:ptab w:relativeTo="margin" w:alignment="center" w:leader="none"/>
     </w:r>
     <w:proofErr w:type="gramStart"/>
     <w:r>
@@ -8636,7 +10091,65 @@
       </w:rPr>
       <w:t xml:space="preserve"> }}</w:t>
     </w:r>
+    <w:r>
+      <w:rPr>
+        <w:rFonts w:asciiTheme="minorHAnsi" w:hAnsiTheme="minorHAnsi"/>
+        <w:sz w:val="18"/>
+        <w:szCs w:val="18"/>
+      </w:rPr>
+      <w:ptab w:relativeTo="margin" w:alignment="right" w:leader="none"/>
+    </w:r>
+    <w:r>
+      <w:rPr>
+        <w:rFonts w:asciiTheme="minorHAnsi" w:hAnsiTheme="minorHAnsi"/>
+        <w:sz w:val="18"/>
+        <w:szCs w:val="18"/>
+      </w:rPr>
+      <w:t xml:space="preserve">erstellt am </w:t>
+    </w:r>
+    <w:r>
+      <w:rPr>
+        <w:rFonts w:asciiTheme="minorHAnsi" w:hAnsiTheme="minorHAnsi"/>
+        <w:sz w:val="18"/>
+        <w:szCs w:val="18"/>
+      </w:rPr>
+      <w:fldChar w:fldCharType="begin"/>
+    </w:r>
+    <w:r>
+      <w:rPr>
+        <w:rFonts w:asciiTheme="minorHAnsi" w:hAnsiTheme="minorHAnsi"/>
+        <w:sz w:val="18"/>
+        <w:szCs w:val="18"/>
+      </w:rPr>
+      <w:instrText xml:space="preserve"> DATE   \* MERGEFORMAT </w:instrText>
+    </w:r>
+    <w:r>
+      <w:rPr>
+        <w:rFonts w:asciiTheme="minorHAnsi" w:hAnsiTheme="minorHAnsi"/>
+        <w:sz w:val="18"/>
+        <w:szCs w:val="18"/>
+      </w:rPr>
+      <w:fldChar w:fldCharType="separate"/>
+    </w:r>
+    <w:r>
+      <w:rPr>
+        <w:rFonts w:asciiTheme="minorHAnsi" w:hAnsiTheme="minorHAnsi"/>
+        <w:noProof/>
+        <w:sz w:val="18"/>
+        <w:szCs w:val="18"/>
+      </w:rPr>
+      <w:t>24.09.2019</w:t>
+    </w:r>
+    <w:r>
+      <w:rPr>
+        <w:rFonts w:asciiTheme="minorHAnsi" w:hAnsiTheme="minorHAnsi"/>
+        <w:sz w:val="18"/>
+        <w:szCs w:val="18"/>
+      </w:rPr>
+      <w:fldChar w:fldCharType="end"/>
+    </w:r>
   </w:p>
+  <w:p/>
 </w:ftr>
 </file>
 
@@ -8706,6 +10219,7 @@
         <w:separator/>
       </w:r>
     </w:p>
+    <w:p/>
   </w:footnote>
   <w:footnote w:type="continuationSeparator" w:id="0">
     <w:p>
@@ -8713,6 +10227,7 @@
         <w:continuationSeparator/>
       </w:r>
     </w:p>
+    <w:p/>
   </w:footnote>
 </w:footnotes>
 </file>
@@ -9997,7 +11512,7 @@
 </file>
 
 <file path=customXml/itemProps1.xml><?xml version="1.0" encoding="utf-8"?>
-<ds:datastoreItem xmlns:ds="http://schemas.openxmlformats.org/officeDocument/2006/customXml" ds:itemID="{8E305BF6-E997-4DB1-BAB6-F564C011374D}">
+<ds:datastoreItem xmlns:ds="http://schemas.openxmlformats.org/officeDocument/2006/customXml" ds:itemID="{AD3AFC02-E8B5-499D-8BAE-C45E3D4BFA9E}">
   <ds:schemaRefs>
     <ds:schemaRef ds:uri="http://schemas.openxmlformats.org/officeDocument/2006/bibliography"/>
   </ds:schemaRefs>

</xml_diff>

<commit_message>
feat(schwyz): show instance documents to instance export
</commit_message>
<xml_diff>
--- a/django/camac/instance/templates/form-export.docx
+++ b/django/camac/instance/templates/form-export.docx
@@ -229,112 +229,6 @@
           <w:sz w:val="18"/>
           <w:szCs w:val="18"/>
         </w:rPr>
-        <w:t>module.slug</w:t>
-      </w:r>
-      <w:proofErr w:type="spellEnd"/>
-      <w:proofErr w:type="gramEnd"/>
-      <w:r>
-        <w:rPr>
-          <w:rFonts w:ascii="Liberation Sans" w:hAnsi="Liberation Sans" w:cs="Arial"/>
-          <w:color w:val="4F81BD" w:themeColor="accent1"/>
-          <w:sz w:val="18"/>
-          <w:szCs w:val="18"/>
-        </w:rPr>
-        <w:t xml:space="preserve"> != "</w:t>
-      </w:r>
-      <w:proofErr w:type="spellStart"/>
-      <w:r>
-        <w:rPr>
-          <w:rFonts w:ascii="Liberation Sans" w:hAnsi="Liberation Sans" w:cs="Arial"/>
-          <w:color w:val="4F81BD" w:themeColor="accent1"/>
-          <w:sz w:val="18"/>
-          <w:szCs w:val="18"/>
-        </w:rPr>
-        <w:t>gesuchsunterlagen</w:t>
-      </w:r>
-      <w:proofErr w:type="spellEnd"/>
-      <w:r>
-        <w:rPr>
-          <w:rFonts w:ascii="Liberation Sans" w:hAnsi="Liberation Sans" w:cs="Arial"/>
-          <w:color w:val="4F81BD" w:themeColor="accent1"/>
-          <w:sz w:val="18"/>
-          <w:szCs w:val="18"/>
-        </w:rPr>
-        <w:t xml:space="preserve">" and </w:t>
-      </w:r>
-      <w:proofErr w:type="spellStart"/>
-      <w:r>
-        <w:rPr>
-          <w:rFonts w:ascii="Liberation Sans" w:hAnsi="Liberation Sans" w:cs="Arial"/>
-          <w:color w:val="4F81BD" w:themeColor="accent1"/>
-          <w:sz w:val="18"/>
-          <w:szCs w:val="18"/>
-        </w:rPr>
-        <w:t>module.slug</w:t>
-      </w:r>
-      <w:proofErr w:type="spellEnd"/>
-      <w:r>
-        <w:rPr>
-          <w:rFonts w:ascii="Liberation Sans" w:hAnsi="Liberation Sans" w:cs="Arial"/>
-          <w:color w:val="4F81BD" w:themeColor="accent1"/>
-          <w:sz w:val="18"/>
-          <w:szCs w:val="18"/>
-        </w:rPr>
-        <w:t xml:space="preserve"> != </w:t>
-      </w:r>
-      <w:r>
-        <w:rPr>
-          <w:rFonts w:ascii="Liberation Sans" w:hAnsi="Liberation Sans" w:cs="Arial"/>
-          <w:color w:val="4F81BD" w:themeColor="accent1"/>
-          <w:sz w:val="18"/>
-          <w:szCs w:val="18"/>
-        </w:rPr>
-        <w:t>"freigegebene-unterlagen" %}</w:t>
-      </w:r>
-    </w:p>
-    <w:p>
-      <w:pPr>
-        <w:widowControl w:val="0"/>
-        <w:suppressAutoHyphens/>
-      </w:pPr>
-      <w:r>
-        <w:rPr>
-          <w:rFonts w:ascii="Liberation Sans" w:hAnsi="Liberation Sans" w:cs="Arial"/>
-          <w:color w:val="4F81BD" w:themeColor="accent1"/>
-          <w:sz w:val="18"/>
-          <w:szCs w:val="18"/>
-        </w:rPr>
-        <w:t xml:space="preserve">{%p </w:t>
-      </w:r>
-      <w:proofErr w:type="spellStart"/>
-      <w:r>
-        <w:rPr>
-          <w:rFonts w:ascii="Liberation Sans" w:hAnsi="Liberation Sans" w:cs="Arial"/>
-          <w:color w:val="4F81BD" w:themeColor="accent1"/>
-          <w:sz w:val="18"/>
-          <w:szCs w:val="18"/>
-        </w:rPr>
-        <w:t>if</w:t>
-      </w:r>
-      <w:proofErr w:type="spellEnd"/>
-      <w:r>
-        <w:rPr>
-          <w:rFonts w:ascii="Liberation Sans" w:hAnsi="Liberation Sans" w:cs="Arial"/>
-          <w:color w:val="4F81BD" w:themeColor="accent1"/>
-          <w:sz w:val="18"/>
-          <w:szCs w:val="18"/>
-        </w:rPr>
-        <w:t xml:space="preserve"> </w:t>
-      </w:r>
-      <w:proofErr w:type="spellStart"/>
-      <w:proofErr w:type="gramStart"/>
-      <w:r>
-        <w:rPr>
-          <w:rFonts w:ascii="Liberation Sans" w:hAnsi="Liberation Sans" w:cs="Arial"/>
-          <w:color w:val="4F81BD" w:themeColor="accent1"/>
-          <w:sz w:val="18"/>
-          <w:szCs w:val="18"/>
-        </w:rPr>
         <w:t>loop.index</w:t>
       </w:r>
       <w:proofErr w:type="spellEnd"/>
@@ -1201,6 +1095,9 @@
               <w:widowControl w:val="0"/>
               <w:suppressAutoHyphens/>
               <w:rPr>
+                <w:rFonts w:ascii="Liberation Sans" w:hAnsi="Liberation Sans" w:cs="Arial"/>
+                <w:sz w:val="18"/>
+                <w:szCs w:val="18"/>
                 <w:lang w:val="fr-CH"/>
               </w:rPr>
             </w:pPr>
@@ -1274,6 +1171,133 @@
                 <w:lang w:val="fr-CH"/>
               </w:rPr>
               <w:t>}}</w:t>
+            </w:r>
+          </w:p>
+          <w:p>
+            <w:pPr>
+              <w:widowControl w:val="0"/>
+              <w:suppressAutoHyphens/>
+              <w:rPr>
+                <w:lang w:val="fr-CH"/>
+              </w:rPr>
+            </w:pPr>
+            <w:r>
+              <w:rPr>
+                <w:rFonts w:ascii="Liberation Sans" w:hAnsi="Liberation Sans" w:cs="Arial"/>
+                <w:sz w:val="18"/>
+                <w:szCs w:val="18"/>
+                <w:lang w:val="fr-CH"/>
+              </w:rPr>
+              <w:t xml:space="preserve">{%p </w:t>
+            </w:r>
+            <w:proofErr w:type="spellStart"/>
+            <w:r>
+              <w:rPr>
+                <w:rFonts w:ascii="Liberation Sans" w:hAnsi="Liberation Sans" w:cs="Arial"/>
+                <w:sz w:val="18"/>
+                <w:szCs w:val="18"/>
+                <w:lang w:val="fr-CH"/>
+              </w:rPr>
+              <w:t>elif</w:t>
+            </w:r>
+            <w:proofErr w:type="spellEnd"/>
+            <w:r>
+              <w:rPr>
+                <w:rFonts w:ascii="Liberation Sans" w:hAnsi="Liberation Sans" w:cs="Arial"/>
+                <w:sz w:val="18"/>
+                <w:szCs w:val="18"/>
+                <w:lang w:val="fr-CH"/>
+              </w:rPr>
+              <w:t xml:space="preserve"> </w:t>
+            </w:r>
+            <w:proofErr w:type="spellStart"/>
+            <w:r>
+              <w:rPr>
+                <w:rFonts w:ascii="Liberation Sans" w:hAnsi="Liberation Sans" w:cs="Arial"/>
+                <w:sz w:val="18"/>
+                <w:szCs w:val="18"/>
+                <w:lang w:val="fr-CH"/>
+              </w:rPr>
+              <w:t>question.type</w:t>
+            </w:r>
+            <w:proofErr w:type="spellEnd"/>
+            <w:r>
+              <w:rPr>
+                <w:rFonts w:ascii="Liberation Sans" w:hAnsi="Liberation Sans" w:cs="Arial"/>
+                <w:sz w:val="18"/>
+                <w:szCs w:val="18"/>
+                <w:lang w:val="fr-CH"/>
+              </w:rPr>
+              <w:t xml:space="preserve"> == "document" %}</w:t>
+            </w:r>
+          </w:p>
+          <w:p>
+            <w:pPr>
+              <w:widowControl w:val="0"/>
+              <w:suppressAutoHyphens/>
+              <w:rPr>
+                <w:lang w:val="fr-CH"/>
+              </w:rPr>
+            </w:pPr>
+            <w:proofErr w:type="gramStart"/>
+            <w:r>
+              <w:rPr>
+                <w:rFonts w:ascii="Liberation Sans" w:hAnsi="Liberation Sans" w:cs="Arial"/>
+                <w:sz w:val="18"/>
+                <w:szCs w:val="18"/>
+                <w:lang w:val="fr-CH"/>
+              </w:rPr>
+              <w:t xml:space="preserve">{{ </w:t>
+            </w:r>
+            <w:proofErr w:type="spellStart"/>
+            <w:r>
+              <w:rPr>
+                <w:rFonts w:ascii="Liberation Sans" w:hAnsi="Liberation Sans" w:cs="Arial"/>
+                <w:sz w:val="18"/>
+                <w:szCs w:val="18"/>
+                <w:lang w:val="fr-CH"/>
+              </w:rPr>
+              <w:t>question</w:t>
+            </w:r>
+            <w:proofErr w:type="gramEnd"/>
+            <w:r>
+              <w:rPr>
+                <w:rFonts w:ascii="Liberation Sans" w:hAnsi="Liberation Sans" w:cs="Arial"/>
+                <w:sz w:val="18"/>
+                <w:szCs w:val="18"/>
+                <w:lang w:val="fr-CH"/>
+              </w:rPr>
+              <w:t>.value</w:t>
+            </w:r>
+            <w:proofErr w:type="spellEnd"/>
+            <w:r>
+              <w:rPr>
+                <w:rFonts w:ascii="Liberation Sans" w:hAnsi="Liberation Sans" w:cs="Arial"/>
+                <w:sz w:val="18"/>
+                <w:szCs w:val="18"/>
+                <w:lang w:val="fr-CH"/>
+              </w:rPr>
+              <w:t xml:space="preserve"> | </w:t>
+            </w:r>
+            <w:proofErr w:type="spellStart"/>
+            <w:r>
+              <w:rPr>
+                <w:rFonts w:ascii="Liberation Sans" w:hAnsi="Liberation Sans" w:cs="Arial"/>
+                <w:sz w:val="18"/>
+                <w:szCs w:val="18"/>
+                <w:lang w:val="fr-CH"/>
+              </w:rPr>
+              <w:t>getwithdefault</w:t>
+            </w:r>
+            <w:proofErr w:type="spellEnd"/>
+            <w:r>
+              <w:rPr>
+                <w:rFonts w:ascii="Liberation Sans" w:hAnsi="Liberation Sans" w:cs="Arial"/>
+                <w:sz w:val="18"/>
+                <w:szCs w:val="18"/>
+                <w:lang w:val="fr-CH"/>
+              </w:rPr>
+              <w:t xml:space="preserve"> }}</w:t>
             </w:r>
           </w:p>
           <w:p>
@@ -2026,6 +2050,9 @@
               <w:widowControl w:val="0"/>
               <w:suppressAutoHyphens/>
               <w:rPr>
+                <w:rFonts w:ascii="Liberation Sans" w:hAnsi="Liberation Sans" w:cs="Arial"/>
+                <w:sz w:val="18"/>
+                <w:szCs w:val="18"/>
                 <w:lang w:val="fr-CH"/>
               </w:rPr>
             </w:pPr>
@@ -4133,6 +4160,7 @@
                 <w:szCs w:val="18"/>
                 <w:lang w:val="fr-CH"/>
               </w:rPr>
+              <w:lastRenderedPageBreak/>
               <w:t xml:space="preserve">{{ </w:t>
             </w:r>
             <w:proofErr w:type="spellStart"/>
@@ -4272,7 +4300,6 @@
                 <w:szCs w:val="18"/>
                 <w:lang w:val="fr-CH"/>
               </w:rPr>
-              <w:lastRenderedPageBreak/>
               <w:t xml:space="preserve">{%p for option in </w:t>
             </w:r>
             <w:proofErr w:type="spellStart"/>
@@ -4948,6 +4975,9 @@
               <w:widowControl w:val="0"/>
               <w:suppressAutoHyphens/>
               <w:rPr>
+                <w:rFonts w:ascii="Liberation Sans" w:hAnsi="Liberation Sans" w:cs="Arial"/>
+                <w:sz w:val="18"/>
+                <w:szCs w:val="18"/>
                 <w:lang w:val="fr-CH"/>
               </w:rPr>
             </w:pPr>
@@ -4989,6 +5019,8 @@
                 <w:lang w:val="fr-CH"/>
               </w:rPr>
             </w:pPr>
+            <w:bookmarkStart w:id="2" w:name="_GoBack"/>
+            <w:bookmarkEnd w:id="2"/>
             <w:r>
               <w:rPr>
                 <w:rFonts w:ascii="Liberation Sans" w:hAnsi="Liberation Sans" w:cs="Arial"/>
@@ -5156,7 +5188,7 @@
                 <w:lang w:val="fr-CH"/>
               </w:rPr>
             </w:pPr>
-            <w:bookmarkStart w:id="2" w:name="__DdeLink__325_1012123297"/>
+            <w:bookmarkStart w:id="3" w:name="__DdeLink__325_1012123297"/>
             <w:r>
               <w:rPr>
                 <w:rFonts w:ascii="Liberation Sans" w:hAnsi="Liberation Sans" w:cs="Arial"/>
@@ -5208,7 +5240,7 @@
               </w:rPr>
               <w:t xml:space="preserve"> == "table" %}</w:t>
             </w:r>
-            <w:bookmarkEnd w:id="2"/>
+            <w:bookmarkEnd w:id="3"/>
           </w:p>
           <w:tbl>
             <w:tblPr>
@@ -5440,7 +5472,7 @@
                       <w:lang w:val="fr-CH"/>
                     </w:rPr>
                   </w:pPr>
-                  <w:bookmarkStart w:id="3" w:name="__DdeLink__1047_2702354023"/>
+                  <w:bookmarkStart w:id="4" w:name="__DdeLink__1047_2702354023"/>
                   <w:r>
                     <w:rPr>
                       <w:rFonts w:ascii="Liberation Sans" w:hAnsi="Liberation Sans" w:cs="Arial"/>
@@ -5472,7 +5504,7 @@
                     </w:rPr>
                     <w:t>() %}</w:t>
                   </w:r>
-                  <w:bookmarkEnd w:id="3"/>
+                  <w:bookmarkEnd w:id="4"/>
                 </w:p>
               </w:tc>
             </w:tr>
@@ -6635,7 +6667,7 @@
                 <w:lang w:val="fr-CH"/>
               </w:rPr>
             </w:pPr>
-            <w:bookmarkStart w:id="4" w:name="__DdeLink__1047_27023540234"/>
+            <w:bookmarkStart w:id="5" w:name="__DdeLink__1047_27023540234"/>
             <w:r>
               <w:rPr>
                 <w:rFonts w:ascii="Liberation Sans" w:hAnsi="Liberation Sans" w:cs="Arial"/>
@@ -6670,7 +6702,7 @@
               </w:rPr>
               <w:t>() %}</w:t>
             </w:r>
-            <w:bookmarkEnd w:id="4"/>
+            <w:bookmarkEnd w:id="5"/>
           </w:p>
         </w:tc>
       </w:tr>
@@ -7059,8 +7091,8 @@
                       <w:lang w:val="fr-CH"/>
                     </w:rPr>
                   </w:pPr>
-                  <w:bookmarkStart w:id="5" w:name="__DdeLink__1047_27023540238"/>
-                  <w:bookmarkEnd w:id="5"/>
+                  <w:bookmarkStart w:id="6" w:name="__DdeLink__1047_27023540238"/>
+                  <w:bookmarkEnd w:id="6"/>
                   <w:r>
                     <w:rPr>
                       <w:rFonts w:ascii="Liberation Sans" w:hAnsi="Liberation Sans" w:cs="Arial"/>
@@ -8235,50 +8267,6 @@
           <w:lang w:val="fr-CH"/>
         </w:rPr>
         <w:br w:type="page"/>
-      </w:r>
-    </w:p>
-    <w:p>
-      <w:pPr>
-        <w:rPr>
-          <w:rFonts w:ascii="Liberation Sans" w:hAnsi="Liberation Sans" w:cs="Arial"/>
-          <w:color w:val="4F81BD" w:themeColor="accent1"/>
-          <w:sz w:val="18"/>
-          <w:szCs w:val="18"/>
-          <w:lang w:val="fr-CH"/>
-        </w:rPr>
-      </w:pPr>
-      <w:r>
-        <w:rPr>
-          <w:rFonts w:ascii="Liberation Sans" w:hAnsi="Liberation Sans" w:cs="Arial"/>
-          <w:color w:val="4F81BD" w:themeColor="accent1"/>
-          <w:sz w:val="18"/>
-          <w:szCs w:val="18"/>
-          <w:lang w:val="fr-CH"/>
-        </w:rPr>
-        <w:lastRenderedPageBreak/>
-        <w:t xml:space="preserve">{%p </w:t>
-      </w:r>
-      <w:proofErr w:type="spellStart"/>
-      <w:r>
-        <w:rPr>
-          <w:rFonts w:ascii="Liberation Sans" w:hAnsi="Liberation Sans" w:cs="Arial"/>
-          <w:color w:val="4F81BD" w:themeColor="accent1"/>
-          <w:sz w:val="18"/>
-          <w:szCs w:val="18"/>
-          <w:lang w:val="fr-CH"/>
-        </w:rPr>
-        <w:t>endif</w:t>
-      </w:r>
-      <w:proofErr w:type="spellEnd"/>
-      <w:r>
-        <w:rPr>
-          <w:rFonts w:ascii="Liberation Sans" w:hAnsi="Liberation Sans" w:cs="Arial"/>
-          <w:color w:val="4F81BD" w:themeColor="accent1"/>
-          <w:sz w:val="18"/>
-          <w:szCs w:val="18"/>
-          <w:lang w:val="fr-CH"/>
-        </w:rPr>
-        <w:t xml:space="preserve"> %}</w:t>
       </w:r>
     </w:p>
     <w:p>
@@ -8917,8 +8905,6 @@
               </w:rPr>
               <w:t>[0] }}</w:t>
             </w:r>
-            <w:bookmarkStart w:id="6" w:name="_GoBack"/>
-            <w:bookmarkEnd w:id="6"/>
           </w:p>
         </w:tc>
         <w:tc>
@@ -9137,15 +9123,7 @@
                 <w:sz w:val="18"/>
                 <w:szCs w:val="18"/>
               </w:rPr>
-              <w:t>__() == 3 %</w:t>
-            </w:r>
-            <w:r>
-              <w:rPr>
-                <w:rFonts w:ascii="Liberation Sans" w:hAnsi="Liberation Sans" w:cs="Liberation Sans"/>
-                <w:sz w:val="18"/>
-                <w:szCs w:val="18"/>
-              </w:rPr>
-              <w:t>}</w:t>
+              <w:t>__() == 3 %}</w:t>
             </w:r>
           </w:p>
         </w:tc>
@@ -9564,15 +9542,7 @@
                 <w:sz w:val="18"/>
                 <w:szCs w:val="18"/>
               </w:rPr>
-              <w:t>t</w:t>
-            </w:r>
-            <w:r>
-              <w:rPr>
-                <w:rFonts w:ascii="Liberation Sans" w:hAnsi="Liberation Sans" w:cs="Liberation Sans"/>
-                <w:sz w:val="18"/>
-                <w:szCs w:val="18"/>
-              </w:rPr>
-              <w:t>r</w:t>
+              <w:t>tr</w:t>
             </w:r>
             <w:proofErr w:type="spellEnd"/>
             <w:r>
@@ -9789,8 +9759,6 @@
     </w:p>
     <w:p>
       <w:pPr>
-        <w:widowControl w:val="0"/>
-        <w:suppressAutoHyphens/>
         <w:rPr>
           <w:rFonts w:ascii="Liberation Sans" w:hAnsi="Liberation Sans" w:cs="Arial"/>
           <w:color w:val="4F81BD" w:themeColor="accent1"/>
@@ -9831,15 +9799,6 @@
         </w:rPr>
         <w:t xml:space="preserve"> %}</w:t>
       </w:r>
-    </w:p>
-    <w:p>
-      <w:pPr>
-        <w:widowControl w:val="0"/>
-        <w:suppressAutoHyphens/>
-        <w:rPr>
-          <w:lang w:val="fr-CH"/>
-        </w:rPr>
-      </w:pPr>
     </w:p>
     <w:p>
       <w:pPr>
@@ -10138,7 +10097,7 @@
         <w:sz w:val="18"/>
         <w:szCs w:val="18"/>
       </w:rPr>
-      <w:t>24.09.2019</w:t>
+      <w:t>22.11.2019</w:t>
     </w:r>
     <w:r>
       <w:rPr>
@@ -11512,7 +11471,7 @@
 </file>
 
 <file path=customXml/itemProps1.xml><?xml version="1.0" encoding="utf-8"?>
-<ds:datastoreItem xmlns:ds="http://schemas.openxmlformats.org/officeDocument/2006/customXml" ds:itemID="{AD3AFC02-E8B5-499D-8BAE-C45E3D4BFA9E}">
+<ds:datastoreItem xmlns:ds="http://schemas.openxmlformats.org/officeDocument/2006/customXml" ds:itemID="{FED580C7-74B0-48FB-B1AA-BFA7D287DD73}">
   <ds:schemaRefs>
     <ds:schemaRef ds:uri="http://schemas.openxmlformats.org/officeDocument/2006/bibliography"/>
   </ds:schemaRefs>

</xml_diff>

<commit_message>
feat(sz): add personal data to the pdf form
Add the personal data of the 'Bauherrschaft' to the front page of
the PDF form.
</commit_message>
<xml_diff>
--- a/django/camac/instance/templates/form-export.docx
+++ b/django/camac/instance/templates/form-export.docx
@@ -10,14 +10,636 @@
         <w:suppressAutoHyphens w:val="true"/>
         <w:spacing w:before="960" w:after="720"/>
         <w:jc w:val="left"/>
-        <w:rPr>
-          <w:rFonts w:cs="Arial"/>
-          <w:sz w:val="44"/>
-          <w:szCs w:val="44"/>
-          <w:lang w:val="fr-CH"/>
-        </w:rPr>
+        <w:rPr/>
       </w:pPr>
       <w:r>
+        <mc:AlternateContent>
+          <mc:Choice Requires="wps">
+            <w:drawing>
+              <wp:anchor behindDoc="0" distT="0" distB="0" distL="0" distR="0" simplePos="0" locked="0" layoutInCell="1" allowOverlap="1" relativeHeight="3">
+                <wp:simplePos x="0" y="0"/>
+                <wp:positionH relativeFrom="column">
+                  <wp:posOffset>2790825</wp:posOffset>
+                </wp:positionH>
+                <wp:positionV relativeFrom="paragraph">
+                  <wp:posOffset>637540</wp:posOffset>
+                </wp:positionV>
+                <wp:extent cx="2871470" cy="2235200"/>
+                <wp:effectExtent l="0" t="0" r="0" b="0"/>
+                <wp:wrapNone/>
+                <wp:docPr id="1" name="Shape1"/>
+                <a:graphic xmlns:a="http://schemas.openxmlformats.org/drawingml/2006/main">
+                  <a:graphicData uri="http://schemas.microsoft.com/office/word/2010/wordprocessingShape">
+                    <wps:wsp>
+                      <wps:cNvSpPr/>
+                      <wps:spPr>
+                        <a:xfrm>
+                          <a:off x="0" y="0"/>
+                          <a:ext cx="2871000" cy="2234520"/>
+                        </a:xfrm>
+                        <a:prstGeom prst="rect">
+                          <a:avLst/>
+                        </a:prstGeom>
+                        <a:noFill/>
+                        <a:ln>
+                          <a:noFill/>
+                        </a:ln>
+                      </wps:spPr>
+                      <wps:style>
+                        <a:lnRef idx="0"/>
+                        <a:fillRef idx="0"/>
+                        <a:effectRef idx="0"/>
+                        <a:fontRef idx="minor"/>
+                      </wps:style>
+                      <wps:txbx>
+                        <w:txbxContent>
+                          <w:p>
+                            <w:pPr>
+                              <w:pStyle w:val="FrameContents"/>
+                              <w:overflowPunct w:val="true"/>
+                              <w:ind w:left="0" w:right="0" w:hanging="0"/>
+                              <w:rPr/>
+                            </w:pPr>
+                            <w:r>
+                              <w:rPr>
+                                <w:rFonts w:eastAsia="Arial" w:cs="Liberation Sans;Arial" w:ascii="Liberation Sans;Arial" w:hAnsi="Liberation Sans;Arial"/>
+                                <w:color w:val="C0504D"/>
+                                <w:sz w:val="18"/>
+                                <w:lang w:val="fr-CH"/>
+                              </w:rPr>
+                              <w:t>{%p for module in modules %}</w:t>
+                            </w:r>
+                          </w:p>
+                          <w:p>
+                            <w:pPr>
+                              <w:pStyle w:val="FrameContents"/>
+                              <w:overflowPunct w:val="true"/>
+                              <w:ind w:left="0" w:right="0" w:hanging="0"/>
+                              <w:rPr/>
+                            </w:pPr>
+                            <w:r>
+                              <w:rPr>
+                                <w:rFonts w:eastAsia="Arial" w:cs="Liberation Sans;Arial" w:ascii="Liberation Sans;Arial" w:hAnsi="Liberation Sans;Arial"/>
+                                <w:color w:val="C0504D"/>
+                                <w:sz w:val="18"/>
+                                <w:lang w:val="fr-CH"/>
+                              </w:rPr>
+                              <w:t>{%p for subModule in module.subModules %}</w:t>
+                            </w:r>
+                          </w:p>
+                          <w:p>
+                            <w:pPr>
+                              <w:pStyle w:val="FrameContents"/>
+                              <w:overflowPunct w:val="true"/>
+                              <w:ind w:left="0" w:right="0" w:hanging="0"/>
+                              <w:rPr/>
+                            </w:pPr>
+                            <w:r>
+                              <w:rPr>
+                                <w:rFonts w:eastAsia="Arial" w:cs="Liberation Sans;Arial" w:ascii="Liberation Sans;Arial" w:hAnsi="Liberation Sans;Arial"/>
+                                <w:color w:val="C0504D"/>
+                                <w:sz w:val="18"/>
+                                <w:lang w:val="fr-CH"/>
+                              </w:rPr>
+                              <w:t xml:space="preserve">{%p if subModule.slug == </w:t>
+                            </w:r>
+                            <w:bookmarkStart w:id="0" w:name="__DdeLink__878_426798799"/>
+                            <w:r>
+                              <w:rPr>
+                                <w:rFonts w:eastAsia="Arial" w:cs="Liberation Sans;Arial" w:ascii="Liberation Sans;Arial" w:hAnsi="Liberation Sans;Arial"/>
+                                <w:color w:val="C0504D"/>
+                                <w:sz w:val="18"/>
+                                <w:lang w:val="fr-CH"/>
+                              </w:rPr>
+                              <w:t>"</w:t>
+                            </w:r>
+                            <w:bookmarkEnd w:id="0"/>
+                            <w:r>
+                              <w:rPr>
+                                <w:rFonts w:eastAsia="Arial" w:cs="Liberation Sans;Arial" w:ascii="Liberation Sans;Arial" w:hAnsi="Liberation Sans;Arial"/>
+                                <w:color w:val="C0504D"/>
+                                <w:sz w:val="18"/>
+                                <w:lang w:val="fr-CH"/>
+                              </w:rPr>
+                              <w:t>personalien.bauherrschaft" %}</w:t>
+                            </w:r>
+                          </w:p>
+                          <w:p>
+                            <w:pPr>
+                              <w:pStyle w:val="FrameContents"/>
+                              <w:overflowPunct w:val="true"/>
+                              <w:ind w:left="0" w:right="0" w:hanging="0"/>
+                              <w:rPr/>
+                            </w:pPr>
+                            <w:r>
+                              <w:rPr>
+                                <w:rFonts w:eastAsia="Arial" w:cs="Liberation Sans;Arial" w:ascii="Liberation Sans;Arial" w:hAnsi="Liberation Sans;Arial"/>
+                                <w:color w:val="C0504D"/>
+                                <w:sz w:val="18"/>
+                                <w:lang w:val="fr-CH"/>
+                              </w:rPr>
+                              <w:t>{%p for question in subModule.questions %}</w:t>
+                            </w:r>
+                          </w:p>
+                          <w:p>
+                            <w:pPr>
+                              <w:pStyle w:val="FrameContents"/>
+                              <w:overflowPunct w:val="true"/>
+                              <w:ind w:left="0" w:right="0" w:hanging="0"/>
+                              <w:rPr>
+                                <w:color w:val="000000"/>
+                              </w:rPr>
+                            </w:pPr>
+                            <w:r>
+                              <w:rPr>
+                                <w:rFonts w:eastAsia="Arial" w:cs="Liberation Sans;Arial" w:ascii="Liberation Sans;Arial" w:hAnsi="Liberation Sans;Arial"/>
+                                <w:color w:val="000000"/>
+                                <w:sz w:val="18"/>
+                                <w:lang w:val="fr-CH"/>
+                              </w:rPr>
+                              <w:t>{{ question.value[0]["anrede"] }}</w:t>
+                            </w:r>
+                          </w:p>
+                          <w:p>
+                            <w:pPr>
+                              <w:pStyle w:val="FrameContents"/>
+                              <w:overflowPunct w:val="true"/>
+                              <w:ind w:left="0" w:right="0" w:hanging="0"/>
+                              <w:rPr>
+                                <w:color w:val="000000"/>
+                              </w:rPr>
+                            </w:pPr>
+                            <w:r>
+                              <w:rPr>
+                                <w:rFonts w:eastAsia="Arial" w:cs="Liberation Sans;Arial" w:ascii="Liberation Sans;Arial" w:hAnsi="Liberation Sans;Arial"/>
+                                <w:color w:val="000000"/>
+                                <w:sz w:val="18"/>
+                                <w:lang w:val="fr-CH"/>
+                              </w:rPr>
+                              <w:t>{{ question.value[0]["vorname"] }} {{ question.value[0]["name"] }}</w:t>
+                            </w:r>
+                          </w:p>
+                          <w:p>
+                            <w:pPr>
+                              <w:pStyle w:val="FrameContents"/>
+                              <w:overflowPunct w:val="true"/>
+                              <w:ind w:left="0" w:right="0" w:hanging="0"/>
+                              <w:rPr>
+                                <w:color w:val="000000"/>
+                              </w:rPr>
+                            </w:pPr>
+                            <w:r>
+                              <w:rPr>
+                                <w:rFonts w:eastAsia="Arial" w:cs="Liberation Sans;Arial" w:ascii="Liberation Sans;Arial" w:hAnsi="Liberation Sans;Arial"/>
+                                <w:color w:val="000000"/>
+                                <w:sz w:val="18"/>
+                                <w:lang w:val="fr-CH"/>
+                              </w:rPr>
+                              <w:t>{{ question.value[0]["strasse"] }}</w:t>
+                            </w:r>
+                          </w:p>
+                          <w:p>
+                            <w:pPr>
+                              <w:pStyle w:val="FrameContents"/>
+                              <w:overflowPunct w:val="true"/>
+                              <w:ind w:left="0" w:right="0" w:hanging="0"/>
+                              <w:rPr/>
+                            </w:pPr>
+                            <w:r>
+                              <w:rPr>
+                                <w:rFonts w:eastAsia="Arial" w:cs="Liberation Sans;Arial" w:ascii="Liberation Sans;Arial" w:hAnsi="Liberation Sans;Arial"/>
+                                <w:color w:val="000000"/>
+                                <w:sz w:val="18"/>
+                                <w:lang w:val="fr-CH"/>
+                              </w:rPr>
+                              <w:t>{{ question.value[0]["plz"] }} {{ question.value[0]["ort"] }}</w:t>
+                            </w:r>
+                          </w:p>
+                          <w:p>
+                            <w:pPr>
+                              <w:pStyle w:val="FrameContents"/>
+                              <w:overflowPunct w:val="true"/>
+                              <w:ind w:left="0" w:right="0" w:hanging="0"/>
+                              <w:rPr/>
+                            </w:pPr>
+                            <w:r>
+                              <w:rPr>
+                                <w:rFonts w:eastAsia="Arial" w:cs="Liberation Sans;Arial" w:ascii="Liberation Sans;Arial" w:hAnsi="Liberation Sans;Arial"/>
+                                <w:color w:val="C0504D"/>
+                                <w:sz w:val="18"/>
+                                <w:lang w:val="fr-CH"/>
+                              </w:rPr>
+                              <w:t>{%p endfor %}</w:t>
+                            </w:r>
+                          </w:p>
+                          <w:p>
+                            <w:pPr>
+                              <w:pStyle w:val="FrameContents"/>
+                              <w:overflowPunct w:val="true"/>
+                              <w:ind w:left="0" w:right="0" w:hanging="0"/>
+                              <w:rPr/>
+                            </w:pPr>
+                            <w:r>
+                              <w:rPr>
+                                <w:rFonts w:eastAsia="Arial" w:cs="Liberation Sans;Arial" w:ascii="Liberation Sans;Arial" w:hAnsi="Liberation Sans;Arial"/>
+                                <w:color w:val="C0504D"/>
+                                <w:sz w:val="18"/>
+                                <w:lang w:val="fr-CH"/>
+                              </w:rPr>
+                              <w:t>{%p endif %}</w:t>
+                            </w:r>
+                          </w:p>
+                          <w:p>
+                            <w:pPr>
+                              <w:pStyle w:val="FrameContents"/>
+                              <w:overflowPunct w:val="true"/>
+                              <w:ind w:left="0" w:right="0" w:hanging="0"/>
+                              <w:rPr/>
+                            </w:pPr>
+                            <w:r>
+                              <w:rPr>
+                                <w:rFonts w:eastAsia="Arial" w:cs="Liberation Sans;Arial" w:ascii="Liberation Sans;Arial" w:hAnsi="Liberation Sans;Arial"/>
+                                <w:color w:val="C0504D"/>
+                                <w:sz w:val="18"/>
+                                <w:lang w:val="fr-CH"/>
+                              </w:rPr>
+                              <w:t>{%p endfor %}</w:t>
+                            </w:r>
+                          </w:p>
+                          <w:p>
+                            <w:pPr>
+                              <w:pStyle w:val="FrameContents"/>
+                              <w:overflowPunct w:val="true"/>
+                              <w:ind w:left="0" w:right="0" w:hanging="0"/>
+                              <w:rPr/>
+                            </w:pPr>
+                            <w:r>
+                              <w:rPr>
+                                <w:rFonts w:eastAsia="Arial" w:cs="Liberation Sans;Arial" w:ascii="Liberation Sans;Arial" w:hAnsi="Liberation Sans;Arial"/>
+                                <w:color w:val="C0504D"/>
+                                <w:sz w:val="18"/>
+                                <w:lang w:val="fr-CH"/>
+                              </w:rPr>
+                              <w:t>{%p endfor %}</w:t>
+                            </w:r>
+                          </w:p>
+                          <w:p>
+                            <w:pPr>
+                              <w:pStyle w:val="FrameContents"/>
+                              <w:overflowPunct w:val="true"/>
+                              <w:ind w:left="0" w:right="0" w:hanging="0"/>
+                              <w:rPr/>
+                            </w:pPr>
+                            <w:r>
+                              <w:rPr>
+                                <w:rFonts w:eastAsia="Arial" w:cs="Liberation Sans;Arial" w:ascii="Liberation Sans;Arial" w:hAnsi="Liberation Sans;Arial"/>
+                                <w:color w:val="C0504D"/>
+                                <w:sz w:val="18"/>
+                                <w:lang w:val="fr-CH"/>
+                              </w:rPr>
+                              <w:t>{%p for bauherrschaft in field_bauherrschaft %}</w:t>
+                            </w:r>
+                          </w:p>
+                          <w:p>
+                            <w:pPr>
+                              <w:pStyle w:val="FrameContents"/>
+                              <w:overflowPunct w:val="true"/>
+                              <w:ind w:left="0" w:right="0" w:hanging="0"/>
+                              <w:rPr/>
+                            </w:pPr>
+                            <w:r>
+                              <w:rPr>
+                                <w:rFonts w:eastAsia="Arial" w:cs="Liberation Sans;Arial" w:ascii="Liberation Sans;Arial" w:hAnsi="Liberation Sans;Arial"/>
+                                <w:color w:val="C0504D"/>
+                                <w:sz w:val="18"/>
+                                <w:lang w:val="fr-CH"/>
+                              </w:rPr>
+                              <w:t>{{ bauherrschaft.name }}</w:t>
+                            </w:r>
+                          </w:p>
+                          <w:p>
+                            <w:pPr>
+                              <w:pStyle w:val="FrameContents"/>
+                              <w:overflowPunct w:val="true"/>
+                              <w:ind w:left="0" w:right="0" w:hanging="0"/>
+                              <w:rPr/>
+                            </w:pPr>
+                            <w:r>
+                              <w:rPr>
+                                <w:rFonts w:eastAsia="Arial" w:cs="Liberation Sans;Arial" w:ascii="Liberation Sans;Arial" w:hAnsi="Liberation Sans;Arial"/>
+                                <w:color w:val="C0504D"/>
+                                <w:sz w:val="18"/>
+                                <w:lang w:val="fr-CH"/>
+                              </w:rPr>
+                              <w:t>{%p endfor %}</w:t>
+                            </w:r>
+                          </w:p>
+                        </w:txbxContent>
+                      </wps:txbx>
+                      <wps:bodyPr lIns="0" rIns="0" tIns="0" bIns="0">
+                        <a:spAutoFit/>
+                      </wps:bodyPr>
+                    </wps:wsp>
+                  </a:graphicData>
+                </a:graphic>
+              </wp:anchor>
+            </w:drawing>
+          </mc:Choice>
+          <mc:Fallback>
+            <w:pict>
+              <v:rect id="shape_0" ID="Shape1" stroked="f" style="position:absolute;margin-left:219.75pt;margin-top:50.2pt;width:226pt;height:175.9pt">
+                <w10:wrap type="square"/>
+                <v:fill o:detectmouseclick="t" on="false"/>
+                <v:stroke color="#3465a4" joinstyle="round" endcap="flat"/>
+                <v:textbox>
+                  <w:txbxContent>
+                    <w:p>
+                      <w:pPr>
+                        <w:pStyle w:val="FrameContents"/>
+                        <w:overflowPunct w:val="true"/>
+                        <w:ind w:left="0" w:right="0" w:hanging="0"/>
+                        <w:rPr/>
+                      </w:pPr>
+                      <w:r>
+                        <w:rPr>
+                          <w:rFonts w:eastAsia="Arial" w:cs="Liberation Sans;Arial" w:ascii="Liberation Sans;Arial" w:hAnsi="Liberation Sans;Arial"/>
+                          <w:color w:val="C0504D"/>
+                          <w:sz w:val="18"/>
+                          <w:lang w:val="fr-CH"/>
+                        </w:rPr>
+                        <w:t>{%p for module in modules %}</w:t>
+                      </w:r>
+                    </w:p>
+                    <w:p>
+                      <w:pPr>
+                        <w:pStyle w:val="FrameContents"/>
+                        <w:overflowPunct w:val="true"/>
+                        <w:ind w:left="0" w:right="0" w:hanging="0"/>
+                        <w:rPr/>
+                      </w:pPr>
+                      <w:r>
+                        <w:rPr>
+                          <w:rFonts w:eastAsia="Arial" w:cs="Liberation Sans;Arial" w:ascii="Liberation Sans;Arial" w:hAnsi="Liberation Sans;Arial"/>
+                          <w:color w:val="C0504D"/>
+                          <w:sz w:val="18"/>
+                          <w:lang w:val="fr-CH"/>
+                        </w:rPr>
+                        <w:t>{%p for subModule in module.subModules %}</w:t>
+                      </w:r>
+                    </w:p>
+                    <w:p>
+                      <w:pPr>
+                        <w:pStyle w:val="FrameContents"/>
+                        <w:overflowPunct w:val="true"/>
+                        <w:ind w:left="0" w:right="0" w:hanging="0"/>
+                        <w:rPr/>
+                      </w:pPr>
+                      <w:r>
+                        <w:rPr>
+                          <w:rFonts w:eastAsia="Arial" w:cs="Liberation Sans;Arial" w:ascii="Liberation Sans;Arial" w:hAnsi="Liberation Sans;Arial"/>
+                          <w:color w:val="C0504D"/>
+                          <w:sz w:val="18"/>
+                          <w:lang w:val="fr-CH"/>
+                        </w:rPr>
+                        <w:t xml:space="preserve">{%p if subModule.slug == </w:t>
+                      </w:r>
+                      <w:bookmarkStart w:id="1" w:name="__DdeLink__878_426798799"/>
+                      <w:r>
+                        <w:rPr>
+                          <w:rFonts w:eastAsia="Arial" w:cs="Liberation Sans;Arial" w:ascii="Liberation Sans;Arial" w:hAnsi="Liberation Sans;Arial"/>
+                          <w:color w:val="C0504D"/>
+                          <w:sz w:val="18"/>
+                          <w:lang w:val="fr-CH"/>
+                        </w:rPr>
+                        <w:t>"</w:t>
+                      </w:r>
+                      <w:bookmarkEnd w:id="1"/>
+                      <w:r>
+                        <w:rPr>
+                          <w:rFonts w:eastAsia="Arial" w:cs="Liberation Sans;Arial" w:ascii="Liberation Sans;Arial" w:hAnsi="Liberation Sans;Arial"/>
+                          <w:color w:val="C0504D"/>
+                          <w:sz w:val="18"/>
+                          <w:lang w:val="fr-CH"/>
+                        </w:rPr>
+                        <w:t>personalien.bauherrschaft" %}</w:t>
+                      </w:r>
+                    </w:p>
+                    <w:p>
+                      <w:pPr>
+                        <w:pStyle w:val="FrameContents"/>
+                        <w:overflowPunct w:val="true"/>
+                        <w:ind w:left="0" w:right="0" w:hanging="0"/>
+                        <w:rPr/>
+                      </w:pPr>
+                      <w:r>
+                        <w:rPr>
+                          <w:rFonts w:eastAsia="Arial" w:cs="Liberation Sans;Arial" w:ascii="Liberation Sans;Arial" w:hAnsi="Liberation Sans;Arial"/>
+                          <w:color w:val="C0504D"/>
+                          <w:sz w:val="18"/>
+                          <w:lang w:val="fr-CH"/>
+                        </w:rPr>
+                        <w:t>{%p for question in subModule.questions %}</w:t>
+                      </w:r>
+                    </w:p>
+                    <w:p>
+                      <w:pPr>
+                        <w:pStyle w:val="FrameContents"/>
+                        <w:overflowPunct w:val="true"/>
+                        <w:ind w:left="0" w:right="0" w:hanging="0"/>
+                        <w:rPr>
+                          <w:color w:val="000000"/>
+                        </w:rPr>
+                      </w:pPr>
+                      <w:r>
+                        <w:rPr>
+                          <w:rFonts w:eastAsia="Arial" w:cs="Liberation Sans;Arial" w:ascii="Liberation Sans;Arial" w:hAnsi="Liberation Sans;Arial"/>
+                          <w:color w:val="000000"/>
+                          <w:sz w:val="18"/>
+                          <w:lang w:val="fr-CH"/>
+                        </w:rPr>
+                        <w:t>{{ question.value[0]["anrede"] }}</w:t>
+                      </w:r>
+                    </w:p>
+                    <w:p>
+                      <w:pPr>
+                        <w:pStyle w:val="FrameContents"/>
+                        <w:overflowPunct w:val="true"/>
+                        <w:ind w:left="0" w:right="0" w:hanging="0"/>
+                        <w:rPr>
+                          <w:color w:val="000000"/>
+                        </w:rPr>
+                      </w:pPr>
+                      <w:r>
+                        <w:rPr>
+                          <w:rFonts w:eastAsia="Arial" w:cs="Liberation Sans;Arial" w:ascii="Liberation Sans;Arial" w:hAnsi="Liberation Sans;Arial"/>
+                          <w:color w:val="000000"/>
+                          <w:sz w:val="18"/>
+                          <w:lang w:val="fr-CH"/>
+                        </w:rPr>
+                        <w:t>{{ question.value[0]["vorname"] }} {{ question.value[0]["name"] }}</w:t>
+                      </w:r>
+                    </w:p>
+                    <w:p>
+                      <w:pPr>
+                        <w:pStyle w:val="FrameContents"/>
+                        <w:overflowPunct w:val="true"/>
+                        <w:ind w:left="0" w:right="0" w:hanging="0"/>
+                        <w:rPr>
+                          <w:color w:val="000000"/>
+                        </w:rPr>
+                      </w:pPr>
+                      <w:r>
+                        <w:rPr>
+                          <w:rFonts w:eastAsia="Arial" w:cs="Liberation Sans;Arial" w:ascii="Liberation Sans;Arial" w:hAnsi="Liberation Sans;Arial"/>
+                          <w:color w:val="000000"/>
+                          <w:sz w:val="18"/>
+                          <w:lang w:val="fr-CH"/>
+                        </w:rPr>
+                        <w:t>{{ question.value[0]["strasse"] }}</w:t>
+                      </w:r>
+                    </w:p>
+                    <w:p>
+                      <w:pPr>
+                        <w:pStyle w:val="FrameContents"/>
+                        <w:overflowPunct w:val="true"/>
+                        <w:ind w:left="0" w:right="0" w:hanging="0"/>
+                        <w:rPr/>
+                      </w:pPr>
+                      <w:r>
+                        <w:rPr>
+                          <w:rFonts w:eastAsia="Arial" w:cs="Liberation Sans;Arial" w:ascii="Liberation Sans;Arial" w:hAnsi="Liberation Sans;Arial"/>
+                          <w:color w:val="000000"/>
+                          <w:sz w:val="18"/>
+                          <w:lang w:val="fr-CH"/>
+                        </w:rPr>
+                        <w:t>{{ question.value[0]["plz"] }} {{ question.value[0]["ort"] }}</w:t>
+                      </w:r>
+                    </w:p>
+                    <w:p>
+                      <w:pPr>
+                        <w:pStyle w:val="FrameContents"/>
+                        <w:overflowPunct w:val="true"/>
+                        <w:ind w:left="0" w:right="0" w:hanging="0"/>
+                        <w:rPr/>
+                      </w:pPr>
+                      <w:r>
+                        <w:rPr>
+                          <w:rFonts w:eastAsia="Arial" w:cs="Liberation Sans;Arial" w:ascii="Liberation Sans;Arial" w:hAnsi="Liberation Sans;Arial"/>
+                          <w:color w:val="C0504D"/>
+                          <w:sz w:val="18"/>
+                          <w:lang w:val="fr-CH"/>
+                        </w:rPr>
+                        <w:t>{%p endfor %}</w:t>
+                      </w:r>
+                    </w:p>
+                    <w:p>
+                      <w:pPr>
+                        <w:pStyle w:val="FrameContents"/>
+                        <w:overflowPunct w:val="true"/>
+                        <w:ind w:left="0" w:right="0" w:hanging="0"/>
+                        <w:rPr/>
+                      </w:pPr>
+                      <w:r>
+                        <w:rPr>
+                          <w:rFonts w:eastAsia="Arial" w:cs="Liberation Sans;Arial" w:ascii="Liberation Sans;Arial" w:hAnsi="Liberation Sans;Arial"/>
+                          <w:color w:val="C0504D"/>
+                          <w:sz w:val="18"/>
+                          <w:lang w:val="fr-CH"/>
+                        </w:rPr>
+                        <w:t>{%p endif %}</w:t>
+                      </w:r>
+                    </w:p>
+                    <w:p>
+                      <w:pPr>
+                        <w:pStyle w:val="FrameContents"/>
+                        <w:overflowPunct w:val="true"/>
+                        <w:ind w:left="0" w:right="0" w:hanging="0"/>
+                        <w:rPr/>
+                      </w:pPr>
+                      <w:r>
+                        <w:rPr>
+                          <w:rFonts w:eastAsia="Arial" w:cs="Liberation Sans;Arial" w:ascii="Liberation Sans;Arial" w:hAnsi="Liberation Sans;Arial"/>
+                          <w:color w:val="C0504D"/>
+                          <w:sz w:val="18"/>
+                          <w:lang w:val="fr-CH"/>
+                        </w:rPr>
+                        <w:t>{%p endfor %}</w:t>
+                      </w:r>
+                    </w:p>
+                    <w:p>
+                      <w:pPr>
+                        <w:pStyle w:val="FrameContents"/>
+                        <w:overflowPunct w:val="true"/>
+                        <w:ind w:left="0" w:right="0" w:hanging="0"/>
+                        <w:rPr/>
+                      </w:pPr>
+                      <w:r>
+                        <w:rPr>
+                          <w:rFonts w:eastAsia="Arial" w:cs="Liberation Sans;Arial" w:ascii="Liberation Sans;Arial" w:hAnsi="Liberation Sans;Arial"/>
+                          <w:color w:val="C0504D"/>
+                          <w:sz w:val="18"/>
+                          <w:lang w:val="fr-CH"/>
+                        </w:rPr>
+                        <w:t>{%p endfor %}</w:t>
+                      </w:r>
+                    </w:p>
+                    <w:p>
+                      <w:pPr>
+                        <w:pStyle w:val="FrameContents"/>
+                        <w:overflowPunct w:val="true"/>
+                        <w:ind w:left="0" w:right="0" w:hanging="0"/>
+                        <w:rPr/>
+                      </w:pPr>
+                      <w:r>
+                        <w:rPr>
+                          <w:rFonts w:eastAsia="Arial" w:cs="Liberation Sans;Arial" w:ascii="Liberation Sans;Arial" w:hAnsi="Liberation Sans;Arial"/>
+                          <w:color w:val="C0504D"/>
+                          <w:sz w:val="18"/>
+                          <w:lang w:val="fr-CH"/>
+                        </w:rPr>
+                        <w:t>{%p for bauherrschaft in field_bauherrschaft %}</w:t>
+                      </w:r>
+                    </w:p>
+                    <w:p>
+                      <w:pPr>
+                        <w:pStyle w:val="FrameContents"/>
+                        <w:overflowPunct w:val="true"/>
+                        <w:ind w:left="0" w:right="0" w:hanging="0"/>
+                        <w:rPr/>
+                      </w:pPr>
+                      <w:r>
+                        <w:rPr>
+                          <w:rFonts w:eastAsia="Arial" w:cs="Liberation Sans;Arial" w:ascii="Liberation Sans;Arial" w:hAnsi="Liberation Sans;Arial"/>
+                          <w:color w:val="C0504D"/>
+                          <w:sz w:val="18"/>
+                          <w:lang w:val="fr-CH"/>
+                        </w:rPr>
+                        <w:t>{{ bauherrschaft.name }}</w:t>
+                      </w:r>
+                    </w:p>
+                    <w:p>
+                      <w:pPr>
+                        <w:pStyle w:val="FrameContents"/>
+                        <w:overflowPunct w:val="true"/>
+                        <w:ind w:left="0" w:right="0" w:hanging="0"/>
+                        <w:rPr/>
+                      </w:pPr>
+                      <w:r>
+                        <w:rPr>
+                          <w:rFonts w:eastAsia="Arial" w:cs="Liberation Sans;Arial" w:ascii="Liberation Sans;Arial" w:hAnsi="Liberation Sans;Arial"/>
+                          <w:color w:val="C0504D"/>
+                          <w:sz w:val="18"/>
+                          <w:lang w:val="fr-CH"/>
+                        </w:rPr>
+                        <w:t>{%p endfor %}</w:t>
+                      </w:r>
+                    </w:p>
+                  </w:txbxContent>
+                </v:textbox>
+              </v:rect>
+            </w:pict>
+          </mc:Fallback>
+        </mc:AlternateContent>
         <w:drawing>
           <wp:anchor behindDoc="0" distT="0" distB="0" distL="114300" distR="114300" simplePos="0" locked="0" layoutInCell="1" allowOverlap="1" relativeHeight="2">
             <wp:simplePos x="0" y="0"/>
@@ -30,7 +652,7 @@
             <wp:extent cx="3073400" cy="428625"/>
             <wp:effectExtent l="0" t="0" r="0" b="0"/>
             <wp:wrapSquare wrapText="bothSides"/>
-            <wp:docPr id="1" name="Grafik 19" descr=""/>
+            <wp:docPr id="3" name="Grafik 19" descr=""/>
             <wp:cNvGraphicFramePr>
               <a:graphicFrameLocks xmlns:a="http://schemas.openxmlformats.org/drawingml/2006/main" noChangeAspect="1"/>
             </wp:cNvGraphicFramePr>
@@ -38,7 +660,7 @@
               <a:graphicData uri="http://schemas.openxmlformats.org/drawingml/2006/picture">
                 <pic:pic xmlns:pic="http://schemas.openxmlformats.org/drawingml/2006/picture">
                   <pic:nvPicPr>
-                    <pic:cNvPr id="1" name="Grafik 19" descr=""/>
+                    <pic:cNvPr id="3" name="Grafik 19" descr=""/>
                     <pic:cNvPicPr>
                       <a:picLocks noChangeAspect="1" noChangeArrowheads="1"/>
                     </pic:cNvPicPr>
@@ -71,19 +693,7 @@
           <w:szCs w:val="48"/>
           <w:lang w:val="fr-CH"/>
         </w:rPr>
-        <w:t>{</w:t>
-      </w:r>
-      <w:r>
-        <w:rPr>
-          <w:rFonts w:cs="Arial"/>
-          <w:sz w:val="48"/>
-          <w:szCs w:val="48"/>
-          <w:lang w:val="fr-CH"/>
-        </w:rPr>
-        <w:t>{ formName }}</w:t>
-      </w:r>
-      <w:r>
-        <w:rPr/>
+        <w:t>{{ formName }}</w:t>
         <w:br/>
       </w:r>
       <w:r>
@@ -93,7 +703,7 @@
           <w:szCs w:val="44"/>
           <w:lang w:val="fr-CH"/>
         </w:rPr>
-        <w:t>{{ instanceIdentifier | getwithdefault }}</w:t>
+        <w:t>{{ instanceIdentifier  | getwithdefault }}</w:t>
       </w:r>
     </w:p>
     <w:p>
@@ -198,43 +808,43 @@
     <w:tbl>
       <w:tblPr>
         <w:tblStyle w:val="Tabellenraster"/>
-        <w:tblW w:w="9075" w:type="dxa"/>
+        <w:tblW w:w="9088" w:type="dxa"/>
         <w:jc w:val="left"/>
         <w:tblInd w:w="0" w:type="dxa"/>
         <w:tblCellMar>
           <w:top w:w="0" w:type="dxa"/>
-          <w:left w:w="138" w:type="dxa"/>
+          <w:left w:w="148" w:type="dxa"/>
           <w:bottom w:w="0" w:type="dxa"/>
           <w:right w:w="108" w:type="dxa"/>
         </w:tblCellMar>
         <w:tblLook w:noVBand="1" w:val="04a0" w:noHBand="0" w:lastColumn="0" w:firstColumn="1" w:lastRow="0" w:firstRow="1"/>
       </w:tblPr>
       <w:tblGrid>
-        <w:gridCol w:w="2691"/>
-        <w:gridCol w:w="6383"/>
+        <w:gridCol w:w="2690"/>
+        <w:gridCol w:w="6397"/>
       </w:tblGrid>
       <w:tr>
         <w:trPr/>
         <w:tc>
           <w:tcPr>
-            <w:tcW w:w="9074" w:type="dxa"/>
+            <w:tcW w:w="9087" w:type="dxa"/>
             <w:gridSpan w:val="2"/>
             <w:tcBorders>
               <w:top w:val="nil"/>
               <w:left w:val="nil"/>
               <w:bottom w:val="nil"/>
               <w:right w:val="nil"/>
+              <w:insideH w:val="nil"/>
+              <w:insideV w:val="nil"/>
             </w:tcBorders>
-            <w:shd w:color="auto" w:fill="auto" w:val="clear"/>
+            <w:shd w:fill="auto" w:val="clear"/>
           </w:tcPr>
           <w:p>
             <w:pPr>
               <w:pStyle w:val="Normal"/>
               <w:widowControl w:val="false"/>
               <w:suppressAutoHyphens w:val="true"/>
-              <w:rPr>
-                <w:lang w:val="fr-CH"/>
-              </w:rPr>
+              <w:rPr/>
             </w:pPr>
             <w:r>
               <w:rPr>
@@ -253,15 +863,17 @@
         <w:trPr/>
         <w:tc>
           <w:tcPr>
-            <w:tcW w:w="9074" w:type="dxa"/>
+            <w:tcW w:w="9087" w:type="dxa"/>
             <w:gridSpan w:val="2"/>
             <w:tcBorders>
               <w:top w:val="nil"/>
               <w:left w:val="nil"/>
               <w:bottom w:val="nil"/>
               <w:right w:val="nil"/>
+              <w:insideH w:val="nil"/>
+              <w:insideV w:val="nil"/>
             </w:tcBorders>
-            <w:shd w:color="auto" w:fill="auto" w:val="clear"/>
+            <w:shd w:fill="auto" w:val="clear"/>
           </w:tcPr>
           <w:p>
             <w:pPr>
@@ -289,14 +901,16 @@
         <w:trPr/>
         <w:tc>
           <w:tcPr>
-            <w:tcW w:w="2691" w:type="dxa"/>
+            <w:tcW w:w="2690" w:type="dxa"/>
             <w:tcBorders>
               <w:top w:val="nil"/>
               <w:left w:val="nil"/>
               <w:bottom w:val="dotted" w:sz="4" w:space="0" w:color="000000"/>
               <w:right w:val="nil"/>
+              <w:insideH w:val="dotted" w:sz="4" w:space="0" w:color="000000"/>
+              <w:insideV w:val="nil"/>
             </w:tcBorders>
-            <w:shd w:color="auto" w:fill="auto" w:val="clear"/>
+            <w:shd w:fill="auto" w:val="clear"/>
             <w:tcMar>
               <w:top w:w="198" w:type="dxa"/>
               <w:bottom w:w="198" w:type="dxa"/>
@@ -327,14 +941,16 @@
         </w:tc>
         <w:tc>
           <w:tcPr>
-            <w:tcW w:w="6383" w:type="dxa"/>
+            <w:tcW w:w="6397" w:type="dxa"/>
             <w:tcBorders>
               <w:top w:val="nil"/>
               <w:left w:val="nil"/>
               <w:bottom w:val="dotted" w:sz="4" w:space="0" w:color="000000"/>
               <w:right w:val="nil"/>
+              <w:insideH w:val="dotted" w:sz="4" w:space="0" w:color="000000"/>
+              <w:insideV w:val="nil"/>
             </w:tcBorders>
-            <w:shd w:color="auto" w:fill="auto" w:val="clear"/>
+            <w:shd w:fill="auto" w:val="clear"/>
             <w:tcMar>
               <w:top w:w="198" w:type="dxa"/>
               <w:bottom w:w="198" w:type="dxa"/>
@@ -494,7 +1110,7 @@
               </w:rPr>
               <w:t>{{ question.value</w:t>
             </w:r>
-            <w:bookmarkStart w:id="0" w:name="__DdeLink__169_32905612401"/>
+            <w:bookmarkStart w:id="2" w:name="__DdeLink__169_32905612401"/>
             <w:r>
               <w:rPr>
                 <w:rFonts w:cs="Arial" w:ascii="Liberation Sans" w:hAnsi="Liberation Sans"/>
@@ -504,7 +1120,7 @@
               </w:rPr>
               <w:t xml:space="preserve"> | getwithdefault </w:t>
             </w:r>
-            <w:bookmarkEnd w:id="0"/>
+            <w:bookmarkEnd w:id="2"/>
             <w:r>
               <w:rPr>
                 <w:rFonts w:cs="Arial" w:ascii="Liberation Sans" w:hAnsi="Liberation Sans"/>
@@ -548,43 +1164,7 @@
                 <w:szCs w:val="18"/>
                 <w:lang w:val="fr-CH"/>
               </w:rPr>
-              <w:t xml:space="preserve">{%p </w:t>
-            </w:r>
-            <w:r>
-              <w:rPr>
-                <w:rFonts w:cs="Arial" w:ascii="Liberation Sans" w:hAnsi="Liberation Sans"/>
-                <w:sz w:val="18"/>
-                <w:szCs w:val="18"/>
-                <w:lang w:val="fr-CH"/>
-              </w:rPr>
-              <w:t>for value in</w:t>
-            </w:r>
-            <w:r>
-              <w:rPr>
-                <w:rFonts w:cs="Arial" w:ascii="Liberation Sans" w:hAnsi="Liberation Sans"/>
-                <w:sz w:val="18"/>
-                <w:szCs w:val="18"/>
-                <w:lang w:val="fr-CH"/>
-              </w:rPr>
-              <w:t xml:space="preserve"> question.value | getwithdefault </w:t>
-            </w:r>
-            <w:r>
-              <w:rPr>
-                <w:rFonts w:cs="Arial" w:ascii="Liberation Sans" w:hAnsi="Liberation Sans"/>
-                <w:sz w:val="18"/>
-                <w:szCs w:val="18"/>
-                <w:lang w:val="fr-CH"/>
-              </w:rPr>
-              <w:t>%</w:t>
-            </w:r>
-            <w:r>
-              <w:rPr>
-                <w:rFonts w:cs="Arial" w:ascii="Liberation Sans" w:hAnsi="Liberation Sans"/>
-                <w:sz w:val="18"/>
-                <w:szCs w:val="18"/>
-                <w:lang w:val="fr-CH"/>
-              </w:rPr>
-              <w:t>}</w:t>
+              <w:t>{%p for value in question.value | getwithdefault %}</w:t>
             </w:r>
           </w:p>
           <w:p>
@@ -684,7 +1264,7 @@
                 <wp:inline distT="0" distB="0" distL="0" distR="0">
                   <wp:extent cx="133350" cy="133350"/>
                   <wp:effectExtent l="0" t="0" r="0" b="0"/>
-                  <wp:docPr id="2" name="Image3" descr="C:\Users\Dominique Mäder\Desktop\tpl\radio-checked.png"/>
+                  <wp:docPr id="4" name="Image3" descr="C:\Users\Dominique Mäder\Desktop\tpl\radio-checked.png"/>
                   <wp:cNvGraphicFramePr>
                     <a:graphicFrameLocks xmlns:a="http://schemas.openxmlformats.org/drawingml/2006/main" noChangeAspect="1"/>
                   </wp:cNvGraphicFramePr>
@@ -692,7 +1272,7 @@
                     <a:graphicData uri="http://schemas.openxmlformats.org/drawingml/2006/picture">
                       <pic:pic xmlns:pic="http://schemas.openxmlformats.org/drawingml/2006/picture">
                         <pic:nvPicPr>
-                          <pic:cNvPr id="2" name="Image3" descr="C:\Users\Dominique Mäder\Desktop\tpl\radio-checked.png"/>
+                          <pic:cNvPr id="4" name="Image3" descr="C:\Users\Dominique Mäder\Desktop\tpl\radio-checked.png"/>
                           <pic:cNvPicPr>
                             <a:picLocks noChangeAspect="1" noChangeArrowheads="1"/>
                           </pic:cNvPicPr>
@@ -733,7 +1313,7 @@
                 <wp:inline distT="0" distB="0" distL="0" distR="0">
                   <wp:extent cx="133350" cy="133350"/>
                   <wp:effectExtent l="0" t="0" r="0" b="0"/>
-                  <wp:docPr id="3" name="Image4" descr="C:\Users\Dominique Mäder\Desktop\tpl\radio-unchecked.png"/>
+                  <wp:docPr id="5" name="Image4" descr="C:\Users\Dominique Mäder\Desktop\tpl\radio-unchecked.png"/>
                   <wp:cNvGraphicFramePr>
                     <a:graphicFrameLocks xmlns:a="http://schemas.openxmlformats.org/drawingml/2006/main" noChangeAspect="1"/>
                   </wp:cNvGraphicFramePr>
@@ -741,7 +1321,7 @@
                     <a:graphicData uri="http://schemas.openxmlformats.org/drawingml/2006/picture">
                       <pic:pic xmlns:pic="http://schemas.openxmlformats.org/drawingml/2006/picture">
                         <pic:nvPicPr>
-                          <pic:cNvPr id="3" name="Image4" descr="C:\Users\Dominique Mäder\Desktop\tpl\radio-unchecked.png"/>
+                          <pic:cNvPr id="5" name="Image4" descr="C:\Users\Dominique Mäder\Desktop\tpl\radio-unchecked.png"/>
                           <pic:cNvPicPr>
                             <a:picLocks noChangeAspect="1" noChangeArrowheads="1"/>
                           </pic:cNvPicPr>
@@ -788,7 +1368,7 @@
                 <w:lang w:val="fr-CH"/>
               </w:rPr>
             </w:pPr>
-            <w:bookmarkStart w:id="1" w:name="__DdeLink__893_319706135"/>
+            <w:bookmarkStart w:id="3" w:name="__DdeLink__893_319706135"/>
             <w:r>
               <w:rPr>
                 <w:rFonts w:cs="Arial" w:ascii="Liberation Sans" w:hAnsi="Liberation Sans"/>
@@ -798,7 +1378,7 @@
               </w:rPr>
               <w:t>{%p endfor %}</w:t>
             </w:r>
-            <w:bookmarkEnd w:id="1"/>
+            <w:bookmarkEnd w:id="3"/>
           </w:p>
           <w:p>
             <w:pPr>
@@ -882,7 +1462,7 @@
                 <wp:inline distT="0" distB="0" distL="0" distR="0">
                   <wp:extent cx="133350" cy="133350"/>
                   <wp:effectExtent l="0" t="0" r="0" b="0"/>
-                  <wp:docPr id="4" name="Image5" descr="C:\Users\Dominique Mäder\Desktop\tpl\checkbox-checked.png"/>
+                  <wp:docPr id="6" name="Image5" descr="C:\Users\Dominique Mäder\Desktop\tpl\checkbox-checked.png"/>
                   <wp:cNvGraphicFramePr>
                     <a:graphicFrameLocks xmlns:a="http://schemas.openxmlformats.org/drawingml/2006/main" noChangeAspect="1"/>
                   </wp:cNvGraphicFramePr>
@@ -890,7 +1470,7 @@
                     <a:graphicData uri="http://schemas.openxmlformats.org/drawingml/2006/picture">
                       <pic:pic xmlns:pic="http://schemas.openxmlformats.org/drawingml/2006/picture">
                         <pic:nvPicPr>
-                          <pic:cNvPr id="4" name="Image5" descr="C:\Users\Dominique Mäder\Desktop\tpl\checkbox-checked.png"/>
+                          <pic:cNvPr id="6" name="Image5" descr="C:\Users\Dominique Mäder\Desktop\tpl\checkbox-checked.png"/>
                           <pic:cNvPicPr>
                             <a:picLocks noChangeAspect="1" noChangeArrowheads="1"/>
                           </pic:cNvPicPr>
@@ -931,7 +1511,7 @@
                 <wp:inline distT="0" distB="0" distL="0" distR="0">
                   <wp:extent cx="133350" cy="133350"/>
                   <wp:effectExtent l="0" t="0" r="0" b="0"/>
-                  <wp:docPr id="5" name="Image6" descr="C:\Users\Dominique Mäder\Desktop\tpl\checkbox-unchecked.png"/>
+                  <wp:docPr id="7" name="Image6" descr="C:\Users\Dominique Mäder\Desktop\tpl\checkbox-unchecked.png"/>
                   <wp:cNvGraphicFramePr>
                     <a:graphicFrameLocks xmlns:a="http://schemas.openxmlformats.org/drawingml/2006/main" noChangeAspect="1"/>
                   </wp:cNvGraphicFramePr>
@@ -939,7 +1519,7 @@
                     <a:graphicData uri="http://schemas.openxmlformats.org/drawingml/2006/picture">
                       <pic:pic xmlns:pic="http://schemas.openxmlformats.org/drawingml/2006/picture">
                         <pic:nvPicPr>
-                          <pic:cNvPr id="5" name="Image6" descr="C:\Users\Dominique Mäder\Desktop\tpl\checkbox-unchecked.png"/>
+                          <pic:cNvPr id="7" name="Image6" descr="C:\Users\Dominique Mäder\Desktop\tpl\checkbox-unchecked.png"/>
                           <pic:cNvPicPr>
                             <a:picLocks noChangeAspect="1" noChangeArrowheads="1"/>
                           </pic:cNvPicPr>
@@ -1106,8 +1686,10 @@
                     <w:left w:val="nil"/>
                     <w:bottom w:val="nil"/>
                     <w:right w:val="nil"/>
+                    <w:insideH w:val="nil"/>
+                    <w:insideV w:val="nil"/>
                   </w:tcBorders>
-                  <w:shd w:color="auto" w:fill="auto" w:val="clear"/>
+                  <w:shd w:fill="auto" w:val="clear"/>
                 </w:tcPr>
                 <w:p>
                   <w:pPr>
@@ -1143,8 +1725,10 @@
                     <w:left w:val="nil"/>
                     <w:bottom w:val="nil"/>
                     <w:right w:val="nil"/>
+                    <w:insideH w:val="nil"/>
+                    <w:insideV w:val="nil"/>
                   </w:tcBorders>
-                  <w:shd w:color="auto" w:fill="auto" w:val="clear"/>
+                  <w:shd w:fill="auto" w:val="clear"/>
                 </w:tcPr>
                 <w:p>
                   <w:pPr>
@@ -1180,8 +1764,10 @@
                     <w:left w:val="nil"/>
                     <w:bottom w:val="nil"/>
                     <w:right w:val="nil"/>
+                    <w:insideH w:val="nil"/>
+                    <w:insideV w:val="nil"/>
                   </w:tcBorders>
-                  <w:shd w:color="auto" w:fill="auto" w:val="clear"/>
+                  <w:shd w:fill="auto" w:val="clear"/>
                 </w:tcPr>
                 <w:p>
                   <w:pPr>
@@ -1217,8 +1803,10 @@
                     <w:left w:val="nil"/>
                     <w:bottom w:val="nil"/>
                     <w:right w:val="nil"/>
+                    <w:insideH w:val="nil"/>
+                    <w:insideV w:val="nil"/>
                   </w:tcBorders>
-                  <w:shd w:color="auto" w:fill="auto" w:val="clear"/>
+                  <w:shd w:fill="auto" w:val="clear"/>
                 </w:tcPr>
                 <w:p>
                   <w:pPr>
@@ -1254,8 +1842,10 @@
                     <w:left w:val="nil"/>
                     <w:bottom w:val="nil"/>
                     <w:right w:val="nil"/>
+                    <w:insideH w:val="nil"/>
+                    <w:insideV w:val="nil"/>
                   </w:tcBorders>
-                  <w:shd w:color="auto" w:fill="auto" w:val="clear"/>
+                  <w:shd w:fill="auto" w:val="clear"/>
                 </w:tcPr>
                 <w:p>
                   <w:pPr>
@@ -1290,8 +1880,10 @@
                     <w:left w:val="nil"/>
                     <w:bottom w:val="nil"/>
                     <w:right w:val="nil"/>
+                    <w:insideH w:val="nil"/>
+                    <w:insideV w:val="nil"/>
                   </w:tcBorders>
-                  <w:shd w:color="auto" w:fill="auto" w:val="clear"/>
+                  <w:shd w:fill="auto" w:val="clear"/>
                 </w:tcPr>
                 <w:p>
                   <w:pPr>
@@ -1322,8 +1914,10 @@
                     <w:left w:val="nil"/>
                     <w:bottom w:val="nil"/>
                     <w:right w:val="nil"/>
+                    <w:insideH w:val="nil"/>
+                    <w:insideV w:val="nil"/>
                   </w:tcBorders>
-                  <w:shd w:color="auto" w:fill="auto" w:val="clear"/>
+                  <w:shd w:fill="auto" w:val="clear"/>
                 </w:tcPr>
                 <w:p>
                   <w:pPr>
@@ -1360,8 +1954,10 @@
                     <w:left w:val="nil"/>
                     <w:bottom w:val="nil"/>
                     <w:right w:val="nil"/>
+                    <w:insideH w:val="nil"/>
+                    <w:insideV w:val="nil"/>
                   </w:tcBorders>
-                  <w:shd w:color="auto" w:fill="auto" w:val="clear"/>
+                  <w:shd w:fill="auto" w:val="clear"/>
                 </w:tcPr>
                 <w:p>
                   <w:pPr>
@@ -1397,8 +1993,10 @@
                     <w:left w:val="nil"/>
                     <w:bottom w:val="nil"/>
                     <w:right w:val="nil"/>
+                    <w:insideH w:val="nil"/>
+                    <w:insideV w:val="nil"/>
                   </w:tcBorders>
-                  <w:shd w:color="auto" w:fill="auto" w:val="clear"/>
+                  <w:shd w:fill="auto" w:val="clear"/>
                 </w:tcPr>
                 <w:p>
                   <w:pPr>
@@ -1434,8 +2032,10 @@
                     <w:left w:val="nil"/>
                     <w:bottom w:val="nil"/>
                     <w:right w:val="nil"/>
+                    <w:insideH w:val="nil"/>
+                    <w:insideV w:val="nil"/>
                   </w:tcBorders>
-                  <w:shd w:color="auto" w:fill="auto" w:val="clear"/>
+                  <w:shd w:fill="auto" w:val="clear"/>
                 </w:tcPr>
                 <w:p>
                   <w:pPr>
@@ -1471,8 +2071,10 @@
                     <w:left w:val="nil"/>
                     <w:bottom w:val="nil"/>
                     <w:right w:val="nil"/>
+                    <w:insideH w:val="nil"/>
+                    <w:insideV w:val="nil"/>
                   </w:tcBorders>
-                  <w:shd w:color="auto" w:fill="auto" w:val="clear"/>
+                  <w:shd w:fill="auto" w:val="clear"/>
                 </w:tcPr>
                 <w:p>
                   <w:pPr>
@@ -1504,8 +2106,10 @@
                     <w:left w:val="nil"/>
                     <w:bottom w:val="nil"/>
                     <w:right w:val="nil"/>
+                    <w:insideH w:val="nil"/>
+                    <w:insideV w:val="nil"/>
                   </w:tcBorders>
-                  <w:shd w:color="auto" w:fill="auto" w:val="clear"/>
+                  <w:shd w:fill="auto" w:val="clear"/>
                 </w:tcPr>
                 <w:p>
                   <w:pPr>
@@ -1541,8 +2145,10 @@
                     <w:left w:val="nil"/>
                     <w:bottom w:val="nil"/>
                     <w:right w:val="nil"/>
+                    <w:insideH w:val="nil"/>
+                    <w:insideV w:val="nil"/>
                   </w:tcBorders>
-                  <w:shd w:color="auto" w:fill="auto" w:val="clear"/>
+                  <w:shd w:fill="auto" w:val="clear"/>
                 </w:tcPr>
                 <w:p>
                   <w:pPr>
@@ -1612,12 +2218,17 @@
         <w:trPr/>
         <w:tc>
           <w:tcPr>
-            <w:tcW w:w="9074" w:type="dxa"/>
+            <w:tcW w:w="9087" w:type="dxa"/>
             <w:gridSpan w:val="2"/>
             <w:tcBorders>
               <w:top w:val="dotted" w:sz="4" w:space="0" w:color="000000"/>
+              <w:left w:val="single" w:sz="4" w:space="0" w:color="000000"/>
+              <w:bottom w:val="single" w:sz="4" w:space="0" w:color="000000"/>
+              <w:right w:val="single" w:sz="4" w:space="0" w:color="000000"/>
+              <w:insideH w:val="single" w:sz="4" w:space="0" w:color="000000"/>
+              <w:insideV w:val="single" w:sz="4" w:space="0" w:color="000000"/>
             </w:tcBorders>
-            <w:shd w:color="auto" w:fill="auto" w:val="clear"/>
+            <w:shd w:fill="auto" w:val="clear"/>
           </w:tcPr>
           <w:p>
             <w:pPr>
@@ -1643,10 +2254,17 @@
         <w:trPr/>
         <w:tc>
           <w:tcPr>
-            <w:tcW w:w="9074" w:type="dxa"/>
+            <w:tcW w:w="9087" w:type="dxa"/>
             <w:gridSpan w:val="2"/>
-            <w:tcBorders/>
-            <w:shd w:color="auto" w:fill="auto" w:val="clear"/>
+            <w:tcBorders>
+              <w:top w:val="single" w:sz="4" w:space="0" w:color="000000"/>
+              <w:left w:val="single" w:sz="4" w:space="0" w:color="000000"/>
+              <w:bottom w:val="single" w:sz="4" w:space="0" w:color="000000"/>
+              <w:right w:val="single" w:sz="4" w:space="0" w:color="000000"/>
+              <w:insideH w:val="single" w:sz="4" w:space="0" w:color="000000"/>
+              <w:insideV w:val="single" w:sz="4" w:space="0" w:color="000000"/>
+            </w:tcBorders>
+            <w:shd w:fill="auto" w:val="clear"/>
           </w:tcPr>
           <w:p>
             <w:pPr>
@@ -1738,7 +2356,7 @@
         <w:tblInd w:w="0" w:type="dxa"/>
         <w:tblCellMar>
           <w:top w:w="0" w:type="dxa"/>
-          <w:left w:w="138" w:type="dxa"/>
+          <w:left w:w="148" w:type="dxa"/>
           <w:bottom w:w="0" w:type="dxa"/>
           <w:right w:w="108" w:type="dxa"/>
         </w:tblCellMar>
@@ -1760,8 +2378,10 @@
               <w:left w:val="nil"/>
               <w:bottom w:val="nil"/>
               <w:right w:val="nil"/>
+              <w:insideH w:val="nil"/>
+              <w:insideV w:val="nil"/>
             </w:tcBorders>
-            <w:shd w:color="auto" w:fill="auto" w:val="clear"/>
+            <w:shd w:fill="auto" w:val="clear"/>
           </w:tcPr>
           <w:p>
             <w:pPr>
@@ -1796,8 +2416,10 @@
               <w:left w:val="nil"/>
               <w:bottom w:val="nil"/>
               <w:right w:val="nil"/>
+              <w:insideH w:val="nil"/>
+              <w:insideV w:val="nil"/>
             </w:tcBorders>
-            <w:shd w:color="auto" w:fill="auto" w:val="clear"/>
+            <w:shd w:fill="auto" w:val="clear"/>
           </w:tcPr>
           <w:p>
             <w:pPr>
@@ -1832,8 +2454,10 @@
               <w:left w:val="nil"/>
               <w:bottom w:val="dotted" w:sz="4" w:space="0" w:color="000000"/>
               <w:right w:val="nil"/>
+              <w:insideH w:val="dotted" w:sz="4" w:space="0" w:color="000000"/>
+              <w:insideV w:val="nil"/>
             </w:tcBorders>
-            <w:shd w:color="auto" w:fill="auto" w:val="clear"/>
+            <w:shd w:fill="auto" w:val="clear"/>
             <w:tcMar>
               <w:top w:w="198" w:type="dxa"/>
               <w:bottom w:w="198" w:type="dxa"/>
@@ -1870,8 +2494,10 @@
               <w:left w:val="nil"/>
               <w:bottom w:val="dotted" w:sz="4" w:space="0" w:color="000000"/>
               <w:right w:val="nil"/>
+              <w:insideH w:val="dotted" w:sz="4" w:space="0" w:color="000000"/>
+              <w:insideV w:val="nil"/>
             </w:tcBorders>
-            <w:shd w:color="auto" w:fill="auto" w:val="clear"/>
+            <w:shd w:fill="auto" w:val="clear"/>
             <w:tcMar>
               <w:top w:w="198" w:type="dxa"/>
               <w:bottom w:w="198" w:type="dxa"/>
@@ -2028,7 +2654,7 @@
               </w:rPr>
               <w:t>{{ question.value</w:t>
             </w:r>
-            <w:bookmarkStart w:id="2" w:name="__DdeLink__169_329056124015"/>
+            <w:bookmarkStart w:id="4" w:name="__DdeLink__169_329056124015"/>
             <w:r>
               <w:rPr>
                 <w:rFonts w:cs="Arial" w:ascii="Liberation Sans" w:hAnsi="Liberation Sans"/>
@@ -2038,7 +2664,7 @@
               </w:rPr>
               <w:t xml:space="preserve"> | getwithdefault </w:t>
             </w:r>
-            <w:bookmarkEnd w:id="2"/>
+            <w:bookmarkEnd w:id="4"/>
             <w:r>
               <w:rPr>
                 <w:rFonts w:cs="Arial" w:ascii="Liberation Sans" w:hAnsi="Liberation Sans"/>
@@ -2112,7 +2738,7 @@
                 <wp:inline distT="0" distB="0" distL="0" distR="0">
                   <wp:extent cx="133350" cy="133350"/>
                   <wp:effectExtent l="0" t="0" r="0" b="0"/>
-                  <wp:docPr id="6" name="Image7" descr="C:\Users\Dominique Mäder\Desktop\tpl\radio-checked.png"/>
+                  <wp:docPr id="8" name="Image7" descr="C:\Users\Dominique Mäder\Desktop\tpl\radio-checked.png"/>
                   <wp:cNvGraphicFramePr>
                     <a:graphicFrameLocks xmlns:a="http://schemas.openxmlformats.org/drawingml/2006/main" noChangeAspect="1"/>
                   </wp:cNvGraphicFramePr>
@@ -2120,7 +2746,7 @@
                     <a:graphicData uri="http://schemas.openxmlformats.org/drawingml/2006/picture">
                       <pic:pic xmlns:pic="http://schemas.openxmlformats.org/drawingml/2006/picture">
                         <pic:nvPicPr>
-                          <pic:cNvPr id="6" name="Image7" descr="C:\Users\Dominique Mäder\Desktop\tpl\radio-checked.png"/>
+                          <pic:cNvPr id="8" name="Image7" descr="C:\Users\Dominique Mäder\Desktop\tpl\radio-checked.png"/>
                           <pic:cNvPicPr>
                             <a:picLocks noChangeAspect="1" noChangeArrowheads="1"/>
                           </pic:cNvPicPr>
@@ -2161,7 +2787,7 @@
                 <wp:inline distT="0" distB="0" distL="0" distR="0">
                   <wp:extent cx="133350" cy="133350"/>
                   <wp:effectExtent l="0" t="0" r="0" b="0"/>
-                  <wp:docPr id="7" name="Image8" descr="C:\Users\Dominique Mäder\Desktop\tpl\radio-unchecked.png"/>
+                  <wp:docPr id="9" name="Image8" descr="C:\Users\Dominique Mäder\Desktop\tpl\radio-unchecked.png"/>
                   <wp:cNvGraphicFramePr>
                     <a:graphicFrameLocks xmlns:a="http://schemas.openxmlformats.org/drawingml/2006/main" noChangeAspect="1"/>
                   </wp:cNvGraphicFramePr>
@@ -2169,7 +2795,7 @@
                     <a:graphicData uri="http://schemas.openxmlformats.org/drawingml/2006/picture">
                       <pic:pic xmlns:pic="http://schemas.openxmlformats.org/drawingml/2006/picture">
                         <pic:nvPicPr>
-                          <pic:cNvPr id="7" name="Image8" descr="C:\Users\Dominique Mäder\Desktop\tpl\radio-unchecked.png"/>
+                          <pic:cNvPr id="9" name="Image8" descr="C:\Users\Dominique Mäder\Desktop\tpl\radio-unchecked.png"/>
                           <pic:cNvPicPr>
                             <a:picLocks noChangeAspect="1" noChangeArrowheads="1"/>
                           </pic:cNvPicPr>
@@ -2308,7 +2934,7 @@
                 <wp:inline distT="0" distB="0" distL="0" distR="0">
                   <wp:extent cx="133350" cy="133350"/>
                   <wp:effectExtent l="0" t="0" r="0" b="0"/>
-                  <wp:docPr id="8" name="Image9" descr="C:\Users\Dominique Mäder\Desktop\tpl\checkbox-checked.png"/>
+                  <wp:docPr id="10" name="Image9" descr="C:\Users\Dominique Mäder\Desktop\tpl\checkbox-checked.png"/>
                   <wp:cNvGraphicFramePr>
                     <a:graphicFrameLocks xmlns:a="http://schemas.openxmlformats.org/drawingml/2006/main" noChangeAspect="1"/>
                   </wp:cNvGraphicFramePr>
@@ -2316,7 +2942,7 @@
                     <a:graphicData uri="http://schemas.openxmlformats.org/drawingml/2006/picture">
                       <pic:pic xmlns:pic="http://schemas.openxmlformats.org/drawingml/2006/picture">
                         <pic:nvPicPr>
-                          <pic:cNvPr id="8" name="Image9" descr="C:\Users\Dominique Mäder\Desktop\tpl\checkbox-checked.png"/>
+                          <pic:cNvPr id="10" name="Image9" descr="C:\Users\Dominique Mäder\Desktop\tpl\checkbox-checked.png"/>
                           <pic:cNvPicPr>
                             <a:picLocks noChangeAspect="1" noChangeArrowheads="1"/>
                           </pic:cNvPicPr>
@@ -2357,7 +2983,7 @@
                 <wp:inline distT="0" distB="0" distL="0" distR="0">
                   <wp:extent cx="133350" cy="133350"/>
                   <wp:effectExtent l="0" t="0" r="0" b="0"/>
-                  <wp:docPr id="9" name="Image10" descr="C:\Users\Dominique Mäder\Desktop\tpl\checkbox-unchecked.png"/>
+                  <wp:docPr id="11" name="Image10" descr="C:\Users\Dominique Mäder\Desktop\tpl\checkbox-unchecked.png"/>
                   <wp:cNvGraphicFramePr>
                     <a:graphicFrameLocks xmlns:a="http://schemas.openxmlformats.org/drawingml/2006/main" noChangeAspect="1"/>
                   </wp:cNvGraphicFramePr>
@@ -2365,7 +2991,7 @@
                     <a:graphicData uri="http://schemas.openxmlformats.org/drawingml/2006/picture">
                       <pic:pic xmlns:pic="http://schemas.openxmlformats.org/drawingml/2006/picture">
                         <pic:nvPicPr>
-                          <pic:cNvPr id="9" name="Image10" descr="C:\Users\Dominique Mäder\Desktop\tpl\checkbox-unchecked.png"/>
+                          <pic:cNvPr id="11" name="Image10" descr="C:\Users\Dominique Mäder\Desktop\tpl\checkbox-unchecked.png"/>
                           <pic:cNvPicPr>
                             <a:picLocks noChangeAspect="1" noChangeArrowheads="1"/>
                           </pic:cNvPicPr>
@@ -2434,8 +3060,8 @@
                 <w:lang w:val="fr-CH"/>
               </w:rPr>
             </w:pPr>
-            <w:bookmarkStart w:id="3" w:name="_GoBack"/>
-            <w:bookmarkEnd w:id="3"/>
+            <w:bookmarkStart w:id="5" w:name="_GoBack"/>
+            <w:bookmarkEnd w:id="5"/>
             <w:r>
               <w:rPr>
                 <w:rFonts w:cs="Arial" w:ascii="Liberation Sans" w:hAnsi="Liberation Sans"/>
@@ -2493,7 +3119,7 @@
                 <w:lang w:val="fr-CH"/>
               </w:rPr>
             </w:pPr>
-            <w:bookmarkStart w:id="4" w:name="__DdeLink__325_1012123297"/>
+            <w:bookmarkStart w:id="6" w:name="__DdeLink__325_1012123297"/>
             <w:r>
               <w:rPr>
                 <w:rFonts w:cs="Arial" w:ascii="Liberation Sans" w:hAnsi="Liberation Sans"/>
@@ -2503,7 +3129,7 @@
               </w:rPr>
               <w:t>{%p elif question.type == "table" %}</w:t>
             </w:r>
-            <w:bookmarkEnd w:id="4"/>
+            <w:bookmarkEnd w:id="6"/>
           </w:p>
           <w:tbl>
             <w:tblPr>
@@ -2536,8 +3162,10 @@
                     <w:left w:val="nil"/>
                     <w:bottom w:val="nil"/>
                     <w:right w:val="nil"/>
+                    <w:insideH w:val="nil"/>
+                    <w:insideV w:val="nil"/>
                   </w:tcBorders>
-                  <w:shd w:color="auto" w:fill="auto" w:val="clear"/>
+                  <w:shd w:fill="auto" w:val="clear"/>
                 </w:tcPr>
                 <w:p>
                   <w:pPr>
@@ -2573,8 +3201,10 @@
                     <w:left w:val="nil"/>
                     <w:bottom w:val="nil"/>
                     <w:right w:val="nil"/>
+                    <w:insideH w:val="nil"/>
+                    <w:insideV w:val="nil"/>
                   </w:tcBorders>
-                  <w:shd w:color="auto" w:fill="auto" w:val="clear"/>
+                  <w:shd w:fill="auto" w:val="clear"/>
                 </w:tcPr>
                 <w:p>
                   <w:pPr>
@@ -2610,8 +3240,10 @@
                     <w:left w:val="nil"/>
                     <w:bottom w:val="nil"/>
                     <w:right w:val="nil"/>
+                    <w:insideH w:val="nil"/>
+                    <w:insideV w:val="nil"/>
                   </w:tcBorders>
-                  <w:shd w:color="auto" w:fill="auto" w:val="clear"/>
+                  <w:shd w:fill="auto" w:val="clear"/>
                 </w:tcPr>
                 <w:p>
                   <w:pPr>
@@ -2647,8 +3279,10 @@
                     <w:left w:val="nil"/>
                     <w:bottom w:val="nil"/>
                     <w:right w:val="nil"/>
+                    <w:insideH w:val="nil"/>
+                    <w:insideV w:val="nil"/>
                   </w:tcBorders>
-                  <w:shd w:color="auto" w:fill="auto" w:val="clear"/>
+                  <w:shd w:fill="auto" w:val="clear"/>
                 </w:tcPr>
                 <w:p>
                   <w:pPr>
@@ -2659,7 +3293,7 @@
                       <w:lang w:val="fr-CH"/>
                     </w:rPr>
                   </w:pPr>
-                  <w:bookmarkStart w:id="5" w:name="__DdeLink__1047_2702354023"/>
+                  <w:bookmarkStart w:id="7" w:name="__DdeLink__1047_2702354023"/>
                   <w:r>
                     <w:rPr>
                       <w:rFonts w:cs="Arial" w:ascii="Liberation Sans" w:hAnsi="Liberation Sans"/>
@@ -2669,7 +3303,7 @@
                     </w:rPr>
                     <w:t>{%tr for key, value in item.items() %}</w:t>
                   </w:r>
-                  <w:bookmarkEnd w:id="5"/>
+                  <w:bookmarkEnd w:id="7"/>
                 </w:p>
               </w:tc>
             </w:tr>
@@ -2686,8 +3320,10 @@
                     <w:left w:val="nil"/>
                     <w:bottom w:val="nil"/>
                     <w:right w:val="nil"/>
+                    <w:insideH w:val="nil"/>
+                    <w:insideV w:val="nil"/>
                   </w:tcBorders>
-                  <w:shd w:color="auto" w:fill="auto" w:val="clear"/>
+                  <w:shd w:fill="auto" w:val="clear"/>
                 </w:tcPr>
                 <w:p>
                   <w:pPr>
@@ -2722,8 +3358,10 @@
                     <w:left w:val="nil"/>
                     <w:bottom w:val="nil"/>
                     <w:right w:val="nil"/>
+                    <w:insideH w:val="nil"/>
+                    <w:insideV w:val="nil"/>
                   </w:tcBorders>
-                  <w:shd w:color="auto" w:fill="auto" w:val="clear"/>
+                  <w:shd w:fill="auto" w:val="clear"/>
                 </w:tcPr>
                 <w:p>
                   <w:pPr>
@@ -2754,8 +3392,10 @@
                     <w:left w:val="nil"/>
                     <w:bottom w:val="nil"/>
                     <w:right w:val="nil"/>
+                    <w:insideH w:val="nil"/>
+                    <w:insideV w:val="nil"/>
                   </w:tcBorders>
-                  <w:shd w:color="auto" w:fill="auto" w:val="clear"/>
+                  <w:shd w:fill="auto" w:val="clear"/>
                 </w:tcPr>
                 <w:p>
                   <w:pPr>
@@ -2792,8 +3432,10 @@
                     <w:left w:val="nil"/>
                     <w:bottom w:val="nil"/>
                     <w:right w:val="nil"/>
+                    <w:insideH w:val="nil"/>
+                    <w:insideV w:val="nil"/>
                   </w:tcBorders>
-                  <w:shd w:color="auto" w:fill="auto" w:val="clear"/>
+                  <w:shd w:fill="auto" w:val="clear"/>
                 </w:tcPr>
                 <w:p>
                   <w:pPr>
@@ -2829,8 +3471,10 @@
                     <w:left w:val="nil"/>
                     <w:bottom w:val="nil"/>
                     <w:right w:val="nil"/>
+                    <w:insideH w:val="nil"/>
+                    <w:insideV w:val="nil"/>
                   </w:tcBorders>
-                  <w:shd w:color="auto" w:fill="auto" w:val="clear"/>
+                  <w:shd w:fill="auto" w:val="clear"/>
                 </w:tcPr>
                 <w:p>
                   <w:pPr>
@@ -2866,8 +3510,10 @@
                     <w:left w:val="nil"/>
                     <w:bottom w:val="nil"/>
                     <w:right w:val="nil"/>
+                    <w:insideH w:val="nil"/>
+                    <w:insideV w:val="nil"/>
                   </w:tcBorders>
-                  <w:shd w:color="auto" w:fill="auto" w:val="clear"/>
+                  <w:shd w:fill="auto" w:val="clear"/>
                 </w:tcPr>
                 <w:p>
                   <w:pPr>
@@ -2903,8 +3549,10 @@
                     <w:left w:val="nil"/>
                     <w:bottom w:val="nil"/>
                     <w:right w:val="nil"/>
+                    <w:insideH w:val="nil"/>
+                    <w:insideV w:val="nil"/>
                   </w:tcBorders>
-                  <w:shd w:color="auto" w:fill="auto" w:val="clear"/>
+                  <w:shd w:fill="auto" w:val="clear"/>
                 </w:tcPr>
                 <w:p>
                   <w:pPr>
@@ -2936,8 +3584,10 @@
                     <w:left w:val="nil"/>
                     <w:bottom w:val="nil"/>
                     <w:right w:val="nil"/>
+                    <w:insideH w:val="nil"/>
+                    <w:insideV w:val="nil"/>
                   </w:tcBorders>
-                  <w:shd w:color="auto" w:fill="auto" w:val="clear"/>
+                  <w:shd w:fill="auto" w:val="clear"/>
                 </w:tcPr>
                 <w:p>
                   <w:pPr>
@@ -2973,8 +3623,10 @@
                     <w:left w:val="nil"/>
                     <w:bottom w:val="nil"/>
                     <w:right w:val="nil"/>
+                    <w:insideH w:val="nil"/>
+                    <w:insideV w:val="nil"/>
                   </w:tcBorders>
-                  <w:shd w:color="auto" w:fill="auto" w:val="clear"/>
+                  <w:shd w:fill="auto" w:val="clear"/>
                 </w:tcPr>
                 <w:p>
                   <w:pPr>
@@ -3047,6 +3699,8 @@
                     <w:left w:val="nil"/>
                     <w:bottom w:val="nil"/>
                     <w:right w:val="nil"/>
+                    <w:insideH w:val="nil"/>
+                    <w:insideV w:val="nil"/>
                   </w:tcBorders>
                   <w:shd w:fill="auto" w:val="clear"/>
                 </w:tcPr>
@@ -3084,6 +3738,8 @@
                     <w:left w:val="nil"/>
                     <w:bottom w:val="nil"/>
                     <w:right w:val="nil"/>
+                    <w:insideH w:val="nil"/>
+                    <w:insideV w:val="nil"/>
                   </w:tcBorders>
                   <w:shd w:fill="auto" w:val="clear"/>
                 </w:tcPr>
@@ -3121,6 +3777,8 @@
                     <w:left w:val="nil"/>
                     <w:bottom w:val="nil"/>
                     <w:right w:val="nil"/>
+                    <w:insideH w:val="nil"/>
+                    <w:insideV w:val="nil"/>
                   </w:tcBorders>
                   <w:shd w:fill="auto" w:val="clear"/>
                 </w:tcPr>
@@ -3199,10 +3857,15 @@
             <w:gridSpan w:val="3"/>
             <w:tcBorders>
               <w:top w:val="dotted" w:sz="4" w:space="0" w:color="000000"/>
+              <w:left w:val="single" w:sz="4" w:space="0" w:color="000000"/>
+              <w:bottom w:val="single" w:sz="4" w:space="0" w:color="000000"/>
+              <w:right w:val="single" w:sz="4" w:space="0" w:color="000000"/>
+              <w:insideH w:val="single" w:sz="4" w:space="0" w:color="000000"/>
+              <w:insideV w:val="single" w:sz="4" w:space="0" w:color="000000"/>
             </w:tcBorders>
-            <w:shd w:color="auto" w:fill="auto" w:val="clear"/>
+            <w:shd w:fill="auto" w:val="clear"/>
             <w:tcMar>
-              <w:left w:w="0" w:type="dxa"/>
+              <w:left w:w="-5" w:type="dxa"/>
               <w:right w:w="0" w:type="dxa"/>
             </w:tcMar>
           </w:tcPr>
@@ -3234,10 +3897,17 @@
           <w:tcPr>
             <w:tcW w:w="9058" w:type="dxa"/>
             <w:gridSpan w:val="3"/>
-            <w:tcBorders/>
-            <w:shd w:color="auto" w:fill="auto" w:val="clear"/>
+            <w:tcBorders>
+              <w:top w:val="single" w:sz="4" w:space="0" w:color="000000"/>
+              <w:left w:val="single" w:sz="4" w:space="0" w:color="000000"/>
+              <w:bottom w:val="single" w:sz="4" w:space="0" w:color="000000"/>
+              <w:right w:val="single" w:sz="4" w:space="0" w:color="000000"/>
+              <w:insideH w:val="single" w:sz="4" w:space="0" w:color="000000"/>
+              <w:insideV w:val="single" w:sz="4" w:space="0" w:color="000000"/>
+            </w:tcBorders>
+            <w:shd w:fill="auto" w:val="clear"/>
             <w:tcMar>
-              <w:left w:w="0" w:type="dxa"/>
+              <w:left w:w="-5" w:type="dxa"/>
               <w:right w:w="0" w:type="dxa"/>
             </w:tcMar>
           </w:tcPr>
@@ -3273,10 +3943,17 @@
           <w:tcPr>
             <w:tcW w:w="9058" w:type="dxa"/>
             <w:gridSpan w:val="3"/>
-            <w:tcBorders/>
-            <w:shd w:color="auto" w:fill="auto" w:val="clear"/>
+            <w:tcBorders>
+              <w:top w:val="single" w:sz="4" w:space="0" w:color="000000"/>
+              <w:left w:val="single" w:sz="4" w:space="0" w:color="000000"/>
+              <w:bottom w:val="single" w:sz="4" w:space="0" w:color="000000"/>
+              <w:right w:val="single" w:sz="4" w:space="0" w:color="000000"/>
+              <w:insideH w:val="single" w:sz="4" w:space="0" w:color="000000"/>
+              <w:insideV w:val="single" w:sz="4" w:space="0" w:color="000000"/>
+            </w:tcBorders>
+            <w:shd w:fill="auto" w:val="clear"/>
             <w:tcMar>
-              <w:left w:w="0" w:type="dxa"/>
+              <w:left w:w="-5" w:type="dxa"/>
               <w:right w:w="0" w:type="dxa"/>
             </w:tcMar>
           </w:tcPr>
@@ -3312,10 +3989,17 @@
           <w:tcPr>
             <w:tcW w:w="9058" w:type="dxa"/>
             <w:gridSpan w:val="3"/>
-            <w:tcBorders/>
-            <w:shd w:color="auto" w:fill="auto" w:val="clear"/>
+            <w:tcBorders>
+              <w:top w:val="single" w:sz="4" w:space="0" w:color="000000"/>
+              <w:left w:val="single" w:sz="4" w:space="0" w:color="000000"/>
+              <w:bottom w:val="single" w:sz="4" w:space="0" w:color="000000"/>
+              <w:right w:val="single" w:sz="4" w:space="0" w:color="000000"/>
+              <w:insideH w:val="single" w:sz="4" w:space="0" w:color="000000"/>
+              <w:insideV w:val="single" w:sz="4" w:space="0" w:color="000000"/>
+            </w:tcBorders>
+            <w:shd w:fill="auto" w:val="clear"/>
             <w:tcMar>
-              <w:left w:w="0" w:type="dxa"/>
+              <w:left w:w="-5" w:type="dxa"/>
               <w:right w:w="0" w:type="dxa"/>
             </w:tcMar>
           </w:tcPr>
@@ -3351,10 +4035,17 @@
           <w:tcPr>
             <w:tcW w:w="9058" w:type="dxa"/>
             <w:gridSpan w:val="3"/>
-            <w:tcBorders/>
-            <w:shd w:color="auto" w:fill="auto" w:val="clear"/>
+            <w:tcBorders>
+              <w:top w:val="single" w:sz="4" w:space="0" w:color="000000"/>
+              <w:left w:val="single" w:sz="4" w:space="0" w:color="000000"/>
+              <w:bottom w:val="single" w:sz="4" w:space="0" w:color="000000"/>
+              <w:right w:val="single" w:sz="4" w:space="0" w:color="000000"/>
+              <w:insideH w:val="single" w:sz="4" w:space="0" w:color="000000"/>
+              <w:insideV w:val="single" w:sz="4" w:space="0" w:color="000000"/>
+            </w:tcBorders>
+            <w:shd w:fill="auto" w:val="clear"/>
             <w:tcMar>
-              <w:left w:w="0" w:type="dxa"/>
+              <w:left w:w="-5" w:type="dxa"/>
               <w:right w:w="0" w:type="dxa"/>
             </w:tcMar>
           </w:tcPr>
@@ -3371,7 +4062,7 @@
                 <w:lang w:val="fr-CH"/>
               </w:rPr>
             </w:pPr>
-            <w:bookmarkStart w:id="6" w:name="__DdeLink__1047_27023540234"/>
+            <w:bookmarkStart w:id="8" w:name="__DdeLink__1047_27023540234"/>
             <w:r>
               <w:rPr>
                 <w:rFonts w:cs="Arial" w:ascii="Liberation Sans" w:hAnsi="Liberation Sans"/>
@@ -3382,7 +4073,7 @@
               </w:rPr>
               <w:t>{%tr for key, value in item.items() %}</w:t>
             </w:r>
-            <w:bookmarkEnd w:id="6"/>
+            <w:bookmarkEnd w:id="8"/>
           </w:p>
         </w:tc>
       </w:tr>
@@ -3392,10 +4083,17 @@
           <w:tcPr>
             <w:tcW w:w="9058" w:type="dxa"/>
             <w:gridSpan w:val="3"/>
-            <w:tcBorders/>
-            <w:shd w:color="auto" w:fill="auto" w:val="clear"/>
+            <w:tcBorders>
+              <w:top w:val="single" w:sz="4" w:space="0" w:color="000000"/>
+              <w:left w:val="single" w:sz="4" w:space="0" w:color="000000"/>
+              <w:bottom w:val="single" w:sz="4" w:space="0" w:color="000000"/>
+              <w:right w:val="single" w:sz="4" w:space="0" w:color="000000"/>
+              <w:insideH w:val="single" w:sz="4" w:space="0" w:color="000000"/>
+              <w:insideV w:val="single" w:sz="4" w:space="0" w:color="000000"/>
+            </w:tcBorders>
+            <w:shd w:fill="auto" w:val="clear"/>
             <w:tcMar>
-              <w:left w:w="0" w:type="dxa"/>
+              <w:left w:w="-5" w:type="dxa"/>
               <w:right w:w="0" w:type="dxa"/>
             </w:tcMar>
           </w:tcPr>
@@ -3430,10 +4128,17 @@
         <w:tc>
           <w:tcPr>
             <w:tcW w:w="2547" w:type="dxa"/>
-            <w:tcBorders/>
-            <w:shd w:color="auto" w:fill="auto" w:val="clear"/>
+            <w:tcBorders>
+              <w:top w:val="single" w:sz="4" w:space="0" w:color="000000"/>
+              <w:left w:val="single" w:sz="4" w:space="0" w:color="000000"/>
+              <w:bottom w:val="single" w:sz="4" w:space="0" w:color="000000"/>
+              <w:right w:val="single" w:sz="4" w:space="0" w:color="000000"/>
+              <w:insideH w:val="single" w:sz="4" w:space="0" w:color="000000"/>
+              <w:insideV w:val="single" w:sz="4" w:space="0" w:color="000000"/>
+            </w:tcBorders>
+            <w:shd w:fill="auto" w:val="clear"/>
             <w:tcMar>
-              <w:left w:w="0" w:type="dxa"/>
+              <w:left w:w="-5" w:type="dxa"/>
               <w:right w:w="0" w:type="dxa"/>
             </w:tcMar>
           </w:tcPr>
@@ -3466,10 +4171,17 @@
           <w:tcPr>
             <w:tcW w:w="6511" w:type="dxa"/>
             <w:gridSpan w:val="2"/>
-            <w:tcBorders/>
-            <w:shd w:color="auto" w:fill="auto" w:val="clear"/>
+            <w:tcBorders>
+              <w:top w:val="single" w:sz="4" w:space="0" w:color="000000"/>
+              <w:left w:val="single" w:sz="4" w:space="0" w:color="000000"/>
+              <w:bottom w:val="single" w:sz="4" w:space="0" w:color="000000"/>
+              <w:right w:val="single" w:sz="4" w:space="0" w:color="000000"/>
+              <w:insideH w:val="single" w:sz="4" w:space="0" w:color="000000"/>
+              <w:insideV w:val="single" w:sz="4" w:space="0" w:color="000000"/>
+            </w:tcBorders>
+            <w:shd w:fill="auto" w:val="clear"/>
             <w:tcMar>
-              <w:left w:w="0" w:type="dxa"/>
+              <w:left w:w="-5" w:type="dxa"/>
               <w:right w:w="0" w:type="dxa"/>
             </w:tcMar>
           </w:tcPr>
@@ -3493,6 +4205,7 @@
               <w:tblW w:w="6291" w:type="dxa"/>
               <w:jc w:val="left"/>
               <w:tblInd w:w="192" w:type="dxa"/>
+              <w:tblBorders/>
               <w:tblCellMar>
                 <w:top w:w="0" w:type="dxa"/>
                 <w:left w:w="0" w:type="dxa"/>
@@ -3512,7 +4225,7 @@
                   <w:tcW w:w="6290" w:type="dxa"/>
                   <w:gridSpan w:val="2"/>
                   <w:tcBorders/>
-                  <w:shd w:color="auto" w:fill="auto" w:val="clear"/>
+                  <w:shd w:fill="auto" w:val="clear"/>
                 </w:tcPr>
                 <w:p>
                   <w:pPr>
@@ -3561,7 +4274,7 @@
                   <w:tcW w:w="6290" w:type="dxa"/>
                   <w:gridSpan w:val="2"/>
                   <w:tcBorders/>
-                  <w:shd w:color="auto" w:fill="auto" w:val="clear"/>
+                  <w:shd w:fill="auto" w:val="clear"/>
                 </w:tcPr>
                 <w:p>
                   <w:pPr>
@@ -3588,7 +4301,7 @@
                   <w:tcW w:w="6290" w:type="dxa"/>
                   <w:gridSpan w:val="2"/>
                   <w:tcBorders/>
-                  <w:shd w:color="auto" w:fill="auto" w:val="clear"/>
+                  <w:shd w:fill="auto" w:val="clear"/>
                 </w:tcPr>
                 <w:p>
                   <w:pPr>
@@ -3618,7 +4331,7 @@
                   <w:tcW w:w="6290" w:type="dxa"/>
                   <w:gridSpan w:val="2"/>
                   <w:tcBorders/>
-                  <w:shd w:color="auto" w:fill="auto" w:val="clear"/>
+                  <w:shd w:fill="auto" w:val="clear"/>
                 </w:tcPr>
                 <w:p>
                   <w:pPr>
@@ -3629,8 +4342,8 @@
                       <w:lang w:val="fr-CH"/>
                     </w:rPr>
                   </w:pPr>
-                  <w:bookmarkStart w:id="7" w:name="__DdeLink__1047_27023540238"/>
-                  <w:bookmarkEnd w:id="7"/>
+                  <w:bookmarkStart w:id="9" w:name="__DdeLink__1047_27023540238"/>
+                  <w:bookmarkEnd w:id="9"/>
                   <w:r>
                     <w:rPr>
                       <w:rFonts w:cs="Arial" w:ascii="Liberation Sans" w:hAnsi="Liberation Sans"/>
@@ -3650,7 +4363,7 @@
                   <w:tcW w:w="6290" w:type="dxa"/>
                   <w:gridSpan w:val="2"/>
                   <w:tcBorders/>
-                  <w:shd w:color="auto" w:fill="auto" w:val="clear"/>
+                  <w:shd w:fill="auto" w:val="clear"/>
                 </w:tcPr>
                 <w:p>
                   <w:pPr>
@@ -3679,7 +4392,7 @@
                 <w:tcPr>
                   <w:tcW w:w="2268" w:type="dxa"/>
                   <w:tcBorders/>
-                  <w:shd w:color="auto" w:fill="auto" w:val="clear"/>
+                  <w:shd w:fill="auto" w:val="clear"/>
                 </w:tcPr>
                 <w:p>
                   <w:pPr>
@@ -3712,7 +4425,7 @@
                 <w:tcPr>
                   <w:tcW w:w="4022" w:type="dxa"/>
                   <w:tcBorders/>
-                  <w:shd w:color="auto" w:fill="auto" w:val="clear"/>
+                  <w:shd w:fill="auto" w:val="clear"/>
                 </w:tcPr>
                 <w:p>
                   <w:pPr>
@@ -3741,7 +4454,7 @@
                   <w:tcW w:w="6290" w:type="dxa"/>
                   <w:gridSpan w:val="2"/>
                   <w:tcBorders/>
-                  <w:shd w:color="auto" w:fill="auto" w:val="clear"/>
+                  <w:shd w:fill="auto" w:val="clear"/>
                 </w:tcPr>
                 <w:p>
                   <w:pPr>
@@ -3769,7 +4482,7 @@
                   <w:tcW w:w="6290" w:type="dxa"/>
                   <w:gridSpan w:val="2"/>
                   <w:tcBorders/>
-                  <w:shd w:color="auto" w:fill="auto" w:val="clear"/>
+                  <w:shd w:fill="auto" w:val="clear"/>
                 </w:tcPr>
                 <w:p>
                   <w:pPr>
@@ -3797,7 +4510,7 @@
                   <w:tcW w:w="6290" w:type="dxa"/>
                   <w:gridSpan w:val="2"/>
                   <w:tcBorders/>
-                  <w:shd w:color="auto" w:fill="auto" w:val="clear"/>
+                  <w:shd w:fill="auto" w:val="clear"/>
                 </w:tcPr>
                 <w:p>
                   <w:pPr>
@@ -3825,7 +4538,7 @@
                   <w:tcW w:w="6290" w:type="dxa"/>
                   <w:gridSpan w:val="2"/>
                   <w:tcBorders/>
-                  <w:shd w:color="auto" w:fill="auto" w:val="clear"/>
+                  <w:shd w:fill="auto" w:val="clear"/>
                 </w:tcPr>
                 <w:p>
                   <w:pPr>
@@ -3847,7 +4560,7 @@
                   <w:tcW w:w="6290" w:type="dxa"/>
                   <w:gridSpan w:val="2"/>
                   <w:tcBorders/>
-                  <w:shd w:color="auto" w:fill="auto" w:val="clear"/>
+                  <w:shd w:fill="auto" w:val="clear"/>
                 </w:tcPr>
                 <w:p>
                   <w:pPr>
@@ -3875,7 +4588,7 @@
                   <w:tcW w:w="6290" w:type="dxa"/>
                   <w:gridSpan w:val="2"/>
                   <w:tcBorders/>
-                  <w:shd w:color="auto" w:fill="auto" w:val="clear"/>
+                  <w:shd w:fill="auto" w:val="clear"/>
                 </w:tcPr>
                 <w:p>
                   <w:pPr>
@@ -3902,7 +4615,7 @@
                   <w:tcW w:w="6290" w:type="dxa"/>
                   <w:gridSpan w:val="2"/>
                   <w:tcBorders/>
-                  <w:shd w:color="auto" w:fill="auto" w:val="clear"/>
+                  <w:shd w:fill="auto" w:val="clear"/>
                 </w:tcPr>
                 <w:p>
                   <w:pPr>
@@ -3937,7 +4650,7 @@
                   <w:tcW w:w="6290" w:type="dxa"/>
                   <w:gridSpan w:val="2"/>
                   <w:tcBorders/>
-                  <w:shd w:color="auto" w:fill="auto" w:val="clear"/>
+                  <w:shd w:fill="auto" w:val="clear"/>
                 </w:tcPr>
                 <w:p>
                   <w:pPr>
@@ -3988,10 +4701,17 @@
           <w:tcPr>
             <w:tcW w:w="9058" w:type="dxa"/>
             <w:gridSpan w:val="3"/>
-            <w:tcBorders/>
-            <w:shd w:color="auto" w:fill="auto" w:val="clear"/>
+            <w:tcBorders>
+              <w:top w:val="single" w:sz="4" w:space="0" w:color="000000"/>
+              <w:left w:val="single" w:sz="4" w:space="0" w:color="000000"/>
+              <w:bottom w:val="single" w:sz="4" w:space="0" w:color="000000"/>
+              <w:right w:val="single" w:sz="4" w:space="0" w:color="000000"/>
+              <w:insideH w:val="single" w:sz="4" w:space="0" w:color="000000"/>
+              <w:insideV w:val="single" w:sz="4" w:space="0" w:color="000000"/>
+            </w:tcBorders>
+            <w:shd w:fill="auto" w:val="clear"/>
             <w:tcMar>
-              <w:left w:w="0" w:type="dxa"/>
+              <w:left w:w="-5" w:type="dxa"/>
               <w:right w:w="0" w:type="dxa"/>
             </w:tcMar>
           </w:tcPr>
@@ -4017,45 +4737,6 @@
                 <w:lang w:val="fr-CH"/>
               </w:rPr>
               <w:t>{%tr endif %}</w:t>
-            </w:r>
-          </w:p>
-        </w:tc>
-      </w:tr>
-      <w:tr>
-        <w:trPr/>
-        <w:tc>
-          <w:tcPr>
-            <w:tcW w:w="9058" w:type="dxa"/>
-            <w:gridSpan w:val="3"/>
-            <w:tcBorders/>
-            <w:shd w:color="auto" w:fill="auto" w:val="clear"/>
-            <w:tcMar>
-              <w:left w:w="0" w:type="dxa"/>
-              <w:right w:w="0" w:type="dxa"/>
-            </w:tcMar>
-          </w:tcPr>
-          <w:p>
-            <w:pPr>
-              <w:pStyle w:val="Normal"/>
-              <w:widowControl w:val="false"/>
-              <w:suppressAutoHyphens w:val="true"/>
-              <w:rPr>
-                <w:rFonts w:ascii="Liberation Sans" w:hAnsi="Liberation Sans" w:cs="Arial"/>
-                <w:color w:val="000000"/>
-                <w:sz w:val="18"/>
-                <w:szCs w:val="18"/>
-                <w:lang w:val="fr-CH"/>
-              </w:rPr>
-            </w:pPr>
-            <w:r>
-              <w:rPr>
-                <w:rFonts w:cs="Arial" w:ascii="Liberation Sans" w:hAnsi="Liberation Sans"/>
-                <w:color w:val="000000"/>
-                <w:sz w:val="18"/>
-                <w:szCs w:val="18"/>
-                <w:lang w:val="fr-CH"/>
-              </w:rPr>
-              <w:t>{%tr endfor %}</w:t>
             </w:r>
           </w:p>
         </w:tc>
@@ -4067,11 +4748,62 @@
             <w:tcW w:w="9058" w:type="dxa"/>
             <w:gridSpan w:val="3"/>
             <w:tcBorders>
+              <w:top w:val="single" w:sz="4" w:space="0" w:color="000000"/>
+              <w:left w:val="single" w:sz="4" w:space="0" w:color="000000"/>
+              <w:bottom w:val="single" w:sz="4" w:space="0" w:color="000000"/>
+              <w:right w:val="single" w:sz="4" w:space="0" w:color="000000"/>
+              <w:insideH w:val="single" w:sz="4" w:space="0" w:color="000000"/>
+              <w:insideV w:val="single" w:sz="4" w:space="0" w:color="000000"/>
+            </w:tcBorders>
+            <w:shd w:fill="auto" w:val="clear"/>
+            <w:tcMar>
+              <w:left w:w="-5" w:type="dxa"/>
+              <w:right w:w="0" w:type="dxa"/>
+            </w:tcMar>
+          </w:tcPr>
+          <w:p>
+            <w:pPr>
+              <w:pStyle w:val="Normal"/>
+              <w:widowControl w:val="false"/>
+              <w:suppressAutoHyphens w:val="true"/>
+              <w:rPr>
+                <w:rFonts w:ascii="Liberation Sans" w:hAnsi="Liberation Sans" w:cs="Arial"/>
+                <w:color w:val="000000"/>
+                <w:sz w:val="18"/>
+                <w:szCs w:val="18"/>
+                <w:lang w:val="fr-CH"/>
+              </w:rPr>
+            </w:pPr>
+            <w:r>
+              <w:rPr>
+                <w:rFonts w:cs="Arial" w:ascii="Liberation Sans" w:hAnsi="Liberation Sans"/>
+                <w:color w:val="000000"/>
+                <w:sz w:val="18"/>
+                <w:szCs w:val="18"/>
+                <w:lang w:val="fr-CH"/>
+              </w:rPr>
+              <w:t>{%tr endfor %}</w:t>
+            </w:r>
+          </w:p>
+        </w:tc>
+      </w:tr>
+      <w:tr>
+        <w:trPr/>
+        <w:tc>
+          <w:tcPr>
+            <w:tcW w:w="9058" w:type="dxa"/>
+            <w:gridSpan w:val="3"/>
+            <w:tcBorders>
+              <w:top w:val="single" w:sz="4" w:space="0" w:color="000000"/>
+              <w:left w:val="single" w:sz="4" w:space="0" w:color="000000"/>
               <w:bottom w:val="dotted" w:sz="4" w:space="0" w:color="000000"/>
+              <w:right w:val="single" w:sz="4" w:space="0" w:color="000000"/>
+              <w:insideH w:val="dotted" w:sz="4" w:space="0" w:color="000000"/>
+              <w:insideV w:val="single" w:sz="4" w:space="0" w:color="000000"/>
             </w:tcBorders>
-            <w:shd w:color="auto" w:fill="auto" w:val="clear"/>
+            <w:shd w:fill="auto" w:val="clear"/>
             <w:tcMar>
-              <w:left w:w="0" w:type="dxa"/>
+              <w:left w:w="-5" w:type="dxa"/>
               <w:right w:w="0" w:type="dxa"/>
             </w:tcMar>
           </w:tcPr>
@@ -4109,10 +4841,15 @@
             <w:gridSpan w:val="3"/>
             <w:tcBorders>
               <w:top w:val="dotted" w:sz="4" w:space="0" w:color="000000"/>
+              <w:left w:val="single" w:sz="4" w:space="0" w:color="000000"/>
+              <w:bottom w:val="single" w:sz="4" w:space="0" w:color="000000"/>
+              <w:right w:val="single" w:sz="4" w:space="0" w:color="000000"/>
+              <w:insideH w:val="single" w:sz="4" w:space="0" w:color="000000"/>
+              <w:insideV w:val="single" w:sz="4" w:space="0" w:color="000000"/>
             </w:tcBorders>
-            <w:shd w:color="auto" w:fill="auto" w:val="clear"/>
+            <w:shd w:fill="auto" w:val="clear"/>
             <w:tcMar>
-              <w:left w:w="0" w:type="dxa"/>
+              <w:left w:w="-5" w:type="dxa"/>
               <w:right w:w="0" w:type="dxa"/>
             </w:tcMar>
           </w:tcPr>
@@ -4147,10 +4884,17 @@
           <w:tcPr>
             <w:tcW w:w="9058" w:type="dxa"/>
             <w:gridSpan w:val="3"/>
-            <w:tcBorders/>
-            <w:shd w:color="auto" w:fill="auto" w:val="clear"/>
+            <w:tcBorders>
+              <w:top w:val="single" w:sz="4" w:space="0" w:color="000000"/>
+              <w:left w:val="single" w:sz="4" w:space="0" w:color="000000"/>
+              <w:bottom w:val="single" w:sz="4" w:space="0" w:color="000000"/>
+              <w:right w:val="single" w:sz="4" w:space="0" w:color="000000"/>
+              <w:insideH w:val="single" w:sz="4" w:space="0" w:color="000000"/>
+              <w:insideV w:val="single" w:sz="4" w:space="0" w:color="000000"/>
+            </w:tcBorders>
+            <w:shd w:fill="auto" w:val="clear"/>
             <w:tcMar>
-              <w:left w:w="0" w:type="dxa"/>
+              <w:left w:w="-5" w:type="dxa"/>
               <w:right w:w="0" w:type="dxa"/>
             </w:tcMar>
           </w:tcPr>
@@ -4186,10 +4930,17 @@
           <w:tcPr>
             <w:tcW w:w="9058" w:type="dxa"/>
             <w:gridSpan w:val="3"/>
-            <w:tcBorders/>
-            <w:shd w:color="auto" w:fill="auto" w:val="clear"/>
+            <w:tcBorders>
+              <w:top w:val="single" w:sz="4" w:space="0" w:color="000000"/>
+              <w:left w:val="single" w:sz="4" w:space="0" w:color="000000"/>
+              <w:bottom w:val="single" w:sz="4" w:space="0" w:color="000000"/>
+              <w:right w:val="single" w:sz="4" w:space="0" w:color="000000"/>
+              <w:insideH w:val="single" w:sz="4" w:space="0" w:color="000000"/>
+              <w:insideV w:val="single" w:sz="4" w:space="0" w:color="000000"/>
+            </w:tcBorders>
+            <w:shd w:fill="auto" w:val="clear"/>
             <w:tcMar>
-              <w:left w:w="0" w:type="dxa"/>
+              <w:left w:w="-5" w:type="dxa"/>
               <w:right w:w="0" w:type="dxa"/>
             </w:tcMar>
           </w:tcPr>
@@ -4225,10 +4976,17 @@
           <w:tcPr>
             <w:tcW w:w="9058" w:type="dxa"/>
             <w:gridSpan w:val="3"/>
-            <w:tcBorders/>
-            <w:shd w:color="auto" w:fill="auto" w:val="clear"/>
+            <w:tcBorders>
+              <w:top w:val="single" w:sz="4" w:space="0" w:color="000000"/>
+              <w:left w:val="single" w:sz="4" w:space="0" w:color="000000"/>
+              <w:bottom w:val="single" w:sz="4" w:space="0" w:color="000000"/>
+              <w:right w:val="single" w:sz="4" w:space="0" w:color="000000"/>
+              <w:insideH w:val="single" w:sz="4" w:space="0" w:color="000000"/>
+              <w:insideV w:val="single" w:sz="4" w:space="0" w:color="000000"/>
+            </w:tcBorders>
+            <w:shd w:fill="auto" w:val="clear"/>
             <w:tcMar>
-              <w:left w:w="0" w:type="dxa"/>
+              <w:left w:w="-5" w:type="dxa"/>
               <w:right w:w="0" w:type="dxa"/>
             </w:tcMar>
           </w:tcPr>
@@ -4264,10 +5022,17 @@
           <w:tcPr>
             <w:tcW w:w="9058" w:type="dxa"/>
             <w:gridSpan w:val="3"/>
-            <w:tcBorders/>
-            <w:shd w:color="auto" w:fill="auto" w:val="clear"/>
+            <w:tcBorders>
+              <w:top w:val="single" w:sz="4" w:space="0" w:color="000000"/>
+              <w:left w:val="single" w:sz="4" w:space="0" w:color="000000"/>
+              <w:bottom w:val="single" w:sz="4" w:space="0" w:color="000000"/>
+              <w:right w:val="single" w:sz="4" w:space="0" w:color="000000"/>
+              <w:insideH w:val="single" w:sz="4" w:space="0" w:color="000000"/>
+              <w:insideV w:val="single" w:sz="4" w:space="0" w:color="000000"/>
+            </w:tcBorders>
+            <w:shd w:fill="auto" w:val="clear"/>
             <w:tcMar>
-              <w:left w:w="0" w:type="dxa"/>
+              <w:left w:w="-5" w:type="dxa"/>
               <w:right w:w="0" w:type="dxa"/>
             </w:tcMar>
           </w:tcPr>
@@ -4494,7 +5259,7 @@
         <w:tblInd w:w="0" w:type="dxa"/>
         <w:tblCellMar>
           <w:top w:w="0" w:type="dxa"/>
-          <w:left w:w="0" w:type="dxa"/>
+          <w:left w:w="10" w:type="dxa"/>
           <w:bottom w:w="0" w:type="dxa"/>
           <w:right w:w="0" w:type="dxa"/>
         </w:tblCellMar>
@@ -4503,10 +5268,10 @@
       <w:tblGrid>
         <w:gridCol w:w="2551"/>
         <w:gridCol w:w="282"/>
+        <w:gridCol w:w="2696"/>
+        <w:gridCol w:w="282"/>
         <w:gridCol w:w="2694"/>
-        <w:gridCol w:w="282"/>
-        <w:gridCol w:w="2693"/>
-        <w:gridCol w:w="428"/>
+        <w:gridCol w:w="425"/>
       </w:tblGrid>
       <w:tr>
         <w:trPr/>
@@ -4519,6 +5284,8 @@
               <w:left w:val="nil"/>
               <w:bottom w:val="nil"/>
               <w:right w:val="nil"/>
+              <w:insideH w:val="nil"/>
+              <w:insideV w:val="nil"/>
             </w:tcBorders>
             <w:shd w:fill="auto" w:val="clear"/>
           </w:tcPr>
@@ -4555,6 +5322,8 @@
               <w:left w:val="nil"/>
               <w:bottom w:val="nil"/>
               <w:right w:val="nil"/>
+              <w:insideH w:val="nil"/>
+              <w:insideV w:val="nil"/>
             </w:tcBorders>
             <w:shd w:fill="auto" w:val="clear"/>
           </w:tcPr>
@@ -4590,6 +5359,8 @@
               <w:left w:val="nil"/>
               <w:bottom w:val="nil"/>
               <w:right w:val="nil"/>
+              <w:insideH w:val="nil"/>
+              <w:insideV w:val="nil"/>
             </w:tcBorders>
             <w:shd w:fill="auto" w:val="clear"/>
           </w:tcPr>
@@ -4622,6 +5393,8 @@
               <w:left w:val="nil"/>
               <w:bottom w:val="nil"/>
               <w:right w:val="nil"/>
+              <w:insideH w:val="nil"/>
+              <w:insideV w:val="nil"/>
             </w:tcBorders>
             <w:shd w:fill="auto" w:val="clear"/>
           </w:tcPr>
@@ -4647,12 +5420,14 @@
         </w:tc>
         <w:tc>
           <w:tcPr>
-            <w:tcW w:w="2694" w:type="dxa"/>
+            <w:tcW w:w="2696" w:type="dxa"/>
             <w:tcBorders>
               <w:top w:val="dashed" w:sz="4" w:space="0" w:color="000000"/>
               <w:left w:val="nil"/>
               <w:bottom w:val="nil"/>
               <w:right w:val="nil"/>
+              <w:insideH w:val="nil"/>
+              <w:insideV w:val="nil"/>
             </w:tcBorders>
             <w:shd w:fill="auto" w:val="clear"/>
           </w:tcPr>
@@ -4685,6 +5460,8 @@
               <w:left w:val="nil"/>
               <w:bottom w:val="nil"/>
               <w:right w:val="nil"/>
+              <w:insideH w:val="nil"/>
+              <w:insideV w:val="nil"/>
             </w:tcBorders>
             <w:shd w:fill="auto" w:val="clear"/>
           </w:tcPr>
@@ -4710,12 +5487,14 @@
         </w:tc>
         <w:tc>
           <w:tcPr>
-            <w:tcW w:w="2693" w:type="dxa"/>
+            <w:tcW w:w="2694" w:type="dxa"/>
             <w:tcBorders>
               <w:top w:val="nil"/>
               <w:left w:val="nil"/>
               <w:bottom w:val="nil"/>
               <w:right w:val="nil"/>
+              <w:insideH w:val="nil"/>
+              <w:insideV w:val="nil"/>
             </w:tcBorders>
             <w:shd w:fill="auto" w:val="clear"/>
           </w:tcPr>
@@ -4741,12 +5520,14 @@
         </w:tc>
         <w:tc>
           <w:tcPr>
-            <w:tcW w:w="428" w:type="dxa"/>
+            <w:tcW w:w="425" w:type="dxa"/>
             <w:tcBorders>
               <w:top w:val="nil"/>
               <w:left w:val="nil"/>
               <w:bottom w:val="nil"/>
               <w:right w:val="nil"/>
+              <w:insideH w:val="nil"/>
+              <w:insideV w:val="nil"/>
             </w:tcBorders>
             <w:shd w:fill="auto" w:val="clear"/>
           </w:tcPr>
@@ -4782,6 +5563,8 @@
               <w:left w:val="nil"/>
               <w:bottom w:val="nil"/>
               <w:right w:val="nil"/>
+              <w:insideH w:val="nil"/>
+              <w:insideV w:val="nil"/>
             </w:tcBorders>
             <w:shd w:fill="auto" w:val="clear"/>
           </w:tcPr>
@@ -4817,6 +5600,8 @@
               <w:left w:val="nil"/>
               <w:bottom w:val="nil"/>
               <w:right w:val="nil"/>
+              <w:insideH w:val="nil"/>
+              <w:insideV w:val="nil"/>
             </w:tcBorders>
             <w:shd w:fill="auto" w:val="clear"/>
           </w:tcPr>
@@ -4849,6 +5634,75 @@
               <w:left w:val="nil"/>
               <w:bottom w:val="nil"/>
               <w:right w:val="nil"/>
+              <w:insideH w:val="nil"/>
+              <w:insideV w:val="nil"/>
+            </w:tcBorders>
+            <w:shd w:fill="auto" w:val="clear"/>
+          </w:tcPr>
+          <w:p>
+            <w:pPr>
+              <w:pStyle w:val="Normal"/>
+              <w:widowControl w:val="false"/>
+              <w:suppressAutoHyphens w:val="true"/>
+              <w:rPr>
+                <w:rFonts w:ascii="Liberation Sans" w:hAnsi="Liberation Sans" w:cs="Liberation Sans"/>
+                <w:sz w:val="18"/>
+                <w:szCs w:val="18"/>
+              </w:rPr>
+            </w:pPr>
+            <w:r>
+              <w:rPr>
+                <w:rFonts w:cs="Liberation Sans" w:ascii="Liberation Sans" w:hAnsi="Liberation Sans"/>
+                <w:sz w:val="18"/>
+                <w:szCs w:val="18"/>
+              </w:rPr>
+            </w:r>
+          </w:p>
+        </w:tc>
+        <w:tc>
+          <w:tcPr>
+            <w:tcW w:w="2696" w:type="dxa"/>
+            <w:tcBorders>
+              <w:top w:val="dashed" w:sz="4" w:space="0" w:color="000000"/>
+              <w:left w:val="nil"/>
+              <w:bottom w:val="nil"/>
+              <w:right w:val="nil"/>
+              <w:insideH w:val="nil"/>
+              <w:insideV w:val="nil"/>
+            </w:tcBorders>
+            <w:shd w:fill="auto" w:val="clear"/>
+          </w:tcPr>
+          <w:p>
+            <w:pPr>
+              <w:pStyle w:val="Normal"/>
+              <w:widowControl w:val="false"/>
+              <w:suppressAutoHyphens w:val="true"/>
+              <w:rPr>
+                <w:rFonts w:ascii="Liberation Sans" w:hAnsi="Liberation Sans" w:cs="Liberation Sans"/>
+                <w:sz w:val="18"/>
+                <w:szCs w:val="18"/>
+              </w:rPr>
+            </w:pPr>
+            <w:r>
+              <w:rPr>
+                <w:rFonts w:cs="Liberation Sans" w:ascii="Liberation Sans" w:hAnsi="Liberation Sans"/>
+                <w:sz w:val="18"/>
+                <w:szCs w:val="18"/>
+              </w:rPr>
+              <w:t>{{ persons[1] }}</w:t>
+            </w:r>
+          </w:p>
+        </w:tc>
+        <w:tc>
+          <w:tcPr>
+            <w:tcW w:w="282" w:type="dxa"/>
+            <w:tcBorders>
+              <w:top w:val="nil"/>
+              <w:left w:val="nil"/>
+              <w:bottom w:val="nil"/>
+              <w:right w:val="nil"/>
+              <w:insideH w:val="nil"/>
+              <w:insideV w:val="nil"/>
             </w:tcBorders>
             <w:shd w:fill="auto" w:val="clear"/>
           </w:tcPr>
@@ -4880,6 +5734,8 @@
               <w:left w:val="nil"/>
               <w:bottom w:val="nil"/>
               <w:right w:val="nil"/>
+              <w:insideH w:val="nil"/>
+              <w:insideV w:val="nil"/>
             </w:tcBorders>
             <w:shd w:fill="auto" w:val="clear"/>
           </w:tcPr>
@@ -4900,81 +5756,20 @@
                 <w:sz w:val="18"/>
                 <w:szCs w:val="18"/>
               </w:rPr>
-              <w:t>{{ persons[1] }}</w:t>
+              <w:t>{{ persons[2] }}</w:t>
             </w:r>
           </w:p>
         </w:tc>
         <w:tc>
           <w:tcPr>
-            <w:tcW w:w="282" w:type="dxa"/>
+            <w:tcW w:w="425" w:type="dxa"/>
             <w:tcBorders>
               <w:top w:val="nil"/>
               <w:left w:val="nil"/>
               <w:bottom w:val="nil"/>
               <w:right w:val="nil"/>
-            </w:tcBorders>
-            <w:shd w:fill="auto" w:val="clear"/>
-          </w:tcPr>
-          <w:p>
-            <w:pPr>
-              <w:pStyle w:val="Normal"/>
-              <w:widowControl w:val="false"/>
-              <w:suppressAutoHyphens w:val="true"/>
-              <w:rPr>
-                <w:rFonts w:ascii="Liberation Sans" w:hAnsi="Liberation Sans" w:cs="Liberation Sans"/>
-                <w:sz w:val="18"/>
-                <w:szCs w:val="18"/>
-              </w:rPr>
-            </w:pPr>
-            <w:r>
-              <w:rPr>
-                <w:rFonts w:cs="Liberation Sans" w:ascii="Liberation Sans" w:hAnsi="Liberation Sans"/>
-                <w:sz w:val="18"/>
-                <w:szCs w:val="18"/>
-              </w:rPr>
-            </w:r>
-          </w:p>
-        </w:tc>
-        <w:tc>
-          <w:tcPr>
-            <w:tcW w:w="2693" w:type="dxa"/>
-            <w:tcBorders>
-              <w:top w:val="dashed" w:sz="4" w:space="0" w:color="000000"/>
-              <w:left w:val="nil"/>
-              <w:bottom w:val="nil"/>
-              <w:right w:val="nil"/>
-            </w:tcBorders>
-            <w:shd w:fill="auto" w:val="clear"/>
-          </w:tcPr>
-          <w:p>
-            <w:pPr>
-              <w:pStyle w:val="Normal"/>
-              <w:widowControl w:val="false"/>
-              <w:suppressAutoHyphens w:val="true"/>
-              <w:rPr>
-                <w:rFonts w:ascii="Liberation Sans" w:hAnsi="Liberation Sans" w:cs="Liberation Sans"/>
-                <w:sz w:val="18"/>
-                <w:szCs w:val="18"/>
-              </w:rPr>
-            </w:pPr>
-            <w:r>
-              <w:rPr>
-                <w:rFonts w:cs="Liberation Sans" w:ascii="Liberation Sans" w:hAnsi="Liberation Sans"/>
-                <w:sz w:val="18"/>
-                <w:szCs w:val="18"/>
-              </w:rPr>
-              <w:t>{{ persons[2] }}</w:t>
-            </w:r>
-          </w:p>
-        </w:tc>
-        <w:tc>
-          <w:tcPr>
-            <w:tcW w:w="428" w:type="dxa"/>
-            <w:tcBorders>
-              <w:top w:val="nil"/>
-              <w:left w:val="nil"/>
-              <w:bottom w:val="nil"/>
-              <w:right w:val="nil"/>
+              <w:insideH w:val="nil"/>
+              <w:insideV w:val="nil"/>
             </w:tcBorders>
             <w:shd w:fill="auto" w:val="clear"/>
           </w:tcPr>
@@ -5010,6 +5805,8 @@
               <w:left w:val="nil"/>
               <w:bottom w:val="nil"/>
               <w:right w:val="nil"/>
+              <w:insideH w:val="nil"/>
+              <w:insideV w:val="nil"/>
             </w:tcBorders>
             <w:shd w:fill="auto" w:val="clear"/>
           </w:tcPr>
@@ -5045,6 +5842,8 @@
               <w:left w:val="nil"/>
               <w:bottom w:val="nil"/>
               <w:right w:val="nil"/>
+              <w:insideH w:val="nil"/>
+              <w:insideV w:val="nil"/>
             </w:tcBorders>
             <w:shd w:fill="auto" w:val="clear"/>
           </w:tcPr>
@@ -5077,6 +5876,74 @@
               <w:left w:val="nil"/>
               <w:bottom w:val="nil"/>
               <w:right w:val="nil"/>
+              <w:insideH w:val="nil"/>
+              <w:insideV w:val="nil"/>
+            </w:tcBorders>
+            <w:shd w:fill="auto" w:val="clear"/>
+          </w:tcPr>
+          <w:p>
+            <w:pPr>
+              <w:pStyle w:val="Normal"/>
+              <w:widowControl w:val="false"/>
+              <w:suppressAutoHyphens w:val="true"/>
+              <w:rPr>
+                <w:rFonts w:ascii="Liberation Sans" w:hAnsi="Liberation Sans" w:cs="Liberation Sans"/>
+                <w:sz w:val="18"/>
+                <w:szCs w:val="18"/>
+              </w:rPr>
+            </w:pPr>
+            <w:r>
+              <w:rPr>
+                <w:rFonts w:cs="Liberation Sans" w:ascii="Liberation Sans" w:hAnsi="Liberation Sans"/>
+                <w:sz w:val="18"/>
+                <w:szCs w:val="18"/>
+              </w:rPr>
+            </w:r>
+          </w:p>
+        </w:tc>
+        <w:tc>
+          <w:tcPr>
+            <w:tcW w:w="2696" w:type="dxa"/>
+            <w:tcBorders>
+              <w:top w:val="nil"/>
+              <w:left w:val="nil"/>
+              <w:bottom w:val="nil"/>
+              <w:right w:val="nil"/>
+              <w:insideH w:val="nil"/>
+              <w:insideV w:val="nil"/>
+            </w:tcBorders>
+            <w:shd w:fill="auto" w:val="clear"/>
+          </w:tcPr>
+          <w:p>
+            <w:pPr>
+              <w:pStyle w:val="Normal"/>
+              <w:widowControl w:val="false"/>
+              <w:suppressAutoHyphens w:val="true"/>
+              <w:rPr>
+                <w:rFonts w:ascii="Liberation Sans" w:hAnsi="Liberation Sans" w:cs="Liberation Sans"/>
+                <w:sz w:val="18"/>
+                <w:szCs w:val="18"/>
+              </w:rPr>
+            </w:pPr>
+            <w:r>
+              <w:rPr>
+                <w:rFonts w:cs="Liberation Sans" w:ascii="Liberation Sans" w:hAnsi="Liberation Sans"/>
+                <w:sz w:val="18"/>
+                <w:szCs w:val="18"/>
+              </w:rPr>
+            </w:r>
+          </w:p>
+        </w:tc>
+        <w:tc>
+          <w:tcPr>
+            <w:tcW w:w="282" w:type="dxa"/>
+            <w:tcBorders>
+              <w:top w:val="nil"/>
+              <w:left w:val="nil"/>
+              <w:bottom w:val="nil"/>
+              <w:right w:val="nil"/>
+              <w:insideH w:val="nil"/>
+              <w:insideV w:val="nil"/>
             </w:tcBorders>
             <w:shd w:fill="auto" w:val="clear"/>
           </w:tcPr>
@@ -5108,6 +5975,8 @@
               <w:left w:val="nil"/>
               <w:bottom w:val="nil"/>
               <w:right w:val="nil"/>
+              <w:insideH w:val="nil"/>
+              <w:insideV w:val="nil"/>
             </w:tcBorders>
             <w:shd w:fill="auto" w:val="clear"/>
           </w:tcPr>
@@ -5133,74 +6002,14 @@
         </w:tc>
         <w:tc>
           <w:tcPr>
-            <w:tcW w:w="282" w:type="dxa"/>
+            <w:tcW w:w="425" w:type="dxa"/>
             <w:tcBorders>
               <w:top w:val="nil"/>
               <w:left w:val="nil"/>
               <w:bottom w:val="nil"/>
               <w:right w:val="nil"/>
-            </w:tcBorders>
-            <w:shd w:fill="auto" w:val="clear"/>
-          </w:tcPr>
-          <w:p>
-            <w:pPr>
-              <w:pStyle w:val="Normal"/>
-              <w:widowControl w:val="false"/>
-              <w:suppressAutoHyphens w:val="true"/>
-              <w:rPr>
-                <w:rFonts w:ascii="Liberation Sans" w:hAnsi="Liberation Sans" w:cs="Liberation Sans"/>
-                <w:sz w:val="18"/>
-                <w:szCs w:val="18"/>
-              </w:rPr>
-            </w:pPr>
-            <w:r>
-              <w:rPr>
-                <w:rFonts w:cs="Liberation Sans" w:ascii="Liberation Sans" w:hAnsi="Liberation Sans"/>
-                <w:sz w:val="18"/>
-                <w:szCs w:val="18"/>
-              </w:rPr>
-            </w:r>
-          </w:p>
-        </w:tc>
-        <w:tc>
-          <w:tcPr>
-            <w:tcW w:w="2693" w:type="dxa"/>
-            <w:tcBorders>
-              <w:top w:val="nil"/>
-              <w:left w:val="nil"/>
-              <w:bottom w:val="nil"/>
-              <w:right w:val="nil"/>
-            </w:tcBorders>
-            <w:shd w:fill="auto" w:val="clear"/>
-          </w:tcPr>
-          <w:p>
-            <w:pPr>
-              <w:pStyle w:val="Normal"/>
-              <w:widowControl w:val="false"/>
-              <w:suppressAutoHyphens w:val="true"/>
-              <w:rPr>
-                <w:rFonts w:ascii="Liberation Sans" w:hAnsi="Liberation Sans" w:cs="Liberation Sans"/>
-                <w:sz w:val="18"/>
-                <w:szCs w:val="18"/>
-              </w:rPr>
-            </w:pPr>
-            <w:r>
-              <w:rPr>
-                <w:rFonts w:cs="Liberation Sans" w:ascii="Liberation Sans" w:hAnsi="Liberation Sans"/>
-                <w:sz w:val="18"/>
-                <w:szCs w:val="18"/>
-              </w:rPr>
-            </w:r>
-          </w:p>
-        </w:tc>
-        <w:tc>
-          <w:tcPr>
-            <w:tcW w:w="428" w:type="dxa"/>
-            <w:tcBorders>
-              <w:top w:val="nil"/>
-              <w:left w:val="nil"/>
-              <w:bottom w:val="nil"/>
-              <w:right w:val="nil"/>
+              <w:insideH w:val="nil"/>
+              <w:insideV w:val="nil"/>
             </w:tcBorders>
             <w:shd w:fill="auto" w:val="clear"/>
           </w:tcPr>
@@ -5236,6 +6045,8 @@
               <w:left w:val="nil"/>
               <w:bottom w:val="nil"/>
               <w:right w:val="nil"/>
+              <w:insideH w:val="nil"/>
+              <w:insideV w:val="nil"/>
             </w:tcBorders>
             <w:shd w:fill="auto" w:val="clear"/>
           </w:tcPr>
@@ -5272,6 +6083,8 @@
               <w:left w:val="nil"/>
               <w:bottom w:val="nil"/>
               <w:right w:val="nil"/>
+              <w:insideH w:val="nil"/>
+              <w:insideV w:val="nil"/>
             </w:tcBorders>
             <w:shd w:fill="auto" w:val="clear"/>
           </w:tcPr>
@@ -5383,6 +6196,8 @@
               <w:left w:val="nil"/>
               <w:bottom w:val="nil"/>
               <w:right w:val="nil"/>
+              <w:insideH w:val="nil"/>
+              <w:insideV w:val="nil"/>
             </w:tcBorders>
             <w:shd w:fill="auto" w:val="clear"/>
           </w:tcPr>
@@ -5520,7 +6335,7 @@
     </w:pPr>
     <w:r>
       <w:rPr>
-        <w:rFonts w:ascii="Calibri" w:hAnsi="Calibri" w:asciiTheme="minorHAnsi" w:hAnsiTheme="minorHAnsi"/>
+        <w:rFonts w:ascii="Calibri" w:hAnsi="Calibri"/>
         <w:sz w:val="18"/>
         <w:szCs w:val="18"/>
       </w:rPr>
@@ -5548,7 +6363,7 @@
         <w:szCs w:val="18"/>
         <w:rFonts w:ascii="Calibri" w:hAnsi="Calibri"/>
       </w:rPr>
-      <w:t>4</w:t>
+      <w:t>5</w:t>
     </w:r>
     <w:r>
       <w:rPr>
@@ -5568,7 +6383,7 @@
     </w:r>
     <w:r>
       <w:rPr>
-        <w:rFonts w:ascii="Calibri" w:hAnsi="Calibri" w:asciiTheme="minorHAnsi" w:hAnsiTheme="minorHAnsi"/>
+        <w:rFonts w:ascii="Calibri" w:hAnsi="Calibri"/>
         <w:sz w:val="18"/>
         <w:szCs w:val="18"/>
       </w:rPr>
@@ -5596,7 +6411,7 @@
         <w:szCs w:val="18"/>
         <w:rFonts w:ascii="Calibri" w:hAnsi="Calibri"/>
       </w:rPr>
-      <w:t>4</w:t>
+      <w:t>5</w:t>
     </w:r>
     <w:r>
       <w:rPr>
@@ -5619,7 +6434,7 @@
     </w:r>
     <w:r>
       <w:rPr>
-        <w:rFonts w:ascii="Calibri" w:hAnsi="Calibri" w:asciiTheme="minorHAnsi" w:hAnsiTheme="minorHAnsi"/>
+        <w:rFonts w:ascii="Calibri" w:hAnsi="Calibri"/>
         <w:sz w:val="18"/>
         <w:szCs w:val="18"/>
       </w:rPr>
@@ -5631,7 +6446,7 @@
         <w:szCs w:val="18"/>
         <w:rFonts w:ascii="Calibri" w:hAnsi="Calibri"/>
       </w:rPr>
-      <w:instrText> DATE \@"d.MM.yy" </w:instrText>
+      <w:instrText> DATE \@"d\.MM\.yy" </w:instrText>
     </w:r>
     <w:r>
       <w:rPr>
@@ -5647,7 +6462,7 @@
         <w:szCs w:val="18"/>
         <w:rFonts w:ascii="Calibri" w:hAnsi="Calibri"/>
       </w:rPr>
-      <w:t>28.11.19</w:t>
+      <w:t>18.08.20</w:t>
     </w:r>
     <w:r>
       <w:rPr>
@@ -6628,7 +7443,6 @@
     <w:rsid w:val="0030649a"/>
     <w:pPr>
       <w:tabs>
-        <w:tab w:val="clear" w:pos="709"/>
         <w:tab w:val="center" w:pos="4536" w:leader="none"/>
         <w:tab w:val="right" w:pos="9072" w:leader="none"/>
       </w:tabs>
@@ -6647,7 +7461,6 @@
     <w:rsid w:val="0030649a"/>
     <w:pPr>
       <w:tabs>
-        <w:tab w:val="clear" w:pos="709"/>
         <w:tab w:val="center" w:pos="4536" w:leader="none"/>
         <w:tab w:val="right" w:pos="9072" w:leader="none"/>
       </w:tabs>
@@ -6693,6 +7506,13 @@
       <w:b/>
       <w:bCs/>
     </w:rPr>
+  </w:style>
+  <w:style w:type="paragraph" w:styleId="FrameContents">
+    <w:name w:val="Frame Contents"/>
+    <w:basedOn w:val="Normal"/>
+    <w:qFormat/>
+    <w:pPr/>
+    <w:rPr/>
   </w:style>
   <w:style w:type="numbering" w:styleId="NoList" w:default="1">
     <w:name w:val="No List"/>

</xml_diff>

<commit_message>
fix(sz): fix various problems in schwyz
attachment section permissions, pdf export, renaming titles
</commit_message>
<xml_diff>
--- a/django/camac/instance/templates/form-export.docx
+++ b/django/camac/instance/templates/form-export.docx
@@ -24,7 +24,7 @@
                 <wp:positionV relativeFrom="paragraph">
                   <wp:posOffset>637540</wp:posOffset>
                 </wp:positionV>
-                <wp:extent cx="2871470" cy="2235200"/>
+                <wp:extent cx="2872105" cy="1357630"/>
                 <wp:effectExtent l="0" t="0" r="0" b="0"/>
                 <wp:wrapNone/>
                 <wp:docPr id="1" name="Shape1"/>
@@ -35,7 +35,7 @@
                       <wps:spPr>
                         <a:xfrm>
                           <a:off x="0" y="0"/>
-                          <a:ext cx="2871000" cy="2234520"/>
+                          <a:ext cx="2871360" cy="1356840"/>
                         </a:xfrm>
                         <a:prstGeom prst="rect">
                           <a:avLst/>
@@ -56,7 +56,7 @@
                           <w:p>
                             <w:pPr>
                               <w:pStyle w:val="FrameContents"/>
-                              <w:overflowPunct w:val="true"/>
+                              <w:overflowPunct w:val="false"/>
                               <w:ind w:left="0" w:right="0" w:hanging="0"/>
                               <w:rPr/>
                             </w:pPr>
@@ -73,7 +73,7 @@
                           <w:p>
                             <w:pPr>
                               <w:pStyle w:val="FrameContents"/>
-                              <w:overflowPunct w:val="true"/>
+                              <w:overflowPunct w:val="false"/>
                               <w:ind w:left="0" w:right="0" w:hanging="0"/>
                               <w:rPr/>
                             </w:pPr>
@@ -84,16 +84,19 @@
                                 <w:sz w:val="18"/>
                                 <w:lang w:val="fr-CH"/>
                               </w:rPr>
-                              <w:t>{%p for subModule in module.subModules %}</w:t>
+                              <w:t xml:space="preserve">{%p if </w:t>
                             </w:r>
-                          </w:p>
-                          <w:p>
-                            <w:pPr>
-                              <w:pStyle w:val="FrameContents"/>
-                              <w:overflowPunct w:val="true"/>
-                              <w:ind w:left="0" w:right="0" w:hanging="0"/>
-                              <w:rPr/>
-                            </w:pPr>
+                            <w:r>
+                              <w:rPr>
+                                <w:rFonts w:eastAsia="Arial" w:cs="Liberation Sans;Arial" w:ascii="Liberation Sans;Arial" w:hAnsi="Liberation Sans;Arial"/>
+                                <w:color w:val="C0504D"/>
+                                <w:kern w:val="2"/>
+                                <w:sz w:val="18"/>
+                                <w:szCs w:val="24"/>
+                                <w:lang w:val="fr-CH" w:eastAsia="zh-CN" w:bidi="hi-IN"/>
+                              </w:rPr>
+                              <w:t>module</w:t>
+                            </w:r>
                             <w:r>
                               <w:rPr>
                                 <w:rFonts w:eastAsia="Arial" w:cs="Liberation Sans;Arial" w:ascii="Liberation Sans;Arial" w:hAnsi="Liberation Sans;Arial"/>
@@ -101,7 +104,7 @@
                                 <w:sz w:val="18"/>
                                 <w:lang w:val="fr-CH"/>
                               </w:rPr>
-                              <w:t xml:space="preserve">{%p if subModule.slug == </w:t>
+                              <w:t xml:space="preserve">.slug == </w:t>
                             </w:r>
                             <w:bookmarkStart w:id="0" w:name="__DdeLink__878_426798799"/>
                             <w:r>
@@ -121,13 +124,13 @@
                                 <w:sz w:val="18"/>
                                 <w:lang w:val="fr-CH"/>
                               </w:rPr>
-                              <w:t>personalien.bauherrschaft" %}</w:t>
+                              <w:t>bauherrschaft" %}</w:t>
                             </w:r>
                           </w:p>
                           <w:p>
                             <w:pPr>
                               <w:pStyle w:val="FrameContents"/>
-                              <w:overflowPunct w:val="true"/>
+                              <w:overflowPunct w:val="false"/>
                               <w:ind w:left="0" w:right="0" w:hanging="0"/>
                               <w:rPr/>
                             </w:pPr>
@@ -138,13 +141,51 @@
                                 <w:sz w:val="18"/>
                                 <w:lang w:val="fr-CH"/>
                               </w:rPr>
-                              <w:t>{%p for question in subModule.questions %}</w:t>
+                              <w:t xml:space="preserve">{%p for </w:t>
+                            </w:r>
+                            <w:r>
+                              <w:rPr>
+                                <w:rFonts w:eastAsia="Arial" w:cs="Liberation Sans;Arial" w:ascii="Liberation Sans;Arial" w:hAnsi="Liberation Sans;Arial"/>
+                                <w:color w:val="C0504D"/>
+                                <w:kern w:val="2"/>
+                                <w:sz w:val="18"/>
+                                <w:szCs w:val="24"/>
+                                <w:lang w:val="fr-CH" w:eastAsia="zh-CN" w:bidi="hi-IN"/>
+                              </w:rPr>
+                              <w:t>person</w:t>
+                            </w:r>
+                            <w:r>
+                              <w:rPr>
+                                <w:rFonts w:eastAsia="Arial" w:cs="Liberation Sans;Arial" w:ascii="Liberation Sans;Arial" w:hAnsi="Liberation Sans;Arial"/>
+                                <w:color w:val="C0504D"/>
+                                <w:sz w:val="18"/>
+                                <w:lang w:val="fr-CH"/>
+                              </w:rPr>
+                              <w:t xml:space="preserve"> in </w:t>
+                            </w:r>
+                            <w:r>
+                              <w:rPr>
+                                <w:rFonts w:eastAsia="Arial" w:cs="Liberation Sans;Arial" w:ascii="Liberation Sans;Arial" w:hAnsi="Liberation Sans;Arial"/>
+                                <w:color w:val="C0504D"/>
+                                <w:sz w:val="18"/>
+                                <w:lang w:val="fr-CH"/>
+                              </w:rPr>
+                              <w:t>module.people</w:t>
+                            </w:r>
+                            <w:r>
+                              <w:rPr>
+                                <w:rFonts w:eastAsia="Arial" w:cs="Liberation Sans;Arial" w:ascii="Liberation Sans;Arial" w:hAnsi="Liberation Sans;Arial"/>
+                                <w:color w:val="C0504D"/>
+                                <w:sz w:val="18"/>
+                                <w:lang w:val="fr-CH"/>
+                              </w:rPr>
+                              <w:t xml:space="preserve"> %}</w:t>
                             </w:r>
                           </w:p>
                           <w:p>
                             <w:pPr>
                               <w:pStyle w:val="FrameContents"/>
-                              <w:overflowPunct w:val="true"/>
+                              <w:overflowPunct w:val="false"/>
                               <w:ind w:left="0" w:right="0" w:hanging="0"/>
                               <w:rPr>
                                 <w:color w:val="000000"/>
@@ -157,13 +198,53 @@
                                 <w:sz w:val="18"/>
                                 <w:lang w:val="fr-CH"/>
                               </w:rPr>
-                              <w:t>{{ question.value[0]["anrede"] }}</w:t>
+                              <w:t xml:space="preserve">{{ </w:t>
+                            </w:r>
+                            <w:r>
+                              <w:rPr>
+                                <w:rFonts w:eastAsia="Arial" w:cs="Liberation Sans;Arial" w:ascii="Liberation Sans;Arial" w:hAnsi="Liberation Sans;Arial"/>
+                                <w:color w:val="000000"/>
+                                <w:kern w:val="2"/>
+                                <w:sz w:val="18"/>
+                                <w:szCs w:val="24"/>
+                                <w:lang w:val="fr-CH" w:eastAsia="zh-CN" w:bidi="hi-IN"/>
+                              </w:rPr>
+                              <w:t>person</w:t>
+                            </w:r>
+                            <w:r>
+                              <w:rPr>
+                                <w:rFonts w:eastAsia="Arial" w:cs="Liberation Sans;Arial" w:ascii="Liberation Sans;Arial" w:hAnsi="Liberation Sans;Arial"/>
+                                <w:color w:val="000000"/>
+                                <w:sz w:val="18"/>
+                                <w:lang w:val="fr-CH"/>
+                              </w:rPr>
+                              <w:t>["</w:t>
+                            </w:r>
+                            <w:r>
+                              <w:rPr>
+                                <w:rFonts w:eastAsia="Arial" w:cs="Liberation Sans;Arial" w:ascii="Liberation Sans;Arial" w:hAnsi="Liberation Sans;Arial"/>
+                                <w:color w:val="000000"/>
+                                <w:kern w:val="2"/>
+                                <w:sz w:val="18"/>
+                                <w:szCs w:val="24"/>
+                                <w:lang w:val="fr-CH" w:eastAsia="zh-CN" w:bidi="hi-IN"/>
+                              </w:rPr>
+                              <w:t>name</w:t>
+                            </w:r>
+                            <w:r>
+                              <w:rPr>
+                                <w:rFonts w:eastAsia="Arial" w:cs="Liberation Sans;Arial" w:ascii="Liberation Sans;Arial" w:hAnsi="Liberation Sans;Arial"/>
+                                <w:color w:val="000000"/>
+                                <w:sz w:val="18"/>
+                                <w:lang w:val="fr-CH"/>
+                              </w:rPr>
+                              <w:t>"] }}</w:t>
                             </w:r>
                           </w:p>
                           <w:p>
                             <w:pPr>
                               <w:pStyle w:val="FrameContents"/>
-                              <w:overflowPunct w:val="true"/>
+                              <w:overflowPunct w:val="false"/>
                               <w:ind w:left="0" w:right="0" w:hanging="0"/>
                               <w:rPr>
                                 <w:color w:val="000000"/>
@@ -176,18 +257,19 @@
                                 <w:sz w:val="18"/>
                                 <w:lang w:val="fr-CH"/>
                               </w:rPr>
-                              <w:t>{{ question.value[0]["vorname"] }} {{ question.value[0]["name"] }}</w:t>
+                              <w:t xml:space="preserve">{{ </w:t>
                             </w:r>
-                          </w:p>
-                          <w:p>
-                            <w:pPr>
-                              <w:pStyle w:val="FrameContents"/>
-                              <w:overflowPunct w:val="true"/>
-                              <w:ind w:left="0" w:right="0" w:hanging="0"/>
+                            <w:r>
                               <w:rPr>
+                                <w:rFonts w:eastAsia="Arial" w:cs="Liberation Sans;Arial" w:ascii="Liberation Sans;Arial" w:hAnsi="Liberation Sans;Arial"/>
                                 <w:color w:val="000000"/>
+                                <w:kern w:val="2"/>
+                                <w:sz w:val="18"/>
+                                <w:szCs w:val="24"/>
+                                <w:lang w:val="fr-CH" w:eastAsia="zh-CN" w:bidi="hi-IN"/>
                               </w:rPr>
-                            </w:pPr>
+                              <w:t>person</w:t>
+                            </w:r>
                             <w:r>
                               <w:rPr>
                                 <w:rFonts w:eastAsia="Arial" w:cs="Liberation Sans;Arial" w:ascii="Liberation Sans;Arial" w:hAnsi="Liberation Sans;Arial"/>
@@ -195,13 +277,13 @@
                                 <w:sz w:val="18"/>
                                 <w:lang w:val="fr-CH"/>
                               </w:rPr>
-                              <w:t>{{ question.value[0]["strasse"] }}</w:t>
+                              <w:t>["strasse"] }}</w:t>
                             </w:r>
                           </w:p>
                           <w:p>
                             <w:pPr>
                               <w:pStyle w:val="FrameContents"/>
-                              <w:overflowPunct w:val="true"/>
+                              <w:overflowPunct w:val="false"/>
                               <w:ind w:left="0" w:right="0" w:hanging="0"/>
                               <w:rPr/>
                             </w:pPr>
@@ -212,13 +294,69 @@
                                 <w:sz w:val="18"/>
                                 <w:lang w:val="fr-CH"/>
                               </w:rPr>
-                              <w:t>{{ question.value[0]["plz"] }} {{ question.value[0]["ort"] }}</w:t>
+                              <w:t xml:space="preserve">{{ </w:t>
+                            </w:r>
+                            <w:r>
+                              <w:rPr>
+                                <w:rFonts w:eastAsia="Arial" w:cs="Liberation Sans;Arial" w:ascii="Liberation Sans;Arial" w:hAnsi="Liberation Sans;Arial"/>
+                                <w:color w:val="000000"/>
+                                <w:kern w:val="2"/>
+                                <w:sz w:val="18"/>
+                                <w:szCs w:val="24"/>
+                                <w:lang w:val="fr-CH" w:eastAsia="zh-CN" w:bidi="hi-IN"/>
+                              </w:rPr>
+                              <w:t>person</w:t>
+                            </w:r>
+                            <w:r>
+                              <w:rPr>
+                                <w:rFonts w:eastAsia="Arial" w:cs="Liberation Sans;Arial" w:ascii="Liberation Sans;Arial" w:hAnsi="Liberation Sans;Arial"/>
+                                <w:color w:val="000000"/>
+                                <w:sz w:val="18"/>
+                                <w:lang w:val="fr-CH"/>
+                              </w:rPr>
+                              <w:t xml:space="preserve">["plz"] }} {{ </w:t>
+                            </w:r>
+                            <w:r>
+                              <w:rPr>
+                                <w:rFonts w:eastAsia="Arial" w:cs="Liberation Sans;Arial" w:ascii="Liberation Sans;Arial" w:hAnsi="Liberation Sans;Arial"/>
+                                <w:color w:val="000000"/>
+                                <w:kern w:val="2"/>
+                                <w:sz w:val="18"/>
+                                <w:szCs w:val="24"/>
+                                <w:lang w:val="fr-CH" w:eastAsia="zh-CN" w:bidi="hi-IN"/>
+                              </w:rPr>
+                              <w:t>person</w:t>
+                            </w:r>
+                            <w:r>
+                              <w:rPr>
+                                <w:rFonts w:eastAsia="Arial" w:cs="Liberation Sans;Arial" w:ascii="Liberation Sans;Arial" w:hAnsi="Liberation Sans;Arial"/>
+                                <w:color w:val="000000"/>
+                                <w:sz w:val="18"/>
+                                <w:lang w:val="fr-CH"/>
+                              </w:rPr>
+                              <w:t>["ort"] }}</w:t>
                             </w:r>
                           </w:p>
                           <w:p>
                             <w:pPr>
                               <w:pStyle w:val="FrameContents"/>
-                              <w:overflowPunct w:val="true"/>
+                              <w:overflowPunct w:val="false"/>
+                              <w:ind w:left="0" w:right="0" w:hanging="0"/>
+                              <w:rPr>
+                                <w:rFonts w:ascii="Liberation Sans;Arial" w:hAnsi="Liberation Sans;Arial" w:eastAsia="Arial" w:cs="Liberation Sans;Arial"/>
+                                <w:color w:val="000000"/>
+                                <w:sz w:val="18"/>
+                                <w:lang w:val="fr-CH"/>
+                              </w:rPr>
+                            </w:pPr>
+                            <w:r>
+                              <w:rPr/>
+                            </w:r>
+                          </w:p>
+                          <w:p>
+                            <w:pPr>
+                              <w:pStyle w:val="FrameContents"/>
+                              <w:overflowPunct w:val="false"/>
                               <w:ind w:left="0" w:right="0" w:hanging="0"/>
                               <w:rPr/>
                             </w:pPr>
@@ -235,7 +373,7 @@
                           <w:p>
                             <w:pPr>
                               <w:pStyle w:val="FrameContents"/>
-                              <w:overflowPunct w:val="true"/>
+                              <w:overflowPunct w:val="false"/>
                               <w:ind w:left="0" w:right="0" w:hanging="0"/>
                               <w:rPr/>
                             </w:pPr>
@@ -252,75 +390,7 @@
                           <w:p>
                             <w:pPr>
                               <w:pStyle w:val="FrameContents"/>
-                              <w:overflowPunct w:val="true"/>
-                              <w:ind w:left="0" w:right="0" w:hanging="0"/>
-                              <w:rPr/>
-                            </w:pPr>
-                            <w:r>
-                              <w:rPr>
-                                <w:rFonts w:eastAsia="Arial" w:cs="Liberation Sans;Arial" w:ascii="Liberation Sans;Arial" w:hAnsi="Liberation Sans;Arial"/>
-                                <w:color w:val="C0504D"/>
-                                <w:sz w:val="18"/>
-                                <w:lang w:val="fr-CH"/>
-                              </w:rPr>
-                              <w:t>{%p endfor %}</w:t>
-                            </w:r>
-                          </w:p>
-                          <w:p>
-                            <w:pPr>
-                              <w:pStyle w:val="FrameContents"/>
-                              <w:overflowPunct w:val="true"/>
-                              <w:ind w:left="0" w:right="0" w:hanging="0"/>
-                              <w:rPr/>
-                            </w:pPr>
-                            <w:r>
-                              <w:rPr>
-                                <w:rFonts w:eastAsia="Arial" w:cs="Liberation Sans;Arial" w:ascii="Liberation Sans;Arial" w:hAnsi="Liberation Sans;Arial"/>
-                                <w:color w:val="C0504D"/>
-                                <w:sz w:val="18"/>
-                                <w:lang w:val="fr-CH"/>
-                              </w:rPr>
-                              <w:t>{%p endfor %}</w:t>
-                            </w:r>
-                          </w:p>
-                          <w:p>
-                            <w:pPr>
-                              <w:pStyle w:val="FrameContents"/>
-                              <w:overflowPunct w:val="true"/>
-                              <w:ind w:left="0" w:right="0" w:hanging="0"/>
-                              <w:rPr/>
-                            </w:pPr>
-                            <w:r>
-                              <w:rPr>
-                                <w:rFonts w:eastAsia="Arial" w:cs="Liberation Sans;Arial" w:ascii="Liberation Sans;Arial" w:hAnsi="Liberation Sans;Arial"/>
-                                <w:color w:val="C0504D"/>
-                                <w:sz w:val="18"/>
-                                <w:lang w:val="fr-CH"/>
-                              </w:rPr>
-                              <w:t>{%p for bauherrschaft in field_bauherrschaft %}</w:t>
-                            </w:r>
-                          </w:p>
-                          <w:p>
-                            <w:pPr>
-                              <w:pStyle w:val="FrameContents"/>
-                              <w:overflowPunct w:val="true"/>
-                              <w:ind w:left="0" w:right="0" w:hanging="0"/>
-                              <w:rPr/>
-                            </w:pPr>
-                            <w:r>
-                              <w:rPr>
-                                <w:rFonts w:eastAsia="Arial" w:cs="Liberation Sans;Arial" w:ascii="Liberation Sans;Arial" w:hAnsi="Liberation Sans;Arial"/>
-                                <w:color w:val="C0504D"/>
-                                <w:sz w:val="18"/>
-                                <w:lang w:val="fr-CH"/>
-                              </w:rPr>
-                              <w:t>{{ bauherrschaft.name }}</w:t>
-                            </w:r>
-                          </w:p>
-                          <w:p>
-                            <w:pPr>
-                              <w:pStyle w:val="FrameContents"/>
-                              <w:overflowPunct w:val="true"/>
+                              <w:overflowPunct w:val="false"/>
                               <w:ind w:left="0" w:right="0" w:hanging="0"/>
                               <w:rPr/>
                             </w:pPr>
@@ -347,7 +417,7 @@
           </mc:Choice>
           <mc:Fallback>
             <w:pict>
-              <v:rect id="shape_0" ID="Shape1" stroked="f" style="position:absolute;margin-left:219.75pt;margin-top:50.2pt;width:226pt;height:175.9pt">
+              <v:rect id="shape_0" ID="Shape1" stroked="f" style="position:absolute;margin-left:219.75pt;margin-top:50.2pt;width:226.05pt;height:106.8pt">
                 <w10:wrap type="square"/>
                 <v:fill o:detectmouseclick="t" on="false"/>
                 <v:stroke color="#3465a4" joinstyle="round" endcap="flat"/>
@@ -356,7 +426,7 @@
                     <w:p>
                       <w:pPr>
                         <w:pStyle w:val="FrameContents"/>
-                        <w:overflowPunct w:val="true"/>
+                        <w:overflowPunct w:val="false"/>
                         <w:ind w:left="0" w:right="0" w:hanging="0"/>
                         <w:rPr/>
                       </w:pPr>
@@ -373,7 +443,7 @@
                     <w:p>
                       <w:pPr>
                         <w:pStyle w:val="FrameContents"/>
-                        <w:overflowPunct w:val="true"/>
+                        <w:overflowPunct w:val="false"/>
                         <w:ind w:left="0" w:right="0" w:hanging="0"/>
                         <w:rPr/>
                       </w:pPr>
@@ -384,16 +454,19 @@
                           <w:sz w:val="18"/>
                           <w:lang w:val="fr-CH"/>
                         </w:rPr>
-                        <w:t>{%p for subModule in module.subModules %}</w:t>
+                        <w:t xml:space="preserve">{%p if </w:t>
                       </w:r>
-                    </w:p>
-                    <w:p>
-                      <w:pPr>
-                        <w:pStyle w:val="FrameContents"/>
-                        <w:overflowPunct w:val="true"/>
-                        <w:ind w:left="0" w:right="0" w:hanging="0"/>
-                        <w:rPr/>
-                      </w:pPr>
+                      <w:r>
+                        <w:rPr>
+                          <w:rFonts w:eastAsia="Arial" w:cs="Liberation Sans;Arial" w:ascii="Liberation Sans;Arial" w:hAnsi="Liberation Sans;Arial"/>
+                          <w:color w:val="C0504D"/>
+                          <w:kern w:val="2"/>
+                          <w:sz w:val="18"/>
+                          <w:szCs w:val="24"/>
+                          <w:lang w:val="fr-CH" w:eastAsia="zh-CN" w:bidi="hi-IN"/>
+                        </w:rPr>
+                        <w:t>module</w:t>
+                      </w:r>
                       <w:r>
                         <w:rPr>
                           <w:rFonts w:eastAsia="Arial" w:cs="Liberation Sans;Arial" w:ascii="Liberation Sans;Arial" w:hAnsi="Liberation Sans;Arial"/>
@@ -401,7 +474,7 @@
                           <w:sz w:val="18"/>
                           <w:lang w:val="fr-CH"/>
                         </w:rPr>
-                        <w:t xml:space="preserve">{%p if subModule.slug == </w:t>
+                        <w:t xml:space="preserve">.slug == </w:t>
                       </w:r>
                       <w:bookmarkStart w:id="1" w:name="__DdeLink__878_426798799"/>
                       <w:r>
@@ -421,13 +494,13 @@
                           <w:sz w:val="18"/>
                           <w:lang w:val="fr-CH"/>
                         </w:rPr>
-                        <w:t>personalien.bauherrschaft" %}</w:t>
+                        <w:t>bauherrschaft" %}</w:t>
                       </w:r>
                     </w:p>
                     <w:p>
                       <w:pPr>
                         <w:pStyle w:val="FrameContents"/>
-                        <w:overflowPunct w:val="true"/>
+                        <w:overflowPunct w:val="false"/>
                         <w:ind w:left="0" w:right="0" w:hanging="0"/>
                         <w:rPr/>
                       </w:pPr>
@@ -438,13 +511,51 @@
                           <w:sz w:val="18"/>
                           <w:lang w:val="fr-CH"/>
                         </w:rPr>
-                        <w:t>{%p for question in subModule.questions %}</w:t>
+                        <w:t xml:space="preserve">{%p for </w:t>
+                      </w:r>
+                      <w:r>
+                        <w:rPr>
+                          <w:rFonts w:eastAsia="Arial" w:cs="Liberation Sans;Arial" w:ascii="Liberation Sans;Arial" w:hAnsi="Liberation Sans;Arial"/>
+                          <w:color w:val="C0504D"/>
+                          <w:kern w:val="2"/>
+                          <w:sz w:val="18"/>
+                          <w:szCs w:val="24"/>
+                          <w:lang w:val="fr-CH" w:eastAsia="zh-CN" w:bidi="hi-IN"/>
+                        </w:rPr>
+                        <w:t>person</w:t>
+                      </w:r>
+                      <w:r>
+                        <w:rPr>
+                          <w:rFonts w:eastAsia="Arial" w:cs="Liberation Sans;Arial" w:ascii="Liberation Sans;Arial" w:hAnsi="Liberation Sans;Arial"/>
+                          <w:color w:val="C0504D"/>
+                          <w:sz w:val="18"/>
+                          <w:lang w:val="fr-CH"/>
+                        </w:rPr>
+                        <w:t xml:space="preserve"> in </w:t>
+                      </w:r>
+                      <w:r>
+                        <w:rPr>
+                          <w:rFonts w:eastAsia="Arial" w:cs="Liberation Sans;Arial" w:ascii="Liberation Sans;Arial" w:hAnsi="Liberation Sans;Arial"/>
+                          <w:color w:val="C0504D"/>
+                          <w:sz w:val="18"/>
+                          <w:lang w:val="fr-CH"/>
+                        </w:rPr>
+                        <w:t>module.people</w:t>
+                      </w:r>
+                      <w:r>
+                        <w:rPr>
+                          <w:rFonts w:eastAsia="Arial" w:cs="Liberation Sans;Arial" w:ascii="Liberation Sans;Arial" w:hAnsi="Liberation Sans;Arial"/>
+                          <w:color w:val="C0504D"/>
+                          <w:sz w:val="18"/>
+                          <w:lang w:val="fr-CH"/>
+                        </w:rPr>
+                        <w:t xml:space="preserve"> %}</w:t>
                       </w:r>
                     </w:p>
                     <w:p>
                       <w:pPr>
                         <w:pStyle w:val="FrameContents"/>
-                        <w:overflowPunct w:val="true"/>
+                        <w:overflowPunct w:val="false"/>
                         <w:ind w:left="0" w:right="0" w:hanging="0"/>
                         <w:rPr>
                           <w:color w:val="000000"/>
@@ -457,13 +568,53 @@
                           <w:sz w:val="18"/>
                           <w:lang w:val="fr-CH"/>
                         </w:rPr>
-                        <w:t>{{ question.value[0]["anrede"] }}</w:t>
+                        <w:t xml:space="preserve">{{ </w:t>
+                      </w:r>
+                      <w:r>
+                        <w:rPr>
+                          <w:rFonts w:eastAsia="Arial" w:cs="Liberation Sans;Arial" w:ascii="Liberation Sans;Arial" w:hAnsi="Liberation Sans;Arial"/>
+                          <w:color w:val="000000"/>
+                          <w:kern w:val="2"/>
+                          <w:sz w:val="18"/>
+                          <w:szCs w:val="24"/>
+                          <w:lang w:val="fr-CH" w:eastAsia="zh-CN" w:bidi="hi-IN"/>
+                        </w:rPr>
+                        <w:t>person</w:t>
+                      </w:r>
+                      <w:r>
+                        <w:rPr>
+                          <w:rFonts w:eastAsia="Arial" w:cs="Liberation Sans;Arial" w:ascii="Liberation Sans;Arial" w:hAnsi="Liberation Sans;Arial"/>
+                          <w:color w:val="000000"/>
+                          <w:sz w:val="18"/>
+                          <w:lang w:val="fr-CH"/>
+                        </w:rPr>
+                        <w:t>["</w:t>
+                      </w:r>
+                      <w:r>
+                        <w:rPr>
+                          <w:rFonts w:eastAsia="Arial" w:cs="Liberation Sans;Arial" w:ascii="Liberation Sans;Arial" w:hAnsi="Liberation Sans;Arial"/>
+                          <w:color w:val="000000"/>
+                          <w:kern w:val="2"/>
+                          <w:sz w:val="18"/>
+                          <w:szCs w:val="24"/>
+                          <w:lang w:val="fr-CH" w:eastAsia="zh-CN" w:bidi="hi-IN"/>
+                        </w:rPr>
+                        <w:t>name</w:t>
+                      </w:r>
+                      <w:r>
+                        <w:rPr>
+                          <w:rFonts w:eastAsia="Arial" w:cs="Liberation Sans;Arial" w:ascii="Liberation Sans;Arial" w:hAnsi="Liberation Sans;Arial"/>
+                          <w:color w:val="000000"/>
+                          <w:sz w:val="18"/>
+                          <w:lang w:val="fr-CH"/>
+                        </w:rPr>
+                        <w:t>"] }}</w:t>
                       </w:r>
                     </w:p>
                     <w:p>
                       <w:pPr>
                         <w:pStyle w:val="FrameContents"/>
-                        <w:overflowPunct w:val="true"/>
+                        <w:overflowPunct w:val="false"/>
                         <w:ind w:left="0" w:right="0" w:hanging="0"/>
                         <w:rPr>
                           <w:color w:val="000000"/>
@@ -476,18 +627,19 @@
                           <w:sz w:val="18"/>
                           <w:lang w:val="fr-CH"/>
                         </w:rPr>
-                        <w:t>{{ question.value[0]["vorname"] }} {{ question.value[0]["name"] }}</w:t>
+                        <w:t xml:space="preserve">{{ </w:t>
                       </w:r>
-                    </w:p>
-                    <w:p>
-                      <w:pPr>
-                        <w:pStyle w:val="FrameContents"/>
-                        <w:overflowPunct w:val="true"/>
-                        <w:ind w:left="0" w:right="0" w:hanging="0"/>
+                      <w:r>
                         <w:rPr>
+                          <w:rFonts w:eastAsia="Arial" w:cs="Liberation Sans;Arial" w:ascii="Liberation Sans;Arial" w:hAnsi="Liberation Sans;Arial"/>
                           <w:color w:val="000000"/>
+                          <w:kern w:val="2"/>
+                          <w:sz w:val="18"/>
+                          <w:szCs w:val="24"/>
+                          <w:lang w:val="fr-CH" w:eastAsia="zh-CN" w:bidi="hi-IN"/>
                         </w:rPr>
-                      </w:pPr>
+                        <w:t>person</w:t>
+                      </w:r>
                       <w:r>
                         <w:rPr>
                           <w:rFonts w:eastAsia="Arial" w:cs="Liberation Sans;Arial" w:ascii="Liberation Sans;Arial" w:hAnsi="Liberation Sans;Arial"/>
@@ -495,13 +647,13 @@
                           <w:sz w:val="18"/>
                           <w:lang w:val="fr-CH"/>
                         </w:rPr>
-                        <w:t>{{ question.value[0]["strasse"] }}</w:t>
+                        <w:t>["strasse"] }}</w:t>
                       </w:r>
                     </w:p>
                     <w:p>
                       <w:pPr>
                         <w:pStyle w:val="FrameContents"/>
-                        <w:overflowPunct w:val="true"/>
+                        <w:overflowPunct w:val="false"/>
                         <w:ind w:left="0" w:right="0" w:hanging="0"/>
                         <w:rPr/>
                       </w:pPr>
@@ -512,13 +664,69 @@
                           <w:sz w:val="18"/>
                           <w:lang w:val="fr-CH"/>
                         </w:rPr>
-                        <w:t>{{ question.value[0]["plz"] }} {{ question.value[0]["ort"] }}</w:t>
+                        <w:t xml:space="preserve">{{ </w:t>
+                      </w:r>
+                      <w:r>
+                        <w:rPr>
+                          <w:rFonts w:eastAsia="Arial" w:cs="Liberation Sans;Arial" w:ascii="Liberation Sans;Arial" w:hAnsi="Liberation Sans;Arial"/>
+                          <w:color w:val="000000"/>
+                          <w:kern w:val="2"/>
+                          <w:sz w:val="18"/>
+                          <w:szCs w:val="24"/>
+                          <w:lang w:val="fr-CH" w:eastAsia="zh-CN" w:bidi="hi-IN"/>
+                        </w:rPr>
+                        <w:t>person</w:t>
+                      </w:r>
+                      <w:r>
+                        <w:rPr>
+                          <w:rFonts w:eastAsia="Arial" w:cs="Liberation Sans;Arial" w:ascii="Liberation Sans;Arial" w:hAnsi="Liberation Sans;Arial"/>
+                          <w:color w:val="000000"/>
+                          <w:sz w:val="18"/>
+                          <w:lang w:val="fr-CH"/>
+                        </w:rPr>
+                        <w:t xml:space="preserve">["plz"] }} {{ </w:t>
+                      </w:r>
+                      <w:r>
+                        <w:rPr>
+                          <w:rFonts w:eastAsia="Arial" w:cs="Liberation Sans;Arial" w:ascii="Liberation Sans;Arial" w:hAnsi="Liberation Sans;Arial"/>
+                          <w:color w:val="000000"/>
+                          <w:kern w:val="2"/>
+                          <w:sz w:val="18"/>
+                          <w:szCs w:val="24"/>
+                          <w:lang w:val="fr-CH" w:eastAsia="zh-CN" w:bidi="hi-IN"/>
+                        </w:rPr>
+                        <w:t>person</w:t>
+                      </w:r>
+                      <w:r>
+                        <w:rPr>
+                          <w:rFonts w:eastAsia="Arial" w:cs="Liberation Sans;Arial" w:ascii="Liberation Sans;Arial" w:hAnsi="Liberation Sans;Arial"/>
+                          <w:color w:val="000000"/>
+                          <w:sz w:val="18"/>
+                          <w:lang w:val="fr-CH"/>
+                        </w:rPr>
+                        <w:t>["ort"] }}</w:t>
                       </w:r>
                     </w:p>
                     <w:p>
                       <w:pPr>
                         <w:pStyle w:val="FrameContents"/>
-                        <w:overflowPunct w:val="true"/>
+                        <w:overflowPunct w:val="false"/>
+                        <w:ind w:left="0" w:right="0" w:hanging="0"/>
+                        <w:rPr>
+                          <w:rFonts w:ascii="Liberation Sans;Arial" w:hAnsi="Liberation Sans;Arial" w:eastAsia="Arial" w:cs="Liberation Sans;Arial"/>
+                          <w:color w:val="000000"/>
+                          <w:sz w:val="18"/>
+                          <w:lang w:val="fr-CH"/>
+                        </w:rPr>
+                      </w:pPr>
+                      <w:r>
+                        <w:rPr/>
+                      </w:r>
+                    </w:p>
+                    <w:p>
+                      <w:pPr>
+                        <w:pStyle w:val="FrameContents"/>
+                        <w:overflowPunct w:val="false"/>
                         <w:ind w:left="0" w:right="0" w:hanging="0"/>
                         <w:rPr/>
                       </w:pPr>
@@ -535,7 +743,7 @@
                     <w:p>
                       <w:pPr>
                         <w:pStyle w:val="FrameContents"/>
-                        <w:overflowPunct w:val="true"/>
+                        <w:overflowPunct w:val="false"/>
                         <w:ind w:left="0" w:right="0" w:hanging="0"/>
                         <w:rPr/>
                       </w:pPr>
@@ -552,75 +760,7 @@
                     <w:p>
                       <w:pPr>
                         <w:pStyle w:val="FrameContents"/>
-                        <w:overflowPunct w:val="true"/>
-                        <w:ind w:left="0" w:right="0" w:hanging="0"/>
-                        <w:rPr/>
-                      </w:pPr>
-                      <w:r>
-                        <w:rPr>
-                          <w:rFonts w:eastAsia="Arial" w:cs="Liberation Sans;Arial" w:ascii="Liberation Sans;Arial" w:hAnsi="Liberation Sans;Arial"/>
-                          <w:color w:val="C0504D"/>
-                          <w:sz w:val="18"/>
-                          <w:lang w:val="fr-CH"/>
-                        </w:rPr>
-                        <w:t>{%p endfor %}</w:t>
-                      </w:r>
-                    </w:p>
-                    <w:p>
-                      <w:pPr>
-                        <w:pStyle w:val="FrameContents"/>
-                        <w:overflowPunct w:val="true"/>
-                        <w:ind w:left="0" w:right="0" w:hanging="0"/>
-                        <w:rPr/>
-                      </w:pPr>
-                      <w:r>
-                        <w:rPr>
-                          <w:rFonts w:eastAsia="Arial" w:cs="Liberation Sans;Arial" w:ascii="Liberation Sans;Arial" w:hAnsi="Liberation Sans;Arial"/>
-                          <w:color w:val="C0504D"/>
-                          <w:sz w:val="18"/>
-                          <w:lang w:val="fr-CH"/>
-                        </w:rPr>
-                        <w:t>{%p endfor %}</w:t>
-                      </w:r>
-                    </w:p>
-                    <w:p>
-                      <w:pPr>
-                        <w:pStyle w:val="FrameContents"/>
-                        <w:overflowPunct w:val="true"/>
-                        <w:ind w:left="0" w:right="0" w:hanging="0"/>
-                        <w:rPr/>
-                      </w:pPr>
-                      <w:r>
-                        <w:rPr>
-                          <w:rFonts w:eastAsia="Arial" w:cs="Liberation Sans;Arial" w:ascii="Liberation Sans;Arial" w:hAnsi="Liberation Sans;Arial"/>
-                          <w:color w:val="C0504D"/>
-                          <w:sz w:val="18"/>
-                          <w:lang w:val="fr-CH"/>
-                        </w:rPr>
-                        <w:t>{%p for bauherrschaft in field_bauherrschaft %}</w:t>
-                      </w:r>
-                    </w:p>
-                    <w:p>
-                      <w:pPr>
-                        <w:pStyle w:val="FrameContents"/>
-                        <w:overflowPunct w:val="true"/>
-                        <w:ind w:left="0" w:right="0" w:hanging="0"/>
-                        <w:rPr/>
-                      </w:pPr>
-                      <w:r>
-                        <w:rPr>
-                          <w:rFonts w:eastAsia="Arial" w:cs="Liberation Sans;Arial" w:ascii="Liberation Sans;Arial" w:hAnsi="Liberation Sans;Arial"/>
-                          <w:color w:val="C0504D"/>
-                          <w:sz w:val="18"/>
-                          <w:lang w:val="fr-CH"/>
-                        </w:rPr>
-                        <w:t>{{ bauherrschaft.name }}</w:t>
-                      </w:r>
-                    </w:p>
-                    <w:p>
-                      <w:pPr>
-                        <w:pStyle w:val="FrameContents"/>
-                        <w:overflowPunct w:val="true"/>
+                        <w:overflowPunct w:val="false"/>
                         <w:ind w:left="0" w:right="0" w:hanging="0"/>
                         <w:rPr/>
                       </w:pPr>
@@ -817,7 +957,7 @@
           <w:bottom w:w="0" w:type="dxa"/>
           <w:right w:w="108" w:type="dxa"/>
         </w:tblCellMar>
-        <w:tblLook w:noVBand="1" w:val="04a0" w:noHBand="0" w:lastColumn="0" w:firstColumn="1" w:lastRow="0" w:firstRow="1"/>
+        <w:tblLook w:val="04a0" w:noHBand="0" w:noVBand="1" w:firstColumn="1" w:lastRow="0" w:lastColumn="0" w:firstRow="1"/>
       </w:tblPr>
       <w:tblGrid>
         <w:gridCol w:w="2690"/>
@@ -834,8 +974,6 @@
               <w:left w:val="nil"/>
               <w:bottom w:val="nil"/>
               <w:right w:val="nil"/>
-              <w:insideH w:val="nil"/>
-              <w:insideV w:val="nil"/>
             </w:tcBorders>
             <w:shd w:fill="auto" w:val="clear"/>
           </w:tcPr>
@@ -870,8 +1008,6 @@
               <w:left w:val="nil"/>
               <w:bottom w:val="nil"/>
               <w:right w:val="nil"/>
-              <w:insideH w:val="nil"/>
-              <w:insideV w:val="nil"/>
             </w:tcBorders>
             <w:shd w:fill="auto" w:val="clear"/>
           </w:tcPr>
@@ -907,8 +1043,6 @@
               <w:left w:val="nil"/>
               <w:bottom w:val="dotted" w:sz="4" w:space="0" w:color="000000"/>
               <w:right w:val="nil"/>
-              <w:insideH w:val="dotted" w:sz="4" w:space="0" w:color="000000"/>
-              <w:insideV w:val="nil"/>
             </w:tcBorders>
             <w:shd w:fill="auto" w:val="clear"/>
             <w:tcMar>
@@ -947,8 +1081,6 @@
               <w:left w:val="nil"/>
               <w:bottom w:val="dotted" w:sz="4" w:space="0" w:color="000000"/>
               <w:right w:val="nil"/>
-              <w:insideH w:val="dotted" w:sz="4" w:space="0" w:color="000000"/>
-              <w:insideV w:val="nil"/>
             </w:tcBorders>
             <w:shd w:fill="auto" w:val="clear"/>
             <w:tcMar>
@@ -1667,7 +1799,7 @@
                 <w:bottom w:w="28" w:type="dxa"/>
                 <w:right w:w="0" w:type="dxa"/>
               </w:tblCellMar>
-              <w:tblLook w:noVBand="1" w:val="04a0" w:noHBand="0" w:lastColumn="0" w:firstColumn="1" w:lastRow="0" w:firstRow="1"/>
+              <w:tblLook w:val="04a0" w:noHBand="0" w:noVBand="1" w:firstColumn="1" w:lastRow="0" w:lastColumn="0" w:firstRow="1"/>
             </w:tblPr>
             <w:tblGrid>
               <w:gridCol w:w="2580"/>
@@ -1686,8 +1818,6 @@
                     <w:left w:val="nil"/>
                     <w:bottom w:val="nil"/>
                     <w:right w:val="nil"/>
-                    <w:insideH w:val="nil"/>
-                    <w:insideV w:val="nil"/>
                   </w:tcBorders>
                   <w:shd w:fill="auto" w:val="clear"/>
                 </w:tcPr>
@@ -1725,8 +1855,6 @@
                     <w:left w:val="nil"/>
                     <w:bottom w:val="nil"/>
                     <w:right w:val="nil"/>
-                    <w:insideH w:val="nil"/>
-                    <w:insideV w:val="nil"/>
                   </w:tcBorders>
                   <w:shd w:fill="auto" w:val="clear"/>
                 </w:tcPr>
@@ -1764,8 +1892,6 @@
                     <w:left w:val="nil"/>
                     <w:bottom w:val="nil"/>
                     <w:right w:val="nil"/>
-                    <w:insideH w:val="nil"/>
-                    <w:insideV w:val="nil"/>
                   </w:tcBorders>
                   <w:shd w:fill="auto" w:val="clear"/>
                 </w:tcPr>
@@ -1803,8 +1929,6 @@
                     <w:left w:val="nil"/>
                     <w:bottom w:val="nil"/>
                     <w:right w:val="nil"/>
-                    <w:insideH w:val="nil"/>
-                    <w:insideV w:val="nil"/>
                   </w:tcBorders>
                   <w:shd w:fill="auto" w:val="clear"/>
                 </w:tcPr>
@@ -1842,8 +1966,6 @@
                     <w:left w:val="nil"/>
                     <w:bottom w:val="nil"/>
                     <w:right w:val="nil"/>
-                    <w:insideH w:val="nil"/>
-                    <w:insideV w:val="nil"/>
                   </w:tcBorders>
                   <w:shd w:fill="auto" w:val="clear"/>
                 </w:tcPr>
@@ -1880,8 +2002,6 @@
                     <w:left w:val="nil"/>
                     <w:bottom w:val="nil"/>
                     <w:right w:val="nil"/>
-                    <w:insideH w:val="nil"/>
-                    <w:insideV w:val="nil"/>
                   </w:tcBorders>
                   <w:shd w:fill="auto" w:val="clear"/>
                 </w:tcPr>
@@ -1914,8 +2034,6 @@
                     <w:left w:val="nil"/>
                     <w:bottom w:val="nil"/>
                     <w:right w:val="nil"/>
-                    <w:insideH w:val="nil"/>
-                    <w:insideV w:val="nil"/>
                   </w:tcBorders>
                   <w:shd w:fill="auto" w:val="clear"/>
                 </w:tcPr>
@@ -1954,8 +2072,6 @@
                     <w:left w:val="nil"/>
                     <w:bottom w:val="nil"/>
                     <w:right w:val="nil"/>
-                    <w:insideH w:val="nil"/>
-                    <w:insideV w:val="nil"/>
                   </w:tcBorders>
                   <w:shd w:fill="auto" w:val="clear"/>
                 </w:tcPr>
@@ -1993,8 +2109,6 @@
                     <w:left w:val="nil"/>
                     <w:bottom w:val="nil"/>
                     <w:right w:val="nil"/>
-                    <w:insideH w:val="nil"/>
-                    <w:insideV w:val="nil"/>
                   </w:tcBorders>
                   <w:shd w:fill="auto" w:val="clear"/>
                 </w:tcPr>
@@ -2032,8 +2146,6 @@
                     <w:left w:val="nil"/>
                     <w:bottom w:val="nil"/>
                     <w:right w:val="nil"/>
-                    <w:insideH w:val="nil"/>
-                    <w:insideV w:val="nil"/>
                   </w:tcBorders>
                   <w:shd w:fill="auto" w:val="clear"/>
                 </w:tcPr>
@@ -2071,8 +2183,6 @@
                     <w:left w:val="nil"/>
                     <w:bottom w:val="nil"/>
                     <w:right w:val="nil"/>
-                    <w:insideH w:val="nil"/>
-                    <w:insideV w:val="nil"/>
                   </w:tcBorders>
                   <w:shd w:fill="auto" w:val="clear"/>
                 </w:tcPr>
@@ -2106,8 +2216,6 @@
                     <w:left w:val="nil"/>
                     <w:bottom w:val="nil"/>
                     <w:right w:val="nil"/>
-                    <w:insideH w:val="nil"/>
-                    <w:insideV w:val="nil"/>
                   </w:tcBorders>
                   <w:shd w:fill="auto" w:val="clear"/>
                 </w:tcPr>
@@ -2145,8 +2253,6 @@
                     <w:left w:val="nil"/>
                     <w:bottom w:val="nil"/>
                     <w:right w:val="nil"/>
-                    <w:insideH w:val="nil"/>
-                    <w:insideV w:val="nil"/>
                   </w:tcBorders>
                   <w:shd w:fill="auto" w:val="clear"/>
                 </w:tcPr>
@@ -2225,8 +2331,6 @@
               <w:left w:val="single" w:sz="4" w:space="0" w:color="000000"/>
               <w:bottom w:val="single" w:sz="4" w:space="0" w:color="000000"/>
               <w:right w:val="single" w:sz="4" w:space="0" w:color="000000"/>
-              <w:insideH w:val="single" w:sz="4" w:space="0" w:color="000000"/>
-              <w:insideV w:val="single" w:sz="4" w:space="0" w:color="000000"/>
             </w:tcBorders>
             <w:shd w:fill="auto" w:val="clear"/>
           </w:tcPr>
@@ -2261,8 +2365,6 @@
               <w:left w:val="single" w:sz="4" w:space="0" w:color="000000"/>
               <w:bottom w:val="single" w:sz="4" w:space="0" w:color="000000"/>
               <w:right w:val="single" w:sz="4" w:space="0" w:color="000000"/>
-              <w:insideH w:val="single" w:sz="4" w:space="0" w:color="000000"/>
-              <w:insideV w:val="single" w:sz="4" w:space="0" w:color="000000"/>
             </w:tcBorders>
             <w:shd w:fill="auto" w:val="clear"/>
           </w:tcPr>
@@ -2360,7 +2462,7 @@
           <w:bottom w:w="0" w:type="dxa"/>
           <w:right w:w="108" w:type="dxa"/>
         </w:tblCellMar>
-        <w:tblLook w:noVBand="1" w:val="04a0" w:noHBand="0" w:lastColumn="0" w:firstColumn="1" w:lastRow="0" w:firstRow="1"/>
+        <w:tblLook w:val="04a0" w:noHBand="0" w:noVBand="1" w:firstColumn="1" w:lastRow="0" w:lastColumn="0" w:firstRow="1"/>
       </w:tblPr>
       <w:tblGrid>
         <w:gridCol w:w="2547"/>
@@ -2378,8 +2480,6 @@
               <w:left w:val="nil"/>
               <w:bottom w:val="nil"/>
               <w:right w:val="nil"/>
-              <w:insideH w:val="nil"/>
-              <w:insideV w:val="nil"/>
             </w:tcBorders>
             <w:shd w:fill="auto" w:val="clear"/>
           </w:tcPr>
@@ -2416,8 +2516,6 @@
               <w:left w:val="nil"/>
               <w:bottom w:val="nil"/>
               <w:right w:val="nil"/>
-              <w:insideH w:val="nil"/>
-              <w:insideV w:val="nil"/>
             </w:tcBorders>
             <w:shd w:fill="auto" w:val="clear"/>
           </w:tcPr>
@@ -2454,8 +2552,6 @@
               <w:left w:val="nil"/>
               <w:bottom w:val="dotted" w:sz="4" w:space="0" w:color="000000"/>
               <w:right w:val="nil"/>
-              <w:insideH w:val="dotted" w:sz="4" w:space="0" w:color="000000"/>
-              <w:insideV w:val="nil"/>
             </w:tcBorders>
             <w:shd w:fill="auto" w:val="clear"/>
             <w:tcMar>
@@ -2494,8 +2590,6 @@
               <w:left w:val="nil"/>
               <w:bottom w:val="dotted" w:sz="4" w:space="0" w:color="000000"/>
               <w:right w:val="nil"/>
-              <w:insideH w:val="dotted" w:sz="4" w:space="0" w:color="000000"/>
-              <w:insideV w:val="nil"/>
             </w:tcBorders>
             <w:shd w:fill="auto" w:val="clear"/>
             <w:tcMar>
@@ -3143,7 +3237,7 @@
                 <w:bottom w:w="28" w:type="dxa"/>
                 <w:right w:w="0" w:type="dxa"/>
               </w:tblCellMar>
-              <w:tblLook w:noVBand="1" w:val="04a0" w:noHBand="0" w:lastColumn="0" w:firstColumn="1" w:lastRow="0" w:firstRow="1"/>
+              <w:tblLook w:val="04a0" w:noHBand="0" w:noVBand="1" w:firstColumn="1" w:lastRow="0" w:lastColumn="0" w:firstRow="1"/>
             </w:tblPr>
             <w:tblGrid>
               <w:gridCol w:w="2580"/>
@@ -3162,8 +3256,6 @@
                     <w:left w:val="nil"/>
                     <w:bottom w:val="nil"/>
                     <w:right w:val="nil"/>
-                    <w:insideH w:val="nil"/>
-                    <w:insideV w:val="nil"/>
                   </w:tcBorders>
                   <w:shd w:fill="auto" w:val="clear"/>
                 </w:tcPr>
@@ -3201,8 +3293,6 @@
                     <w:left w:val="nil"/>
                     <w:bottom w:val="nil"/>
                     <w:right w:val="nil"/>
-                    <w:insideH w:val="nil"/>
-                    <w:insideV w:val="nil"/>
                   </w:tcBorders>
                   <w:shd w:fill="auto" w:val="clear"/>
                 </w:tcPr>
@@ -3240,8 +3330,6 @@
                     <w:left w:val="nil"/>
                     <w:bottom w:val="nil"/>
                     <w:right w:val="nil"/>
-                    <w:insideH w:val="nil"/>
-                    <w:insideV w:val="nil"/>
                   </w:tcBorders>
                   <w:shd w:fill="auto" w:val="clear"/>
                 </w:tcPr>
@@ -3279,8 +3367,6 @@
                     <w:left w:val="nil"/>
                     <w:bottom w:val="nil"/>
                     <w:right w:val="nil"/>
-                    <w:insideH w:val="nil"/>
-                    <w:insideV w:val="nil"/>
                   </w:tcBorders>
                   <w:shd w:fill="auto" w:val="clear"/>
                 </w:tcPr>
@@ -3320,8 +3406,6 @@
                     <w:left w:val="nil"/>
                     <w:bottom w:val="nil"/>
                     <w:right w:val="nil"/>
-                    <w:insideH w:val="nil"/>
-                    <w:insideV w:val="nil"/>
                   </w:tcBorders>
                   <w:shd w:fill="auto" w:val="clear"/>
                 </w:tcPr>
@@ -3358,8 +3442,6 @@
                     <w:left w:val="nil"/>
                     <w:bottom w:val="nil"/>
                     <w:right w:val="nil"/>
-                    <w:insideH w:val="nil"/>
-                    <w:insideV w:val="nil"/>
                   </w:tcBorders>
                   <w:shd w:fill="auto" w:val="clear"/>
                 </w:tcPr>
@@ -3392,8 +3474,6 @@
                     <w:left w:val="nil"/>
                     <w:bottom w:val="nil"/>
                     <w:right w:val="nil"/>
-                    <w:insideH w:val="nil"/>
-                    <w:insideV w:val="nil"/>
                   </w:tcBorders>
                   <w:shd w:fill="auto" w:val="clear"/>
                 </w:tcPr>
@@ -3432,8 +3512,6 @@
                     <w:left w:val="nil"/>
                     <w:bottom w:val="nil"/>
                     <w:right w:val="nil"/>
-                    <w:insideH w:val="nil"/>
-                    <w:insideV w:val="nil"/>
                   </w:tcBorders>
                   <w:shd w:fill="auto" w:val="clear"/>
                 </w:tcPr>
@@ -3471,8 +3549,6 @@
                     <w:left w:val="nil"/>
                     <w:bottom w:val="nil"/>
                     <w:right w:val="nil"/>
-                    <w:insideH w:val="nil"/>
-                    <w:insideV w:val="nil"/>
                   </w:tcBorders>
                   <w:shd w:fill="auto" w:val="clear"/>
                 </w:tcPr>
@@ -3510,8 +3586,6 @@
                     <w:left w:val="nil"/>
                     <w:bottom w:val="nil"/>
                     <w:right w:val="nil"/>
-                    <w:insideH w:val="nil"/>
-                    <w:insideV w:val="nil"/>
                   </w:tcBorders>
                   <w:shd w:fill="auto" w:val="clear"/>
                 </w:tcPr>
@@ -3549,8 +3623,6 @@
                     <w:left w:val="nil"/>
                     <w:bottom w:val="nil"/>
                     <w:right w:val="nil"/>
-                    <w:insideH w:val="nil"/>
-                    <w:insideV w:val="nil"/>
                   </w:tcBorders>
                   <w:shd w:fill="auto" w:val="clear"/>
                 </w:tcPr>
@@ -3584,8 +3656,6 @@
                     <w:left w:val="nil"/>
                     <w:bottom w:val="nil"/>
                     <w:right w:val="nil"/>
-                    <w:insideH w:val="nil"/>
-                    <w:insideV w:val="nil"/>
                   </w:tcBorders>
                   <w:shd w:fill="auto" w:val="clear"/>
                 </w:tcPr>
@@ -3623,8 +3693,6 @@
                     <w:left w:val="nil"/>
                     <w:bottom w:val="nil"/>
                     <w:right w:val="nil"/>
-                    <w:insideH w:val="nil"/>
-                    <w:insideV w:val="nil"/>
                   </w:tcBorders>
                   <w:shd w:fill="auto" w:val="clear"/>
                 </w:tcPr>
@@ -3684,7 +3752,7 @@
                 <w:bottom w:w="0" w:type="dxa"/>
                 <w:right w:w="108" w:type="dxa"/>
               </w:tblCellMar>
-              <w:tblLook w:noVBand="1" w:val="04a0" w:noHBand="0" w:lastColumn="0" w:firstColumn="1" w:lastRow="0" w:firstRow="1"/>
+              <w:tblLook w:val="04a0" w:noHBand="0" w:noVBand="1" w:firstColumn="1" w:lastRow="0" w:lastColumn="0" w:firstRow="1"/>
             </w:tblPr>
             <w:tblGrid>
               <w:gridCol w:w="6109"/>
@@ -3699,8 +3767,6 @@
                     <w:left w:val="nil"/>
                     <w:bottom w:val="nil"/>
                     <w:right w:val="nil"/>
-                    <w:insideH w:val="nil"/>
-                    <w:insideV w:val="nil"/>
                   </w:tcBorders>
                   <w:shd w:fill="auto" w:val="clear"/>
                 </w:tcPr>
@@ -3738,8 +3804,6 @@
                     <w:left w:val="nil"/>
                     <w:bottom w:val="nil"/>
                     <w:right w:val="nil"/>
-                    <w:insideH w:val="nil"/>
-                    <w:insideV w:val="nil"/>
                   </w:tcBorders>
                   <w:shd w:fill="auto" w:val="clear"/>
                 </w:tcPr>
@@ -3777,8 +3841,6 @@
                     <w:left w:val="nil"/>
                     <w:bottom w:val="nil"/>
                     <w:right w:val="nil"/>
-                    <w:insideH w:val="nil"/>
-                    <w:insideV w:val="nil"/>
                   </w:tcBorders>
                   <w:shd w:fill="auto" w:val="clear"/>
                 </w:tcPr>
@@ -3860,12 +3922,10 @@
               <w:left w:val="single" w:sz="4" w:space="0" w:color="000000"/>
               <w:bottom w:val="single" w:sz="4" w:space="0" w:color="000000"/>
               <w:right w:val="single" w:sz="4" w:space="0" w:color="000000"/>
-              <w:insideH w:val="single" w:sz="4" w:space="0" w:color="000000"/>
-              <w:insideV w:val="single" w:sz="4" w:space="0" w:color="000000"/>
             </w:tcBorders>
             <w:shd w:fill="auto" w:val="clear"/>
             <w:tcMar>
-              <w:left w:w="-5" w:type="dxa"/>
+              <w:left w:w="0" w:type="dxa"/>
               <w:right w:w="0" w:type="dxa"/>
             </w:tcMar>
           </w:tcPr>
@@ -3902,12 +3962,10 @@
               <w:left w:val="single" w:sz="4" w:space="0" w:color="000000"/>
               <w:bottom w:val="single" w:sz="4" w:space="0" w:color="000000"/>
               <w:right w:val="single" w:sz="4" w:space="0" w:color="000000"/>
-              <w:insideH w:val="single" w:sz="4" w:space="0" w:color="000000"/>
-              <w:insideV w:val="single" w:sz="4" w:space="0" w:color="000000"/>
             </w:tcBorders>
             <w:shd w:fill="auto" w:val="clear"/>
             <w:tcMar>
-              <w:left w:w="-5" w:type="dxa"/>
+              <w:left w:w="0" w:type="dxa"/>
               <w:right w:w="0" w:type="dxa"/>
             </w:tcMar>
           </w:tcPr>
@@ -3948,12 +4006,10 @@
               <w:left w:val="single" w:sz="4" w:space="0" w:color="000000"/>
               <w:bottom w:val="single" w:sz="4" w:space="0" w:color="000000"/>
               <w:right w:val="single" w:sz="4" w:space="0" w:color="000000"/>
-              <w:insideH w:val="single" w:sz="4" w:space="0" w:color="000000"/>
-              <w:insideV w:val="single" w:sz="4" w:space="0" w:color="000000"/>
             </w:tcBorders>
             <w:shd w:fill="auto" w:val="clear"/>
             <w:tcMar>
-              <w:left w:w="-5" w:type="dxa"/>
+              <w:left w:w="0" w:type="dxa"/>
               <w:right w:w="0" w:type="dxa"/>
             </w:tcMar>
           </w:tcPr>
@@ -3994,12 +4050,10 @@
               <w:left w:val="single" w:sz="4" w:space="0" w:color="000000"/>
               <w:bottom w:val="single" w:sz="4" w:space="0" w:color="000000"/>
               <w:right w:val="single" w:sz="4" w:space="0" w:color="000000"/>
-              <w:insideH w:val="single" w:sz="4" w:space="0" w:color="000000"/>
-              <w:insideV w:val="single" w:sz="4" w:space="0" w:color="000000"/>
             </w:tcBorders>
             <w:shd w:fill="auto" w:val="clear"/>
             <w:tcMar>
-              <w:left w:w="-5" w:type="dxa"/>
+              <w:left w:w="0" w:type="dxa"/>
               <w:right w:w="0" w:type="dxa"/>
             </w:tcMar>
           </w:tcPr>
@@ -4040,12 +4094,10 @@
               <w:left w:val="single" w:sz="4" w:space="0" w:color="000000"/>
               <w:bottom w:val="single" w:sz="4" w:space="0" w:color="000000"/>
               <w:right w:val="single" w:sz="4" w:space="0" w:color="000000"/>
-              <w:insideH w:val="single" w:sz="4" w:space="0" w:color="000000"/>
-              <w:insideV w:val="single" w:sz="4" w:space="0" w:color="000000"/>
             </w:tcBorders>
             <w:shd w:fill="auto" w:val="clear"/>
             <w:tcMar>
-              <w:left w:w="-5" w:type="dxa"/>
+              <w:left w:w="0" w:type="dxa"/>
               <w:right w:w="0" w:type="dxa"/>
             </w:tcMar>
           </w:tcPr>
@@ -4088,12 +4140,10 @@
               <w:left w:val="single" w:sz="4" w:space="0" w:color="000000"/>
               <w:bottom w:val="single" w:sz="4" w:space="0" w:color="000000"/>
               <w:right w:val="single" w:sz="4" w:space="0" w:color="000000"/>
-              <w:insideH w:val="single" w:sz="4" w:space="0" w:color="000000"/>
-              <w:insideV w:val="single" w:sz="4" w:space="0" w:color="000000"/>
             </w:tcBorders>
             <w:shd w:fill="auto" w:val="clear"/>
             <w:tcMar>
-              <w:left w:w="-5" w:type="dxa"/>
+              <w:left w:w="0" w:type="dxa"/>
               <w:right w:w="0" w:type="dxa"/>
             </w:tcMar>
           </w:tcPr>
@@ -4133,12 +4183,10 @@
               <w:left w:val="single" w:sz="4" w:space="0" w:color="000000"/>
               <w:bottom w:val="single" w:sz="4" w:space="0" w:color="000000"/>
               <w:right w:val="single" w:sz="4" w:space="0" w:color="000000"/>
-              <w:insideH w:val="single" w:sz="4" w:space="0" w:color="000000"/>
-              <w:insideV w:val="single" w:sz="4" w:space="0" w:color="000000"/>
             </w:tcBorders>
             <w:shd w:fill="auto" w:val="clear"/>
             <w:tcMar>
-              <w:left w:w="-5" w:type="dxa"/>
+              <w:left w:w="0" w:type="dxa"/>
               <w:right w:w="0" w:type="dxa"/>
             </w:tcMar>
           </w:tcPr>
@@ -4176,12 +4224,10 @@
               <w:left w:val="single" w:sz="4" w:space="0" w:color="000000"/>
               <w:bottom w:val="single" w:sz="4" w:space="0" w:color="000000"/>
               <w:right w:val="single" w:sz="4" w:space="0" w:color="000000"/>
-              <w:insideH w:val="single" w:sz="4" w:space="0" w:color="000000"/>
-              <w:insideV w:val="single" w:sz="4" w:space="0" w:color="000000"/>
             </w:tcBorders>
             <w:shd w:fill="auto" w:val="clear"/>
             <w:tcMar>
-              <w:left w:w="-5" w:type="dxa"/>
+              <w:left w:w="0" w:type="dxa"/>
               <w:right w:w="0" w:type="dxa"/>
             </w:tcMar>
           </w:tcPr>
@@ -4205,14 +4251,13 @@
               <w:tblW w:w="6291" w:type="dxa"/>
               <w:jc w:val="left"/>
               <w:tblInd w:w="192" w:type="dxa"/>
-              <w:tblBorders/>
               <w:tblCellMar>
                 <w:top w:w="0" w:type="dxa"/>
                 <w:left w:w="0" w:type="dxa"/>
                 <w:bottom w:w="0" w:type="dxa"/>
                 <w:right w:w="0" w:type="dxa"/>
               </w:tblCellMar>
-              <w:tblLook w:noVBand="1" w:val="04a0" w:noHBand="0" w:lastColumn="0" w:firstColumn="1" w:lastRow="0" w:firstRow="1"/>
+              <w:tblLook w:val="04a0" w:noHBand="0" w:noVBand="1" w:firstColumn="1" w:lastRow="0" w:lastColumn="0" w:firstRow="1"/>
             </w:tblPr>
             <w:tblGrid>
               <w:gridCol w:w="2268"/>
@@ -4706,12 +4751,10 @@
               <w:left w:val="single" w:sz="4" w:space="0" w:color="000000"/>
               <w:bottom w:val="single" w:sz="4" w:space="0" w:color="000000"/>
               <w:right w:val="single" w:sz="4" w:space="0" w:color="000000"/>
-              <w:insideH w:val="single" w:sz="4" w:space="0" w:color="000000"/>
-              <w:insideV w:val="single" w:sz="4" w:space="0" w:color="000000"/>
             </w:tcBorders>
             <w:shd w:fill="auto" w:val="clear"/>
             <w:tcMar>
-              <w:left w:w="-5" w:type="dxa"/>
+              <w:left w:w="0" w:type="dxa"/>
               <w:right w:w="0" w:type="dxa"/>
             </w:tcMar>
           </w:tcPr>
@@ -4752,12 +4795,10 @@
               <w:left w:val="single" w:sz="4" w:space="0" w:color="000000"/>
               <w:bottom w:val="single" w:sz="4" w:space="0" w:color="000000"/>
               <w:right w:val="single" w:sz="4" w:space="0" w:color="000000"/>
-              <w:insideH w:val="single" w:sz="4" w:space="0" w:color="000000"/>
-              <w:insideV w:val="single" w:sz="4" w:space="0" w:color="000000"/>
             </w:tcBorders>
             <w:shd w:fill="auto" w:val="clear"/>
             <w:tcMar>
-              <w:left w:w="-5" w:type="dxa"/>
+              <w:left w:w="0" w:type="dxa"/>
               <w:right w:w="0" w:type="dxa"/>
             </w:tcMar>
           </w:tcPr>
@@ -4798,12 +4839,10 @@
               <w:left w:val="single" w:sz="4" w:space="0" w:color="000000"/>
               <w:bottom w:val="dotted" w:sz="4" w:space="0" w:color="000000"/>
               <w:right w:val="single" w:sz="4" w:space="0" w:color="000000"/>
-              <w:insideH w:val="dotted" w:sz="4" w:space="0" w:color="000000"/>
-              <w:insideV w:val="single" w:sz="4" w:space="0" w:color="000000"/>
             </w:tcBorders>
             <w:shd w:fill="auto" w:val="clear"/>
             <w:tcMar>
-              <w:left w:w="-5" w:type="dxa"/>
+              <w:left w:w="0" w:type="dxa"/>
               <w:right w:w="0" w:type="dxa"/>
             </w:tcMar>
           </w:tcPr>
@@ -4844,12 +4883,10 @@
               <w:left w:val="single" w:sz="4" w:space="0" w:color="000000"/>
               <w:bottom w:val="single" w:sz="4" w:space="0" w:color="000000"/>
               <w:right w:val="single" w:sz="4" w:space="0" w:color="000000"/>
-              <w:insideH w:val="single" w:sz="4" w:space="0" w:color="000000"/>
-              <w:insideV w:val="single" w:sz="4" w:space="0" w:color="000000"/>
             </w:tcBorders>
             <w:shd w:fill="auto" w:val="clear"/>
             <w:tcMar>
-              <w:left w:w="-5" w:type="dxa"/>
+              <w:left w:w="0" w:type="dxa"/>
               <w:right w:w="0" w:type="dxa"/>
             </w:tcMar>
           </w:tcPr>
@@ -4889,12 +4926,10 @@
               <w:left w:val="single" w:sz="4" w:space="0" w:color="000000"/>
               <w:bottom w:val="single" w:sz="4" w:space="0" w:color="000000"/>
               <w:right w:val="single" w:sz="4" w:space="0" w:color="000000"/>
-              <w:insideH w:val="single" w:sz="4" w:space="0" w:color="000000"/>
-              <w:insideV w:val="single" w:sz="4" w:space="0" w:color="000000"/>
             </w:tcBorders>
             <w:shd w:fill="auto" w:val="clear"/>
             <w:tcMar>
-              <w:left w:w="-5" w:type="dxa"/>
+              <w:left w:w="0" w:type="dxa"/>
               <w:right w:w="0" w:type="dxa"/>
             </w:tcMar>
           </w:tcPr>
@@ -4935,12 +4970,10 @@
               <w:left w:val="single" w:sz="4" w:space="0" w:color="000000"/>
               <w:bottom w:val="single" w:sz="4" w:space="0" w:color="000000"/>
               <w:right w:val="single" w:sz="4" w:space="0" w:color="000000"/>
-              <w:insideH w:val="single" w:sz="4" w:space="0" w:color="000000"/>
-              <w:insideV w:val="single" w:sz="4" w:space="0" w:color="000000"/>
             </w:tcBorders>
             <w:shd w:fill="auto" w:val="clear"/>
             <w:tcMar>
-              <w:left w:w="-5" w:type="dxa"/>
+              <w:left w:w="0" w:type="dxa"/>
               <w:right w:w="0" w:type="dxa"/>
             </w:tcMar>
           </w:tcPr>
@@ -4981,12 +5014,10 @@
               <w:left w:val="single" w:sz="4" w:space="0" w:color="000000"/>
               <w:bottom w:val="single" w:sz="4" w:space="0" w:color="000000"/>
               <w:right w:val="single" w:sz="4" w:space="0" w:color="000000"/>
-              <w:insideH w:val="single" w:sz="4" w:space="0" w:color="000000"/>
-              <w:insideV w:val="single" w:sz="4" w:space="0" w:color="000000"/>
             </w:tcBorders>
             <w:shd w:fill="auto" w:val="clear"/>
             <w:tcMar>
-              <w:left w:w="-5" w:type="dxa"/>
+              <w:left w:w="0" w:type="dxa"/>
               <w:right w:w="0" w:type="dxa"/>
             </w:tcMar>
           </w:tcPr>
@@ -5027,12 +5058,10 @@
               <w:left w:val="single" w:sz="4" w:space="0" w:color="000000"/>
               <w:bottom w:val="single" w:sz="4" w:space="0" w:color="000000"/>
               <w:right w:val="single" w:sz="4" w:space="0" w:color="000000"/>
-              <w:insideH w:val="single" w:sz="4" w:space="0" w:color="000000"/>
-              <w:insideV w:val="single" w:sz="4" w:space="0" w:color="000000"/>
             </w:tcBorders>
             <w:shd w:fill="auto" w:val="clear"/>
             <w:tcMar>
-              <w:left w:w="-5" w:type="dxa"/>
+              <w:left w:w="0" w:type="dxa"/>
               <w:right w:w="0" w:type="dxa"/>
             </w:tcMar>
           </w:tcPr>
@@ -5263,12 +5292,12 @@
           <w:bottom w:w="0" w:type="dxa"/>
           <w:right w:w="0" w:type="dxa"/>
         </w:tblCellMar>
-        <w:tblLook w:noVBand="1" w:val="04a0" w:noHBand="0" w:lastColumn="0" w:firstColumn="1" w:lastRow="0" w:firstRow="1"/>
+        <w:tblLook w:val="04a0" w:noHBand="0" w:noVBand="1" w:firstColumn="1" w:lastRow="0" w:lastColumn="0" w:firstRow="1"/>
       </w:tblPr>
       <w:tblGrid>
         <w:gridCol w:w="2551"/>
-        <w:gridCol w:w="282"/>
-        <w:gridCol w:w="2696"/>
+        <w:gridCol w:w="281"/>
+        <w:gridCol w:w="2697"/>
         <w:gridCol w:w="282"/>
         <w:gridCol w:w="2694"/>
         <w:gridCol w:w="425"/>
@@ -5284,8 +5313,6 @@
               <w:left w:val="nil"/>
               <w:bottom w:val="nil"/>
               <w:right w:val="nil"/>
-              <w:insideH w:val="nil"/>
-              <w:insideV w:val="nil"/>
             </w:tcBorders>
             <w:shd w:fill="auto" w:val="clear"/>
           </w:tcPr>
@@ -5322,8 +5349,6 @@
               <w:left w:val="nil"/>
               <w:bottom w:val="nil"/>
               <w:right w:val="nil"/>
-              <w:insideH w:val="nil"/>
-              <w:insideV w:val="nil"/>
             </w:tcBorders>
             <w:shd w:fill="auto" w:val="clear"/>
           </w:tcPr>
@@ -5359,8 +5384,6 @@
               <w:left w:val="nil"/>
               <w:bottom w:val="nil"/>
               <w:right w:val="nil"/>
-              <w:insideH w:val="nil"/>
-              <w:insideV w:val="nil"/>
             </w:tcBorders>
             <w:shd w:fill="auto" w:val="clear"/>
           </w:tcPr>
@@ -5382,6 +5405,69 @@
                 <w:szCs w:val="18"/>
               </w:rPr>
               <w:t>{{ persons[0] }}</w:t>
+            </w:r>
+          </w:p>
+        </w:tc>
+        <w:tc>
+          <w:tcPr>
+            <w:tcW w:w="281" w:type="dxa"/>
+            <w:tcBorders>
+              <w:top w:val="nil"/>
+              <w:left w:val="nil"/>
+              <w:bottom w:val="nil"/>
+              <w:right w:val="nil"/>
+            </w:tcBorders>
+            <w:shd w:fill="auto" w:val="clear"/>
+          </w:tcPr>
+          <w:p>
+            <w:pPr>
+              <w:pStyle w:val="Normal"/>
+              <w:widowControl w:val="false"/>
+              <w:suppressAutoHyphens w:val="true"/>
+              <w:rPr>
+                <w:rFonts w:ascii="Liberation Sans" w:hAnsi="Liberation Sans" w:cs="Liberation Sans"/>
+                <w:sz w:val="18"/>
+                <w:szCs w:val="18"/>
+              </w:rPr>
+            </w:pPr>
+            <w:r>
+              <w:rPr>
+                <w:rFonts w:cs="Liberation Sans" w:ascii="Liberation Sans" w:hAnsi="Liberation Sans"/>
+                <w:sz w:val="18"/>
+                <w:szCs w:val="18"/>
+              </w:rPr>
+            </w:r>
+          </w:p>
+        </w:tc>
+        <w:tc>
+          <w:tcPr>
+            <w:tcW w:w="2697" w:type="dxa"/>
+            <w:tcBorders>
+              <w:top w:val="dashed" w:sz="4" w:space="0" w:color="000000"/>
+              <w:left w:val="nil"/>
+              <w:bottom w:val="nil"/>
+              <w:right w:val="nil"/>
+            </w:tcBorders>
+            <w:shd w:fill="auto" w:val="clear"/>
+          </w:tcPr>
+          <w:p>
+            <w:pPr>
+              <w:pStyle w:val="Normal"/>
+              <w:widowControl w:val="false"/>
+              <w:suppressAutoHyphens w:val="true"/>
+              <w:rPr>
+                <w:rFonts w:ascii="Liberation Sans" w:hAnsi="Liberation Sans" w:cs="Liberation Sans"/>
+                <w:sz w:val="18"/>
+                <w:szCs w:val="18"/>
+              </w:rPr>
+            </w:pPr>
+            <w:r>
+              <w:rPr>
+                <w:rFonts w:cs="Liberation Sans" w:ascii="Liberation Sans" w:hAnsi="Liberation Sans"/>
+                <w:sz w:val="18"/>
+                <w:szCs w:val="18"/>
+              </w:rPr>
+              <w:t>{{ persons[1] }}</w:t>
             </w:r>
           </w:p>
         </w:tc>
@@ -5393,75 +5479,6 @@
               <w:left w:val="nil"/>
               <w:bottom w:val="nil"/>
               <w:right w:val="nil"/>
-              <w:insideH w:val="nil"/>
-              <w:insideV w:val="nil"/>
-            </w:tcBorders>
-            <w:shd w:fill="auto" w:val="clear"/>
-          </w:tcPr>
-          <w:p>
-            <w:pPr>
-              <w:pStyle w:val="Normal"/>
-              <w:widowControl w:val="false"/>
-              <w:suppressAutoHyphens w:val="true"/>
-              <w:rPr>
-                <w:rFonts w:ascii="Liberation Sans" w:hAnsi="Liberation Sans" w:cs="Liberation Sans"/>
-                <w:sz w:val="18"/>
-                <w:szCs w:val="18"/>
-              </w:rPr>
-            </w:pPr>
-            <w:r>
-              <w:rPr>
-                <w:rFonts w:cs="Liberation Sans" w:ascii="Liberation Sans" w:hAnsi="Liberation Sans"/>
-                <w:sz w:val="18"/>
-                <w:szCs w:val="18"/>
-              </w:rPr>
-            </w:r>
-          </w:p>
-        </w:tc>
-        <w:tc>
-          <w:tcPr>
-            <w:tcW w:w="2696" w:type="dxa"/>
-            <w:tcBorders>
-              <w:top w:val="dashed" w:sz="4" w:space="0" w:color="000000"/>
-              <w:left w:val="nil"/>
-              <w:bottom w:val="nil"/>
-              <w:right w:val="nil"/>
-              <w:insideH w:val="nil"/>
-              <w:insideV w:val="nil"/>
-            </w:tcBorders>
-            <w:shd w:fill="auto" w:val="clear"/>
-          </w:tcPr>
-          <w:p>
-            <w:pPr>
-              <w:pStyle w:val="Normal"/>
-              <w:widowControl w:val="false"/>
-              <w:suppressAutoHyphens w:val="true"/>
-              <w:rPr>
-                <w:rFonts w:ascii="Liberation Sans" w:hAnsi="Liberation Sans" w:cs="Liberation Sans"/>
-                <w:sz w:val="18"/>
-                <w:szCs w:val="18"/>
-              </w:rPr>
-            </w:pPr>
-            <w:r>
-              <w:rPr>
-                <w:rFonts w:cs="Liberation Sans" w:ascii="Liberation Sans" w:hAnsi="Liberation Sans"/>
-                <w:sz w:val="18"/>
-                <w:szCs w:val="18"/>
-              </w:rPr>
-              <w:t>{{ persons[1] }}</w:t>
-            </w:r>
-          </w:p>
-        </w:tc>
-        <w:tc>
-          <w:tcPr>
-            <w:tcW w:w="282" w:type="dxa"/>
-            <w:tcBorders>
-              <w:top w:val="nil"/>
-              <w:left w:val="nil"/>
-              <w:bottom w:val="nil"/>
-              <w:right w:val="nil"/>
-              <w:insideH w:val="nil"/>
-              <w:insideV w:val="nil"/>
             </w:tcBorders>
             <w:shd w:fill="auto" w:val="clear"/>
           </w:tcPr>
@@ -5493,8 +5510,6 @@
               <w:left w:val="nil"/>
               <w:bottom w:val="nil"/>
               <w:right w:val="nil"/>
-              <w:insideH w:val="nil"/>
-              <w:insideV w:val="nil"/>
             </w:tcBorders>
             <w:shd w:fill="auto" w:val="clear"/>
           </w:tcPr>
@@ -5526,8 +5541,6 @@
               <w:left w:val="nil"/>
               <w:bottom w:val="nil"/>
               <w:right w:val="nil"/>
-              <w:insideH w:val="nil"/>
-              <w:insideV w:val="nil"/>
             </w:tcBorders>
             <w:shd w:fill="auto" w:val="clear"/>
           </w:tcPr>
@@ -5563,8 +5576,6 @@
               <w:left w:val="nil"/>
               <w:bottom w:val="nil"/>
               <w:right w:val="nil"/>
-              <w:insideH w:val="nil"/>
-              <w:insideV w:val="nil"/>
             </w:tcBorders>
             <w:shd w:fill="auto" w:val="clear"/>
           </w:tcPr>
@@ -5600,8 +5611,6 @@
               <w:left w:val="nil"/>
               <w:bottom w:val="nil"/>
               <w:right w:val="nil"/>
-              <w:insideH w:val="nil"/>
-              <w:insideV w:val="nil"/>
             </w:tcBorders>
             <w:shd w:fill="auto" w:val="clear"/>
           </w:tcPr>
@@ -5623,6 +5632,69 @@
                 <w:szCs w:val="18"/>
               </w:rPr>
               <w:t>{{ persons[0] }}</w:t>
+            </w:r>
+          </w:p>
+        </w:tc>
+        <w:tc>
+          <w:tcPr>
+            <w:tcW w:w="281" w:type="dxa"/>
+            <w:tcBorders>
+              <w:top w:val="nil"/>
+              <w:left w:val="nil"/>
+              <w:bottom w:val="nil"/>
+              <w:right w:val="nil"/>
+            </w:tcBorders>
+            <w:shd w:fill="auto" w:val="clear"/>
+          </w:tcPr>
+          <w:p>
+            <w:pPr>
+              <w:pStyle w:val="Normal"/>
+              <w:widowControl w:val="false"/>
+              <w:suppressAutoHyphens w:val="true"/>
+              <w:rPr>
+                <w:rFonts w:ascii="Liberation Sans" w:hAnsi="Liberation Sans" w:cs="Liberation Sans"/>
+                <w:sz w:val="18"/>
+                <w:szCs w:val="18"/>
+              </w:rPr>
+            </w:pPr>
+            <w:r>
+              <w:rPr>
+                <w:rFonts w:cs="Liberation Sans" w:ascii="Liberation Sans" w:hAnsi="Liberation Sans"/>
+                <w:sz w:val="18"/>
+                <w:szCs w:val="18"/>
+              </w:rPr>
+            </w:r>
+          </w:p>
+        </w:tc>
+        <w:tc>
+          <w:tcPr>
+            <w:tcW w:w="2697" w:type="dxa"/>
+            <w:tcBorders>
+              <w:top w:val="dashed" w:sz="4" w:space="0" w:color="000000"/>
+              <w:left w:val="nil"/>
+              <w:bottom w:val="nil"/>
+              <w:right w:val="nil"/>
+            </w:tcBorders>
+            <w:shd w:fill="auto" w:val="clear"/>
+          </w:tcPr>
+          <w:p>
+            <w:pPr>
+              <w:pStyle w:val="Normal"/>
+              <w:widowControl w:val="false"/>
+              <w:suppressAutoHyphens w:val="true"/>
+              <w:rPr>
+                <w:rFonts w:ascii="Liberation Sans" w:hAnsi="Liberation Sans" w:cs="Liberation Sans"/>
+                <w:sz w:val="18"/>
+                <w:szCs w:val="18"/>
+              </w:rPr>
+            </w:pPr>
+            <w:r>
+              <w:rPr>
+                <w:rFonts w:cs="Liberation Sans" w:ascii="Liberation Sans" w:hAnsi="Liberation Sans"/>
+                <w:sz w:val="18"/>
+                <w:szCs w:val="18"/>
+              </w:rPr>
+              <w:t>{{ persons[1] }}</w:t>
             </w:r>
           </w:p>
         </w:tc>
@@ -5634,75 +5706,6 @@
               <w:left w:val="nil"/>
               <w:bottom w:val="nil"/>
               <w:right w:val="nil"/>
-              <w:insideH w:val="nil"/>
-              <w:insideV w:val="nil"/>
-            </w:tcBorders>
-            <w:shd w:fill="auto" w:val="clear"/>
-          </w:tcPr>
-          <w:p>
-            <w:pPr>
-              <w:pStyle w:val="Normal"/>
-              <w:widowControl w:val="false"/>
-              <w:suppressAutoHyphens w:val="true"/>
-              <w:rPr>
-                <w:rFonts w:ascii="Liberation Sans" w:hAnsi="Liberation Sans" w:cs="Liberation Sans"/>
-                <w:sz w:val="18"/>
-                <w:szCs w:val="18"/>
-              </w:rPr>
-            </w:pPr>
-            <w:r>
-              <w:rPr>
-                <w:rFonts w:cs="Liberation Sans" w:ascii="Liberation Sans" w:hAnsi="Liberation Sans"/>
-                <w:sz w:val="18"/>
-                <w:szCs w:val="18"/>
-              </w:rPr>
-            </w:r>
-          </w:p>
-        </w:tc>
-        <w:tc>
-          <w:tcPr>
-            <w:tcW w:w="2696" w:type="dxa"/>
-            <w:tcBorders>
-              <w:top w:val="dashed" w:sz="4" w:space="0" w:color="000000"/>
-              <w:left w:val="nil"/>
-              <w:bottom w:val="nil"/>
-              <w:right w:val="nil"/>
-              <w:insideH w:val="nil"/>
-              <w:insideV w:val="nil"/>
-            </w:tcBorders>
-            <w:shd w:fill="auto" w:val="clear"/>
-          </w:tcPr>
-          <w:p>
-            <w:pPr>
-              <w:pStyle w:val="Normal"/>
-              <w:widowControl w:val="false"/>
-              <w:suppressAutoHyphens w:val="true"/>
-              <w:rPr>
-                <w:rFonts w:ascii="Liberation Sans" w:hAnsi="Liberation Sans" w:cs="Liberation Sans"/>
-                <w:sz w:val="18"/>
-                <w:szCs w:val="18"/>
-              </w:rPr>
-            </w:pPr>
-            <w:r>
-              <w:rPr>
-                <w:rFonts w:cs="Liberation Sans" w:ascii="Liberation Sans" w:hAnsi="Liberation Sans"/>
-                <w:sz w:val="18"/>
-                <w:szCs w:val="18"/>
-              </w:rPr>
-              <w:t>{{ persons[1] }}</w:t>
-            </w:r>
-          </w:p>
-        </w:tc>
-        <w:tc>
-          <w:tcPr>
-            <w:tcW w:w="282" w:type="dxa"/>
-            <w:tcBorders>
-              <w:top w:val="nil"/>
-              <w:left w:val="nil"/>
-              <w:bottom w:val="nil"/>
-              <w:right w:val="nil"/>
-              <w:insideH w:val="nil"/>
-              <w:insideV w:val="nil"/>
             </w:tcBorders>
             <w:shd w:fill="auto" w:val="clear"/>
           </w:tcPr>
@@ -5734,8 +5737,6 @@
               <w:left w:val="nil"/>
               <w:bottom w:val="nil"/>
               <w:right w:val="nil"/>
-              <w:insideH w:val="nil"/>
-              <w:insideV w:val="nil"/>
             </w:tcBorders>
             <w:shd w:fill="auto" w:val="clear"/>
           </w:tcPr>
@@ -5768,8 +5769,6 @@
               <w:left w:val="nil"/>
               <w:bottom w:val="nil"/>
               <w:right w:val="nil"/>
-              <w:insideH w:val="nil"/>
-              <w:insideV w:val="nil"/>
             </w:tcBorders>
             <w:shd w:fill="auto" w:val="clear"/>
           </w:tcPr>
@@ -5805,8 +5804,6 @@
               <w:left w:val="nil"/>
               <w:bottom w:val="nil"/>
               <w:right w:val="nil"/>
-              <w:insideH w:val="nil"/>
-              <w:insideV w:val="nil"/>
             </w:tcBorders>
             <w:shd w:fill="auto" w:val="clear"/>
           </w:tcPr>
@@ -5842,8 +5839,6 @@
               <w:left w:val="nil"/>
               <w:bottom w:val="nil"/>
               <w:right w:val="nil"/>
-              <w:insideH w:val="nil"/>
-              <w:insideV w:val="nil"/>
             </w:tcBorders>
             <w:shd w:fill="auto" w:val="clear"/>
           </w:tcPr>
@@ -5865,6 +5860,68 @@
                 <w:szCs w:val="18"/>
               </w:rPr>
               <w:t>{{ persons[0] }}</w:t>
+            </w:r>
+          </w:p>
+        </w:tc>
+        <w:tc>
+          <w:tcPr>
+            <w:tcW w:w="281" w:type="dxa"/>
+            <w:tcBorders>
+              <w:top w:val="nil"/>
+              <w:left w:val="nil"/>
+              <w:bottom w:val="nil"/>
+              <w:right w:val="nil"/>
+            </w:tcBorders>
+            <w:shd w:fill="auto" w:val="clear"/>
+          </w:tcPr>
+          <w:p>
+            <w:pPr>
+              <w:pStyle w:val="Normal"/>
+              <w:widowControl w:val="false"/>
+              <w:suppressAutoHyphens w:val="true"/>
+              <w:rPr>
+                <w:rFonts w:ascii="Liberation Sans" w:hAnsi="Liberation Sans" w:cs="Liberation Sans"/>
+                <w:sz w:val="18"/>
+                <w:szCs w:val="18"/>
+              </w:rPr>
+            </w:pPr>
+            <w:r>
+              <w:rPr>
+                <w:rFonts w:cs="Liberation Sans" w:ascii="Liberation Sans" w:hAnsi="Liberation Sans"/>
+                <w:sz w:val="18"/>
+                <w:szCs w:val="18"/>
+              </w:rPr>
+            </w:r>
+          </w:p>
+        </w:tc>
+        <w:tc>
+          <w:tcPr>
+            <w:tcW w:w="2697" w:type="dxa"/>
+            <w:tcBorders>
+              <w:top w:val="nil"/>
+              <w:left w:val="nil"/>
+              <w:bottom w:val="nil"/>
+              <w:right w:val="nil"/>
+            </w:tcBorders>
+            <w:shd w:fill="auto" w:val="clear"/>
+          </w:tcPr>
+          <w:p>
+            <w:pPr>
+              <w:pStyle w:val="Normal"/>
+              <w:widowControl w:val="false"/>
+              <w:suppressAutoHyphens w:val="true"/>
+              <w:rPr>
+                <w:rFonts w:ascii="Liberation Sans" w:hAnsi="Liberation Sans" w:cs="Liberation Sans"/>
+                <w:sz w:val="18"/>
+                <w:szCs w:val="18"/>
+              </w:rPr>
+            </w:pPr>
+            <w:r>
+              <w:rPr>
+                <w:rFonts w:cs="Liberation Sans" w:ascii="Liberation Sans" w:hAnsi="Liberation Sans"/>
+                <w:sz w:val="18"/>
+                <w:szCs w:val="18"/>
+              </w:rPr>
             </w:r>
           </w:p>
         </w:tc>
@@ -5876,74 +5933,6 @@
               <w:left w:val="nil"/>
               <w:bottom w:val="nil"/>
               <w:right w:val="nil"/>
-              <w:insideH w:val="nil"/>
-              <w:insideV w:val="nil"/>
-            </w:tcBorders>
-            <w:shd w:fill="auto" w:val="clear"/>
-          </w:tcPr>
-          <w:p>
-            <w:pPr>
-              <w:pStyle w:val="Normal"/>
-              <w:widowControl w:val="false"/>
-              <w:suppressAutoHyphens w:val="true"/>
-              <w:rPr>
-                <w:rFonts w:ascii="Liberation Sans" w:hAnsi="Liberation Sans" w:cs="Liberation Sans"/>
-                <w:sz w:val="18"/>
-                <w:szCs w:val="18"/>
-              </w:rPr>
-            </w:pPr>
-            <w:r>
-              <w:rPr>
-                <w:rFonts w:cs="Liberation Sans" w:ascii="Liberation Sans" w:hAnsi="Liberation Sans"/>
-                <w:sz w:val="18"/>
-                <w:szCs w:val="18"/>
-              </w:rPr>
-            </w:r>
-          </w:p>
-        </w:tc>
-        <w:tc>
-          <w:tcPr>
-            <w:tcW w:w="2696" w:type="dxa"/>
-            <w:tcBorders>
-              <w:top w:val="nil"/>
-              <w:left w:val="nil"/>
-              <w:bottom w:val="nil"/>
-              <w:right w:val="nil"/>
-              <w:insideH w:val="nil"/>
-              <w:insideV w:val="nil"/>
-            </w:tcBorders>
-            <w:shd w:fill="auto" w:val="clear"/>
-          </w:tcPr>
-          <w:p>
-            <w:pPr>
-              <w:pStyle w:val="Normal"/>
-              <w:widowControl w:val="false"/>
-              <w:suppressAutoHyphens w:val="true"/>
-              <w:rPr>
-                <w:rFonts w:ascii="Liberation Sans" w:hAnsi="Liberation Sans" w:cs="Liberation Sans"/>
-                <w:sz w:val="18"/>
-                <w:szCs w:val="18"/>
-              </w:rPr>
-            </w:pPr>
-            <w:r>
-              <w:rPr>
-                <w:rFonts w:cs="Liberation Sans" w:ascii="Liberation Sans" w:hAnsi="Liberation Sans"/>
-                <w:sz w:val="18"/>
-                <w:szCs w:val="18"/>
-              </w:rPr>
-            </w:r>
-          </w:p>
-        </w:tc>
-        <w:tc>
-          <w:tcPr>
-            <w:tcW w:w="282" w:type="dxa"/>
-            <w:tcBorders>
-              <w:top w:val="nil"/>
-              <w:left w:val="nil"/>
-              <w:bottom w:val="nil"/>
-              <w:right w:val="nil"/>
-              <w:insideH w:val="nil"/>
-              <w:insideV w:val="nil"/>
             </w:tcBorders>
             <w:shd w:fill="auto" w:val="clear"/>
           </w:tcPr>
@@ -5975,8 +5964,6 @@
               <w:left w:val="nil"/>
               <w:bottom w:val="nil"/>
               <w:right w:val="nil"/>
-              <w:insideH w:val="nil"/>
-              <w:insideV w:val="nil"/>
             </w:tcBorders>
             <w:shd w:fill="auto" w:val="clear"/>
           </w:tcPr>
@@ -6008,8 +5995,6 @@
               <w:left w:val="nil"/>
               <w:bottom w:val="nil"/>
               <w:right w:val="nil"/>
-              <w:insideH w:val="nil"/>
-              <w:insideV w:val="nil"/>
             </w:tcBorders>
             <w:shd w:fill="auto" w:val="clear"/>
           </w:tcPr>
@@ -6045,8 +6030,6 @@
               <w:left w:val="nil"/>
               <w:bottom w:val="nil"/>
               <w:right w:val="nil"/>
-              <w:insideH w:val="nil"/>
-              <w:insideV w:val="nil"/>
             </w:tcBorders>
             <w:shd w:fill="auto" w:val="clear"/>
           </w:tcPr>
@@ -6083,8 +6066,6 @@
               <w:left w:val="nil"/>
               <w:bottom w:val="nil"/>
               <w:right w:val="nil"/>
-              <w:insideH w:val="nil"/>
-              <w:insideV w:val="nil"/>
             </w:tcBorders>
             <w:shd w:fill="auto" w:val="clear"/>
           </w:tcPr>
@@ -6196,8 +6177,6 @@
               <w:left w:val="nil"/>
               <w:bottom w:val="nil"/>
               <w:right w:val="nil"/>
-              <w:insideH w:val="nil"/>
-              <w:insideV w:val="nil"/>
             </w:tcBorders>
             <w:shd w:fill="auto" w:val="clear"/>
           </w:tcPr>
@@ -6462,7 +6441,7 @@
         <w:szCs w:val="18"/>
         <w:rFonts w:ascii="Calibri" w:hAnsi="Calibri"/>
       </w:rPr>
-      <w:t>18.08.20</w:t>
+      <w:t>12.10.20</w:t>
     </w:r>
     <w:r>
       <w:rPr>
@@ -6496,6 +6475,9 @@
       <w:lvlText w:val=""/>
       <w:lvlJc w:val="left"/>
       <w:pPr>
+        <w:tabs>
+          <w:tab w:val="num" w:pos="0"/>
+        </w:tabs>
         <w:ind w:left="0" w:hanging="0"/>
       </w:pPr>
     </w:lvl>
@@ -6507,6 +6489,9 @@
       <w:lvlText w:val=""/>
       <w:lvlJc w:val="left"/>
       <w:pPr>
+        <w:tabs>
+          <w:tab w:val="num" w:pos="0"/>
+        </w:tabs>
         <w:ind w:left="0" w:hanging="0"/>
       </w:pPr>
     </w:lvl>
@@ -6518,6 +6503,9 @@
       <w:lvlText w:val=""/>
       <w:lvlJc w:val="left"/>
       <w:pPr>
+        <w:tabs>
+          <w:tab w:val="num" w:pos="0"/>
+        </w:tabs>
         <w:ind w:left="0" w:hanging="0"/>
       </w:pPr>
     </w:lvl>
@@ -6528,6 +6516,9 @@
       <w:lvlText w:val=""/>
       <w:lvlJc w:val="left"/>
       <w:pPr>
+        <w:tabs>
+          <w:tab w:val="num" w:pos="0"/>
+        </w:tabs>
         <w:ind w:left="0" w:hanging="0"/>
       </w:pPr>
     </w:lvl>
@@ -6538,6 +6529,9 @@
       <w:lvlText w:val=""/>
       <w:lvlJc w:val="left"/>
       <w:pPr>
+        <w:tabs>
+          <w:tab w:val="num" w:pos="0"/>
+        </w:tabs>
         <w:ind w:left="0" w:hanging="0"/>
       </w:pPr>
     </w:lvl>
@@ -6548,6 +6542,9 @@
       <w:lvlText w:val=""/>
       <w:lvlJc w:val="left"/>
       <w:pPr>
+        <w:tabs>
+          <w:tab w:val="num" w:pos="0"/>
+        </w:tabs>
         <w:ind w:left="0" w:hanging="0"/>
       </w:pPr>
     </w:lvl>
@@ -6558,6 +6555,9 @@
       <w:lvlText w:val=""/>
       <w:lvlJc w:val="left"/>
       <w:pPr>
+        <w:tabs>
+          <w:tab w:val="num" w:pos="0"/>
+        </w:tabs>
         <w:ind w:left="0" w:hanging="0"/>
       </w:pPr>
     </w:lvl>
@@ -6568,6 +6568,9 @@
       <w:lvlText w:val=""/>
       <w:lvlJc w:val="left"/>
       <w:pPr>
+        <w:tabs>
+          <w:tab w:val="num" w:pos="0"/>
+        </w:tabs>
         <w:ind w:left="0" w:hanging="0"/>
       </w:pPr>
     </w:lvl>
@@ -6578,6 +6581,9 @@
       <w:lvlText w:val=""/>
       <w:lvlJc w:val="left"/>
       <w:pPr>
+        <w:tabs>
+          <w:tab w:val="num" w:pos="0"/>
+        </w:tabs>
         <w:ind w:left="0" w:hanging="0"/>
       </w:pPr>
     </w:lvl>
@@ -6590,6 +6596,9 @@
       <w:lvlText w:val=""/>
       <w:lvlJc w:val="left"/>
       <w:pPr>
+        <w:tabs>
+          <w:tab w:val="num" w:pos="0"/>
+        </w:tabs>
         <w:ind w:left="0" w:hanging="0"/>
       </w:pPr>
     </w:lvl>
@@ -6600,6 +6609,9 @@
       <w:lvlText w:val=""/>
       <w:lvlJc w:val="left"/>
       <w:pPr>
+        <w:tabs>
+          <w:tab w:val="num" w:pos="0"/>
+        </w:tabs>
         <w:ind w:left="0" w:hanging="0"/>
       </w:pPr>
     </w:lvl>
@@ -6610,6 +6622,9 @@
       <w:lvlText w:val=""/>
       <w:lvlJc w:val="left"/>
       <w:pPr>
+        <w:tabs>
+          <w:tab w:val="num" w:pos="0"/>
+        </w:tabs>
         <w:ind w:left="0" w:hanging="0"/>
       </w:pPr>
     </w:lvl>
@@ -6620,6 +6635,9 @@
       <w:lvlText w:val=""/>
       <w:lvlJc w:val="left"/>
       <w:pPr>
+        <w:tabs>
+          <w:tab w:val="num" w:pos="0"/>
+        </w:tabs>
         <w:ind w:left="0" w:hanging="0"/>
       </w:pPr>
     </w:lvl>
@@ -6630,6 +6648,9 @@
       <w:lvlText w:val=""/>
       <w:lvlJc w:val="left"/>
       <w:pPr>
+        <w:tabs>
+          <w:tab w:val="num" w:pos="0"/>
+        </w:tabs>
         <w:ind w:left="0" w:hanging="0"/>
       </w:pPr>
     </w:lvl>
@@ -6640,6 +6661,9 @@
       <w:lvlText w:val=""/>
       <w:lvlJc w:val="left"/>
       <w:pPr>
+        <w:tabs>
+          <w:tab w:val="num" w:pos="0"/>
+        </w:tabs>
         <w:ind w:left="0" w:hanging="0"/>
       </w:pPr>
     </w:lvl>
@@ -6650,6 +6674,9 @@
       <w:lvlText w:val=""/>
       <w:lvlJc w:val="left"/>
       <w:pPr>
+        <w:tabs>
+          <w:tab w:val="num" w:pos="0"/>
+        </w:tabs>
         <w:ind w:left="0" w:hanging="0"/>
       </w:pPr>
     </w:lvl>
@@ -6660,6 +6687,9 @@
       <w:lvlText w:val=""/>
       <w:lvlJc w:val="left"/>
       <w:pPr>
+        <w:tabs>
+          <w:tab w:val="num" w:pos="0"/>
+        </w:tabs>
         <w:ind w:left="0" w:hanging="0"/>
       </w:pPr>
     </w:lvl>
@@ -6670,6 +6700,9 @@
       <w:lvlText w:val=""/>
       <w:lvlJc w:val="left"/>
       <w:pPr>
+        <w:tabs>
+          <w:tab w:val="num" w:pos="0"/>
+        </w:tabs>
         <w:ind w:left="0" w:hanging="0"/>
       </w:pPr>
     </w:lvl>
@@ -6682,6 +6715,9 @@
       <w:lvlText w:val=""/>
       <w:lvlJc w:val="left"/>
       <w:pPr>
+        <w:tabs>
+          <w:tab w:val="num" w:pos="0"/>
+        </w:tabs>
         <w:ind w:left="0" w:hanging="0"/>
       </w:pPr>
     </w:lvl>
@@ -6692,6 +6728,9 @@
       <w:lvlText w:val=""/>
       <w:lvlJc w:val="left"/>
       <w:pPr>
+        <w:tabs>
+          <w:tab w:val="num" w:pos="0"/>
+        </w:tabs>
         <w:ind w:left="0" w:hanging="0"/>
       </w:pPr>
     </w:lvl>
@@ -6702,6 +6741,9 @@
       <w:lvlText w:val=""/>
       <w:lvlJc w:val="left"/>
       <w:pPr>
+        <w:tabs>
+          <w:tab w:val="num" w:pos="0"/>
+        </w:tabs>
         <w:ind w:left="0" w:hanging="0"/>
       </w:pPr>
     </w:lvl>
@@ -6712,6 +6754,9 @@
       <w:lvlText w:val=""/>
       <w:lvlJc w:val="left"/>
       <w:pPr>
+        <w:tabs>
+          <w:tab w:val="num" w:pos="0"/>
+        </w:tabs>
         <w:ind w:left="0" w:hanging="0"/>
       </w:pPr>
     </w:lvl>
@@ -6722,6 +6767,9 @@
       <w:lvlText w:val=""/>
       <w:lvlJc w:val="left"/>
       <w:pPr>
+        <w:tabs>
+          <w:tab w:val="num" w:pos="0"/>
+        </w:tabs>
         <w:ind w:left="0" w:hanging="0"/>
       </w:pPr>
     </w:lvl>
@@ -6732,6 +6780,9 @@
       <w:lvlText w:val=""/>
       <w:lvlJc w:val="left"/>
       <w:pPr>
+        <w:tabs>
+          <w:tab w:val="num" w:pos="0"/>
+        </w:tabs>
         <w:ind w:left="0" w:hanging="0"/>
       </w:pPr>
     </w:lvl>
@@ -6742,6 +6793,9 @@
       <w:lvlText w:val=""/>
       <w:lvlJc w:val="left"/>
       <w:pPr>
+        <w:tabs>
+          <w:tab w:val="num" w:pos="0"/>
+        </w:tabs>
         <w:ind w:left="0" w:hanging="0"/>
       </w:pPr>
     </w:lvl>
@@ -6752,6 +6806,9 @@
       <w:lvlText w:val=""/>
       <w:lvlJc w:val="left"/>
       <w:pPr>
+        <w:tabs>
+          <w:tab w:val="num" w:pos="0"/>
+        </w:tabs>
         <w:ind w:left="0" w:hanging="0"/>
       </w:pPr>
     </w:lvl>
@@ -6762,6 +6819,9 @@
       <w:lvlText w:val=""/>
       <w:lvlJc w:val="left"/>
       <w:pPr>
+        <w:tabs>
+          <w:tab w:val="num" w:pos="0"/>
+        </w:tabs>
         <w:ind w:left="0" w:hanging="0"/>
       </w:pPr>
     </w:lvl>
@@ -6790,7 +6850,9 @@
       </w:rPr>
     </w:rPrDefault>
     <w:pPrDefault>
-      <w:pPr/>
+      <w:pPr>
+        <w:suppressAutoHyphens w:val="true"/>
+      </w:pPr>
     </w:pPrDefault>
   </w:docDefaults>
   <w:latentStyles w:defLockedState="0" w:defUIPriority="99" w:defSemiHidden="0" w:defUnhideWhenUsed="0" w:defQFormat="0" w:count="375">
@@ -7177,6 +7239,7 @@
       <w:widowControl/>
       <w:suppressAutoHyphens w:val="false"/>
       <w:bidi w:val="0"/>
+      <w:spacing w:before="0" w:after="0"/>
       <w:jc w:val="left"/>
     </w:pPr>
     <w:rPr>
@@ -7443,6 +7506,7 @@
     <w:rsid w:val="0030649a"/>
     <w:pPr>
       <w:tabs>
+        <w:tab w:val="clear" w:pos="709"/>
         <w:tab w:val="center" w:pos="4536" w:leader="none"/>
         <w:tab w:val="right" w:pos="9072" w:leader="none"/>
       </w:tabs>
@@ -7461,6 +7525,7 @@
     <w:rsid w:val="0030649a"/>
     <w:pPr>
       <w:tabs>
+        <w:tab w:val="clear" w:pos="709"/>
         <w:tab w:val="center" w:pos="4536" w:leader="none"/>
         <w:tab w:val="right" w:pos="9072" w:leader="none"/>
       </w:tabs>

</xml_diff>

<commit_message>
fix(sz): change form export template
</commit_message>
<xml_diff>
--- a/django/camac/instance/templates/form-export.docx
+++ b/django/camac/instance/templates/form-export.docx
@@ -24,7 +24,7 @@
                 <wp:positionV relativeFrom="paragraph">
                   <wp:posOffset>637540</wp:posOffset>
                 </wp:positionV>
-                <wp:extent cx="2872105" cy="1357630"/>
+                <wp:extent cx="2873375" cy="1972310"/>
                 <wp:effectExtent l="0" t="0" r="0" b="0"/>
                 <wp:wrapNone/>
                 <wp:docPr id="1" name="Shape1"/>
@@ -35,7 +35,7 @@
                       <wps:spPr>
                         <a:xfrm>
                           <a:off x="0" y="0"/>
-                          <a:ext cx="2871360" cy="1356840"/>
+                          <a:ext cx="2872800" cy="1971720"/>
                         </a:xfrm>
                         <a:prstGeom prst="rect">
                           <a:avLst/>
@@ -161,8 +161,17 @@
                                 <w:sz w:val="18"/>
                                 <w:lang w:val="fr-CH"/>
                               </w:rPr>
-                              <w:t xml:space="preserve"> in </w:t>
+                              <w:t xml:space="preserve"> in module.people %}</w:t>
                             </w:r>
+                          </w:p>
+                          <w:p>
+                            <w:pPr>
+                              <w:pStyle w:val="FrameContents"/>
+                              <w:overflowPunct w:val="false"/>
+                              <w:ind w:left="0" w:right="0" w:hanging="0"/>
+                              <w:jc w:val="both"/>
+                              <w:rPr/>
+                            </w:pPr>
                             <w:r>
                               <w:rPr>
                                 <w:rFonts w:eastAsia="Arial" w:cs="Liberation Sans;Arial" w:ascii="Liberation Sans;Arial" w:hAnsi="Liberation Sans;Arial"/>
@@ -170,7 +179,47 @@
                                 <w:sz w:val="18"/>
                                 <w:lang w:val="fr-CH"/>
                               </w:rPr>
-                              <w:t>module.people</w:t>
+                              <w:t xml:space="preserve">{%p if </w:t>
+                            </w:r>
+                            <w:r>
+                              <w:rPr>
+                                <w:rFonts w:eastAsia="Arial" w:cs="Liberation Sans;Arial" w:ascii="Liberation Sans;Arial" w:hAnsi="Liberation Sans;Arial"/>
+                                <w:color w:val="000000"/>
+                                <w:kern w:val="2"/>
+                                <w:sz w:val="18"/>
+                                <w:szCs w:val="24"/>
+                                <w:lang w:val="fr-CH" w:eastAsia="zh-CN" w:bidi="hi-IN"/>
+                              </w:rPr>
+                              <w:t>person</w:t>
+                            </w:r>
+                            <w:r>
+                              <w:rPr>
+                                <w:rFonts w:eastAsia="Arial" w:cs="Liberation Sans;Arial" w:ascii="Liberation Sans;Arial" w:hAnsi="Liberation Sans;Arial"/>
+                                <w:color w:val="000000"/>
+                                <w:sz w:val="18"/>
+                                <w:lang w:val="fr-CH"/>
+                              </w:rPr>
+                              <w:t>["</w:t>
+                            </w:r>
+                            <w:r>
+                              <w:rPr>
+                                <w:rFonts w:eastAsia="Arial" w:cs="Liberation Sans;Arial" w:ascii="Liberation Sans;Arial" w:hAnsi="Liberation Sans;Arial"/>
+                                <w:color w:val="000000"/>
+                                <w:kern w:val="2"/>
+                                <w:sz w:val="18"/>
+                                <w:szCs w:val="24"/>
+                                <w:lang w:val="fr-CH" w:eastAsia="zh-CN" w:bidi="hi-IN"/>
+                              </w:rPr>
+                              <w:t>firma</w:t>
+                            </w:r>
+                            <w:r>
+                              <w:rPr>
+                                <w:rFonts w:eastAsia="Arial" w:cs="Liberation Sans;Arial" w:ascii="Liberation Sans;Arial" w:hAnsi="Liberation Sans;Arial"/>
+                                <w:color w:val="000000"/>
+                                <w:sz w:val="18"/>
+                                <w:lang w:val="fr-CH"/>
+                              </w:rPr>
+                              <w:t>"]</w:t>
                             </w:r>
                             <w:r>
                               <w:rPr>
@@ -180,6 +229,188 @@
                                 <w:lang w:val="fr-CH"/>
                               </w:rPr>
                               <w:t xml:space="preserve"> %}</w:t>
+                            </w:r>
+                            <w:r>
+                              <w:br w:type="page"/>
+                            </w:r>
+                          </w:p>
+                          <w:p>
+                            <w:pPr>
+                              <w:pStyle w:val="FrameContents"/>
+                              <w:overflowPunct w:val="false"/>
+                              <w:ind w:left="0" w:right="0" w:hanging="0"/>
+                              <w:jc w:val="both"/>
+                              <w:rPr/>
+                            </w:pPr>
+                            <w:r>
+                              <w:rPr>
+                                <w:rFonts w:eastAsia="Arial" w:cs="Liberation Sans;Arial" w:ascii="Liberation Sans;Arial" w:hAnsi="Liberation Sans;Arial"/>
+                                <w:color w:val="000000"/>
+                                <w:sz w:val="18"/>
+                                <w:lang w:val="fr-CH"/>
+                              </w:rPr>
+                              <w:t xml:space="preserve">{{ </w:t>
+                            </w:r>
+                            <w:r>
+                              <w:rPr>
+                                <w:rFonts w:eastAsia="Arial" w:cs="Liberation Sans;Arial" w:ascii="Liberation Sans;Arial" w:hAnsi="Liberation Sans;Arial"/>
+                                <w:color w:val="000000"/>
+                                <w:kern w:val="2"/>
+                                <w:sz w:val="18"/>
+                                <w:szCs w:val="24"/>
+                                <w:lang w:val="fr-CH" w:eastAsia="zh-CN" w:bidi="hi-IN"/>
+                              </w:rPr>
+                              <w:t>person</w:t>
+                            </w:r>
+                            <w:r>
+                              <w:rPr>
+                                <w:rFonts w:eastAsia="Arial" w:cs="Liberation Sans;Arial" w:ascii="Liberation Sans;Arial" w:hAnsi="Liberation Sans;Arial"/>
+                                <w:color w:val="000000"/>
+                                <w:sz w:val="18"/>
+                                <w:lang w:val="fr-CH"/>
+                              </w:rPr>
+                              <w:t>["</w:t>
+                            </w:r>
+                            <w:r>
+                              <w:rPr>
+                                <w:rFonts w:eastAsia="Arial" w:cs="Liberation Sans;Arial" w:ascii="Liberation Sans;Arial" w:hAnsi="Liberation Sans;Arial"/>
+                                <w:color w:val="000000"/>
+                                <w:kern w:val="2"/>
+                                <w:sz w:val="18"/>
+                                <w:szCs w:val="24"/>
+                                <w:lang w:val="fr-CH" w:eastAsia="zh-CN" w:bidi="hi-IN"/>
+                              </w:rPr>
+                              <w:t>firma</w:t>
+                            </w:r>
+                            <w:r>
+                              <w:rPr>
+                                <w:rFonts w:eastAsia="Arial" w:cs="Liberation Sans;Arial" w:ascii="Liberation Sans;Arial" w:hAnsi="Liberation Sans;Arial"/>
+                                <w:color w:val="000000"/>
+                                <w:sz w:val="18"/>
+                                <w:lang w:val="fr-CH"/>
+                              </w:rPr>
+                              <w:t>"] }}</w:t>
+                            </w:r>
+                          </w:p>
+                          <w:p>
+                            <w:pPr>
+                              <w:pStyle w:val="FrameContents"/>
+                              <w:overflowPunct w:val="false"/>
+                              <w:ind w:left="0" w:right="0" w:hanging="0"/>
+                              <w:jc w:val="both"/>
+                              <w:rPr/>
+                            </w:pPr>
+                            <w:r>
+                              <w:rPr>
+                                <w:rFonts w:eastAsia="Arial" w:cs="Liberation Sans;Arial" w:ascii="Liberation Sans;Arial" w:hAnsi="Liberation Sans;Arial"/>
+                                <w:color w:val="C0504D"/>
+                                <w:sz w:val="18"/>
+                                <w:lang w:val="fr-CH"/>
+                              </w:rPr>
+                              <w:t>{%p endif %}</w:t>
+                            </w:r>
+                          </w:p>
+                          <w:p>
+                            <w:pPr>
+                              <w:pStyle w:val="FrameContents"/>
+                              <w:overflowPunct w:val="false"/>
+                              <w:ind w:left="0" w:right="0" w:hanging="0"/>
+                              <w:jc w:val="both"/>
+                              <w:rPr/>
+                            </w:pPr>
+                            <w:r>
+                              <w:rPr>
+                                <w:rFonts w:eastAsia="Arial" w:cs="Liberation Sans;Arial" w:ascii="Liberation Sans;Arial" w:hAnsi="Liberation Sans;Arial"/>
+                                <w:color w:val="C0504D"/>
+                                <w:sz w:val="18"/>
+                                <w:lang w:val="fr-CH"/>
+                              </w:rPr>
+                              <w:t>{</w:t>
+                            </w:r>
+                            <w:r>
+                              <w:rPr>
+                                <w:rFonts w:eastAsia="Arial" w:cs="Liberation Sans;Arial" w:ascii="Liberation Sans;Arial" w:hAnsi="Liberation Sans;Arial"/>
+                                <w:color w:val="C0504D"/>
+                                <w:sz w:val="18"/>
+                                <w:lang w:val="fr-CH"/>
+                              </w:rPr>
+                              <w:t xml:space="preserve">%p if </w:t>
+                            </w:r>
+                            <w:r>
+                              <w:rPr>
+                                <w:rFonts w:eastAsia="Arial" w:cs="Liberation Sans;Arial" w:ascii="Liberation Sans;Arial" w:hAnsi="Liberation Sans;Arial"/>
+                                <w:color w:val="000000"/>
+                                <w:kern w:val="2"/>
+                                <w:sz w:val="18"/>
+                                <w:szCs w:val="24"/>
+                                <w:lang w:val="fr-CH" w:eastAsia="zh-CN" w:bidi="hi-IN"/>
+                              </w:rPr>
+                              <w:t>person</w:t>
+                            </w:r>
+                            <w:r>
+                              <w:rPr>
+                                <w:rFonts w:eastAsia="Arial" w:cs="Liberation Sans;Arial" w:ascii="Liberation Sans;Arial" w:hAnsi="Liberation Sans;Arial"/>
+                                <w:color w:val="000000"/>
+                                <w:sz w:val="18"/>
+                                <w:lang w:val="fr-CH"/>
+                              </w:rPr>
+                              <w:t>["</w:t>
+                            </w:r>
+                            <w:r>
+                              <w:rPr>
+                                <w:rFonts w:eastAsia="Arial" w:cs="Liberation Sans;Arial" w:ascii="Liberation Sans;Arial" w:hAnsi="Liberation Sans;Arial"/>
+                                <w:color w:val="000000"/>
+                                <w:kern w:val="2"/>
+                                <w:sz w:val="18"/>
+                                <w:szCs w:val="24"/>
+                                <w:lang w:val="fr-CH" w:eastAsia="zh-CN" w:bidi="hi-IN"/>
+                              </w:rPr>
+                              <w:t>name</w:t>
+                            </w:r>
+                            <w:r>
+                              <w:rPr>
+                                <w:rFonts w:eastAsia="Arial" w:cs="Liberation Sans;Arial" w:ascii="Liberation Sans;Arial" w:hAnsi="Liberation Sans;Arial"/>
+                                <w:color w:val="000000"/>
+                                <w:sz w:val="18"/>
+                                <w:lang w:val="fr-CH"/>
+                              </w:rPr>
+                              <w:t>"] </w:t>
+                            </w:r>
+                            <w:r>
+                              <w:rPr>
+                                <w:rFonts w:eastAsia="Arial" w:cs="Liberation Sans;Arial" w:ascii="Liberation Sans;Arial" w:hAnsi="Liberation Sans;Arial"/>
+                                <w:color w:val="C0504D"/>
+                                <w:sz w:val="18"/>
+                                <w:lang w:val="fr-CH"/>
+                              </w:rPr>
+                              <w:t>!</w:t>
+                            </w:r>
+                            <w:r>
+                              <w:rPr>
+                                <w:rFonts w:eastAsia="Arial" w:cs="Liberation Sans;Arial" w:ascii="Liberation Sans;Arial" w:hAnsi="Liberation Sans;Arial"/>
+                                <w:color w:val="C0504D"/>
+                                <w:sz w:val="18"/>
+                                <w:lang w:val="fr-CH"/>
+                              </w:rPr>
+                              <w:t xml:space="preserve">= </w:t>
+                            </w:r>
+                            <w:r>
+                              <w:rPr>
+                                <w:rFonts w:eastAsia="Arial" w:cs="Liberation Sans;Arial" w:ascii="Liberation Sans;Arial" w:hAnsi="Liberation Sans;Arial"/>
+                                <w:color w:val="000000"/>
+                                <w:sz w:val="18"/>
+                                <w:lang w:val="fr-CH"/>
+                              </w:rPr>
+                              <w:t>" "</w:t>
+                            </w:r>
+                            <w:r>
+                              <w:rPr>
+                                <w:rFonts w:eastAsia="Arial" w:cs="Liberation Sans;Arial" w:ascii="Liberation Sans;Arial" w:hAnsi="Liberation Sans;Arial"/>
+                                <w:color w:val="C0504D"/>
+                                <w:sz w:val="18"/>
+                                <w:lang w:val="fr-CH"/>
+                              </w:rPr>
+                              <w:t>%}</w:t>
                             </w:r>
                           </w:p>
                           <w:p>
@@ -239,6 +470,25 @@
                                 <w:lang w:val="fr-CH"/>
                               </w:rPr>
                               <w:t>"] }}</w:t>
+                            </w:r>
+                          </w:p>
+                          <w:p>
+                            <w:pPr>
+                              <w:pStyle w:val="FrameContents"/>
+                              <w:overflowPunct w:val="false"/>
+                              <w:ind w:left="0" w:right="0" w:hanging="0"/>
+                              <w:rPr>
+                                <w:color w:val="000000"/>
+                              </w:rPr>
+                            </w:pPr>
+                            <w:r>
+                              <w:rPr>
+                                <w:rFonts w:eastAsia="Arial" w:cs="Liberation Sans;Arial" w:ascii="Liberation Sans;Arial" w:hAnsi="Liberation Sans;Arial"/>
+                                <w:color w:val="C0504D"/>
+                                <w:sz w:val="18"/>
+                                <w:lang w:val="fr-CH"/>
+                              </w:rPr>
+                              <w:t>{%p endif %}</w:t>
                             </w:r>
                           </w:p>
                           <w:p>
@@ -350,7 +600,12 @@
                               </w:rPr>
                             </w:pPr>
                             <w:r>
-                              <w:rPr/>
+                              <w:rPr>
+                                <w:rFonts w:eastAsia="Arial" w:cs="Liberation Sans;Arial" w:ascii="Liberation Sans;Arial" w:hAnsi="Liberation Sans;Arial"/>
+                                <w:color w:val="000000"/>
+                                <w:sz w:val="18"/>
+                                <w:lang w:val="fr-CH"/>
+                              </w:rPr>
                             </w:r>
                           </w:p>
                           <w:p>
@@ -417,7 +672,7 @@
           </mc:Choice>
           <mc:Fallback>
             <w:pict>
-              <v:rect id="shape_0" ID="Shape1" stroked="f" style="position:absolute;margin-left:219.75pt;margin-top:50.2pt;width:226.05pt;height:106.8pt">
+              <v:rect id="shape_0" ID="Shape1" stroked="f" style="position:absolute;margin-left:219.75pt;margin-top:50.2pt;width:226.15pt;height:155.2pt">
                 <w10:wrap type="square"/>
                 <v:fill o:detectmouseclick="t" on="false"/>
                 <v:stroke color="#3465a4" joinstyle="round" endcap="flat"/>
@@ -531,8 +786,17 @@
                           <w:sz w:val="18"/>
                           <w:lang w:val="fr-CH"/>
                         </w:rPr>
-                        <w:t xml:space="preserve"> in </w:t>
+                        <w:t xml:space="preserve"> in module.people %}</w:t>
                       </w:r>
+                    </w:p>
+                    <w:p>
+                      <w:pPr>
+                        <w:pStyle w:val="FrameContents"/>
+                        <w:overflowPunct w:val="false"/>
+                        <w:ind w:left="0" w:right="0" w:hanging="0"/>
+                        <w:jc w:val="both"/>
+                        <w:rPr/>
+                      </w:pPr>
                       <w:r>
                         <w:rPr>
                           <w:rFonts w:eastAsia="Arial" w:cs="Liberation Sans;Arial" w:ascii="Liberation Sans;Arial" w:hAnsi="Liberation Sans;Arial"/>
@@ -540,7 +804,47 @@
                           <w:sz w:val="18"/>
                           <w:lang w:val="fr-CH"/>
                         </w:rPr>
-                        <w:t>module.people</w:t>
+                        <w:t xml:space="preserve">{%p if </w:t>
+                      </w:r>
+                      <w:r>
+                        <w:rPr>
+                          <w:rFonts w:eastAsia="Arial" w:cs="Liberation Sans;Arial" w:ascii="Liberation Sans;Arial" w:hAnsi="Liberation Sans;Arial"/>
+                          <w:color w:val="000000"/>
+                          <w:kern w:val="2"/>
+                          <w:sz w:val="18"/>
+                          <w:szCs w:val="24"/>
+                          <w:lang w:val="fr-CH" w:eastAsia="zh-CN" w:bidi="hi-IN"/>
+                        </w:rPr>
+                        <w:t>person</w:t>
+                      </w:r>
+                      <w:r>
+                        <w:rPr>
+                          <w:rFonts w:eastAsia="Arial" w:cs="Liberation Sans;Arial" w:ascii="Liberation Sans;Arial" w:hAnsi="Liberation Sans;Arial"/>
+                          <w:color w:val="000000"/>
+                          <w:sz w:val="18"/>
+                          <w:lang w:val="fr-CH"/>
+                        </w:rPr>
+                        <w:t>["</w:t>
+                      </w:r>
+                      <w:r>
+                        <w:rPr>
+                          <w:rFonts w:eastAsia="Arial" w:cs="Liberation Sans;Arial" w:ascii="Liberation Sans;Arial" w:hAnsi="Liberation Sans;Arial"/>
+                          <w:color w:val="000000"/>
+                          <w:kern w:val="2"/>
+                          <w:sz w:val="18"/>
+                          <w:szCs w:val="24"/>
+                          <w:lang w:val="fr-CH" w:eastAsia="zh-CN" w:bidi="hi-IN"/>
+                        </w:rPr>
+                        <w:t>firma</w:t>
+                      </w:r>
+                      <w:r>
+                        <w:rPr>
+                          <w:rFonts w:eastAsia="Arial" w:cs="Liberation Sans;Arial" w:ascii="Liberation Sans;Arial" w:hAnsi="Liberation Sans;Arial"/>
+                          <w:color w:val="000000"/>
+                          <w:sz w:val="18"/>
+                          <w:lang w:val="fr-CH"/>
+                        </w:rPr>
+                        <w:t>"]</w:t>
                       </w:r>
                       <w:r>
                         <w:rPr>
@@ -550,6 +854,188 @@
                           <w:lang w:val="fr-CH"/>
                         </w:rPr>
                         <w:t xml:space="preserve"> %}</w:t>
+                      </w:r>
+                      <w:r>
+                        <w:br w:type="page"/>
+                      </w:r>
+                    </w:p>
+                    <w:p>
+                      <w:pPr>
+                        <w:pStyle w:val="FrameContents"/>
+                        <w:overflowPunct w:val="false"/>
+                        <w:ind w:left="0" w:right="0" w:hanging="0"/>
+                        <w:jc w:val="both"/>
+                        <w:rPr/>
+                      </w:pPr>
+                      <w:r>
+                        <w:rPr>
+                          <w:rFonts w:eastAsia="Arial" w:cs="Liberation Sans;Arial" w:ascii="Liberation Sans;Arial" w:hAnsi="Liberation Sans;Arial"/>
+                          <w:color w:val="000000"/>
+                          <w:sz w:val="18"/>
+                          <w:lang w:val="fr-CH"/>
+                        </w:rPr>
+                        <w:t xml:space="preserve">{{ </w:t>
+                      </w:r>
+                      <w:r>
+                        <w:rPr>
+                          <w:rFonts w:eastAsia="Arial" w:cs="Liberation Sans;Arial" w:ascii="Liberation Sans;Arial" w:hAnsi="Liberation Sans;Arial"/>
+                          <w:color w:val="000000"/>
+                          <w:kern w:val="2"/>
+                          <w:sz w:val="18"/>
+                          <w:szCs w:val="24"/>
+                          <w:lang w:val="fr-CH" w:eastAsia="zh-CN" w:bidi="hi-IN"/>
+                        </w:rPr>
+                        <w:t>person</w:t>
+                      </w:r>
+                      <w:r>
+                        <w:rPr>
+                          <w:rFonts w:eastAsia="Arial" w:cs="Liberation Sans;Arial" w:ascii="Liberation Sans;Arial" w:hAnsi="Liberation Sans;Arial"/>
+                          <w:color w:val="000000"/>
+                          <w:sz w:val="18"/>
+                          <w:lang w:val="fr-CH"/>
+                        </w:rPr>
+                        <w:t>["</w:t>
+                      </w:r>
+                      <w:r>
+                        <w:rPr>
+                          <w:rFonts w:eastAsia="Arial" w:cs="Liberation Sans;Arial" w:ascii="Liberation Sans;Arial" w:hAnsi="Liberation Sans;Arial"/>
+                          <w:color w:val="000000"/>
+                          <w:kern w:val="2"/>
+                          <w:sz w:val="18"/>
+                          <w:szCs w:val="24"/>
+                          <w:lang w:val="fr-CH" w:eastAsia="zh-CN" w:bidi="hi-IN"/>
+                        </w:rPr>
+                        <w:t>firma</w:t>
+                      </w:r>
+                      <w:r>
+                        <w:rPr>
+                          <w:rFonts w:eastAsia="Arial" w:cs="Liberation Sans;Arial" w:ascii="Liberation Sans;Arial" w:hAnsi="Liberation Sans;Arial"/>
+                          <w:color w:val="000000"/>
+                          <w:sz w:val="18"/>
+                          <w:lang w:val="fr-CH"/>
+                        </w:rPr>
+                        <w:t>"] }}</w:t>
+                      </w:r>
+                    </w:p>
+                    <w:p>
+                      <w:pPr>
+                        <w:pStyle w:val="FrameContents"/>
+                        <w:overflowPunct w:val="false"/>
+                        <w:ind w:left="0" w:right="0" w:hanging="0"/>
+                        <w:jc w:val="both"/>
+                        <w:rPr/>
+                      </w:pPr>
+                      <w:r>
+                        <w:rPr>
+                          <w:rFonts w:eastAsia="Arial" w:cs="Liberation Sans;Arial" w:ascii="Liberation Sans;Arial" w:hAnsi="Liberation Sans;Arial"/>
+                          <w:color w:val="C0504D"/>
+                          <w:sz w:val="18"/>
+                          <w:lang w:val="fr-CH"/>
+                        </w:rPr>
+                        <w:t>{%p endif %}</w:t>
+                      </w:r>
+                    </w:p>
+                    <w:p>
+                      <w:pPr>
+                        <w:pStyle w:val="FrameContents"/>
+                        <w:overflowPunct w:val="false"/>
+                        <w:ind w:left="0" w:right="0" w:hanging="0"/>
+                        <w:jc w:val="both"/>
+                        <w:rPr/>
+                      </w:pPr>
+                      <w:r>
+                        <w:rPr>
+                          <w:rFonts w:eastAsia="Arial" w:cs="Liberation Sans;Arial" w:ascii="Liberation Sans;Arial" w:hAnsi="Liberation Sans;Arial"/>
+                          <w:color w:val="C0504D"/>
+                          <w:sz w:val="18"/>
+                          <w:lang w:val="fr-CH"/>
+                        </w:rPr>
+                        <w:t>{</w:t>
+                      </w:r>
+                      <w:r>
+                        <w:rPr>
+                          <w:rFonts w:eastAsia="Arial" w:cs="Liberation Sans;Arial" w:ascii="Liberation Sans;Arial" w:hAnsi="Liberation Sans;Arial"/>
+                          <w:color w:val="C0504D"/>
+                          <w:sz w:val="18"/>
+                          <w:lang w:val="fr-CH"/>
+                        </w:rPr>
+                        <w:t xml:space="preserve">%p if </w:t>
+                      </w:r>
+                      <w:r>
+                        <w:rPr>
+                          <w:rFonts w:eastAsia="Arial" w:cs="Liberation Sans;Arial" w:ascii="Liberation Sans;Arial" w:hAnsi="Liberation Sans;Arial"/>
+                          <w:color w:val="000000"/>
+                          <w:kern w:val="2"/>
+                          <w:sz w:val="18"/>
+                          <w:szCs w:val="24"/>
+                          <w:lang w:val="fr-CH" w:eastAsia="zh-CN" w:bidi="hi-IN"/>
+                        </w:rPr>
+                        <w:t>person</w:t>
+                      </w:r>
+                      <w:r>
+                        <w:rPr>
+                          <w:rFonts w:eastAsia="Arial" w:cs="Liberation Sans;Arial" w:ascii="Liberation Sans;Arial" w:hAnsi="Liberation Sans;Arial"/>
+                          <w:color w:val="000000"/>
+                          <w:sz w:val="18"/>
+                          <w:lang w:val="fr-CH"/>
+                        </w:rPr>
+                        <w:t>["</w:t>
+                      </w:r>
+                      <w:r>
+                        <w:rPr>
+                          <w:rFonts w:eastAsia="Arial" w:cs="Liberation Sans;Arial" w:ascii="Liberation Sans;Arial" w:hAnsi="Liberation Sans;Arial"/>
+                          <w:color w:val="000000"/>
+                          <w:kern w:val="2"/>
+                          <w:sz w:val="18"/>
+                          <w:szCs w:val="24"/>
+                          <w:lang w:val="fr-CH" w:eastAsia="zh-CN" w:bidi="hi-IN"/>
+                        </w:rPr>
+                        <w:t>name</w:t>
+                      </w:r>
+                      <w:r>
+                        <w:rPr>
+                          <w:rFonts w:eastAsia="Arial" w:cs="Liberation Sans;Arial" w:ascii="Liberation Sans;Arial" w:hAnsi="Liberation Sans;Arial"/>
+                          <w:color w:val="000000"/>
+                          <w:sz w:val="18"/>
+                          <w:lang w:val="fr-CH"/>
+                        </w:rPr>
+                        <w:t>"] </w:t>
+                      </w:r>
+                      <w:r>
+                        <w:rPr>
+                          <w:rFonts w:eastAsia="Arial" w:cs="Liberation Sans;Arial" w:ascii="Liberation Sans;Arial" w:hAnsi="Liberation Sans;Arial"/>
+                          <w:color w:val="C0504D"/>
+                          <w:sz w:val="18"/>
+                          <w:lang w:val="fr-CH"/>
+                        </w:rPr>
+                        <w:t>!</w:t>
+                      </w:r>
+                      <w:r>
+                        <w:rPr>
+                          <w:rFonts w:eastAsia="Arial" w:cs="Liberation Sans;Arial" w:ascii="Liberation Sans;Arial" w:hAnsi="Liberation Sans;Arial"/>
+                          <w:color w:val="C0504D"/>
+                          <w:sz w:val="18"/>
+                          <w:lang w:val="fr-CH"/>
+                        </w:rPr>
+                        <w:t xml:space="preserve">= </w:t>
+                      </w:r>
+                      <w:r>
+                        <w:rPr>
+                          <w:rFonts w:eastAsia="Arial" w:cs="Liberation Sans;Arial" w:ascii="Liberation Sans;Arial" w:hAnsi="Liberation Sans;Arial"/>
+                          <w:color w:val="000000"/>
+                          <w:sz w:val="18"/>
+                          <w:lang w:val="fr-CH"/>
+                        </w:rPr>
+                        <w:t>" "</w:t>
+                      </w:r>
+                      <w:r>
+                        <w:rPr>
+                          <w:rFonts w:eastAsia="Arial" w:cs="Liberation Sans;Arial" w:ascii="Liberation Sans;Arial" w:hAnsi="Liberation Sans;Arial"/>
+                          <w:color w:val="C0504D"/>
+                          <w:sz w:val="18"/>
+                          <w:lang w:val="fr-CH"/>
+                        </w:rPr>
+                        <w:t>%}</w:t>
                       </w:r>
                     </w:p>
                     <w:p>
@@ -609,6 +1095,25 @@
                           <w:lang w:val="fr-CH"/>
                         </w:rPr>
                         <w:t>"] }}</w:t>
+                      </w:r>
+                    </w:p>
+                    <w:p>
+                      <w:pPr>
+                        <w:pStyle w:val="FrameContents"/>
+                        <w:overflowPunct w:val="false"/>
+                        <w:ind w:left="0" w:right="0" w:hanging="0"/>
+                        <w:rPr>
+                          <w:color w:val="000000"/>
+                        </w:rPr>
+                      </w:pPr>
+                      <w:r>
+                        <w:rPr>
+                          <w:rFonts w:eastAsia="Arial" w:cs="Liberation Sans;Arial" w:ascii="Liberation Sans;Arial" w:hAnsi="Liberation Sans;Arial"/>
+                          <w:color w:val="C0504D"/>
+                          <w:sz w:val="18"/>
+                          <w:lang w:val="fr-CH"/>
+                        </w:rPr>
+                        <w:t>{%p endif %}</w:t>
                       </w:r>
                     </w:p>
                     <w:p>
@@ -720,7 +1225,12 @@
                         </w:rPr>
                       </w:pPr>
                       <w:r>
-                        <w:rPr/>
+                        <w:rPr>
+                          <w:rFonts w:eastAsia="Arial" w:cs="Liberation Sans;Arial" w:ascii="Liberation Sans;Arial" w:hAnsi="Liberation Sans;Arial"/>
+                          <w:color w:val="000000"/>
+                          <w:sz w:val="18"/>
+                          <w:lang w:val="fr-CH"/>
+                        </w:rPr>
                       </w:r>
                     </w:p>
                     <w:p>
@@ -5297,8 +5807,8 @@
       <w:tblGrid>
         <w:gridCol w:w="2551"/>
         <w:gridCol w:w="281"/>
-        <w:gridCol w:w="2697"/>
-        <w:gridCol w:w="282"/>
+        <w:gridCol w:w="2698"/>
+        <w:gridCol w:w="281"/>
         <w:gridCol w:w="2694"/>
         <w:gridCol w:w="425"/>
       </w:tblGrid>
@@ -5441,7 +5951,7 @@
         </w:tc>
         <w:tc>
           <w:tcPr>
-            <w:tcW w:w="2697" w:type="dxa"/>
+            <w:tcW w:w="2698" w:type="dxa"/>
             <w:tcBorders>
               <w:top w:val="dashed" w:sz="4" w:space="0" w:color="000000"/>
               <w:left w:val="nil"/>
@@ -5473,7 +5983,7 @@
         </w:tc>
         <w:tc>
           <w:tcPr>
-            <w:tcW w:w="282" w:type="dxa"/>
+            <w:tcW w:w="281" w:type="dxa"/>
             <w:tcBorders>
               <w:top w:val="nil"/>
               <w:left w:val="nil"/>
@@ -5668,7 +6178,7 @@
         </w:tc>
         <w:tc>
           <w:tcPr>
-            <w:tcW w:w="2697" w:type="dxa"/>
+            <w:tcW w:w="2698" w:type="dxa"/>
             <w:tcBorders>
               <w:top w:val="dashed" w:sz="4" w:space="0" w:color="000000"/>
               <w:left w:val="nil"/>
@@ -5700,7 +6210,7 @@
         </w:tc>
         <w:tc>
           <w:tcPr>
-            <w:tcW w:w="282" w:type="dxa"/>
+            <w:tcW w:w="281" w:type="dxa"/>
             <w:tcBorders>
               <w:top w:val="nil"/>
               <w:left w:val="nil"/>
@@ -5896,7 +6406,7 @@
         </w:tc>
         <w:tc>
           <w:tcPr>
-            <w:tcW w:w="2697" w:type="dxa"/>
+            <w:tcW w:w="2698" w:type="dxa"/>
             <w:tcBorders>
               <w:top w:val="nil"/>
               <w:left w:val="nil"/>
@@ -5927,7 +6437,7 @@
         </w:tc>
         <w:tc>
           <w:tcPr>
-            <w:tcW w:w="282" w:type="dxa"/>
+            <w:tcW w:w="281" w:type="dxa"/>
             <w:tcBorders>
               <w:top w:val="nil"/>
               <w:left w:val="nil"/>
@@ -6441,7 +6951,7 @@
         <w:szCs w:val="18"/>
         <w:rFonts w:ascii="Calibri" w:hAnsi="Calibri"/>
       </w:rPr>
-      <w:t>12.10.20</w:t>
+      <w:t>16.10.20</w:t>
     </w:r>
     <w:r>
       <w:rPr>

</xml_diff>

<commit_message>
fix(django): improve sz form export template
</commit_message>
<xml_diff>
--- a/django/camac/instance/templates/form-export.docx
+++ b/django/camac/instance/templates/form-export.docx
@@ -16,17 +16,17 @@
         <mc:AlternateContent>
           <mc:Choice Requires="wps">
             <w:drawing>
-              <wp:anchor behindDoc="0" distT="0" distB="0" distL="0" distR="0" simplePos="0" locked="0" layoutInCell="1" allowOverlap="1" relativeHeight="3">
+              <wp:anchor behindDoc="0" distT="0" distB="0" distL="0" distR="0" simplePos="0" locked="0" layoutInCell="0" allowOverlap="1" relativeHeight="11">
                 <wp:simplePos x="0" y="0"/>
                 <wp:positionH relativeFrom="column">
-                  <wp:posOffset>2790825</wp:posOffset>
+                  <wp:posOffset>2886075</wp:posOffset>
                 </wp:positionH>
                 <wp:positionV relativeFrom="paragraph">
-                  <wp:posOffset>637540</wp:posOffset>
+                  <wp:posOffset>653415</wp:posOffset>
                 </wp:positionV>
-                <wp:extent cx="2873375" cy="1972310"/>
+                <wp:extent cx="2874010" cy="1971040"/>
                 <wp:effectExtent l="0" t="0" r="0" b="0"/>
-                <wp:wrapNone/>
+                <wp:wrapSquare wrapText="largest"/>
                 <wp:docPr id="1" name="Shape1"/>
                 <a:graphic xmlns:a="http://schemas.openxmlformats.org/drawingml/2006/main">
                   <a:graphicData uri="http://schemas.microsoft.com/office/word/2010/wordprocessingShape">
@@ -35,13 +35,13 @@
                       <wps:spPr>
                         <a:xfrm>
                           <a:off x="0" y="0"/>
-                          <a:ext cx="2872800" cy="1971720"/>
+                          <a:ext cx="2873520" cy="1970280"/>
                         </a:xfrm>
                         <a:prstGeom prst="rect">
                           <a:avLst/>
                         </a:prstGeom>
                         <a:noFill/>
-                        <a:ln>
+                        <a:ln w="0">
                           <a:noFill/>
                         </a:ln>
                       </wps:spPr>
@@ -56,7 +56,7 @@
                           <w:p>
                             <w:pPr>
                               <w:pStyle w:val="FrameContents"/>
-                              <w:overflowPunct w:val="false"/>
+                              <w:overflowPunct w:val="true"/>
                               <w:ind w:left="0" w:right="0" w:hanging="0"/>
                               <w:rPr/>
                             </w:pPr>
@@ -73,7 +73,7 @@
                           <w:p>
                             <w:pPr>
                               <w:pStyle w:val="FrameContents"/>
-                              <w:overflowPunct w:val="false"/>
+                              <w:overflowPunct w:val="true"/>
                               <w:ind w:left="0" w:right="0" w:hanging="0"/>
                               <w:rPr/>
                             </w:pPr>
@@ -130,7 +130,7 @@
                           <w:p>
                             <w:pPr>
                               <w:pStyle w:val="FrameContents"/>
-                              <w:overflowPunct w:val="false"/>
+                              <w:overflowPunct w:val="true"/>
                               <w:ind w:left="0" w:right="0" w:hanging="0"/>
                               <w:rPr/>
                             </w:pPr>
@@ -167,7 +167,7 @@
                           <w:p>
                             <w:pPr>
                               <w:pStyle w:val="FrameContents"/>
-                              <w:overflowPunct w:val="false"/>
+                              <w:overflowPunct w:val="true"/>
                               <w:ind w:left="0" w:right="0" w:hanging="0"/>
                               <w:jc w:val="both"/>
                               <w:rPr/>
@@ -237,7 +237,7 @@
                           <w:p>
                             <w:pPr>
                               <w:pStyle w:val="FrameContents"/>
-                              <w:overflowPunct w:val="false"/>
+                              <w:overflowPunct w:val="true"/>
                               <w:ind w:left="0" w:right="0" w:hanging="0"/>
                               <w:jc w:val="both"/>
                               <w:rPr/>
@@ -295,7 +295,7 @@
                           <w:p>
                             <w:pPr>
                               <w:pStyle w:val="FrameContents"/>
-                              <w:overflowPunct w:val="false"/>
+                              <w:overflowPunct w:val="true"/>
                               <w:ind w:left="0" w:right="0" w:hanging="0"/>
                               <w:jc w:val="both"/>
                               <w:rPr/>
@@ -313,7 +313,7 @@
                           <w:p>
                             <w:pPr>
                               <w:pStyle w:val="FrameContents"/>
-                              <w:overflowPunct w:val="false"/>
+                              <w:overflowPunct w:val="true"/>
                               <w:ind w:left="0" w:right="0" w:hanging="0"/>
                               <w:jc w:val="both"/>
                               <w:rPr/>
@@ -325,16 +325,7 @@
                                 <w:sz w:val="18"/>
                                 <w:lang w:val="fr-CH"/>
                               </w:rPr>
-                              <w:t>{</w:t>
-                            </w:r>
-                            <w:r>
-                              <w:rPr>
-                                <w:rFonts w:eastAsia="Arial" w:cs="Liberation Sans;Arial" w:ascii="Liberation Sans;Arial" w:hAnsi="Liberation Sans;Arial"/>
-                                <w:color w:val="C0504D"/>
-                                <w:sz w:val="18"/>
-                                <w:lang w:val="fr-CH"/>
-                              </w:rPr>
-                              <w:t xml:space="preserve">%p if </w:t>
+                              <w:t xml:space="preserve">{%p if </w:t>
                             </w:r>
                             <w:r>
                               <w:rPr>
@@ -383,16 +374,7 @@
                                 <w:sz w:val="18"/>
                                 <w:lang w:val="fr-CH"/>
                               </w:rPr>
-                              <w:t>!</w:t>
-                            </w:r>
-                            <w:r>
-                              <w:rPr>
-                                <w:rFonts w:eastAsia="Arial" w:cs="Liberation Sans;Arial" w:ascii="Liberation Sans;Arial" w:hAnsi="Liberation Sans;Arial"/>
-                                <w:color w:val="C0504D"/>
-                                <w:sz w:val="18"/>
-                                <w:lang w:val="fr-CH"/>
-                              </w:rPr>
-                              <w:t xml:space="preserve">= </w:t>
+                              <w:t xml:space="preserve">!= </w:t>
                             </w:r>
                             <w:r>
                               <w:rPr>
@@ -416,7 +398,7 @@
                           <w:p>
                             <w:pPr>
                               <w:pStyle w:val="FrameContents"/>
-                              <w:overflowPunct w:val="false"/>
+                              <w:overflowPunct w:val="true"/>
                               <w:ind w:left="0" w:right="0" w:hanging="0"/>
                               <w:rPr>
                                 <w:color w:val="000000"/>
@@ -475,7 +457,7 @@
                           <w:p>
                             <w:pPr>
                               <w:pStyle w:val="FrameContents"/>
-                              <w:overflowPunct w:val="false"/>
+                              <w:overflowPunct w:val="true"/>
                               <w:ind w:left="0" w:right="0" w:hanging="0"/>
                               <w:rPr>
                                 <w:color w:val="000000"/>
@@ -494,7 +476,7 @@
                           <w:p>
                             <w:pPr>
                               <w:pStyle w:val="FrameContents"/>
-                              <w:overflowPunct w:val="false"/>
+                              <w:overflowPunct w:val="true"/>
                               <w:ind w:left="0" w:right="0" w:hanging="0"/>
                               <w:rPr>
                                 <w:color w:val="000000"/>
@@ -533,7 +515,7 @@
                           <w:p>
                             <w:pPr>
                               <w:pStyle w:val="FrameContents"/>
-                              <w:overflowPunct w:val="false"/>
+                              <w:overflowPunct w:val="true"/>
                               <w:ind w:left="0" w:right="0" w:hanging="0"/>
                               <w:rPr/>
                             </w:pPr>
@@ -590,7 +572,7 @@
                           <w:p>
                             <w:pPr>
                               <w:pStyle w:val="FrameContents"/>
-                              <w:overflowPunct w:val="false"/>
+                              <w:overflowPunct w:val="true"/>
                               <w:ind w:left="0" w:right="0" w:hanging="0"/>
                               <w:rPr>
                                 <w:rFonts w:ascii="Liberation Sans;Arial" w:hAnsi="Liberation Sans;Arial" w:eastAsia="Arial" w:cs="Liberation Sans;Arial"/>
@@ -611,7 +593,7 @@
                           <w:p>
                             <w:pPr>
                               <w:pStyle w:val="FrameContents"/>
-                              <w:overflowPunct w:val="false"/>
+                              <w:overflowPunct w:val="true"/>
                               <w:ind w:left="0" w:right="0" w:hanging="0"/>
                               <w:rPr/>
                             </w:pPr>
@@ -628,7 +610,7 @@
                           <w:p>
                             <w:pPr>
                               <w:pStyle w:val="FrameContents"/>
-                              <w:overflowPunct w:val="false"/>
+                              <w:overflowPunct w:val="true"/>
                               <w:ind w:left="0" w:right="0" w:hanging="0"/>
                               <w:rPr/>
                             </w:pPr>
@@ -645,7 +627,7 @@
                           <w:p>
                             <w:pPr>
                               <w:pStyle w:val="FrameContents"/>
-                              <w:overflowPunct w:val="false"/>
+                              <w:overflowPunct w:val="true"/>
                               <w:ind w:left="0" w:right="0" w:hanging="0"/>
                               <w:rPr/>
                             </w:pPr>
@@ -672,8 +654,7 @@
           </mc:Choice>
           <mc:Fallback>
             <w:pict>
-              <v:rect id="shape_0" ID="Shape1" stroked="f" style="position:absolute;margin-left:219.75pt;margin-top:50.2pt;width:226.15pt;height:155.2pt">
-                <w10:wrap type="square"/>
+              <v:rect id="shape_0" ID="Shape1" stroked="f" style="position:absolute;margin-left:227.25pt;margin-top:51.45pt;width:226.2pt;height:155.1pt;mso-wrap-style:square;v-text-anchor:top">
                 <v:fill o:detectmouseclick="t" on="false"/>
                 <v:stroke color="#3465a4" joinstyle="round" endcap="flat"/>
                 <v:textbox>
@@ -681,7 +662,7 @@
                     <w:p>
                       <w:pPr>
                         <w:pStyle w:val="FrameContents"/>
-                        <w:overflowPunct w:val="false"/>
+                        <w:overflowPunct w:val="true"/>
                         <w:ind w:left="0" w:right="0" w:hanging="0"/>
                         <w:rPr/>
                       </w:pPr>
@@ -698,7 +679,7 @@
                     <w:p>
                       <w:pPr>
                         <w:pStyle w:val="FrameContents"/>
-                        <w:overflowPunct w:val="false"/>
+                        <w:overflowPunct w:val="true"/>
                         <w:ind w:left="0" w:right="0" w:hanging="0"/>
                         <w:rPr/>
                       </w:pPr>
@@ -755,7 +736,7 @@
                     <w:p>
                       <w:pPr>
                         <w:pStyle w:val="FrameContents"/>
-                        <w:overflowPunct w:val="false"/>
+                        <w:overflowPunct w:val="true"/>
                         <w:ind w:left="0" w:right="0" w:hanging="0"/>
                         <w:rPr/>
                       </w:pPr>
@@ -792,7 +773,7 @@
                     <w:p>
                       <w:pPr>
                         <w:pStyle w:val="FrameContents"/>
-                        <w:overflowPunct w:val="false"/>
+                        <w:overflowPunct w:val="true"/>
                         <w:ind w:left="0" w:right="0" w:hanging="0"/>
                         <w:jc w:val="both"/>
                         <w:rPr/>
@@ -862,7 +843,7 @@
                     <w:p>
                       <w:pPr>
                         <w:pStyle w:val="FrameContents"/>
-                        <w:overflowPunct w:val="false"/>
+                        <w:overflowPunct w:val="true"/>
                         <w:ind w:left="0" w:right="0" w:hanging="0"/>
                         <w:jc w:val="both"/>
                         <w:rPr/>
@@ -920,7 +901,7 @@
                     <w:p>
                       <w:pPr>
                         <w:pStyle w:val="FrameContents"/>
-                        <w:overflowPunct w:val="false"/>
+                        <w:overflowPunct w:val="true"/>
                         <w:ind w:left="0" w:right="0" w:hanging="0"/>
                         <w:jc w:val="both"/>
                         <w:rPr/>
@@ -938,7 +919,7 @@
                     <w:p>
                       <w:pPr>
                         <w:pStyle w:val="FrameContents"/>
-                        <w:overflowPunct w:val="false"/>
+                        <w:overflowPunct w:val="true"/>
                         <w:ind w:left="0" w:right="0" w:hanging="0"/>
                         <w:jc w:val="both"/>
                         <w:rPr/>
@@ -950,16 +931,7 @@
                           <w:sz w:val="18"/>
                           <w:lang w:val="fr-CH"/>
                         </w:rPr>
-                        <w:t>{</w:t>
-                      </w:r>
-                      <w:r>
-                        <w:rPr>
-                          <w:rFonts w:eastAsia="Arial" w:cs="Liberation Sans;Arial" w:ascii="Liberation Sans;Arial" w:hAnsi="Liberation Sans;Arial"/>
-                          <w:color w:val="C0504D"/>
-                          <w:sz w:val="18"/>
-                          <w:lang w:val="fr-CH"/>
-                        </w:rPr>
-                        <w:t xml:space="preserve">%p if </w:t>
+                        <w:t xml:space="preserve">{%p if </w:t>
                       </w:r>
                       <w:r>
                         <w:rPr>
@@ -1008,16 +980,7 @@
                           <w:sz w:val="18"/>
                           <w:lang w:val="fr-CH"/>
                         </w:rPr>
-                        <w:t>!</w:t>
-                      </w:r>
-                      <w:r>
-                        <w:rPr>
-                          <w:rFonts w:eastAsia="Arial" w:cs="Liberation Sans;Arial" w:ascii="Liberation Sans;Arial" w:hAnsi="Liberation Sans;Arial"/>
-                          <w:color w:val="C0504D"/>
-                          <w:sz w:val="18"/>
-                          <w:lang w:val="fr-CH"/>
-                        </w:rPr>
-                        <w:t xml:space="preserve">= </w:t>
+                        <w:t xml:space="preserve">!= </w:t>
                       </w:r>
                       <w:r>
                         <w:rPr>
@@ -1041,7 +1004,7 @@
                     <w:p>
                       <w:pPr>
                         <w:pStyle w:val="FrameContents"/>
-                        <w:overflowPunct w:val="false"/>
+                        <w:overflowPunct w:val="true"/>
                         <w:ind w:left="0" w:right="0" w:hanging="0"/>
                         <w:rPr>
                           <w:color w:val="000000"/>
@@ -1100,7 +1063,7 @@
                     <w:p>
                       <w:pPr>
                         <w:pStyle w:val="FrameContents"/>
-                        <w:overflowPunct w:val="false"/>
+                        <w:overflowPunct w:val="true"/>
                         <w:ind w:left="0" w:right="0" w:hanging="0"/>
                         <w:rPr>
                           <w:color w:val="000000"/>
@@ -1119,7 +1082,7 @@
                     <w:p>
                       <w:pPr>
                         <w:pStyle w:val="FrameContents"/>
-                        <w:overflowPunct w:val="false"/>
+                        <w:overflowPunct w:val="true"/>
                         <w:ind w:left="0" w:right="0" w:hanging="0"/>
                         <w:rPr>
                           <w:color w:val="000000"/>
@@ -1158,7 +1121,7 @@
                     <w:p>
                       <w:pPr>
                         <w:pStyle w:val="FrameContents"/>
-                        <w:overflowPunct w:val="false"/>
+                        <w:overflowPunct w:val="true"/>
                         <w:ind w:left="0" w:right="0" w:hanging="0"/>
                         <w:rPr/>
                       </w:pPr>
@@ -1215,7 +1178,7 @@
                     <w:p>
                       <w:pPr>
                         <w:pStyle w:val="FrameContents"/>
-                        <w:overflowPunct w:val="false"/>
+                        <w:overflowPunct w:val="true"/>
                         <w:ind w:left="0" w:right="0" w:hanging="0"/>
                         <w:rPr>
                           <w:rFonts w:ascii="Liberation Sans;Arial" w:hAnsi="Liberation Sans;Arial" w:eastAsia="Arial" w:cs="Liberation Sans;Arial"/>
@@ -1236,7 +1199,7 @@
                     <w:p>
                       <w:pPr>
                         <w:pStyle w:val="FrameContents"/>
-                        <w:overflowPunct w:val="false"/>
+                        <w:overflowPunct w:val="true"/>
                         <w:ind w:left="0" w:right="0" w:hanging="0"/>
                         <w:rPr/>
                       </w:pPr>
@@ -1253,7 +1216,7 @@
                     <w:p>
                       <w:pPr>
                         <w:pStyle w:val="FrameContents"/>
-                        <w:overflowPunct w:val="false"/>
+                        <w:overflowPunct w:val="true"/>
                         <w:ind w:left="0" w:right="0" w:hanging="0"/>
                         <w:rPr/>
                       </w:pPr>
@@ -1270,7 +1233,7 @@
                     <w:p>
                       <w:pPr>
                         <w:pStyle w:val="FrameContents"/>
-                        <w:overflowPunct w:val="false"/>
+                        <w:overflowPunct w:val="true"/>
                         <w:ind w:left="0" w:right="0" w:hanging="0"/>
                         <w:rPr/>
                       </w:pPr>
@@ -1286,12 +1249,13 @@
                     </w:p>
                   </w:txbxContent>
                 </v:textbox>
+                <w10:wrap type="square" side="left"/>
               </v:rect>
             </w:pict>
           </mc:Fallback>
         </mc:AlternateContent>
         <w:drawing>
-          <wp:anchor behindDoc="0" distT="0" distB="0" distL="114300" distR="114300" simplePos="0" locked="0" layoutInCell="1" allowOverlap="1" relativeHeight="2">
+          <wp:anchor behindDoc="0" distT="0" distB="0" distL="114300" distR="114300" simplePos="0" locked="0" layoutInCell="0" allowOverlap="1" relativeHeight="10">
             <wp:simplePos x="0" y="0"/>
             <wp:positionH relativeFrom="column">
               <wp:posOffset>2804795</wp:posOffset>
@@ -1361,6 +1325,23 @@
         <w:pStyle w:val="Normal"/>
         <w:widowControl w:val="false"/>
         <w:suppressAutoHyphens w:val="true"/>
+        <w:rPr>
+          <w:rFonts w:ascii="Liberation Sans" w:hAnsi="Liberation Sans" w:cs="Arial"/>
+          <w:color w:val="C0504D" w:themeColor="accent2"/>
+          <w:sz w:val="18"/>
+          <w:szCs w:val="18"/>
+          <w:lang w:val="fr-CH"/>
+        </w:rPr>
+      </w:pPr>
+      <w:r>
+        <w:rPr/>
+      </w:r>
+    </w:p>
+    <w:p>
+      <w:pPr>
+        <w:pStyle w:val="Normal"/>
+        <w:widowControl w:val="false"/>
+        <w:suppressAutoHyphens w:val="true"/>
         <w:rPr/>
       </w:pPr>
       <w:r>
@@ -1388,7 +1369,35 @@
           <w:sz w:val="18"/>
           <w:szCs w:val="18"/>
         </w:rPr>
-        <w:t>{%p if loop.index &gt; 1 %}</w:t>
+        <w:t xml:space="preserve">{%p if loop.index &gt; 1 </w:t>
+      </w:r>
+      <w:r>
+        <w:rPr>
+          <w:rFonts w:cs="Arial" w:ascii="Liberation Sans" w:hAnsi="Liberation Sans"/>
+          <w:color w:val="4F81BD" w:themeColor="accent1"/>
+          <w:sz w:val="18"/>
+          <w:szCs w:val="18"/>
+        </w:rPr>
+        <w:t xml:space="preserve">and </w:t>
+      </w:r>
+      <w:r>
+        <w:rPr>
+          <w:rFonts w:cs="Arial" w:ascii="Liberation Sans" w:hAnsi="Liberation Sans"/>
+          <w:color w:val="4F81BD" w:themeColor="accent1"/>
+          <w:sz w:val="18"/>
+          <w:szCs w:val="18"/>
+          <w:lang w:val="fr-CH"/>
+        </w:rPr>
+        <w:t>module.questions | length &gt; 0</w:t>
+      </w:r>
+      <w:r>
+        <w:rPr>
+          <w:rFonts w:cs="Arial" w:ascii="Liberation Sans" w:hAnsi="Liberation Sans"/>
+          <w:color w:val="4F81BD" w:themeColor="accent1"/>
+          <w:sz w:val="18"/>
+          <w:szCs w:val="18"/>
+        </w:rPr>
+        <w:t>%}</w:t>
       </w:r>
     </w:p>
     <w:p>
@@ -1437,6 +1446,24 @@
     </w:p>
     <w:p>
       <w:pPr>
+        <w:pStyle w:val="Normal"/>
+        <w:widowControl w:val="false"/>
+        <w:suppressAutoHyphens w:val="true"/>
+        <w:rPr/>
+      </w:pPr>
+      <w:r>
+        <w:rPr>
+          <w:rFonts w:cs="Arial" w:ascii="Liberation Sans" w:hAnsi="Liberation Sans"/>
+          <w:color w:val="4F81BD" w:themeColor="accent1"/>
+          <w:sz w:val="18"/>
+          <w:szCs w:val="18"/>
+          <w:lang w:val="fr-CH"/>
+        </w:rPr>
+        <w:t>{%p if module.questions | length &gt; 0 %}</w:t>
+      </w:r>
+    </w:p>
+    <w:p>
+      <w:pPr>
         <w:pStyle w:val="Heading1"/>
         <w:numPr>
           <w:ilvl w:val="0"/>
@@ -1461,6 +1488,7 @@
         <w:tblW w:w="9088" w:type="dxa"/>
         <w:jc w:val="left"/>
         <w:tblInd w:w="0" w:type="dxa"/>
+        <w:tblLayout w:type="fixed"/>
         <w:tblCellMar>
           <w:top w:w="0" w:type="dxa"/>
           <w:left w:w="148" w:type="dxa"/>
@@ -1563,6 +1591,7 @@
           <w:p>
             <w:pPr>
               <w:pStyle w:val="Heading3"/>
+              <w:widowControl w:val="false"/>
               <w:numPr>
                 <w:ilvl w:val="2"/>
                 <w:numId w:val="3"/>
@@ -2303,6 +2332,7 @@
               <w:tblW w:w="6124" w:type="dxa"/>
               <w:jc w:val="left"/>
               <w:tblInd w:w="0" w:type="dxa"/>
+              <w:tblLayout w:type="fixed"/>
               <w:tblCellMar>
                 <w:top w:w="28" w:type="dxa"/>
                 <w:left w:w="0" w:type="dxa"/>
@@ -2838,9 +2868,6 @@
             <w:gridSpan w:val="2"/>
             <w:tcBorders>
               <w:top w:val="dotted" w:sz="4" w:space="0" w:color="000000"/>
-              <w:left w:val="single" w:sz="4" w:space="0" w:color="000000"/>
-              <w:bottom w:val="single" w:sz="4" w:space="0" w:color="000000"/>
-              <w:right w:val="single" w:sz="4" w:space="0" w:color="000000"/>
             </w:tcBorders>
             <w:shd w:fill="auto" w:val="clear"/>
           </w:tcPr>
@@ -2870,12 +2897,7 @@
           <w:tcPr>
             <w:tcW w:w="9087" w:type="dxa"/>
             <w:gridSpan w:val="2"/>
-            <w:tcBorders>
-              <w:top w:val="single" w:sz="4" w:space="0" w:color="000000"/>
-              <w:left w:val="single" w:sz="4" w:space="0" w:color="000000"/>
-              <w:bottom w:val="single" w:sz="4" w:space="0" w:color="000000"/>
-              <w:right w:val="single" w:sz="4" w:space="0" w:color="000000"/>
-            </w:tcBorders>
+            <w:tcBorders/>
             <w:shd w:fill="auto" w:val="clear"/>
           </w:tcPr>
           <w:p>
@@ -2966,6 +2988,7 @@
         <w:tblW w:w="9059" w:type="dxa"/>
         <w:jc w:val="left"/>
         <w:tblInd w:w="0" w:type="dxa"/>
+        <w:tblLayout w:type="fixed"/>
         <w:tblCellMar>
           <w:top w:w="0" w:type="dxa"/>
           <w:left w:w="148" w:type="dxa"/>
@@ -3072,6 +3095,7 @@
           <w:p>
             <w:pPr>
               <w:pStyle w:val="Heading3"/>
+              <w:widowControl w:val="false"/>
               <w:numPr>
                 <w:ilvl w:val="2"/>
                 <w:numId w:val="3"/>
@@ -3741,6 +3765,7 @@
               <w:tblW w:w="6124" w:type="dxa"/>
               <w:jc w:val="left"/>
               <w:tblInd w:w="0" w:type="dxa"/>
+              <w:tblLayout w:type="fixed"/>
               <w:tblCellMar>
                 <w:top w:w="28" w:type="dxa"/>
                 <w:left w:w="0" w:type="dxa"/>
@@ -4256,6 +4281,7 @@
               <w:tblW w:w="6109" w:type="dxa"/>
               <w:jc w:val="left"/>
               <w:tblInd w:w="0" w:type="dxa"/>
+              <w:tblLayout w:type="fixed"/>
               <w:tblCellMar>
                 <w:top w:w="0" w:type="dxa"/>
                 <w:left w:w="0" w:type="dxa"/>
@@ -4429,9 +4455,6 @@
             <w:gridSpan w:val="3"/>
             <w:tcBorders>
               <w:top w:val="dotted" w:sz="4" w:space="0" w:color="000000"/>
-              <w:left w:val="single" w:sz="4" w:space="0" w:color="000000"/>
-              <w:bottom w:val="single" w:sz="4" w:space="0" w:color="000000"/>
-              <w:right w:val="single" w:sz="4" w:space="0" w:color="000000"/>
             </w:tcBorders>
             <w:shd w:fill="auto" w:val="clear"/>
             <w:tcMar>
@@ -4467,12 +4490,7 @@
           <w:tcPr>
             <w:tcW w:w="9058" w:type="dxa"/>
             <w:gridSpan w:val="3"/>
-            <w:tcBorders>
-              <w:top w:val="single" w:sz="4" w:space="0" w:color="000000"/>
-              <w:left w:val="single" w:sz="4" w:space="0" w:color="000000"/>
-              <w:bottom w:val="single" w:sz="4" w:space="0" w:color="000000"/>
-              <w:right w:val="single" w:sz="4" w:space="0" w:color="000000"/>
-            </w:tcBorders>
+            <w:tcBorders/>
             <w:shd w:fill="auto" w:val="clear"/>
             <w:tcMar>
               <w:left w:w="0" w:type="dxa"/>
@@ -4511,12 +4529,7 @@
           <w:tcPr>
             <w:tcW w:w="9058" w:type="dxa"/>
             <w:gridSpan w:val="3"/>
-            <w:tcBorders>
-              <w:top w:val="single" w:sz="4" w:space="0" w:color="000000"/>
-              <w:left w:val="single" w:sz="4" w:space="0" w:color="000000"/>
-              <w:bottom w:val="single" w:sz="4" w:space="0" w:color="000000"/>
-              <w:right w:val="single" w:sz="4" w:space="0" w:color="000000"/>
-            </w:tcBorders>
+            <w:tcBorders/>
             <w:shd w:fill="auto" w:val="clear"/>
             <w:tcMar>
               <w:left w:w="0" w:type="dxa"/>
@@ -4555,12 +4568,7 @@
           <w:tcPr>
             <w:tcW w:w="9058" w:type="dxa"/>
             <w:gridSpan w:val="3"/>
-            <w:tcBorders>
-              <w:top w:val="single" w:sz="4" w:space="0" w:color="000000"/>
-              <w:left w:val="single" w:sz="4" w:space="0" w:color="000000"/>
-              <w:bottom w:val="single" w:sz="4" w:space="0" w:color="000000"/>
-              <w:right w:val="single" w:sz="4" w:space="0" w:color="000000"/>
-            </w:tcBorders>
+            <w:tcBorders/>
             <w:shd w:fill="auto" w:val="clear"/>
             <w:tcMar>
               <w:left w:w="0" w:type="dxa"/>
@@ -4599,12 +4607,7 @@
           <w:tcPr>
             <w:tcW w:w="9058" w:type="dxa"/>
             <w:gridSpan w:val="3"/>
-            <w:tcBorders>
-              <w:top w:val="single" w:sz="4" w:space="0" w:color="000000"/>
-              <w:left w:val="single" w:sz="4" w:space="0" w:color="000000"/>
-              <w:bottom w:val="single" w:sz="4" w:space="0" w:color="000000"/>
-              <w:right w:val="single" w:sz="4" w:space="0" w:color="000000"/>
-            </w:tcBorders>
+            <w:tcBorders/>
             <w:shd w:fill="auto" w:val="clear"/>
             <w:tcMar>
               <w:left w:w="0" w:type="dxa"/>
@@ -4645,12 +4648,7 @@
           <w:tcPr>
             <w:tcW w:w="9058" w:type="dxa"/>
             <w:gridSpan w:val="3"/>
-            <w:tcBorders>
-              <w:top w:val="single" w:sz="4" w:space="0" w:color="000000"/>
-              <w:left w:val="single" w:sz="4" w:space="0" w:color="000000"/>
-              <w:bottom w:val="single" w:sz="4" w:space="0" w:color="000000"/>
-              <w:right w:val="single" w:sz="4" w:space="0" w:color="000000"/>
-            </w:tcBorders>
+            <w:tcBorders/>
             <w:shd w:fill="auto" w:val="clear"/>
             <w:tcMar>
               <w:left w:w="0" w:type="dxa"/>
@@ -4688,12 +4686,7 @@
         <w:tc>
           <w:tcPr>
             <w:tcW w:w="2547" w:type="dxa"/>
-            <w:tcBorders>
-              <w:top w:val="single" w:sz="4" w:space="0" w:color="000000"/>
-              <w:left w:val="single" w:sz="4" w:space="0" w:color="000000"/>
-              <w:bottom w:val="single" w:sz="4" w:space="0" w:color="000000"/>
-              <w:right w:val="single" w:sz="4" w:space="0" w:color="000000"/>
-            </w:tcBorders>
+            <w:tcBorders/>
             <w:shd w:fill="auto" w:val="clear"/>
             <w:tcMar>
               <w:left w:w="0" w:type="dxa"/>
@@ -4703,6 +4696,7 @@
           <w:p>
             <w:pPr>
               <w:pStyle w:val="Heading3"/>
+              <w:widowControl w:val="false"/>
               <w:numPr>
                 <w:ilvl w:val="2"/>
                 <w:numId w:val="2"/>
@@ -4729,12 +4723,7 @@
           <w:tcPr>
             <w:tcW w:w="6511" w:type="dxa"/>
             <w:gridSpan w:val="2"/>
-            <w:tcBorders>
-              <w:top w:val="single" w:sz="4" w:space="0" w:color="000000"/>
-              <w:left w:val="single" w:sz="4" w:space="0" w:color="000000"/>
-              <w:bottom w:val="single" w:sz="4" w:space="0" w:color="000000"/>
-              <w:right w:val="single" w:sz="4" w:space="0" w:color="000000"/>
-            </w:tcBorders>
+            <w:tcBorders/>
             <w:shd w:fill="auto" w:val="clear"/>
             <w:tcMar>
               <w:left w:w="0" w:type="dxa"/>
@@ -4744,6 +4733,7 @@
           <w:p>
             <w:pPr>
               <w:pStyle w:val="Normal"/>
+              <w:widowControl w:val="false"/>
               <w:rPr>
                 <w:sz w:val="10"/>
                 <w:szCs w:val="10"/>
@@ -4761,6 +4751,7 @@
               <w:tblW w:w="6291" w:type="dxa"/>
               <w:jc w:val="left"/>
               <w:tblInd w:w="192" w:type="dxa"/>
+              <w:tblLayout w:type="fixed"/>
               <w:tblCellMar>
                 <w:top w:w="0" w:type="dxa"/>
                 <w:left w:w="0" w:type="dxa"/>
@@ -5256,12 +5247,7 @@
           <w:tcPr>
             <w:tcW w:w="9058" w:type="dxa"/>
             <w:gridSpan w:val="3"/>
-            <w:tcBorders>
-              <w:top w:val="single" w:sz="4" w:space="0" w:color="000000"/>
-              <w:left w:val="single" w:sz="4" w:space="0" w:color="000000"/>
-              <w:bottom w:val="single" w:sz="4" w:space="0" w:color="000000"/>
-              <w:right w:val="single" w:sz="4" w:space="0" w:color="000000"/>
-            </w:tcBorders>
+            <w:tcBorders/>
             <w:shd w:fill="auto" w:val="clear"/>
             <w:tcMar>
               <w:left w:w="0" w:type="dxa"/>
@@ -5290,6 +5276,45 @@
                 <w:lang w:val="fr-CH"/>
               </w:rPr>
               <w:t>{%tr endif %}</w:t>
+            </w:r>
+          </w:p>
+        </w:tc>
+      </w:tr>
+      <w:tr>
+        <w:trPr/>
+        <w:tc>
+          <w:tcPr>
+            <w:tcW w:w="9058" w:type="dxa"/>
+            <w:gridSpan w:val="3"/>
+            <w:tcBorders/>
+            <w:shd w:fill="auto" w:val="clear"/>
+            <w:tcMar>
+              <w:left w:w="0" w:type="dxa"/>
+              <w:right w:w="0" w:type="dxa"/>
+            </w:tcMar>
+          </w:tcPr>
+          <w:p>
+            <w:pPr>
+              <w:pStyle w:val="Normal"/>
+              <w:widowControl w:val="false"/>
+              <w:suppressAutoHyphens w:val="true"/>
+              <w:rPr>
+                <w:rFonts w:ascii="Liberation Sans" w:hAnsi="Liberation Sans" w:cs="Arial"/>
+                <w:color w:val="000000"/>
+                <w:sz w:val="18"/>
+                <w:szCs w:val="18"/>
+                <w:lang w:val="fr-CH"/>
+              </w:rPr>
+            </w:pPr>
+            <w:r>
+              <w:rPr>
+                <w:rFonts w:cs="Arial" w:ascii="Liberation Sans" w:hAnsi="Liberation Sans"/>
+                <w:color w:val="000000"/>
+                <w:sz w:val="18"/>
+                <w:szCs w:val="18"/>
+                <w:lang w:val="fr-CH"/>
+              </w:rPr>
+              <w:t>{%tr endfor %}</w:t>
             </w:r>
           </w:p>
         </w:tc>
@@ -5301,54 +5326,7 @@
             <w:tcW w:w="9058" w:type="dxa"/>
             <w:gridSpan w:val="3"/>
             <w:tcBorders>
-              <w:top w:val="single" w:sz="4" w:space="0" w:color="000000"/>
-              <w:left w:val="single" w:sz="4" w:space="0" w:color="000000"/>
-              <w:bottom w:val="single" w:sz="4" w:space="0" w:color="000000"/>
-              <w:right w:val="single" w:sz="4" w:space="0" w:color="000000"/>
-            </w:tcBorders>
-            <w:shd w:fill="auto" w:val="clear"/>
-            <w:tcMar>
-              <w:left w:w="0" w:type="dxa"/>
-              <w:right w:w="0" w:type="dxa"/>
-            </w:tcMar>
-          </w:tcPr>
-          <w:p>
-            <w:pPr>
-              <w:pStyle w:val="Normal"/>
-              <w:widowControl w:val="false"/>
-              <w:suppressAutoHyphens w:val="true"/>
-              <w:rPr>
-                <w:rFonts w:ascii="Liberation Sans" w:hAnsi="Liberation Sans" w:cs="Arial"/>
-                <w:color w:val="000000"/>
-                <w:sz w:val="18"/>
-                <w:szCs w:val="18"/>
-                <w:lang w:val="fr-CH"/>
-              </w:rPr>
-            </w:pPr>
-            <w:r>
-              <w:rPr>
-                <w:rFonts w:cs="Arial" w:ascii="Liberation Sans" w:hAnsi="Liberation Sans"/>
-                <w:color w:val="000000"/>
-                <w:sz w:val="18"/>
-                <w:szCs w:val="18"/>
-                <w:lang w:val="fr-CH"/>
-              </w:rPr>
-              <w:t>{%tr endfor %}</w:t>
-            </w:r>
-          </w:p>
-        </w:tc>
-      </w:tr>
-      <w:tr>
-        <w:trPr/>
-        <w:tc>
-          <w:tcPr>
-            <w:tcW w:w="9058" w:type="dxa"/>
-            <w:gridSpan w:val="3"/>
-            <w:tcBorders>
-              <w:top w:val="single" w:sz="4" w:space="0" w:color="000000"/>
-              <w:left w:val="single" w:sz="4" w:space="0" w:color="000000"/>
               <w:bottom w:val="dotted" w:sz="4" w:space="0" w:color="000000"/>
-              <w:right w:val="single" w:sz="4" w:space="0" w:color="000000"/>
             </w:tcBorders>
             <w:shd w:fill="auto" w:val="clear"/>
             <w:tcMar>
@@ -5390,9 +5368,6 @@
             <w:gridSpan w:val="3"/>
             <w:tcBorders>
               <w:top w:val="dotted" w:sz="4" w:space="0" w:color="000000"/>
-              <w:left w:val="single" w:sz="4" w:space="0" w:color="000000"/>
-              <w:bottom w:val="single" w:sz="4" w:space="0" w:color="000000"/>
-              <w:right w:val="single" w:sz="4" w:space="0" w:color="000000"/>
             </w:tcBorders>
             <w:shd w:fill="auto" w:val="clear"/>
             <w:tcMar>
@@ -5431,12 +5406,7 @@
           <w:tcPr>
             <w:tcW w:w="9058" w:type="dxa"/>
             <w:gridSpan w:val="3"/>
-            <w:tcBorders>
-              <w:top w:val="single" w:sz="4" w:space="0" w:color="000000"/>
-              <w:left w:val="single" w:sz="4" w:space="0" w:color="000000"/>
-              <w:bottom w:val="single" w:sz="4" w:space="0" w:color="000000"/>
-              <w:right w:val="single" w:sz="4" w:space="0" w:color="000000"/>
-            </w:tcBorders>
+            <w:tcBorders/>
             <w:shd w:fill="auto" w:val="clear"/>
             <w:tcMar>
               <w:left w:w="0" w:type="dxa"/>
@@ -5475,12 +5445,7 @@
           <w:tcPr>
             <w:tcW w:w="9058" w:type="dxa"/>
             <w:gridSpan w:val="3"/>
-            <w:tcBorders>
-              <w:top w:val="single" w:sz="4" w:space="0" w:color="000000"/>
-              <w:left w:val="single" w:sz="4" w:space="0" w:color="000000"/>
-              <w:bottom w:val="single" w:sz="4" w:space="0" w:color="000000"/>
-              <w:right w:val="single" w:sz="4" w:space="0" w:color="000000"/>
-            </w:tcBorders>
+            <w:tcBorders/>
             <w:shd w:fill="auto" w:val="clear"/>
             <w:tcMar>
               <w:left w:w="0" w:type="dxa"/>
@@ -5519,12 +5484,7 @@
           <w:tcPr>
             <w:tcW w:w="9058" w:type="dxa"/>
             <w:gridSpan w:val="3"/>
-            <w:tcBorders>
-              <w:top w:val="single" w:sz="4" w:space="0" w:color="000000"/>
-              <w:left w:val="single" w:sz="4" w:space="0" w:color="000000"/>
-              <w:bottom w:val="single" w:sz="4" w:space="0" w:color="000000"/>
-              <w:right w:val="single" w:sz="4" w:space="0" w:color="000000"/>
-            </w:tcBorders>
+            <w:tcBorders/>
             <w:shd w:fill="auto" w:val="clear"/>
             <w:tcMar>
               <w:left w:w="0" w:type="dxa"/>
@@ -5563,12 +5523,7 @@
           <w:tcPr>
             <w:tcW w:w="9058" w:type="dxa"/>
             <w:gridSpan w:val="3"/>
-            <w:tcBorders>
-              <w:top w:val="single" w:sz="4" w:space="0" w:color="000000"/>
-              <w:left w:val="single" w:sz="4" w:space="0" w:color="000000"/>
-              <w:bottom w:val="single" w:sz="4" w:space="0" w:color="000000"/>
-              <w:right w:val="single" w:sz="4" w:space="0" w:color="000000"/>
-            </w:tcBorders>
+            <w:tcBorders/>
             <w:shd w:fill="auto" w:val="clear"/>
             <w:tcMar>
               <w:left w:w="0" w:type="dxa"/>
@@ -5638,9 +5593,6 @@
         </w:rPr>
         <w:t>{%p endfor%}</w:t>
       </w:r>
-      <w:r>
-        <w:br w:type="page"/>
-      </w:r>
     </w:p>
     <w:p>
       <w:pPr>
@@ -5661,6 +5613,7 @@
           <w:szCs w:val="18"/>
           <w:lang w:val="fr-CH"/>
         </w:rPr>
+        <w:t>{%p endif %}</w:t>
       </w:r>
     </w:p>
     <w:p>
@@ -5683,6 +5636,24 @@
           <w:lang w:val="fr-CH"/>
         </w:rPr>
         <w:t>{%p if module.slug == "signature" %}</w:t>
+      </w:r>
+    </w:p>
+    <w:p>
+      <w:pPr>
+        <w:pStyle w:val="Normal"/>
+        <w:widowControl w:val="false"/>
+        <w:suppressAutoHyphens w:val="true"/>
+        <w:rPr>
+          <w:rFonts w:ascii="Liberation Sans" w:hAnsi="Liberation Sans" w:cs="Liberation Sans"/>
+          <w:sz w:val="18"/>
+          <w:szCs w:val="18"/>
+        </w:rPr>
+      </w:pPr>
+      <w:r>
+        <w:rPr/>
+      </w:r>
+      <w:r>
+        <w:br w:type="page"/>
       </w:r>
     </w:p>
     <w:p>
@@ -5796,6 +5767,7 @@
         <w:tblW w:w="8931" w:type="dxa"/>
         <w:jc w:val="left"/>
         <w:tblInd w:w="0" w:type="dxa"/>
+        <w:tblLayout w:type="fixed"/>
         <w:tblCellMar>
           <w:top w:w="0" w:type="dxa"/>
           <w:left w:w="10" w:type="dxa"/>
@@ -6852,7 +6824,7 @@
         <w:szCs w:val="18"/>
         <w:rFonts w:ascii="Calibri" w:hAnsi="Calibri"/>
       </w:rPr>
-      <w:t>5</w:t>
+      <w:t>3</w:t>
     </w:r>
     <w:r>
       <w:rPr>
@@ -6951,7 +6923,7 @@
         <w:szCs w:val="18"/>
         <w:rFonts w:ascii="Calibri" w:hAnsi="Calibri"/>
       </w:rPr>
-      <w:t>16.10.20</w:t>
+      <w:t>1.06.21</w:t>
     </w:r>
     <w:r>
       <w:rPr>
@@ -6975,7 +6947,7 @@
 </file>
 
 <file path=word/numbering.xml><?xml version="1.0" encoding="utf-8"?>
-<w:numbering xmlns:w="http://schemas.openxmlformats.org/wordprocessingml/2006/main" xmlns:o="urn:schemas-microsoft-com:office:office" xmlns:r="http://schemas.openxmlformats.org/officeDocument/2006/relationships" xmlns:v="urn:schemas-microsoft-com:vml">
+<w:numbering xmlns:w="http://schemas.openxmlformats.org/wordprocessingml/2006/main" xmlns:o="urn:schemas-microsoft-com:office:office" xmlns:r="http://schemas.openxmlformats.org/officeDocument/2006/relationships" xmlns:v="urn:schemas-microsoft-com:vml" xmlns:mc="http://schemas.openxmlformats.org/markup-compatibility/2006" xmlns:w14="http://schemas.microsoft.com/office/word/2010/wordml" mc:Ignorable="w14">
   <w:abstractNum w:abstractNumId="1">
     <w:lvl w:ilvl="0">
       <w:start w:val="1"/>
@@ -8102,7 +8074,6 @@
     <w:semiHidden/>
     <w:unhideWhenUsed/>
     <w:tblPr>
-      <w:tblInd w:w="0" w:type="dxa"/>
       <w:tblCellMar>
         <w:top w:w="0" w:type="dxa"/>
         <w:left w:w="108" w:type="dxa"/>

</xml_diff>

<commit_message>
fix(instance): fix export template
</commit_message>
<xml_diff>
--- a/django/camac/instance/templates/form-export.docx
+++ b/django/camac/instance/templates/form-export.docx
@@ -24,7 +24,7 @@
                 <wp:positionV relativeFrom="paragraph">
                   <wp:posOffset>653415</wp:posOffset>
                 </wp:positionV>
-                <wp:extent cx="2874010" cy="1971040"/>
+                <wp:extent cx="2874645" cy="1971040"/>
                 <wp:effectExtent l="0" t="0" r="0" b="0"/>
                 <wp:wrapSquare wrapText="largest"/>
                 <wp:docPr id="1" name="Shape1"/>
@@ -35,7 +35,7 @@
                       <wps:spPr>
                         <a:xfrm>
                           <a:off x="0" y="0"/>
-                          <a:ext cx="2873520" cy="1970280"/>
+                          <a:ext cx="2873880" cy="1970280"/>
                         </a:xfrm>
                         <a:prstGeom prst="rect">
                           <a:avLst/>
@@ -56,7 +56,7 @@
                           <w:p>
                             <w:pPr>
                               <w:pStyle w:val="FrameContents"/>
-                              <w:overflowPunct w:val="true"/>
+                              <w:overflowPunct w:val="false"/>
                               <w:ind w:left="0" w:right="0" w:hanging="0"/>
                               <w:rPr/>
                             </w:pPr>
@@ -73,7 +73,7 @@
                           <w:p>
                             <w:pPr>
                               <w:pStyle w:val="FrameContents"/>
-                              <w:overflowPunct w:val="true"/>
+                              <w:overflowPunct w:val="false"/>
                               <w:ind w:left="0" w:right="0" w:hanging="0"/>
                               <w:rPr/>
                             </w:pPr>
@@ -130,7 +130,7 @@
                           <w:p>
                             <w:pPr>
                               <w:pStyle w:val="FrameContents"/>
-                              <w:overflowPunct w:val="true"/>
+                              <w:overflowPunct w:val="false"/>
                               <w:ind w:left="0" w:right="0" w:hanging="0"/>
                               <w:rPr/>
                             </w:pPr>
@@ -167,7 +167,7 @@
                           <w:p>
                             <w:pPr>
                               <w:pStyle w:val="FrameContents"/>
-                              <w:overflowPunct w:val="true"/>
+                              <w:overflowPunct w:val="false"/>
                               <w:ind w:left="0" w:right="0" w:hanging="0"/>
                               <w:jc w:val="both"/>
                               <w:rPr/>
@@ -237,7 +237,7 @@
                           <w:p>
                             <w:pPr>
                               <w:pStyle w:val="FrameContents"/>
-                              <w:overflowPunct w:val="true"/>
+                              <w:overflowPunct w:val="false"/>
                               <w:ind w:left="0" w:right="0" w:hanging="0"/>
                               <w:jc w:val="both"/>
                               <w:rPr/>
@@ -295,7 +295,7 @@
                           <w:p>
                             <w:pPr>
                               <w:pStyle w:val="FrameContents"/>
-                              <w:overflowPunct w:val="true"/>
+                              <w:overflowPunct w:val="false"/>
                               <w:ind w:left="0" w:right="0" w:hanging="0"/>
                               <w:jc w:val="both"/>
                               <w:rPr/>
@@ -313,7 +313,7 @@
                           <w:p>
                             <w:pPr>
                               <w:pStyle w:val="FrameContents"/>
-                              <w:overflowPunct w:val="true"/>
+                              <w:overflowPunct w:val="false"/>
                               <w:ind w:left="0" w:right="0" w:hanging="0"/>
                               <w:jc w:val="both"/>
                               <w:rPr/>
@@ -398,7 +398,7 @@
                           <w:p>
                             <w:pPr>
                               <w:pStyle w:val="FrameContents"/>
-                              <w:overflowPunct w:val="true"/>
+                              <w:overflowPunct w:val="false"/>
                               <w:ind w:left="0" w:right="0" w:hanging="0"/>
                               <w:rPr>
                                 <w:color w:val="000000"/>
@@ -457,7 +457,7 @@
                           <w:p>
                             <w:pPr>
                               <w:pStyle w:val="FrameContents"/>
-                              <w:overflowPunct w:val="true"/>
+                              <w:overflowPunct w:val="false"/>
                               <w:ind w:left="0" w:right="0" w:hanging="0"/>
                               <w:rPr>
                                 <w:color w:val="000000"/>
@@ -476,7 +476,7 @@
                           <w:p>
                             <w:pPr>
                               <w:pStyle w:val="FrameContents"/>
-                              <w:overflowPunct w:val="true"/>
+                              <w:overflowPunct w:val="false"/>
                               <w:ind w:left="0" w:right="0" w:hanging="0"/>
                               <w:rPr>
                                 <w:color w:val="000000"/>
@@ -515,7 +515,7 @@
                           <w:p>
                             <w:pPr>
                               <w:pStyle w:val="FrameContents"/>
-                              <w:overflowPunct w:val="true"/>
+                              <w:overflowPunct w:val="false"/>
                               <w:ind w:left="0" w:right="0" w:hanging="0"/>
                               <w:rPr/>
                             </w:pPr>
@@ -572,7 +572,7 @@
                           <w:p>
                             <w:pPr>
                               <w:pStyle w:val="FrameContents"/>
-                              <w:overflowPunct w:val="true"/>
+                              <w:overflowPunct w:val="false"/>
                               <w:ind w:left="0" w:right="0" w:hanging="0"/>
                               <w:rPr>
                                 <w:rFonts w:ascii="Liberation Sans;Arial" w:hAnsi="Liberation Sans;Arial" w:eastAsia="Arial" w:cs="Liberation Sans;Arial"/>
@@ -593,7 +593,7 @@
                           <w:p>
                             <w:pPr>
                               <w:pStyle w:val="FrameContents"/>
-                              <w:overflowPunct w:val="true"/>
+                              <w:overflowPunct w:val="false"/>
                               <w:ind w:left="0" w:right="0" w:hanging="0"/>
                               <w:rPr/>
                             </w:pPr>
@@ -610,7 +610,7 @@
                           <w:p>
                             <w:pPr>
                               <w:pStyle w:val="FrameContents"/>
-                              <w:overflowPunct w:val="true"/>
+                              <w:overflowPunct w:val="false"/>
                               <w:ind w:left="0" w:right="0" w:hanging="0"/>
                               <w:rPr/>
                             </w:pPr>
@@ -627,7 +627,7 @@
                           <w:p>
                             <w:pPr>
                               <w:pStyle w:val="FrameContents"/>
-                              <w:overflowPunct w:val="true"/>
+                              <w:overflowPunct w:val="false"/>
                               <w:ind w:left="0" w:right="0" w:hanging="0"/>
                               <w:rPr/>
                             </w:pPr>
@@ -654,7 +654,7 @@
           </mc:Choice>
           <mc:Fallback>
             <w:pict>
-              <v:rect id="shape_0" ID="Shape1" stroked="f" style="position:absolute;margin-left:227.25pt;margin-top:51.45pt;width:226.2pt;height:155.1pt;mso-wrap-style:square;v-text-anchor:top">
+              <v:rect id="shape_0" ID="Shape1" stroked="f" style="position:absolute;margin-left:227.25pt;margin-top:51.45pt;width:226.25pt;height:155.1pt;mso-wrap-style:square;v-text-anchor:top">
                 <v:fill o:detectmouseclick="t" on="false"/>
                 <v:stroke color="#3465a4" joinstyle="round" endcap="flat"/>
                 <v:textbox>
@@ -662,7 +662,7 @@
                     <w:p>
                       <w:pPr>
                         <w:pStyle w:val="FrameContents"/>
-                        <w:overflowPunct w:val="true"/>
+                        <w:overflowPunct w:val="false"/>
                         <w:ind w:left="0" w:right="0" w:hanging="0"/>
                         <w:rPr/>
                       </w:pPr>
@@ -679,7 +679,7 @@
                     <w:p>
                       <w:pPr>
                         <w:pStyle w:val="FrameContents"/>
-                        <w:overflowPunct w:val="true"/>
+                        <w:overflowPunct w:val="false"/>
                         <w:ind w:left="0" w:right="0" w:hanging="0"/>
                         <w:rPr/>
                       </w:pPr>
@@ -736,7 +736,7 @@
                     <w:p>
                       <w:pPr>
                         <w:pStyle w:val="FrameContents"/>
-                        <w:overflowPunct w:val="true"/>
+                        <w:overflowPunct w:val="false"/>
                         <w:ind w:left="0" w:right="0" w:hanging="0"/>
                         <w:rPr/>
                       </w:pPr>
@@ -773,7 +773,7 @@
                     <w:p>
                       <w:pPr>
                         <w:pStyle w:val="FrameContents"/>
-                        <w:overflowPunct w:val="true"/>
+                        <w:overflowPunct w:val="false"/>
                         <w:ind w:left="0" w:right="0" w:hanging="0"/>
                         <w:jc w:val="both"/>
                         <w:rPr/>
@@ -843,7 +843,7 @@
                     <w:p>
                       <w:pPr>
                         <w:pStyle w:val="FrameContents"/>
-                        <w:overflowPunct w:val="true"/>
+                        <w:overflowPunct w:val="false"/>
                         <w:ind w:left="0" w:right="0" w:hanging="0"/>
                         <w:jc w:val="both"/>
                         <w:rPr/>
@@ -901,7 +901,7 @@
                     <w:p>
                       <w:pPr>
                         <w:pStyle w:val="FrameContents"/>
-                        <w:overflowPunct w:val="true"/>
+                        <w:overflowPunct w:val="false"/>
                         <w:ind w:left="0" w:right="0" w:hanging="0"/>
                         <w:jc w:val="both"/>
                         <w:rPr/>
@@ -919,7 +919,7 @@
                     <w:p>
                       <w:pPr>
                         <w:pStyle w:val="FrameContents"/>
-                        <w:overflowPunct w:val="true"/>
+                        <w:overflowPunct w:val="false"/>
                         <w:ind w:left="0" w:right="0" w:hanging="0"/>
                         <w:jc w:val="both"/>
                         <w:rPr/>
@@ -1004,7 +1004,7 @@
                     <w:p>
                       <w:pPr>
                         <w:pStyle w:val="FrameContents"/>
-                        <w:overflowPunct w:val="true"/>
+                        <w:overflowPunct w:val="false"/>
                         <w:ind w:left="0" w:right="0" w:hanging="0"/>
                         <w:rPr>
                           <w:color w:val="000000"/>
@@ -1063,7 +1063,7 @@
                     <w:p>
                       <w:pPr>
                         <w:pStyle w:val="FrameContents"/>
-                        <w:overflowPunct w:val="true"/>
+                        <w:overflowPunct w:val="false"/>
                         <w:ind w:left="0" w:right="0" w:hanging="0"/>
                         <w:rPr>
                           <w:color w:val="000000"/>
@@ -1082,7 +1082,7 @@
                     <w:p>
                       <w:pPr>
                         <w:pStyle w:val="FrameContents"/>
-                        <w:overflowPunct w:val="true"/>
+                        <w:overflowPunct w:val="false"/>
                         <w:ind w:left="0" w:right="0" w:hanging="0"/>
                         <w:rPr>
                           <w:color w:val="000000"/>
@@ -1121,7 +1121,7 @@
                     <w:p>
                       <w:pPr>
                         <w:pStyle w:val="FrameContents"/>
-                        <w:overflowPunct w:val="true"/>
+                        <w:overflowPunct w:val="false"/>
                         <w:ind w:left="0" w:right="0" w:hanging="0"/>
                         <w:rPr/>
                       </w:pPr>
@@ -1178,7 +1178,7 @@
                     <w:p>
                       <w:pPr>
                         <w:pStyle w:val="FrameContents"/>
-                        <w:overflowPunct w:val="true"/>
+                        <w:overflowPunct w:val="false"/>
                         <w:ind w:left="0" w:right="0" w:hanging="0"/>
                         <w:rPr>
                           <w:rFonts w:ascii="Liberation Sans;Arial" w:hAnsi="Liberation Sans;Arial" w:eastAsia="Arial" w:cs="Liberation Sans;Arial"/>
@@ -1199,7 +1199,7 @@
                     <w:p>
                       <w:pPr>
                         <w:pStyle w:val="FrameContents"/>
-                        <w:overflowPunct w:val="true"/>
+                        <w:overflowPunct w:val="false"/>
                         <w:ind w:left="0" w:right="0" w:hanging="0"/>
                         <w:rPr/>
                       </w:pPr>
@@ -1216,7 +1216,7 @@
                     <w:p>
                       <w:pPr>
                         <w:pStyle w:val="FrameContents"/>
-                        <w:overflowPunct w:val="true"/>
+                        <w:overflowPunct w:val="false"/>
                         <w:ind w:left="0" w:right="0" w:hanging="0"/>
                         <w:rPr/>
                       </w:pPr>
@@ -1233,7 +1233,7 @@
                     <w:p>
                       <w:pPr>
                         <w:pStyle w:val="FrameContents"/>
-                        <w:overflowPunct w:val="true"/>
+                        <w:overflowPunct w:val="false"/>
                         <w:ind w:left="0" w:right="0" w:hanging="0"/>
                         <w:rPr/>
                       </w:pPr>
@@ -1249,7 +1249,7 @@
                     </w:p>
                   </w:txbxContent>
                 </v:textbox>
-                <w10:wrap type="square" side="left"/>
+                <w10:wrap type="square" side="largest"/>
               </v:rect>
             </w:pict>
           </mc:Fallback>
@@ -1334,7 +1334,13 @@
         </w:rPr>
       </w:pPr>
       <w:r>
-        <w:rPr/>
+        <w:rPr>
+          <w:rFonts w:cs="Arial" w:ascii="Liberation Sans" w:hAnsi="Liberation Sans"/>
+          <w:color w:val="C0504D" w:themeColor="accent2"/>
+          <w:sz w:val="18"/>
+          <w:szCs w:val="18"/>
+          <w:lang w:val="fr-CH"/>
+        </w:rPr>
       </w:r>
     </w:p>
     <w:p>
@@ -1369,16 +1375,7 @@
           <w:sz w:val="18"/>
           <w:szCs w:val="18"/>
         </w:rPr>
-        <w:t xml:space="preserve">{%p if loop.index &gt; 1 </w:t>
-      </w:r>
-      <w:r>
-        <w:rPr>
-          <w:rFonts w:cs="Arial" w:ascii="Liberation Sans" w:hAnsi="Liberation Sans"/>
-          <w:color w:val="4F81BD" w:themeColor="accent1"/>
-          <w:sz w:val="18"/>
-          <w:szCs w:val="18"/>
-        </w:rPr>
-        <w:t xml:space="preserve">and </w:t>
+        <w:t xml:space="preserve">{%p if loop.index &gt; 1 and </w:t>
       </w:r>
       <w:r>
         <w:rPr>
@@ -1480,6 +1477,34 @@
           <w:szCs w:val="33"/>
         </w:rPr>
         <w:t>{{ module.title }}</w:t>
+      </w:r>
+    </w:p>
+    <w:p>
+      <w:pPr>
+        <w:pStyle w:val="Normal"/>
+        <w:numPr>
+          <w:ilvl w:val="0"/>
+          <w:numId w:val="3"/>
+        </w:numPr>
+        <w:suppressAutoHyphens w:val="true"/>
+        <w:spacing w:before="0" w:after="240"/>
+        <w:rPr>
+          <w:rFonts w:ascii="Liberation Sans" w:hAnsi="Liberation Sans" w:cs="Arial"/>
+          <w:color w:val="4F81BD" w:themeColor="accent1"/>
+          <w:sz w:val="18"/>
+          <w:szCs w:val="18"/>
+          <w:lang w:val="fr-CH"/>
+        </w:rPr>
+      </w:pPr>
+      <w:r>
+        <w:rPr>
+          <w:rFonts w:cs="Arial" w:ascii="Liberation Sans" w:hAnsi="Liberation Sans"/>
+          <w:color w:val="4F81BD" w:themeColor="accent1"/>
+          <w:sz w:val="18"/>
+          <w:szCs w:val="18"/>
+          <w:lang w:val="fr-CH"/>
+        </w:rPr>
+        <w:t>{%p endif %}</w:t>
       </w:r>
     </w:p>
     <w:tbl>
@@ -5613,28 +5638,6 @@
           <w:szCs w:val="18"/>
           <w:lang w:val="fr-CH"/>
         </w:rPr>
-        <w:t>{%p endif %}</w:t>
-      </w:r>
-    </w:p>
-    <w:p>
-      <w:pPr>
-        <w:pStyle w:val="Normal"/>
-        <w:rPr>
-          <w:rFonts w:ascii="Liberation Sans" w:hAnsi="Liberation Sans" w:cs="Arial"/>
-          <w:color w:val="4F81BD" w:themeColor="accent1"/>
-          <w:sz w:val="18"/>
-          <w:szCs w:val="18"/>
-          <w:lang w:val="fr-CH"/>
-        </w:rPr>
-      </w:pPr>
-      <w:r>
-        <w:rPr>
-          <w:rFonts w:cs="Arial" w:ascii="Liberation Sans" w:hAnsi="Liberation Sans"/>
-          <w:color w:val="4F81BD" w:themeColor="accent1"/>
-          <w:sz w:val="18"/>
-          <w:szCs w:val="18"/>
-          <w:lang w:val="fr-CH"/>
-        </w:rPr>
         <w:t>{%p if module.slug == "signature" %}</w:t>
       </w:r>
     </w:p>
@@ -5650,7 +5653,11 @@
         </w:rPr>
       </w:pPr>
       <w:r>
-        <w:rPr/>
+        <w:rPr>
+          <w:rFonts w:cs="Liberation Sans" w:ascii="Liberation Sans" w:hAnsi="Liberation Sans"/>
+          <w:sz w:val="18"/>
+          <w:szCs w:val="18"/>
+        </w:rPr>
       </w:r>
       <w:r>
         <w:br w:type="page"/>
@@ -6824,7 +6831,7 @@
         <w:szCs w:val="18"/>
         <w:rFonts w:ascii="Calibri" w:hAnsi="Calibri"/>
       </w:rPr>
-      <w:t>3</w:t>
+      <w:t>5</w:t>
     </w:r>
     <w:r>
       <w:rPr>
@@ -6923,7 +6930,7 @@
         <w:szCs w:val="18"/>
         <w:rFonts w:ascii="Calibri" w:hAnsi="Calibri"/>
       </w:rPr>
-      <w:t>1.06.21</w:t>
+      <w:t>15.06.21</w:t>
     </w:r>
     <w:r>
       <w:rPr>

</xml_diff>